<commit_message>
edit judul cover dan bab 1 bagian batasan masalah
</commit_message>
<xml_diff>
--- a/BAB I.docx
+++ b/BAB I.docx
@@ -1812,7 +1812,18 @@
           <w:szCs w:val="24"/>
           <w:lang w:val="en-US"/>
         </w:rPr>
-        <w:t>penerapan data mining</w:t>
+        <w:t xml:space="preserve">penerapan </w:t>
+      </w:r>
+      <w:r>
+        <w:rPr>
+          <w:rFonts w:ascii="Times New Roman" w:hAnsi="Times New Roman" w:cs="Times New Roman"/>
+          <w:i/>
+          <w:color w:val="000000" w:themeColor="text1"/>
+          <w:sz w:val="24"/>
+          <w:szCs w:val="24"/>
+          <w:lang w:val="en-US"/>
+        </w:rPr>
+        <w:t>data mining</w:t>
       </w:r>
       <w:r>
         <w:rPr>
@@ -2007,7 +2018,7 @@
           <w:szCs w:val="24"/>
           <w:lang w:val="en-US"/>
         </w:rPr>
-        <w:t>export</w:t>
+        <w:t>import</w:t>
       </w:r>
       <w:r>
         <w:rPr>
@@ -2226,7 +2237,7 @@
           <w:szCs w:val="24"/>
           <w:lang w:val="en-US"/>
         </w:rPr>
-        <w:t>sublime text</w:t>
+        <w:t>Visual Studio Code</w:t>
       </w:r>
       <w:r>
         <w:rPr>
@@ -2259,6 +2270,8 @@
         </w:rPr>
         <w:t>-nya</w:t>
       </w:r>
+      <w:bookmarkStart w:id="0" w:name="_GoBack"/>
+      <w:bookmarkEnd w:id="0"/>
     </w:p>
     <w:p>
       <w:pPr>
@@ -3534,37 +3547,7 @@
           <w:szCs w:val="24"/>
           <w:lang w:val="en-US"/>
         </w:rPr>
-        <w:t xml:space="preserve">Dalam </w:t>
-      </w:r>
-      <w:r>
-        <w:rPr>
-          <w:rFonts w:ascii="Times New Roman" w:hAnsi="Times New Roman" w:cs="Times New Roman"/>
-          <w:color w:val="000000" w:themeColor="text1"/>
-          <w:sz w:val="24"/>
-          <w:szCs w:val="24"/>
-          <w:lang w:val="en-US"/>
-        </w:rPr>
-        <w:t>penelitian ini</w:t>
-      </w:r>
-      <w:r>
-        <w:rPr>
-          <w:rFonts w:ascii="Times New Roman" w:hAnsi="Times New Roman" w:cs="Times New Roman"/>
-          <w:color w:val="000000" w:themeColor="text1"/>
-          <w:sz w:val="24"/>
-          <w:szCs w:val="24"/>
-          <w:lang w:val="en-US"/>
-        </w:rPr>
-        <w:t>,</w:t>
-      </w:r>
-      <w:r>
-        <w:rPr>
-          <w:rFonts w:ascii="Times New Roman" w:hAnsi="Times New Roman" w:cs="Times New Roman"/>
-          <w:color w:val="000000" w:themeColor="text1"/>
-          <w:sz w:val="24"/>
-          <w:szCs w:val="24"/>
-          <w:lang w:val="en-US"/>
-        </w:rPr>
-        <w:t xml:space="preserve"> </w:t>
+        <w:t xml:space="preserve">Dalam penelitian ini, </w:t>
       </w:r>
       <w:r>
         <w:rPr>
@@ -6318,8 +6301,6 @@
           <w:lang w:val="en-US"/>
         </w:rPr>
       </w:pPr>
-      <w:bookmarkStart w:id="0" w:name="_GoBack"/>
-      <w:bookmarkEnd w:id="0"/>
     </w:p>
     <w:p>
       <w:pPr>
@@ -7005,7 +6986,7 @@
         <w:caps/>
         <w:noProof/>
       </w:rPr>
-      <w:t>6</w:t>
+      <w:t>5</w:t>
     </w:r>
     <w:r>
       <w:rPr>
@@ -11023,7 +11004,7 @@
 </file>
 
 <file path=customXml/itemProps1.xml><?xml version="1.0" encoding="utf-8"?>
-<ds:datastoreItem xmlns:ds="http://schemas.openxmlformats.org/officeDocument/2006/customXml" ds:itemID="{3364EC6F-BB66-4193-8301-7F7063F6ACFB}">
+<ds:datastoreItem xmlns:ds="http://schemas.openxmlformats.org/officeDocument/2006/customXml" ds:itemID="{88974880-2D43-44D0-B118-53F3FADE2EFF}">
   <ds:schemaRefs>
     <ds:schemaRef ds:uri="http://schemas.openxmlformats.org/officeDocument/2006/bibliography"/>
   </ds:schemaRefs>

</xml_diff>

<commit_message>
tambah file proposal dan update bab1
</commit_message>
<xml_diff>
--- a/BAB I.docx
+++ b/BAB I.docx
@@ -861,17 +861,6 @@
           <w:szCs w:val="24"/>
           <w:lang w:val="en-US"/>
         </w:rPr>
-        <w:t xml:space="preserve">dengan </w:t>
-      </w:r>
-      <w:r>
-        <w:rPr>
-          <w:rFonts w:ascii="Times New Roman" w:hAnsi="Times New Roman" w:cs="Times New Roman"/>
-          <w:b/>
-          <w:color w:val="000000" w:themeColor="text1"/>
-          <w:sz w:val="24"/>
-          <w:szCs w:val="24"/>
-          <w:lang w:val="en-US"/>
-        </w:rPr>
         <w:t xml:space="preserve">Metode </w:t>
       </w:r>
       <w:r>
@@ -2270,8 +2259,6 @@
         </w:rPr>
         <w:t>-nya</w:t>
       </w:r>
-      <w:bookmarkStart w:id="0" w:name="_GoBack"/>
-      <w:bookmarkEnd w:id="0"/>
     </w:p>
     <w:p>
       <w:pPr>
@@ -2867,6 +2854,37 @@
         </w:rPr>
         <w:t>Wawancara</w:t>
       </w:r>
+      <w:r>
+        <w:rPr>
+          <w:rFonts w:ascii="Times New Roman" w:hAnsi="Times New Roman" w:cs="Times New Roman"/>
+          <w:color w:val="000000" w:themeColor="text1"/>
+          <w:sz w:val="24"/>
+          <w:szCs w:val="24"/>
+          <w:lang w:val="en-US"/>
+        </w:rPr>
+        <w:t xml:space="preserve"> (</w:t>
+      </w:r>
+      <w:r>
+        <w:rPr>
+          <w:rFonts w:ascii="Times New Roman" w:hAnsi="Times New Roman" w:cs="Times New Roman"/>
+          <w:i/>
+          <w:color w:val="000000" w:themeColor="text1"/>
+          <w:sz w:val="24"/>
+          <w:szCs w:val="24"/>
+          <w:lang w:val="en-US"/>
+        </w:rPr>
+        <w:t>Interview</w:t>
+      </w:r>
+      <w:r>
+        <w:rPr>
+          <w:rFonts w:ascii="Times New Roman" w:hAnsi="Times New Roman" w:cs="Times New Roman"/>
+          <w:color w:val="000000" w:themeColor="text1"/>
+          <w:sz w:val="24"/>
+          <w:szCs w:val="24"/>
+          <w:lang w:val="en-US"/>
+        </w:rPr>
+        <w:t>)</w:t>
+      </w:r>
     </w:p>
     <w:p>
       <w:pPr>
@@ -2887,79 +2905,59 @@
           <w:color w:val="000000" w:themeColor="text1"/>
           <w:sz w:val="24"/>
           <w:szCs w:val="24"/>
-        </w:rPr>
-        <w:t xml:space="preserve">Untuk mendapatkan data yang lengkap, </w:t>
-      </w:r>
-      <w:r>
-        <w:rPr>
-          <w:rFonts w:ascii="Times New Roman" w:hAnsi="Times New Roman" w:cs="Times New Roman"/>
-          <w:color w:val="000000" w:themeColor="text1"/>
-          <w:sz w:val="24"/>
-          <w:szCs w:val="24"/>
-        </w:rPr>
-        <w:t>p</w:t>
-      </w:r>
-      <w:r>
-        <w:rPr>
-          <w:rFonts w:ascii="Times New Roman" w:hAnsi="Times New Roman" w:cs="Times New Roman"/>
-          <w:color w:val="000000" w:themeColor="text1"/>
-          <w:sz w:val="24"/>
-          <w:szCs w:val="24"/>
-        </w:rPr>
-        <w:t>enulis mel</w:t>
-      </w:r>
-      <w:r>
-        <w:rPr>
-          <w:rFonts w:ascii="Times New Roman" w:hAnsi="Times New Roman" w:cs="Times New Roman"/>
-          <w:color w:val="000000" w:themeColor="text1"/>
-          <w:sz w:val="24"/>
-          <w:szCs w:val="24"/>
-        </w:rPr>
-        <w:t xml:space="preserve">akukan wawancara ke pihak bagian </w:t>
-      </w:r>
-      <w:r>
-        <w:rPr>
-          <w:rFonts w:ascii="Times New Roman" w:hAnsi="Times New Roman" w:cs="Times New Roman"/>
-          <w:color w:val="000000" w:themeColor="text1"/>
-          <w:sz w:val="24"/>
-          <w:szCs w:val="24"/>
-          <w:lang w:val="en-US"/>
-        </w:rPr>
-        <w:t xml:space="preserve">admin </w:t>
-      </w:r>
-      <w:r>
-        <w:rPr>
-          <w:rFonts w:ascii="Times New Roman" w:hAnsi="Times New Roman" w:cs="Times New Roman"/>
-          <w:color w:val="000000" w:themeColor="text1"/>
-          <w:sz w:val="24"/>
-          <w:szCs w:val="24"/>
-        </w:rPr>
-        <w:t>penjuala</w:t>
-      </w:r>
-      <w:r>
-        <w:rPr>
-          <w:rFonts w:ascii="Times New Roman" w:hAnsi="Times New Roman" w:cs="Times New Roman"/>
-          <w:color w:val="000000" w:themeColor="text1"/>
-          <w:sz w:val="24"/>
-          <w:szCs w:val="24"/>
-          <w:lang w:val="en-US"/>
-        </w:rPr>
-        <w:t>n.</w:t>
-      </w:r>
-    </w:p>
-    <w:p>
-      <w:pPr>
-        <w:spacing w:line="480" w:lineRule="auto"/>
-        <w:ind w:left="360" w:firstLine="491"/>
-        <w:jc w:val="both"/>
-        <w:rPr>
-          <w:rFonts w:ascii="Times New Roman" w:hAnsi="Times New Roman" w:cs="Times New Roman"/>
-          <w:color w:val="000000" w:themeColor="text1"/>
-          <w:sz w:val="24"/>
-          <w:szCs w:val="24"/>
-          <w:lang w:val="en-US"/>
-        </w:rPr>
-      </w:pPr>
+          <w:lang w:val="en-US"/>
+        </w:rPr>
+        <w:t xml:space="preserve">Yaitu tanya jawab lisan antara dua orang atau lebih secara langsung, pengumpulan data dengan mengajukan pertanyaan-pertanyaan kepada bagian </w:t>
+      </w:r>
+      <w:r>
+        <w:rPr>
+          <w:rFonts w:ascii="Times New Roman" w:hAnsi="Times New Roman" w:cs="Times New Roman"/>
+          <w:color w:val="000000" w:themeColor="text1"/>
+          <w:sz w:val="24"/>
+          <w:szCs w:val="24"/>
+          <w:lang w:val="en-US"/>
+        </w:rPr>
+        <w:lastRenderedPageBreak/>
+        <w:t xml:space="preserve">admin penjualan </w:t>
+      </w:r>
+      <w:r>
+        <w:rPr>
+          <w:rFonts w:ascii="Times New Roman" w:hAnsi="Times New Roman" w:cs="Times New Roman"/>
+          <w:color w:val="000000" w:themeColor="text1"/>
+          <w:sz w:val="24"/>
+          <w:szCs w:val="24"/>
+        </w:rPr>
+        <w:t xml:space="preserve">untuk mendapatkan data-data </w:t>
+      </w:r>
+      <w:r>
+        <w:rPr>
+          <w:rFonts w:ascii="Times New Roman" w:hAnsi="Times New Roman" w:cs="Times New Roman"/>
+          <w:color w:val="000000" w:themeColor="text1"/>
+          <w:sz w:val="24"/>
+          <w:szCs w:val="24"/>
+        </w:rPr>
+        <w:t>yang</w:t>
+      </w:r>
+      <w:r>
+        <w:rPr>
+          <w:rFonts w:ascii="Times New Roman" w:hAnsi="Times New Roman" w:cs="Times New Roman"/>
+          <w:color w:val="000000" w:themeColor="text1"/>
+          <w:sz w:val="24"/>
+          <w:szCs w:val="24"/>
+          <w:lang w:val="en-US"/>
+        </w:rPr>
+        <w:t xml:space="preserve"> diperlukan untuk dianalisis</w:t>
+      </w:r>
+      <w:r>
+        <w:rPr>
+          <w:rFonts w:ascii="Times New Roman" w:hAnsi="Times New Roman" w:cs="Times New Roman"/>
+          <w:color w:val="000000" w:themeColor="text1"/>
+          <w:sz w:val="24"/>
+          <w:szCs w:val="24"/>
+          <w:lang w:val="en-US"/>
+        </w:rPr>
+        <w:t>.</w:t>
+      </w:r>
     </w:p>
     <w:p>
       <w:pPr>
@@ -2986,8 +2984,48 @@
           <w:szCs w:val="24"/>
           <w:lang w:val="en-US"/>
         </w:rPr>
-        <w:lastRenderedPageBreak/>
-        <w:t>Observasi Lapangan</w:t>
+        <w:t>Pengamatan</w:t>
+      </w:r>
+      <w:r>
+        <w:rPr>
+          <w:rFonts w:ascii="Times New Roman" w:hAnsi="Times New Roman" w:cs="Times New Roman"/>
+          <w:color w:val="000000" w:themeColor="text1"/>
+          <w:sz w:val="24"/>
+          <w:szCs w:val="24"/>
+          <w:lang w:val="en-US"/>
+        </w:rPr>
+        <w:t xml:space="preserve"> Lapangan</w:t>
+      </w:r>
+      <w:r>
+        <w:rPr>
+          <w:rFonts w:ascii="Times New Roman" w:hAnsi="Times New Roman" w:cs="Times New Roman"/>
+          <w:color w:val="000000" w:themeColor="text1"/>
+          <w:sz w:val="24"/>
+          <w:szCs w:val="24"/>
+          <w:lang w:val="en-US"/>
+        </w:rPr>
+        <w:t xml:space="preserve"> (</w:t>
+      </w:r>
+      <w:r>
+        <w:rPr>
+          <w:rFonts w:ascii="Times New Roman" w:hAnsi="Times New Roman" w:cs="Times New Roman"/>
+          <w:i/>
+          <w:color w:val="000000" w:themeColor="text1"/>
+          <w:sz w:val="24"/>
+          <w:szCs w:val="24"/>
+          <w:lang w:val="en-US"/>
+        </w:rPr>
+        <w:t>Observatoin</w:t>
+      </w:r>
+      <w:r>
+        <w:rPr>
+          <w:rFonts w:ascii="Times New Roman" w:hAnsi="Times New Roman" w:cs="Times New Roman"/>
+          <w:color w:val="000000" w:themeColor="text1"/>
+          <w:sz w:val="24"/>
+          <w:szCs w:val="24"/>
+          <w:lang w:val="en-US"/>
+        </w:rPr>
+        <w:t>)</w:t>
       </w:r>
     </w:p>
     <w:p>
@@ -3009,103 +3047,29 @@
           <w:color w:val="000000" w:themeColor="text1"/>
           <w:sz w:val="24"/>
           <w:szCs w:val="24"/>
-        </w:rPr>
-        <w:t>Observasi lapangan untuk mengumpulkan data</w:t>
-      </w:r>
-      <w:r>
-        <w:rPr>
-          <w:rFonts w:ascii="Times New Roman" w:hAnsi="Times New Roman" w:cs="Times New Roman"/>
-          <w:color w:val="000000" w:themeColor="text1"/>
-          <w:sz w:val="24"/>
-          <w:szCs w:val="24"/>
-          <w:lang w:val="en-US"/>
-        </w:rPr>
-        <w:t>,</w:t>
-      </w:r>
-      <w:r>
-        <w:rPr>
-          <w:rFonts w:ascii="Times New Roman" w:hAnsi="Times New Roman" w:cs="Times New Roman"/>
-          <w:color w:val="000000" w:themeColor="text1"/>
-          <w:sz w:val="24"/>
-          <w:szCs w:val="24"/>
-        </w:rPr>
-        <w:t xml:space="preserve"> yang dilakukan dengan wawancara ke sumber terkait </w:t>
-      </w:r>
-      <w:r>
-        <w:rPr>
-          <w:rFonts w:ascii="Times New Roman" w:hAnsi="Times New Roman" w:cs="Times New Roman"/>
-          <w:color w:val="000000" w:themeColor="text1"/>
-          <w:sz w:val="24"/>
-          <w:szCs w:val="24"/>
-          <w:lang w:val="en-US"/>
-        </w:rPr>
-        <w:t>dengan</w:t>
-      </w:r>
-      <w:r>
-        <w:rPr>
-          <w:rFonts w:ascii="Times New Roman" w:hAnsi="Times New Roman" w:cs="Times New Roman"/>
-          <w:color w:val="000000" w:themeColor="text1"/>
-          <w:sz w:val="24"/>
-          <w:szCs w:val="24"/>
-        </w:rPr>
-        <w:t xml:space="preserve"> mengumpulkan </w:t>
-      </w:r>
-      <w:r>
-        <w:rPr>
-          <w:rFonts w:ascii="Times New Roman" w:hAnsi="Times New Roman" w:cs="Times New Roman"/>
-          <w:color w:val="000000" w:themeColor="text1"/>
-          <w:sz w:val="24"/>
-          <w:szCs w:val="24"/>
-          <w:lang w:val="en-US"/>
-        </w:rPr>
-        <w:t xml:space="preserve">dokumen dan </w:t>
-      </w:r>
-      <w:r>
-        <w:rPr>
-          <w:rFonts w:ascii="Times New Roman" w:hAnsi="Times New Roman" w:cs="Times New Roman"/>
-          <w:color w:val="000000" w:themeColor="text1"/>
-          <w:sz w:val="24"/>
-          <w:szCs w:val="24"/>
-        </w:rPr>
-        <w:t>data-data penjualan</w:t>
-      </w:r>
-      <w:r>
-        <w:rPr>
-          <w:rFonts w:ascii="Times New Roman" w:hAnsi="Times New Roman" w:cs="Times New Roman"/>
-          <w:color w:val="000000" w:themeColor="text1"/>
-          <w:sz w:val="24"/>
-          <w:szCs w:val="24"/>
-          <w:lang w:val="en-US"/>
-        </w:rPr>
-        <w:t xml:space="preserve"> </w:t>
-      </w:r>
-      <w:r>
-        <w:rPr>
-          <w:rFonts w:ascii="Times New Roman" w:hAnsi="Times New Roman" w:cs="Times New Roman"/>
-          <w:color w:val="000000" w:themeColor="text1"/>
-          <w:sz w:val="24"/>
-          <w:szCs w:val="24"/>
-        </w:rPr>
-        <w:t>seb</w:t>
-      </w:r>
-      <w:r>
-        <w:rPr>
-          <w:rFonts w:ascii="Times New Roman" w:hAnsi="Times New Roman" w:cs="Times New Roman"/>
-          <w:color w:val="000000" w:themeColor="text1"/>
-          <w:sz w:val="24"/>
-          <w:szCs w:val="24"/>
-          <w:lang w:val="en-US"/>
-        </w:rPr>
-        <w:t>a</w:t>
-      </w:r>
-      <w:r>
-        <w:rPr>
-          <w:rFonts w:ascii="Times New Roman" w:hAnsi="Times New Roman" w:cs="Times New Roman"/>
-          <w:color w:val="000000" w:themeColor="text1"/>
-          <w:sz w:val="24"/>
-          <w:szCs w:val="24"/>
-        </w:rPr>
-        <w:t>gai penunjang dari penelitian ini</w:t>
+          <w:lang w:val="en-US"/>
+        </w:rPr>
+        <w:t>Mengamati secara langsung sekaligus mencatat objek-objek d</w:t>
+      </w:r>
+      <w:r>
+        <w:rPr>
+          <w:rFonts w:ascii="Times New Roman" w:hAnsi="Times New Roman" w:cs="Times New Roman"/>
+          <w:color w:val="000000" w:themeColor="text1"/>
+          <w:sz w:val="24"/>
+          <w:szCs w:val="24"/>
+          <w:lang w:val="en-US"/>
+        </w:rPr>
+        <w:t xml:space="preserve">ilapangan guna memperoleh data </w:t>
+      </w:r>
+      <w:r>
+        <w:rPr>
+          <w:rFonts w:ascii="Times New Roman" w:hAnsi="Times New Roman" w:cs="Times New Roman"/>
+          <w:color w:val="000000" w:themeColor="text1"/>
+          <w:sz w:val="24"/>
+          <w:szCs w:val="24"/>
+          <w:lang w:val="en-US"/>
+        </w:rPr>
+        <w:t>dan keterangan yang akurat, objektif dan dapat dipercaya dan bertujuan untuk mendapat gambaran mengenasi objek penelitian atau pengamatan dan pencatatan sistematis terhadapat gejala-gejala yang diteliti</w:t>
       </w:r>
       <w:r>
         <w:rPr>
@@ -3145,6 +3109,37 @@
         </w:rPr>
         <w:t>Studi Pustaka</w:t>
       </w:r>
+      <w:r>
+        <w:rPr>
+          <w:rFonts w:ascii="Times New Roman" w:hAnsi="Times New Roman" w:cs="Times New Roman"/>
+          <w:color w:val="000000" w:themeColor="text1"/>
+          <w:sz w:val="24"/>
+          <w:szCs w:val="24"/>
+          <w:lang w:val="en-US"/>
+        </w:rPr>
+        <w:t xml:space="preserve"> (</w:t>
+      </w:r>
+      <w:r>
+        <w:rPr>
+          <w:rFonts w:ascii="Times New Roman" w:hAnsi="Times New Roman" w:cs="Times New Roman"/>
+          <w:i/>
+          <w:color w:val="000000" w:themeColor="text1"/>
+          <w:sz w:val="24"/>
+          <w:szCs w:val="24"/>
+          <w:lang w:val="en-US"/>
+        </w:rPr>
+        <w:t>Library Research</w:t>
+      </w:r>
+      <w:r>
+        <w:rPr>
+          <w:rFonts w:ascii="Times New Roman" w:hAnsi="Times New Roman" w:cs="Times New Roman"/>
+          <w:color w:val="000000" w:themeColor="text1"/>
+          <w:sz w:val="24"/>
+          <w:szCs w:val="24"/>
+          <w:lang w:val="en-US"/>
+        </w:rPr>
+        <w:t>)</w:t>
+      </w:r>
     </w:p>
     <w:p>
       <w:pPr>
@@ -3165,17 +3160,18 @@
           <w:color w:val="000000" w:themeColor="text1"/>
           <w:sz w:val="24"/>
           <w:szCs w:val="24"/>
-        </w:rPr>
-        <w:t>Studi pustaka dilakuk</w:t>
-      </w:r>
-      <w:r>
-        <w:rPr>
-          <w:rFonts w:ascii="Times New Roman" w:hAnsi="Times New Roman" w:cs="Times New Roman"/>
-          <w:color w:val="000000" w:themeColor="text1"/>
-          <w:sz w:val="24"/>
-          <w:szCs w:val="24"/>
-        </w:rPr>
-        <w:t xml:space="preserve">an dengan mempelajari, meneliti, </w:t>
+          <w:lang w:val="en-US"/>
+        </w:rPr>
+        <w:t>Pengambilan data yang diperoleh</w:t>
+      </w:r>
+      <w:r>
+        <w:rPr>
+          <w:rFonts w:ascii="Times New Roman" w:hAnsi="Times New Roman" w:cs="Times New Roman"/>
+          <w:color w:val="000000" w:themeColor="text1"/>
+          <w:sz w:val="24"/>
+          <w:szCs w:val="24"/>
+        </w:rPr>
+        <w:t xml:space="preserve"> dengan mempelajari, meneliti, </w:t>
       </w:r>
       <w:r>
         <w:rPr>
@@ -3244,7 +3240,18 @@
           <w:szCs w:val="24"/>
           <w:lang w:val="en-US"/>
         </w:rPr>
-        <w:t>Metodologi Rekayasa Perangkat Lunak</w:t>
+        <w:t xml:space="preserve">Metodologi </w:t>
+      </w:r>
+      <w:r>
+        <w:rPr>
+          <w:rFonts w:ascii="Times New Roman" w:hAnsi="Times New Roman" w:cs="Times New Roman"/>
+          <w:b/>
+          <w:color w:val="000000" w:themeColor="text1"/>
+          <w:sz w:val="24"/>
+          <w:szCs w:val="24"/>
+          <w:lang w:val="en-US"/>
+        </w:rPr>
+        <w:t>Perancangan Aplikasi</w:t>
       </w:r>
     </w:p>
     <w:p>
@@ -3547,37 +3554,137 @@
           <w:szCs w:val="24"/>
           <w:lang w:val="en-US"/>
         </w:rPr>
-        <w:t xml:space="preserve">Dalam penelitian ini, </w:t>
-      </w:r>
-      <w:r>
-        <w:rPr>
-          <w:rFonts w:ascii="Times New Roman" w:hAnsi="Times New Roman" w:cs="Times New Roman"/>
-          <w:color w:val="000000" w:themeColor="text1"/>
-          <w:sz w:val="24"/>
-          <w:szCs w:val="24"/>
-          <w:lang w:val="en-US"/>
-        </w:rPr>
-        <w:t>proses analisis</w:t>
-      </w:r>
-      <w:r>
-        <w:rPr>
-          <w:rFonts w:ascii="Times New Roman" w:hAnsi="Times New Roman" w:cs="Times New Roman"/>
-          <w:color w:val="000000" w:themeColor="text1"/>
-          <w:sz w:val="24"/>
-          <w:szCs w:val="24"/>
-          <w:lang w:val="en-US"/>
-        </w:rPr>
-        <w:t>, penghitungan, pengujian</w:t>
-      </w:r>
-      <w:r>
-        <w:rPr>
-          <w:rFonts w:ascii="Times New Roman" w:hAnsi="Times New Roman" w:cs="Times New Roman"/>
-          <w:color w:val="000000" w:themeColor="text1"/>
-          <w:sz w:val="24"/>
-          <w:szCs w:val="24"/>
-          <w:lang w:val="en-US"/>
-        </w:rPr>
-        <w:t xml:space="preserve"> dan penyelesaian masalahnya </w:t>
+        <w:t>Metode yang ditempuh dalam</w:t>
+      </w:r>
+      <w:r>
+        <w:rPr>
+          <w:rFonts w:ascii="Times New Roman" w:hAnsi="Times New Roman" w:cs="Times New Roman"/>
+          <w:color w:val="000000" w:themeColor="text1"/>
+          <w:sz w:val="24"/>
+          <w:szCs w:val="24"/>
+          <w:lang w:val="en-US"/>
+        </w:rPr>
+        <w:t xml:space="preserve"> penelitian ini,</w:t>
+      </w:r>
+      <w:r>
+        <w:rPr>
+          <w:rFonts w:ascii="Times New Roman" w:hAnsi="Times New Roman" w:cs="Times New Roman"/>
+          <w:color w:val="000000" w:themeColor="text1"/>
+          <w:sz w:val="24"/>
+          <w:szCs w:val="24"/>
+          <w:lang w:val="en-US"/>
+        </w:rPr>
+        <w:t xml:space="preserve"> dalam mem</w:t>
+      </w:r>
+      <w:r>
+        <w:rPr>
+          <w:rFonts w:ascii="Times New Roman" w:hAnsi="Times New Roman" w:cs="Times New Roman"/>
+          <w:color w:val="000000" w:themeColor="text1"/>
+          <w:sz w:val="24"/>
+          <w:szCs w:val="24"/>
+          <w:lang w:val="en-US"/>
+        </w:rPr>
+        <w:t>proses</w:t>
+      </w:r>
+      <w:r>
+        <w:rPr>
+          <w:rFonts w:ascii="Times New Roman" w:hAnsi="Times New Roman" w:cs="Times New Roman"/>
+          <w:color w:val="000000" w:themeColor="text1"/>
+          <w:sz w:val="24"/>
+          <w:szCs w:val="24"/>
+          <w:lang w:val="en-US"/>
+        </w:rPr>
+        <w:t xml:space="preserve"> penyelesaian masalah,</w:t>
+      </w:r>
+      <w:r>
+        <w:rPr>
+          <w:rFonts w:ascii="Times New Roman" w:hAnsi="Times New Roman" w:cs="Times New Roman"/>
+          <w:color w:val="000000" w:themeColor="text1"/>
+          <w:sz w:val="24"/>
+          <w:szCs w:val="24"/>
+          <w:lang w:val="en-US"/>
+        </w:rPr>
+        <w:t xml:space="preserve"> </w:t>
+      </w:r>
+      <w:r>
+        <w:rPr>
+          <w:rFonts w:ascii="Times New Roman" w:hAnsi="Times New Roman" w:cs="Times New Roman"/>
+          <w:color w:val="000000" w:themeColor="text1"/>
+          <w:sz w:val="24"/>
+          <w:szCs w:val="24"/>
+          <w:lang w:val="en-US"/>
+        </w:rPr>
+        <w:t>meng</w:t>
+      </w:r>
+      <w:r>
+        <w:rPr>
+          <w:rFonts w:ascii="Times New Roman" w:hAnsi="Times New Roman" w:cs="Times New Roman"/>
+          <w:color w:val="000000" w:themeColor="text1"/>
+          <w:sz w:val="24"/>
+          <w:szCs w:val="24"/>
+          <w:lang w:val="en-US"/>
+        </w:rPr>
+        <w:t>analisis</w:t>
+      </w:r>
+      <w:r>
+        <w:rPr>
+          <w:rFonts w:ascii="Times New Roman" w:hAnsi="Times New Roman" w:cs="Times New Roman"/>
+          <w:color w:val="000000" w:themeColor="text1"/>
+          <w:sz w:val="24"/>
+          <w:szCs w:val="24"/>
+          <w:lang w:val="en-US"/>
+        </w:rPr>
+        <w:t xml:space="preserve"> data</w:t>
+      </w:r>
+      <w:r>
+        <w:rPr>
+          <w:rFonts w:ascii="Times New Roman" w:hAnsi="Times New Roman" w:cs="Times New Roman"/>
+          <w:color w:val="000000" w:themeColor="text1"/>
+          <w:sz w:val="24"/>
+          <w:szCs w:val="24"/>
+          <w:lang w:val="en-US"/>
+        </w:rPr>
+        <w:t>, penghitungan</w:t>
+      </w:r>
+      <w:r>
+        <w:rPr>
+          <w:rFonts w:ascii="Times New Roman" w:hAnsi="Times New Roman" w:cs="Times New Roman"/>
+          <w:color w:val="000000" w:themeColor="text1"/>
+          <w:sz w:val="24"/>
+          <w:szCs w:val="24"/>
+          <w:lang w:val="en-US"/>
+        </w:rPr>
+        <w:t xml:space="preserve"> algoritma dan proses</w:t>
+      </w:r>
+      <w:r>
+        <w:rPr>
+          <w:rFonts w:ascii="Times New Roman" w:hAnsi="Times New Roman" w:cs="Times New Roman"/>
+          <w:color w:val="000000" w:themeColor="text1"/>
+          <w:sz w:val="24"/>
+          <w:szCs w:val="24"/>
+          <w:lang w:val="en-US"/>
+        </w:rPr>
+        <w:t xml:space="preserve"> pengujian</w:t>
+      </w:r>
+      <w:r>
+        <w:rPr>
+          <w:rFonts w:ascii="Times New Roman" w:hAnsi="Times New Roman" w:cs="Times New Roman"/>
+          <w:color w:val="000000" w:themeColor="text1"/>
+          <w:sz w:val="24"/>
+          <w:szCs w:val="24"/>
+          <w:lang w:val="en-US"/>
+        </w:rPr>
+        <w:t xml:space="preserve">nya </w:t>
+      </w:r>
+      <w:r>
+        <w:rPr>
+          <w:rFonts w:ascii="Times New Roman" w:hAnsi="Times New Roman" w:cs="Times New Roman"/>
+          <w:color w:val="000000" w:themeColor="text1"/>
+          <w:sz w:val="24"/>
+          <w:szCs w:val="24"/>
+          <w:lang w:val="en-US"/>
+        </w:rPr>
+        <w:t xml:space="preserve">yaitu dengan </w:t>
       </w:r>
       <w:r>
         <w:rPr>
@@ -3628,7 +3735,7 @@
           <w:szCs w:val="24"/>
           <w:lang w:val="en-US"/>
         </w:rPr>
-        <w:t>yaitu</w:t>
+        <w:t>dengan</w:t>
       </w:r>
       <w:r>
         <w:rPr>
@@ -3670,7 +3777,7 @@
           <w:szCs w:val="24"/>
           <w:lang w:val="en-US"/>
         </w:rPr>
-        <w:t xml:space="preserve">dengan menggunakan algoritma </w:t>
+        <w:t xml:space="preserve">menggunakan algoritma </w:t>
       </w:r>
       <w:r>
         <w:rPr>
@@ -3721,6 +3828,7 @@
           <w:szCs w:val="24"/>
           <w:lang w:val="en-US"/>
         </w:rPr>
+        <w:lastRenderedPageBreak/>
         <w:t>Jadwal dan Tempat Penelitian</w:t>
       </w:r>
     </w:p>
@@ -3768,7 +3876,6 @@
           <w:szCs w:val="24"/>
           <w:lang w:val="en-US"/>
         </w:rPr>
-        <w:lastRenderedPageBreak/>
         <w:t>Tabel 1.1 Jadwal Penelitian</w:t>
       </w:r>
     </w:p>
@@ -6036,7 +6143,7 @@
     <w:p>
       <w:pPr>
         <w:spacing w:line="480" w:lineRule="auto"/>
-        <w:ind w:firstLine="360"/>
+        <w:ind w:firstLine="567"/>
         <w:jc w:val="both"/>
         <w:rPr>
           <w:rFonts w:ascii="Times New Roman" w:hAnsi="Times New Roman" w:cs="Times New Roman"/>
@@ -6062,7 +6169,7 @@
           <w:szCs w:val="24"/>
           <w:lang w:val="en-US"/>
         </w:rPr>
-        <w:t xml:space="preserve"> skripsi ini</w:t>
+        <w:t xml:space="preserve"> ini</w:t>
       </w:r>
       <w:r>
         <w:rPr>
@@ -6137,36 +6244,52 @@
           <w:szCs w:val="24"/>
           <w:lang w:val="en-US"/>
         </w:rPr>
-        <w:t>sesuai dengan tata cara penulisan laporan skripsi program studi Teknik Informatika Institut Sains dan Teknologi Al Kamal yang dibagi menjadi 5 bab, antara lain</w:t>
-      </w:r>
-      <w:r>
-        <w:rPr>
-          <w:rFonts w:ascii="Times New Roman" w:hAnsi="Times New Roman" w:cs="Times New Roman"/>
-          <w:color w:val="000000" w:themeColor="text1"/>
-          <w:sz w:val="24"/>
-          <w:szCs w:val="24"/>
-        </w:rPr>
-        <w:t xml:space="preserve"> </w:t>
-      </w:r>
-      <w:r>
-        <w:rPr>
-          <w:rFonts w:ascii="Times New Roman" w:hAnsi="Times New Roman" w:cs="Times New Roman"/>
-          <w:color w:val="000000" w:themeColor="text1"/>
-          <w:sz w:val="24"/>
-          <w:szCs w:val="24"/>
-        </w:rPr>
-        <w:t>:</w:t>
+        <w:t>sesuai dengan tata cara penulisan laporan skripsi program studi Teknik Informatika Institut Sains dan Teknologi Al Kamal</w:t>
+      </w:r>
+      <w:r>
+        <w:rPr>
+          <w:rFonts w:ascii="Times New Roman" w:hAnsi="Times New Roman" w:cs="Times New Roman"/>
+          <w:color w:val="000000" w:themeColor="text1"/>
+          <w:sz w:val="24"/>
+          <w:szCs w:val="24"/>
+        </w:rPr>
+        <w:t>.</w:t>
       </w:r>
     </w:p>
     <w:p>
       <w:pPr>
         <w:spacing w:line="480" w:lineRule="auto"/>
+        <w:ind w:firstLine="567"/>
         <w:jc w:val="both"/>
         <w:rPr>
           <w:rFonts w:ascii="Times New Roman" w:hAnsi="Times New Roman" w:cs="Times New Roman"/>
           <w:color w:val="000000" w:themeColor="text1"/>
           <w:sz w:val="24"/>
           <w:szCs w:val="24"/>
+          <w:lang w:val="en-US"/>
+        </w:rPr>
+      </w:pPr>
+      <w:r>
+        <w:rPr>
+          <w:rFonts w:ascii="Times New Roman" w:hAnsi="Times New Roman" w:cs="Times New Roman"/>
+          <w:color w:val="000000" w:themeColor="text1"/>
+          <w:sz w:val="24"/>
+          <w:szCs w:val="24"/>
+          <w:lang w:val="en-US"/>
+        </w:rPr>
+        <w:t>Adapun dalam penulisan Laporan Tugas Akhir ini, sistematika pembahasanya adalah sebagai berikut:</w:t>
+      </w:r>
+    </w:p>
+    <w:p>
+      <w:pPr>
+        <w:spacing w:line="480" w:lineRule="auto"/>
+        <w:jc w:val="both"/>
+        <w:rPr>
+          <w:rFonts w:ascii="Times New Roman" w:hAnsi="Times New Roman" w:cs="Times New Roman"/>
+          <w:color w:val="000000" w:themeColor="text1"/>
+          <w:sz w:val="24"/>
+          <w:szCs w:val="24"/>
+          <w:lang w:val="en-US"/>
         </w:rPr>
       </w:pPr>
       <w:r>
@@ -6177,7 +6300,19 @@
           <w:sz w:val="24"/>
           <w:szCs w:val="24"/>
         </w:rPr>
-        <w:t xml:space="preserve">Bab I. Pendahuluan </w:t>
+        <w:lastRenderedPageBreak/>
+        <w:t xml:space="preserve">BAB I. PENDAHULUAN </w:t>
+      </w:r>
+      <w:r>
+        <w:rPr>
+          <w:rFonts w:ascii="Times New Roman" w:hAnsi="Times New Roman" w:cs="Times New Roman"/>
+          <w:b/>
+          <w:color w:val="000000" w:themeColor="text1"/>
+          <w:sz w:val="24"/>
+          <w:szCs w:val="24"/>
+          <w:lang w:val="en-US"/>
+        </w:rPr>
+        <w:t>:</w:t>
       </w:r>
     </w:p>
     <w:p>
@@ -6295,23 +6430,11 @@
         <w:jc w:val="both"/>
         <w:rPr>
           <w:rFonts w:ascii="Times New Roman" w:hAnsi="Times New Roman" w:cs="Times New Roman"/>
-          <w:color w:val="000000" w:themeColor="text1"/>
-          <w:sz w:val="24"/>
-          <w:szCs w:val="24"/>
-          <w:lang w:val="en-US"/>
-        </w:rPr>
-      </w:pPr>
-    </w:p>
-    <w:p>
-      <w:pPr>
-        <w:spacing w:line="480" w:lineRule="auto"/>
-        <w:jc w:val="both"/>
-        <w:rPr>
-          <w:rFonts w:ascii="Times New Roman" w:hAnsi="Times New Roman" w:cs="Times New Roman"/>
           <w:b/>
           <w:color w:val="000000" w:themeColor="text1"/>
           <w:sz w:val="24"/>
           <w:szCs w:val="24"/>
+          <w:lang w:val="en-US"/>
         </w:rPr>
       </w:pPr>
       <w:r>
@@ -6322,8 +6445,18 @@
           <w:sz w:val="24"/>
           <w:szCs w:val="24"/>
         </w:rPr>
-        <w:lastRenderedPageBreak/>
-        <w:t>Bab II. Landasan Teori</w:t>
+        <w:t>BAB II. LANDASAN TEORI</w:t>
+      </w:r>
+      <w:r>
+        <w:rPr>
+          <w:rFonts w:ascii="Times New Roman" w:hAnsi="Times New Roman" w:cs="Times New Roman"/>
+          <w:b/>
+          <w:color w:val="000000" w:themeColor="text1"/>
+          <w:sz w:val="24"/>
+          <w:szCs w:val="24"/>
+          <w:lang w:val="en-US"/>
+        </w:rPr>
+        <w:t xml:space="preserve"> :</w:t>
       </w:r>
     </w:p>
     <w:p>
@@ -6415,7 +6548,7 @@
           <w:sz w:val="24"/>
           <w:szCs w:val="24"/>
         </w:rPr>
-        <w:t xml:space="preserve">Bab III. </w:t>
+        <w:t xml:space="preserve">BAB III. </w:t>
       </w:r>
       <w:r>
         <w:rPr>
@@ -6426,7 +6559,18 @@
           <w:szCs w:val="24"/>
           <w:lang w:val="en-US"/>
         </w:rPr>
-        <w:t>Analisa Dan Perancangan Sistem</w:t>
+        <w:t>ANALISA DAN PERANCANGAN SISTEM</w:t>
+      </w:r>
+      <w:r>
+        <w:rPr>
+          <w:rFonts w:ascii="Times New Roman" w:hAnsi="Times New Roman" w:cs="Times New Roman"/>
+          <w:b/>
+          <w:color w:val="000000" w:themeColor="text1"/>
+          <w:sz w:val="24"/>
+          <w:szCs w:val="24"/>
+          <w:lang w:val="en-US"/>
+        </w:rPr>
+        <w:t xml:space="preserve"> :</w:t>
       </w:r>
     </w:p>
     <w:p>
@@ -6597,7 +6741,7 @@
           <w:sz w:val="24"/>
           <w:szCs w:val="24"/>
         </w:rPr>
-        <w:t xml:space="preserve">Bab IV. </w:t>
+        <w:t xml:space="preserve">BAB IV. </w:t>
       </w:r>
       <w:r>
         <w:rPr>
@@ -6608,8 +6752,32 @@
           <w:szCs w:val="24"/>
           <w:lang w:val="en-US"/>
         </w:rPr>
-        <w:t>Pengujian Dan Implementasi</w:t>
-      </w:r>
+        <w:t>PENGUJIAN DAN IMPLEMENTASI</w:t>
+      </w:r>
+      <w:r>
+        <w:rPr>
+          <w:rFonts w:ascii="Times New Roman" w:hAnsi="Times New Roman" w:cs="Times New Roman"/>
+          <w:b/>
+          <w:color w:val="000000" w:themeColor="text1"/>
+          <w:sz w:val="24"/>
+          <w:szCs w:val="24"/>
+          <w:lang w:val="en-US"/>
+        </w:rPr>
+        <w:t xml:space="preserve"> </w:t>
+      </w:r>
+      <w:r>
+        <w:rPr>
+          <w:rFonts w:ascii="Times New Roman" w:hAnsi="Times New Roman" w:cs="Times New Roman"/>
+          <w:b/>
+          <w:color w:val="000000" w:themeColor="text1"/>
+          <w:sz w:val="24"/>
+          <w:szCs w:val="24"/>
+          <w:lang w:val="en-US"/>
+        </w:rPr>
+        <w:t>:</w:t>
+      </w:r>
+      <w:bookmarkStart w:id="0" w:name="_GoBack"/>
+      <w:bookmarkEnd w:id="0"/>
     </w:p>
     <w:p>
       <w:pPr>
@@ -6700,6 +6868,7 @@
           <w:color w:val="000000" w:themeColor="text1"/>
           <w:sz w:val="24"/>
           <w:szCs w:val="24"/>
+          <w:lang w:val="en-US"/>
         </w:rPr>
       </w:pPr>
       <w:r>
@@ -6710,7 +6879,29 @@
           <w:sz w:val="24"/>
           <w:szCs w:val="24"/>
         </w:rPr>
-        <w:t>Bab V. Penutup</w:t>
+        <w:t xml:space="preserve">BAB V. </w:t>
+      </w:r>
+      <w:r>
+        <w:rPr>
+          <w:rFonts w:ascii="Times New Roman" w:hAnsi="Times New Roman" w:cs="Times New Roman"/>
+          <w:b/>
+          <w:color w:val="000000" w:themeColor="text1"/>
+          <w:sz w:val="24"/>
+          <w:szCs w:val="24"/>
+          <w:lang w:val="en-US"/>
+        </w:rPr>
+        <w:t xml:space="preserve">KESIMPULAN DAN SARAN </w:t>
+      </w:r>
+      <w:r>
+        <w:rPr>
+          <w:rFonts w:ascii="Times New Roman" w:hAnsi="Times New Roman" w:cs="Times New Roman"/>
+          <w:b/>
+          <w:color w:val="000000" w:themeColor="text1"/>
+          <w:sz w:val="24"/>
+          <w:szCs w:val="24"/>
+          <w:lang w:val="en-US"/>
+        </w:rPr>
+        <w:t>:</w:t>
       </w:r>
     </w:p>
     <w:p>
@@ -6780,34 +6971,26 @@
           <w:szCs w:val="24"/>
           <w:lang w:val="en-US"/>
         </w:rPr>
-        <w:t xml:space="preserve">ini </w:t>
-      </w:r>
-      <w:r>
-        <w:rPr>
-          <w:rFonts w:ascii="Times New Roman" w:hAnsi="Times New Roman" w:cs="Times New Roman"/>
-          <w:color w:val="000000" w:themeColor="text1"/>
-          <w:sz w:val="24"/>
-          <w:szCs w:val="24"/>
-        </w:rPr>
-        <w:t>berisi</w:t>
-      </w:r>
-      <w:r>
-        <w:rPr>
-          <w:rFonts w:ascii="Times New Roman" w:hAnsi="Times New Roman" w:cs="Times New Roman"/>
-          <w:color w:val="000000" w:themeColor="text1"/>
-          <w:sz w:val="24"/>
-          <w:szCs w:val="24"/>
-        </w:rPr>
-        <w:t>kan</w:t>
-      </w:r>
-      <w:r>
-        <w:rPr>
-          <w:rFonts w:ascii="Times New Roman" w:hAnsi="Times New Roman" w:cs="Times New Roman"/>
-          <w:color w:val="000000" w:themeColor="text1"/>
-          <w:sz w:val="24"/>
-          <w:szCs w:val="24"/>
-        </w:rPr>
-        <w:t xml:space="preserve"> kesimpulan dan saran. Kesimpulan berisi </w:t>
+        <w:t>ini</w:t>
+      </w:r>
+      <w:r>
+        <w:rPr>
+          <w:rFonts w:ascii="Times New Roman" w:hAnsi="Times New Roman" w:cs="Times New Roman"/>
+          <w:color w:val="000000" w:themeColor="text1"/>
+          <w:sz w:val="24"/>
+          <w:szCs w:val="24"/>
+          <w:lang w:val="en-US"/>
+        </w:rPr>
+        <w:t>,</w:t>
+      </w:r>
+      <w:r>
+        <w:rPr>
+          <w:rFonts w:ascii="Times New Roman" w:hAnsi="Times New Roman" w:cs="Times New Roman"/>
+          <w:color w:val="000000" w:themeColor="text1"/>
+          <w:sz w:val="24"/>
+          <w:szCs w:val="24"/>
+        </w:rPr>
+        <w:t xml:space="preserve"> berisi </w:t>
       </w:r>
       <w:r>
         <w:rPr>
@@ -6986,7 +7169,7 @@
         <w:caps/>
         <w:noProof/>
       </w:rPr>
-      <w:t>5</w:t>
+      <w:t>9</w:t>
     </w:r>
     <w:r>
       <w:rPr>
@@ -11004,7 +11187,7 @@
 </file>
 
 <file path=customXml/itemProps1.xml><?xml version="1.0" encoding="utf-8"?>
-<ds:datastoreItem xmlns:ds="http://schemas.openxmlformats.org/officeDocument/2006/customXml" ds:itemID="{88974880-2D43-44D0-B118-53F3FADE2EFF}">
+<ds:datastoreItem xmlns:ds="http://schemas.openxmlformats.org/officeDocument/2006/customXml" ds:itemID="{A40D66F8-27C1-4611-90AD-859F1B53CA9B}">
   <ds:schemaRefs>
     <ds:schemaRef ds:uri="http://schemas.openxmlformats.org/officeDocument/2006/bibliography"/>
   </ds:schemaRefs>

</xml_diff>

<commit_message>
edit folder proposal TA dan edit BAB 1
</commit_message>
<xml_diff>
--- a/BAB I.docx
+++ b/BAB I.docx
@@ -118,7 +118,127 @@
           <w:szCs w:val="24"/>
           <w:lang w:val="en-US"/>
         </w:rPr>
-        <w:t xml:space="preserve"> Pelaku usaha harus pintar dalam menganalisis pasar, selain itu, ketersediaan barang yang dijualpun menjadi salah satu faktor yang harus dianalisis supaya kebutuhan pelanggan dapat terpenuhi. Untuk mendukung hal itu, data penjualan yang sebelumnya hanya arsip tidak berguna dapat dimanfaatkan untuk menganalisis pasar dan kebutuhan pelanggan. Saat ini teknik </w:t>
+        <w:t xml:space="preserve"> Pelaku usaha </w:t>
+      </w:r>
+      <w:r>
+        <w:rPr>
+          <w:rFonts w:ascii="Times New Roman" w:hAnsi="Times New Roman" w:cs="Times New Roman"/>
+          <w:color w:val="000000" w:themeColor="text1"/>
+          <w:sz w:val="24"/>
+          <w:szCs w:val="24"/>
+          <w:lang w:val="en-US"/>
+        </w:rPr>
+        <w:t>dituntut</w:t>
+      </w:r>
+      <w:r>
+        <w:rPr>
+          <w:rFonts w:ascii="Times New Roman" w:hAnsi="Times New Roman" w:cs="Times New Roman"/>
+          <w:color w:val="000000" w:themeColor="text1"/>
+          <w:sz w:val="24"/>
+          <w:szCs w:val="24"/>
+          <w:lang w:val="en-US"/>
+        </w:rPr>
+        <w:t xml:space="preserve"> pintar dalam</w:t>
+      </w:r>
+      <w:r>
+        <w:rPr>
+          <w:rFonts w:ascii="Times New Roman" w:hAnsi="Times New Roman" w:cs="Times New Roman"/>
+          <w:color w:val="000000" w:themeColor="text1"/>
+          <w:sz w:val="24"/>
+          <w:szCs w:val="24"/>
+          <w:lang w:val="en-US"/>
+        </w:rPr>
+        <w:t xml:space="preserve"> menganalisis pasar, selain itu</w:t>
+      </w:r>
+      <w:r>
+        <w:rPr>
+          <w:rFonts w:ascii="Times New Roman" w:hAnsi="Times New Roman" w:cs="Times New Roman"/>
+          <w:color w:val="000000" w:themeColor="text1"/>
+          <w:sz w:val="24"/>
+          <w:szCs w:val="24"/>
+          <w:lang w:val="en-US"/>
+        </w:rPr>
+        <w:t xml:space="preserve"> ketersediaan barang yang dijualpun menjadi salah satu faktor yang harus dianalisis supaya kebutuhan </w:t>
+      </w:r>
+      <w:r>
+        <w:rPr>
+          <w:rFonts w:ascii="Times New Roman" w:hAnsi="Times New Roman" w:cs="Times New Roman"/>
+          <w:color w:val="000000" w:themeColor="text1"/>
+          <w:sz w:val="24"/>
+          <w:szCs w:val="24"/>
+          <w:lang w:val="en-US"/>
+        </w:rPr>
+        <w:t>pembeli</w:t>
+      </w:r>
+      <w:r>
+        <w:rPr>
+          <w:rFonts w:ascii="Times New Roman" w:hAnsi="Times New Roman" w:cs="Times New Roman"/>
+          <w:color w:val="000000" w:themeColor="text1"/>
+          <w:sz w:val="24"/>
+          <w:szCs w:val="24"/>
+          <w:lang w:val="en-US"/>
+        </w:rPr>
+        <w:t xml:space="preserve"> dapat terpenuhi. Untuk mendukung hal itu, data penjualan yang sebelumnya hanya </w:t>
+      </w:r>
+      <w:r>
+        <w:rPr>
+          <w:rFonts w:ascii="Times New Roman" w:hAnsi="Times New Roman" w:cs="Times New Roman"/>
+          <w:color w:val="000000" w:themeColor="text1"/>
+          <w:sz w:val="24"/>
+          <w:szCs w:val="24"/>
+          <w:lang w:val="en-US"/>
+        </w:rPr>
+        <w:t xml:space="preserve">tersimpan sebagai </w:t>
+      </w:r>
+      <w:r>
+        <w:rPr>
+          <w:rFonts w:ascii="Times New Roman" w:hAnsi="Times New Roman" w:cs="Times New Roman"/>
+          <w:color w:val="000000" w:themeColor="text1"/>
+          <w:sz w:val="24"/>
+          <w:szCs w:val="24"/>
+          <w:lang w:val="en-US"/>
+        </w:rPr>
+        <w:t>ar</w:t>
+      </w:r>
+      <w:r>
+        <w:rPr>
+          <w:rFonts w:ascii="Times New Roman" w:hAnsi="Times New Roman" w:cs="Times New Roman"/>
+          <w:color w:val="000000" w:themeColor="text1"/>
+          <w:sz w:val="24"/>
+          <w:szCs w:val="24"/>
+          <w:lang w:val="en-US"/>
+        </w:rPr>
+        <w:t xml:space="preserve">sip atau berupa dokumen saja </w:t>
+      </w:r>
+      <w:r>
+        <w:rPr>
+          <w:rFonts w:ascii="Times New Roman" w:hAnsi="Times New Roman" w:cs="Times New Roman"/>
+          <w:color w:val="000000" w:themeColor="text1"/>
+          <w:sz w:val="24"/>
+          <w:szCs w:val="24"/>
+          <w:lang w:val="en-US"/>
+        </w:rPr>
+        <w:t xml:space="preserve">dapat dimanfaatkan untuk menganalisis pasar dan kebutuhan </w:t>
+      </w:r>
+      <w:r>
+        <w:rPr>
+          <w:rFonts w:ascii="Times New Roman" w:hAnsi="Times New Roman" w:cs="Times New Roman"/>
+          <w:color w:val="000000" w:themeColor="text1"/>
+          <w:sz w:val="24"/>
+          <w:szCs w:val="24"/>
+          <w:lang w:val="en-US"/>
+        </w:rPr>
+        <w:t>pembeli</w:t>
+      </w:r>
+      <w:r>
+        <w:rPr>
+          <w:rFonts w:ascii="Times New Roman" w:hAnsi="Times New Roman" w:cs="Times New Roman"/>
+          <w:color w:val="000000" w:themeColor="text1"/>
+          <w:sz w:val="24"/>
+          <w:szCs w:val="24"/>
+          <w:lang w:val="en-US"/>
+        </w:rPr>
+        <w:t xml:space="preserve">. Saat ini teknik </w:t>
       </w:r>
       <w:r>
         <w:rPr>
@@ -181,27 +301,17 @@
           <w:szCs w:val="24"/>
           <w:lang w:val="en-US"/>
         </w:rPr>
-        <w:t>association rules,</w:t>
-      </w:r>
-      <w:r>
-        <w:rPr>
-          <w:rFonts w:ascii="Times New Roman" w:hAnsi="Times New Roman" w:cs="Times New Roman"/>
-          <w:color w:val="000000" w:themeColor="text1"/>
-          <w:sz w:val="24"/>
-          <w:szCs w:val="24"/>
-          <w:lang w:val="en-US"/>
-        </w:rPr>
-        <w:t xml:space="preserve"> misal </w:t>
-      </w:r>
-      <w:r>
-        <w:rPr>
-          <w:rFonts w:ascii="Times New Roman" w:hAnsi="Times New Roman" w:cs="Times New Roman"/>
-          <w:color w:val="000000" w:themeColor="text1"/>
-          <w:sz w:val="24"/>
-          <w:szCs w:val="24"/>
-          <w:lang w:val="en-US"/>
-        </w:rPr>
-        <w:t xml:space="preserve">untuk menentukan jumlah suatu produk yang banyak dibeli pelanggan. Teknik </w:t>
+        <w:t>association rules</w:t>
+      </w:r>
+      <w:r>
+        <w:rPr>
+          <w:rFonts w:ascii="Times New Roman" w:hAnsi="Times New Roman" w:cs="Times New Roman"/>
+          <w:color w:val="000000" w:themeColor="text1"/>
+          <w:sz w:val="24"/>
+          <w:szCs w:val="24"/>
+          <w:lang w:val="en-US"/>
+        </w:rPr>
+        <w:t xml:space="preserve"> atau</w:t>
       </w:r>
       <w:r>
         <w:rPr>
@@ -212,6 +322,127 @@
           <w:szCs w:val="24"/>
           <w:lang w:val="en-US"/>
         </w:rPr>
+        <w:t xml:space="preserve"> market basket analysis</w:t>
+      </w:r>
+      <w:r>
+        <w:rPr>
+          <w:rFonts w:ascii="Times New Roman" w:hAnsi="Times New Roman" w:cs="Times New Roman"/>
+          <w:color w:val="000000" w:themeColor="text1"/>
+          <w:sz w:val="24"/>
+          <w:szCs w:val="24"/>
+          <w:lang w:val="en-US"/>
+        </w:rPr>
+        <w:t>, m</w:t>
+      </w:r>
+      <w:r>
+        <w:rPr>
+          <w:rFonts w:ascii="Times New Roman" w:hAnsi="Times New Roman" w:cs="Times New Roman"/>
+          <w:color w:val="000000" w:themeColor="text1"/>
+          <w:sz w:val="24"/>
+          <w:szCs w:val="24"/>
+          <w:lang w:val="en-US"/>
+        </w:rPr>
+        <w:t>isal</w:t>
+      </w:r>
+      <w:r>
+        <w:rPr>
+          <w:rFonts w:ascii="Times New Roman" w:hAnsi="Times New Roman" w:cs="Times New Roman"/>
+          <w:color w:val="000000" w:themeColor="text1"/>
+          <w:sz w:val="24"/>
+          <w:szCs w:val="24"/>
+          <w:lang w:val="en-US"/>
+        </w:rPr>
+        <w:t>nya</w:t>
+      </w:r>
+      <w:r>
+        <w:rPr>
+          <w:rFonts w:ascii="Times New Roman" w:hAnsi="Times New Roman" w:cs="Times New Roman"/>
+          <w:color w:val="000000" w:themeColor="text1"/>
+          <w:sz w:val="24"/>
+          <w:szCs w:val="24"/>
+          <w:lang w:val="en-US"/>
+        </w:rPr>
+        <w:t xml:space="preserve"> </w:t>
+      </w:r>
+      <w:r>
+        <w:rPr>
+          <w:rFonts w:ascii="Times New Roman" w:hAnsi="Times New Roman" w:cs="Times New Roman"/>
+          <w:color w:val="000000" w:themeColor="text1"/>
+          <w:sz w:val="24"/>
+          <w:szCs w:val="24"/>
+          <w:lang w:val="en-US"/>
+        </w:rPr>
+        <w:t xml:space="preserve">untuk </w:t>
+      </w:r>
+      <w:r>
+        <w:rPr>
+          <w:rFonts w:ascii="Times New Roman" w:hAnsi="Times New Roman" w:cs="Times New Roman"/>
+          <w:color w:val="000000" w:themeColor="text1"/>
+          <w:sz w:val="24"/>
+          <w:szCs w:val="24"/>
+          <w:lang w:val="en-US"/>
+        </w:rPr>
+        <w:t>melihat</w:t>
+      </w:r>
+      <w:r>
+        <w:rPr>
+          <w:rFonts w:ascii="Times New Roman" w:hAnsi="Times New Roman" w:cs="Times New Roman"/>
+          <w:color w:val="000000" w:themeColor="text1"/>
+          <w:sz w:val="24"/>
+          <w:szCs w:val="24"/>
+          <w:lang w:val="en-US"/>
+        </w:rPr>
+        <w:t xml:space="preserve"> suatu produk yang banyak dibeli </w:t>
+      </w:r>
+      <w:r>
+        <w:rPr>
+          <w:rFonts w:ascii="Times New Roman" w:hAnsi="Times New Roman" w:cs="Times New Roman"/>
+          <w:color w:val="000000" w:themeColor="text1"/>
+          <w:sz w:val="24"/>
+          <w:szCs w:val="24"/>
+          <w:lang w:val="en-US"/>
+        </w:rPr>
+        <w:t>oleh pembeli</w:t>
+      </w:r>
+      <w:r>
+        <w:rPr>
+          <w:rFonts w:ascii="Times New Roman" w:hAnsi="Times New Roman" w:cs="Times New Roman"/>
+          <w:color w:val="000000" w:themeColor="text1"/>
+          <w:sz w:val="24"/>
+          <w:szCs w:val="24"/>
+          <w:lang w:val="en-US"/>
+        </w:rPr>
+        <w:t xml:space="preserve">. </w:t>
+      </w:r>
+      <w:r>
+        <w:rPr>
+          <w:rFonts w:ascii="Times New Roman" w:hAnsi="Times New Roman" w:cs="Times New Roman"/>
+          <w:color w:val="000000" w:themeColor="text1"/>
+          <w:sz w:val="24"/>
+          <w:szCs w:val="24"/>
+          <w:lang w:val="en-US"/>
+        </w:rPr>
+        <w:t>Selain itu t</w:t>
+      </w:r>
+      <w:r>
+        <w:rPr>
+          <w:rFonts w:ascii="Times New Roman" w:hAnsi="Times New Roman" w:cs="Times New Roman"/>
+          <w:color w:val="000000" w:themeColor="text1"/>
+          <w:sz w:val="24"/>
+          <w:szCs w:val="24"/>
+          <w:lang w:val="en-US"/>
+        </w:rPr>
+        <w:t xml:space="preserve">eknik </w:t>
+      </w:r>
+      <w:r>
+        <w:rPr>
+          <w:rFonts w:ascii="Times New Roman" w:hAnsi="Times New Roman" w:cs="Times New Roman"/>
+          <w:i/>
+          <w:color w:val="000000" w:themeColor="text1"/>
+          <w:sz w:val="24"/>
+          <w:szCs w:val="24"/>
+          <w:lang w:val="en-US"/>
+        </w:rPr>
         <w:t>association rules</w:t>
       </w:r>
       <w:r>
@@ -222,87 +453,97 @@
           <w:szCs w:val="24"/>
           <w:lang w:val="en-US"/>
         </w:rPr>
-        <w:t xml:space="preserve"> dalam data mining juga bisa digunakan untuk menentukan pola pembelian suatu produk dalam upaya optimalisasi penjualan </w:t>
-      </w:r>
-      <w:r>
-        <w:rPr>
-          <w:rFonts w:ascii="Times New Roman" w:hAnsi="Times New Roman" w:cs="Times New Roman"/>
-          <w:color w:val="000000" w:themeColor="text1"/>
-          <w:sz w:val="24"/>
-          <w:szCs w:val="24"/>
-          <w:lang w:val="en-US"/>
-        </w:rPr>
-        <w:t xml:space="preserve">dan ketersediaan produk </w:t>
-      </w:r>
-      <w:r>
-        <w:rPr>
-          <w:rFonts w:ascii="Times New Roman" w:hAnsi="Times New Roman" w:cs="Times New Roman"/>
-          <w:color w:val="000000" w:themeColor="text1"/>
-          <w:sz w:val="24"/>
-          <w:szCs w:val="24"/>
-          <w:lang w:val="en-US"/>
-        </w:rPr>
-        <w:t xml:space="preserve">tersebut. Banyak pelaku usaha yang belum </w:t>
-      </w:r>
-      <w:r>
-        <w:rPr>
-          <w:rFonts w:ascii="Times New Roman" w:hAnsi="Times New Roman" w:cs="Times New Roman"/>
-          <w:color w:val="000000" w:themeColor="text1"/>
-          <w:sz w:val="24"/>
-          <w:szCs w:val="24"/>
-          <w:lang w:val="en-US"/>
-        </w:rPr>
-        <w:t xml:space="preserve">dapat </w:t>
-      </w:r>
-      <w:r>
-        <w:rPr>
-          <w:rFonts w:ascii="Times New Roman" w:hAnsi="Times New Roman" w:cs="Times New Roman"/>
-          <w:color w:val="000000" w:themeColor="text1"/>
-          <w:sz w:val="24"/>
-          <w:szCs w:val="24"/>
-          <w:lang w:val="en-US"/>
-        </w:rPr>
-        <w:t xml:space="preserve">memanfaatkan data penjualannya guna keperluan bisnisnya sehingga </w:t>
-      </w:r>
-      <w:r>
-        <w:rPr>
-          <w:rFonts w:ascii="Times New Roman" w:hAnsi="Times New Roman" w:cs="Times New Roman"/>
-          <w:color w:val="000000" w:themeColor="text1"/>
-          <w:sz w:val="24"/>
-          <w:szCs w:val="24"/>
-          <w:lang w:val="en-US"/>
-        </w:rPr>
-        <w:t xml:space="preserve">banyak pelaku usaha </w:t>
-      </w:r>
-      <w:r>
-        <w:rPr>
-          <w:rFonts w:ascii="Times New Roman" w:hAnsi="Times New Roman" w:cs="Times New Roman"/>
-          <w:color w:val="000000" w:themeColor="text1"/>
-          <w:sz w:val="24"/>
-          <w:szCs w:val="24"/>
-          <w:lang w:val="en-US"/>
-        </w:rPr>
-        <w:t xml:space="preserve">kurang optimal dalam </w:t>
-      </w:r>
-      <w:r>
-        <w:rPr>
-          <w:rFonts w:ascii="Times New Roman" w:hAnsi="Times New Roman" w:cs="Times New Roman"/>
-          <w:color w:val="000000" w:themeColor="text1"/>
-          <w:sz w:val="24"/>
-          <w:szCs w:val="24"/>
-          <w:lang w:val="en-US"/>
-        </w:rPr>
-        <w:t xml:space="preserve">memenuhi kebutuhan pelanggan dan </w:t>
-      </w:r>
-      <w:r>
-        <w:rPr>
-          <w:rFonts w:ascii="Times New Roman" w:hAnsi="Times New Roman" w:cs="Times New Roman"/>
-          <w:color w:val="000000" w:themeColor="text1"/>
-          <w:sz w:val="24"/>
-          <w:szCs w:val="24"/>
-          <w:lang w:val="en-US"/>
-        </w:rPr>
-        <w:t>strategi penjualannya.</w:t>
+        <w:t xml:space="preserve"> dalam data mining juga bisa digunakan untuk menentukan pola pembelian suatu produk dalam upaya </w:t>
+      </w:r>
+      <w:r>
+        <w:rPr>
+          <w:rFonts w:ascii="Times New Roman" w:hAnsi="Times New Roman" w:cs="Times New Roman"/>
+          <w:color w:val="000000" w:themeColor="text1"/>
+          <w:sz w:val="24"/>
+          <w:szCs w:val="24"/>
+          <w:lang w:val="en-US"/>
+        </w:rPr>
+        <w:t>membaca kebiasan pembeli dalam berbelanja, dengan kemampuan tersebut perusahaan dapat menerapkan strategi penjualaan yang tepat</w:t>
+      </w:r>
+      <w:r>
+        <w:rPr>
+          <w:rFonts w:ascii="Times New Roman" w:hAnsi="Times New Roman" w:cs="Times New Roman"/>
+          <w:color w:val="000000" w:themeColor="text1"/>
+          <w:sz w:val="24"/>
+          <w:szCs w:val="24"/>
+          <w:lang w:val="en-US"/>
+        </w:rPr>
+        <w:t xml:space="preserve">, </w:t>
+      </w:r>
+      <w:r>
+        <w:rPr>
+          <w:rFonts w:ascii="Times New Roman" w:hAnsi="Times New Roman" w:cs="Times New Roman"/>
+          <w:color w:val="000000" w:themeColor="text1"/>
+          <w:sz w:val="24"/>
+          <w:szCs w:val="24"/>
+          <w:lang w:val="en-US"/>
+        </w:rPr>
+        <w:t>sehingga dapat mengoptimalkan</w:t>
+      </w:r>
+      <w:r>
+        <w:rPr>
+          <w:rFonts w:ascii="Times New Roman" w:hAnsi="Times New Roman" w:cs="Times New Roman"/>
+          <w:color w:val="000000" w:themeColor="text1"/>
+          <w:sz w:val="24"/>
+          <w:szCs w:val="24"/>
+          <w:lang w:val="en-US"/>
+        </w:rPr>
+        <w:t xml:space="preserve"> penjualan </w:t>
+      </w:r>
+      <w:r>
+        <w:rPr>
+          <w:rFonts w:ascii="Times New Roman" w:hAnsi="Times New Roman" w:cs="Times New Roman"/>
+          <w:color w:val="000000" w:themeColor="text1"/>
+          <w:sz w:val="24"/>
+          <w:szCs w:val="24"/>
+          <w:lang w:val="en-US"/>
+        </w:rPr>
+        <w:t xml:space="preserve">dan </w:t>
+      </w:r>
+      <w:r>
+        <w:rPr>
+          <w:rFonts w:ascii="Times New Roman" w:hAnsi="Times New Roman" w:cs="Times New Roman"/>
+          <w:color w:val="000000" w:themeColor="text1"/>
+          <w:sz w:val="24"/>
+          <w:szCs w:val="24"/>
+          <w:lang w:val="en-US"/>
+        </w:rPr>
+        <w:t xml:space="preserve">membantu </w:t>
+      </w:r>
+      <w:r>
+        <w:rPr>
+          <w:rFonts w:ascii="Times New Roman" w:hAnsi="Times New Roman" w:cs="Times New Roman"/>
+          <w:color w:val="000000" w:themeColor="text1"/>
+          <w:sz w:val="24"/>
+          <w:szCs w:val="24"/>
+          <w:lang w:val="en-US"/>
+        </w:rPr>
+        <w:t xml:space="preserve">ketersediaan produk </w:t>
+      </w:r>
+      <w:r>
+        <w:rPr>
+          <w:rFonts w:ascii="Times New Roman" w:hAnsi="Times New Roman" w:cs="Times New Roman"/>
+          <w:color w:val="000000" w:themeColor="text1"/>
+          <w:sz w:val="24"/>
+          <w:szCs w:val="24"/>
+          <w:lang w:val="en-US"/>
+        </w:rPr>
+        <w:t>tersebut</w:t>
+      </w:r>
+      <w:r>
+        <w:rPr>
+          <w:rFonts w:ascii="Times New Roman" w:hAnsi="Times New Roman" w:cs="Times New Roman"/>
+          <w:color w:val="000000" w:themeColor="text1"/>
+          <w:sz w:val="24"/>
+          <w:szCs w:val="24"/>
+          <w:lang w:val="en-US"/>
+        </w:rPr>
+        <w:t>.</w:t>
       </w:r>
     </w:p>
     <w:p>
@@ -361,7 +602,68 @@
           <w:szCs w:val="24"/>
           <w:lang w:val="en-US"/>
         </w:rPr>
-        <w:t xml:space="preserve">Untuk mengetahui jumlah produk yang paling banyak terjual dan untuk mengetahui pola pembelian pelanggan dengan cepat dan akurat maka perlu pengolahan data penjualan dengan menggunakan sebuah teknik data mining </w:t>
+        <w:t>Untuk mengetahui jumlah produk yang paling banyak terjual dan untuk mengetahui pola pembelian pe</w:t>
+      </w:r>
+      <w:r>
+        <w:rPr>
+          <w:rFonts w:ascii="Times New Roman" w:hAnsi="Times New Roman" w:cs="Times New Roman"/>
+          <w:color w:val="000000" w:themeColor="text1"/>
+          <w:sz w:val="24"/>
+          <w:szCs w:val="24"/>
+          <w:lang w:val="en-US"/>
+        </w:rPr>
+        <w:t xml:space="preserve">langgan dengan cepat dan </w:t>
+      </w:r>
+      <w:r>
+        <w:rPr>
+          <w:rFonts w:ascii="Times New Roman" w:hAnsi="Times New Roman" w:cs="Times New Roman"/>
+          <w:color w:val="000000" w:themeColor="text1"/>
+          <w:sz w:val="24"/>
+          <w:szCs w:val="24"/>
+          <w:lang w:val="en-US"/>
+        </w:rPr>
+        <w:t>tepat</w:t>
+      </w:r>
+      <w:r>
+        <w:rPr>
+          <w:rFonts w:ascii="Times New Roman" w:hAnsi="Times New Roman" w:cs="Times New Roman"/>
+          <w:color w:val="000000" w:themeColor="text1"/>
+          <w:sz w:val="24"/>
+          <w:szCs w:val="24"/>
+          <w:lang w:val="en-US"/>
+        </w:rPr>
+        <w:t xml:space="preserve">, </w:t>
+      </w:r>
+      <w:r>
+        <w:rPr>
+          <w:rFonts w:ascii="Times New Roman" w:hAnsi="Times New Roman" w:cs="Times New Roman"/>
+          <w:color w:val="000000" w:themeColor="text1"/>
+          <w:sz w:val="24"/>
+          <w:szCs w:val="24"/>
+          <w:lang w:val="en-US"/>
+        </w:rPr>
+        <w:t xml:space="preserve">maka perlu pengolahan data penjualan dengan menggunakan sebuah teknik </w:t>
+      </w:r>
+      <w:r>
+        <w:rPr>
+          <w:rFonts w:ascii="Times New Roman" w:hAnsi="Times New Roman" w:cs="Times New Roman"/>
+          <w:i/>
+          <w:color w:val="000000" w:themeColor="text1"/>
+          <w:sz w:val="24"/>
+          <w:szCs w:val="24"/>
+          <w:lang w:val="en-US"/>
+        </w:rPr>
+        <w:t>data mining</w:t>
+      </w:r>
+      <w:r>
+        <w:rPr>
+          <w:rFonts w:ascii="Times New Roman" w:hAnsi="Times New Roman" w:cs="Times New Roman"/>
+          <w:color w:val="000000" w:themeColor="text1"/>
+          <w:sz w:val="24"/>
+          <w:szCs w:val="24"/>
+          <w:lang w:val="en-US"/>
+        </w:rPr>
+        <w:t xml:space="preserve"> </w:t>
       </w:r>
       <w:r>
         <w:rPr>
@@ -412,7 +714,27 @@
           <w:szCs w:val="24"/>
           <w:lang w:val="en-US"/>
         </w:rPr>
-        <w:t xml:space="preserve">ada banyak teknik data mining dengan metode </w:t>
+        <w:t xml:space="preserve">ada </w:t>
+      </w:r>
+      <w:r>
+        <w:rPr>
+          <w:rFonts w:ascii="Times New Roman" w:hAnsi="Times New Roman" w:cs="Times New Roman"/>
+          <w:color w:val="000000" w:themeColor="text1"/>
+          <w:sz w:val="24"/>
+          <w:szCs w:val="24"/>
+          <w:lang w:val="en-US"/>
+        </w:rPr>
+        <w:t>banyak</w:t>
+      </w:r>
+      <w:r>
+        <w:rPr>
+          <w:rFonts w:ascii="Times New Roman" w:hAnsi="Times New Roman" w:cs="Times New Roman"/>
+          <w:color w:val="000000" w:themeColor="text1"/>
+          <w:sz w:val="24"/>
+          <w:szCs w:val="24"/>
+          <w:lang w:val="en-US"/>
+        </w:rPr>
+        <w:t xml:space="preserve"> teknik </w:t>
       </w:r>
       <w:r>
         <w:rPr>
@@ -423,7 +745,39 @@
           <w:szCs w:val="24"/>
           <w:lang w:val="en-US"/>
         </w:rPr>
-        <w:t xml:space="preserve">association rules </w:t>
+        <w:t>data mining</w:t>
+      </w:r>
+      <w:r>
+        <w:rPr>
+          <w:rFonts w:ascii="Times New Roman" w:hAnsi="Times New Roman" w:cs="Times New Roman"/>
+          <w:color w:val="000000" w:themeColor="text1"/>
+          <w:sz w:val="24"/>
+          <w:szCs w:val="24"/>
+          <w:lang w:val="en-US"/>
+        </w:rPr>
+        <w:t xml:space="preserve"> dengan metode </w:t>
+      </w:r>
+      <w:r>
+        <w:rPr>
+          <w:rFonts w:ascii="Times New Roman" w:hAnsi="Times New Roman" w:cs="Times New Roman"/>
+          <w:i/>
+          <w:color w:val="000000" w:themeColor="text1"/>
+          <w:sz w:val="24"/>
+          <w:szCs w:val="24"/>
+          <w:lang w:val="en-US"/>
+        </w:rPr>
+        <w:t>association rule</w:t>
+      </w:r>
+      <w:r>
+        <w:rPr>
+          <w:rFonts w:ascii="Times New Roman" w:hAnsi="Times New Roman" w:cs="Times New Roman"/>
+          <w:i/>
+          <w:color w:val="000000" w:themeColor="text1"/>
+          <w:sz w:val="24"/>
+          <w:szCs w:val="24"/>
+          <w:lang w:val="en-US"/>
+        </w:rPr>
+        <w:t xml:space="preserve"> </w:t>
       </w:r>
       <w:r>
         <w:rPr>
@@ -463,7 +817,7 @@
           <w:szCs w:val="24"/>
           <w:lang w:val="en-US"/>
         </w:rPr>
-        <w:t xml:space="preserve"> pelanggan. Dari sekian banyak jurnal dan studi pustaka yang diteliti untuk mengetahui</w:t>
+        <w:t>. Dari sekian banyak jurnal dan studi pustaka yang diteliti untuk mengetahui</w:t>
       </w:r>
       <w:r>
         <w:rPr>
@@ -514,17 +868,7 @@
           <w:szCs w:val="24"/>
           <w:lang w:val="en-US"/>
         </w:rPr>
-        <w:t>association rules-</w:t>
-      </w:r>
-      <w:r>
-        <w:rPr>
-          <w:rFonts w:ascii="Times New Roman" w:hAnsi="Times New Roman" w:cs="Times New Roman"/>
-          <w:color w:val="000000" w:themeColor="text1"/>
-          <w:sz w:val="24"/>
-          <w:szCs w:val="24"/>
-          <w:lang w:val="en-US"/>
-        </w:rPr>
-        <w:t xml:space="preserve">lah yang paling banyak digunakan. Metode </w:t>
+        <w:t>association rules</w:t>
       </w:r>
       <w:r>
         <w:rPr>
@@ -535,17 +879,17 @@
           <w:szCs w:val="24"/>
           <w:lang w:val="en-US"/>
         </w:rPr>
-        <w:t xml:space="preserve">association rules </w:t>
-      </w:r>
-      <w:r>
-        <w:rPr>
-          <w:rFonts w:ascii="Times New Roman" w:hAnsi="Times New Roman" w:cs="Times New Roman"/>
-          <w:color w:val="000000" w:themeColor="text1"/>
-          <w:sz w:val="24"/>
-          <w:szCs w:val="24"/>
-          <w:lang w:val="en-US"/>
-        </w:rPr>
-        <w:t xml:space="preserve">sendiri mempunyai beberapa algoritma untuk memecahkan penghitungannya yaitu algoritma </w:t>
+        <w:t xml:space="preserve"> </w:t>
+      </w:r>
+      <w:r>
+        <w:rPr>
+          <w:rFonts w:ascii="Times New Roman" w:hAnsi="Times New Roman" w:cs="Times New Roman"/>
+          <w:color w:val="000000" w:themeColor="text1"/>
+          <w:sz w:val="24"/>
+          <w:szCs w:val="24"/>
+          <w:lang w:val="en-US"/>
+        </w:rPr>
+        <w:t xml:space="preserve">atau </w:t>
       </w:r>
       <w:r>
         <w:rPr>
@@ -556,6 +900,110 @@
           <w:szCs w:val="24"/>
           <w:lang w:val="en-US"/>
         </w:rPr>
+        <w:t>market basket analysis</w:t>
+      </w:r>
+      <w:r>
+        <w:rPr>
+          <w:rFonts w:ascii="Times New Roman" w:hAnsi="Times New Roman" w:cs="Times New Roman"/>
+          <w:i/>
+          <w:color w:val="000000" w:themeColor="text1"/>
+          <w:sz w:val="24"/>
+          <w:szCs w:val="24"/>
+          <w:lang w:val="en-US"/>
+        </w:rPr>
+        <w:t>-</w:t>
+      </w:r>
+      <w:r>
+        <w:rPr>
+          <w:rFonts w:ascii="Times New Roman" w:hAnsi="Times New Roman" w:cs="Times New Roman"/>
+          <w:color w:val="000000" w:themeColor="text1"/>
+          <w:sz w:val="24"/>
+          <w:szCs w:val="24"/>
+          <w:lang w:val="en-US"/>
+        </w:rPr>
+        <w:t>lah yang paling banyak digunakan</w:t>
+      </w:r>
+      <w:r>
+        <w:rPr>
+          <w:rFonts w:ascii="Times New Roman" w:hAnsi="Times New Roman" w:cs="Times New Roman"/>
+          <w:color w:val="000000" w:themeColor="text1"/>
+          <w:sz w:val="24"/>
+          <w:szCs w:val="24"/>
+          <w:lang w:val="en-US"/>
+        </w:rPr>
+        <w:t>, hal ini didasari karena pada awal ditemukannya, konsep atau metode ini berkaitan dengan barang-barang yang berada didalam keranjang belanjaan yang secara langsung menunjukan tingkah laku pembeli saat berbelanja</w:t>
+      </w:r>
+      <w:r>
+        <w:rPr>
+          <w:rFonts w:ascii="Times New Roman" w:hAnsi="Times New Roman" w:cs="Times New Roman"/>
+          <w:color w:val="000000" w:themeColor="text1"/>
+          <w:sz w:val="24"/>
+          <w:szCs w:val="24"/>
+          <w:lang w:val="en-US"/>
+        </w:rPr>
+        <w:t xml:space="preserve">. Metode </w:t>
+      </w:r>
+      <w:r>
+        <w:rPr>
+          <w:rFonts w:ascii="Times New Roman" w:hAnsi="Times New Roman" w:cs="Times New Roman"/>
+          <w:i/>
+          <w:color w:val="000000" w:themeColor="text1"/>
+          <w:sz w:val="24"/>
+          <w:szCs w:val="24"/>
+          <w:lang w:val="en-US"/>
+        </w:rPr>
+        <w:t>association rule</w:t>
+      </w:r>
+      <w:r>
+        <w:rPr>
+          <w:rFonts w:ascii="Times New Roman" w:hAnsi="Times New Roman" w:cs="Times New Roman"/>
+          <w:i/>
+          <w:color w:val="000000" w:themeColor="text1"/>
+          <w:sz w:val="24"/>
+          <w:szCs w:val="24"/>
+          <w:lang w:val="en-US"/>
+        </w:rPr>
+        <w:t xml:space="preserve"> </w:t>
+      </w:r>
+      <w:r>
+        <w:rPr>
+          <w:rFonts w:ascii="Times New Roman" w:hAnsi="Times New Roman" w:cs="Times New Roman"/>
+          <w:color w:val="000000" w:themeColor="text1"/>
+          <w:sz w:val="24"/>
+          <w:szCs w:val="24"/>
+          <w:lang w:val="en-US"/>
+        </w:rPr>
+        <w:t>sendiri mempunyai beberapa</w:t>
+      </w:r>
+      <w:r>
+        <w:rPr>
+          <w:rFonts w:ascii="Times New Roman" w:hAnsi="Times New Roman" w:cs="Times New Roman"/>
+          <w:color w:val="000000" w:themeColor="text1"/>
+          <w:sz w:val="24"/>
+          <w:szCs w:val="24"/>
+          <w:lang w:val="en-US"/>
+        </w:rPr>
+        <w:t xml:space="preserve"> algoritma untuk memecahkan perhitungannya, diantarannya </w:t>
+      </w:r>
+      <w:r>
+        <w:rPr>
+          <w:rFonts w:ascii="Times New Roman" w:hAnsi="Times New Roman" w:cs="Times New Roman"/>
+          <w:color w:val="000000" w:themeColor="text1"/>
+          <w:sz w:val="24"/>
+          <w:szCs w:val="24"/>
+          <w:lang w:val="en-US"/>
+        </w:rPr>
+        <w:t xml:space="preserve">yaitu algoritma </w:t>
+      </w:r>
+      <w:r>
+        <w:rPr>
+          <w:rFonts w:ascii="Times New Roman" w:hAnsi="Times New Roman" w:cs="Times New Roman"/>
+          <w:i/>
+          <w:color w:val="000000" w:themeColor="text1"/>
+          <w:sz w:val="24"/>
+          <w:szCs w:val="24"/>
+          <w:lang w:val="en-US"/>
+        </w:rPr>
         <w:t>apriori</w:t>
       </w:r>
       <w:r>
@@ -597,18 +1045,17 @@
           <w:szCs w:val="24"/>
           <w:lang w:val="en-US"/>
         </w:rPr>
-        <w:t xml:space="preserve"> Dari dua algoritma yang terdapat pada metode </w:t>
-      </w:r>
-      <w:r>
-        <w:rPr>
-          <w:rFonts w:ascii="Times New Roman" w:hAnsi="Times New Roman" w:cs="Times New Roman"/>
-          <w:i/>
-          <w:color w:val="000000" w:themeColor="text1"/>
-          <w:sz w:val="24"/>
-          <w:szCs w:val="24"/>
-          <w:lang w:val="en-US"/>
-        </w:rPr>
-        <w:t xml:space="preserve">association rules </w:t>
+        <w:t xml:space="preserve"> Dari dua algoritma </w:t>
+      </w:r>
+      <w:r>
+        <w:rPr>
+          <w:rFonts w:ascii="Times New Roman" w:hAnsi="Times New Roman" w:cs="Times New Roman"/>
+          <w:color w:val="000000" w:themeColor="text1"/>
+          <w:sz w:val="24"/>
+          <w:szCs w:val="24"/>
+          <w:lang w:val="en-US"/>
+        </w:rPr>
+        <w:t xml:space="preserve">tersebut </w:t>
       </w:r>
       <w:r>
         <w:rPr>
@@ -928,7 +1375,38 @@
           <w:szCs w:val="24"/>
           <w:lang w:val="en-US"/>
         </w:rPr>
-        <w:t xml:space="preserve">, Penerapan metode ini diharapkan dapat membantu pihak perusahaan untuk </w:t>
+        <w:t xml:space="preserve">, Penerapan metode ini diharapkan dapat </w:t>
+      </w:r>
+      <w:r>
+        <w:rPr>
+          <w:rFonts w:ascii="Times New Roman" w:hAnsi="Times New Roman" w:cs="Times New Roman"/>
+          <w:color w:val="000000" w:themeColor="text1"/>
+          <w:sz w:val="24"/>
+          <w:szCs w:val="24"/>
+          <w:lang w:val="en-US"/>
+        </w:rPr>
+        <w:lastRenderedPageBreak/>
+        <w:t>membantu pihak perusahaan untuk</w:t>
+      </w:r>
+      <w:r>
+        <w:rPr>
+          <w:rFonts w:ascii="Times New Roman" w:hAnsi="Times New Roman" w:cs="Times New Roman"/>
+          <w:color w:val="000000" w:themeColor="text1"/>
+          <w:sz w:val="24"/>
+          <w:szCs w:val="24"/>
+          <w:lang w:val="en-US"/>
+        </w:rPr>
+        <w:t xml:space="preserve"> mengetahui pola pembelian pelanggannya, sehingga perusahaan dapat</w:t>
+      </w:r>
+      <w:r>
+        <w:rPr>
+          <w:rFonts w:ascii="Times New Roman" w:hAnsi="Times New Roman" w:cs="Times New Roman"/>
+          <w:color w:val="000000" w:themeColor="text1"/>
+          <w:sz w:val="24"/>
+          <w:szCs w:val="24"/>
+          <w:lang w:val="en-US"/>
+        </w:rPr>
+        <w:t xml:space="preserve"> </w:t>
       </w:r>
       <w:r>
         <w:rPr>
@@ -958,7 +1436,67 @@
           <w:szCs w:val="24"/>
           <w:lang w:val="en-US"/>
         </w:rPr>
-        <w:t xml:space="preserve"> cepat dan tepat dalam hal ketersediaan pipa dan strategi penjualannya.</w:t>
+        <w:t xml:space="preserve"> cepat dan tepat dalam hal </w:t>
+      </w:r>
+      <w:r>
+        <w:rPr>
+          <w:rFonts w:ascii="Times New Roman" w:hAnsi="Times New Roman" w:cs="Times New Roman"/>
+          <w:color w:val="000000" w:themeColor="text1"/>
+          <w:sz w:val="24"/>
+          <w:szCs w:val="24"/>
+          <w:lang w:val="en-US"/>
+        </w:rPr>
+        <w:t xml:space="preserve">strategi penjualan dan </w:t>
+      </w:r>
+      <w:r>
+        <w:rPr>
+          <w:rFonts w:ascii="Times New Roman" w:hAnsi="Times New Roman" w:cs="Times New Roman"/>
+          <w:color w:val="000000" w:themeColor="text1"/>
+          <w:sz w:val="24"/>
+          <w:szCs w:val="24"/>
+          <w:lang w:val="en-US"/>
+        </w:rPr>
+        <w:t>ketersediaan</w:t>
+      </w:r>
+      <w:r>
+        <w:rPr>
+          <w:rFonts w:ascii="Times New Roman" w:hAnsi="Times New Roman" w:cs="Times New Roman"/>
+          <w:color w:val="000000" w:themeColor="text1"/>
+          <w:sz w:val="24"/>
+          <w:szCs w:val="24"/>
+          <w:lang w:val="en-US"/>
+        </w:rPr>
+        <w:t xml:space="preserve"> produk</w:t>
+      </w:r>
+      <w:r>
+        <w:rPr>
+          <w:rFonts w:ascii="Times New Roman" w:hAnsi="Times New Roman" w:cs="Times New Roman"/>
+          <w:color w:val="000000" w:themeColor="text1"/>
+          <w:sz w:val="24"/>
+          <w:szCs w:val="24"/>
+          <w:lang w:val="en-US"/>
+        </w:rPr>
+        <w:t xml:space="preserve"> pipa</w:t>
+      </w:r>
+      <w:r>
+        <w:rPr>
+          <w:rFonts w:ascii="Times New Roman" w:hAnsi="Times New Roman" w:cs="Times New Roman"/>
+          <w:color w:val="000000" w:themeColor="text1"/>
+          <w:sz w:val="24"/>
+          <w:szCs w:val="24"/>
+          <w:lang w:val="en-US"/>
+        </w:rPr>
+        <w:t>nya</w:t>
+      </w:r>
+      <w:r>
+        <w:rPr>
+          <w:rFonts w:ascii="Times New Roman" w:hAnsi="Times New Roman" w:cs="Times New Roman"/>
+          <w:color w:val="000000" w:themeColor="text1"/>
+          <w:sz w:val="24"/>
+          <w:szCs w:val="24"/>
+          <w:lang w:val="en-US"/>
+        </w:rPr>
+        <w:t>.</w:t>
       </w:r>
     </w:p>
     <w:p>
@@ -988,7 +1526,6 @@
           <w:szCs w:val="24"/>
           <w:lang w:val="en-US"/>
         </w:rPr>
-        <w:lastRenderedPageBreak/>
         <w:t>Maksud dan Tujuan Penelitian</w:t>
       </w:r>
     </w:p>
@@ -1286,18 +1823,124 @@
           <w:color w:val="000000" w:themeColor="text1"/>
           <w:sz w:val="24"/>
           <w:szCs w:val="24"/>
-          <w:lang w:val="en-US"/>
-        </w:rPr>
-        <w:t>Mengetahui pola pembelian konsumen atau pelanggan</w:t>
-      </w:r>
-      <w:r>
-        <w:rPr>
-          <w:rFonts w:ascii="Times New Roman" w:hAnsi="Times New Roman" w:cs="Times New Roman"/>
-          <w:color w:val="000000" w:themeColor="text1"/>
-          <w:sz w:val="24"/>
-          <w:szCs w:val="24"/>
-        </w:rPr>
-        <w:t>.</w:t>
+          <w:shd w:val="clear" w:color="auto" w:fill="FFFFFF"/>
+          <w:lang w:val="en-US"/>
+        </w:rPr>
+        <w:t>Menerapkan</w:t>
+      </w:r>
+      <w:r>
+        <w:rPr>
+          <w:rFonts w:ascii="Times New Roman" w:hAnsi="Times New Roman" w:cs="Times New Roman"/>
+          <w:color w:val="000000" w:themeColor="text1"/>
+          <w:sz w:val="24"/>
+          <w:szCs w:val="24"/>
+          <w:shd w:val="clear" w:color="auto" w:fill="FFFFFF"/>
+          <w:lang w:val="en-US"/>
+        </w:rPr>
+        <w:t xml:space="preserve"> </w:t>
+      </w:r>
+      <w:r>
+        <w:rPr>
+          <w:rFonts w:ascii="Times New Roman" w:hAnsi="Times New Roman" w:cs="Times New Roman"/>
+          <w:i/>
+          <w:color w:val="000000" w:themeColor="text1"/>
+          <w:sz w:val="24"/>
+          <w:szCs w:val="24"/>
+          <w:shd w:val="clear" w:color="auto" w:fill="FFFFFF"/>
+          <w:lang w:val="en-US"/>
+        </w:rPr>
+        <w:t>data mining</w:t>
+      </w:r>
+      <w:r>
+        <w:rPr>
+          <w:rFonts w:ascii="Times New Roman" w:hAnsi="Times New Roman" w:cs="Times New Roman"/>
+          <w:color w:val="000000" w:themeColor="text1"/>
+          <w:sz w:val="24"/>
+          <w:szCs w:val="24"/>
+          <w:shd w:val="clear" w:color="auto" w:fill="FFFFFF"/>
+          <w:lang w:val="en-US"/>
+        </w:rPr>
+        <w:t xml:space="preserve"> dengan metode </w:t>
+      </w:r>
+      <w:r>
+        <w:rPr>
+          <w:rFonts w:ascii="Times New Roman" w:hAnsi="Times New Roman" w:cs="Times New Roman"/>
+          <w:i/>
+          <w:color w:val="000000" w:themeColor="text1"/>
+          <w:sz w:val="24"/>
+          <w:szCs w:val="24"/>
+          <w:shd w:val="clear" w:color="auto" w:fill="FFFFFF"/>
+          <w:lang w:val="en-US"/>
+        </w:rPr>
+        <w:t>association rule</w:t>
+      </w:r>
+      <w:r>
+        <w:rPr>
+          <w:rFonts w:ascii="Times New Roman" w:hAnsi="Times New Roman" w:cs="Times New Roman"/>
+          <w:color w:val="000000" w:themeColor="text1"/>
+          <w:sz w:val="24"/>
+          <w:szCs w:val="24"/>
+          <w:shd w:val="clear" w:color="auto" w:fill="FFFFFF"/>
+          <w:lang w:val="en-US"/>
+        </w:rPr>
+        <w:t xml:space="preserve"> atau </w:t>
+      </w:r>
+      <w:r>
+        <w:rPr>
+          <w:rFonts w:ascii="Times New Roman" w:hAnsi="Times New Roman" w:cs="Times New Roman"/>
+          <w:i/>
+          <w:color w:val="000000" w:themeColor="text1"/>
+          <w:sz w:val="24"/>
+          <w:szCs w:val="24"/>
+          <w:shd w:val="clear" w:color="auto" w:fill="FFFFFF"/>
+          <w:lang w:val="en-US"/>
+        </w:rPr>
+        <w:t xml:space="preserve">market basket analysis </w:t>
+      </w:r>
+      <w:r>
+        <w:rPr>
+          <w:rFonts w:ascii="Times New Roman" w:hAnsi="Times New Roman" w:cs="Times New Roman"/>
+          <w:color w:val="000000" w:themeColor="text1"/>
+          <w:sz w:val="24"/>
+          <w:szCs w:val="24"/>
+          <w:shd w:val="clear" w:color="auto" w:fill="FFFFFF"/>
+          <w:lang w:val="en-US"/>
+        </w:rPr>
+        <w:t>menggunakan</w:t>
+      </w:r>
+      <w:r>
+        <w:rPr>
+          <w:rFonts w:ascii="Times New Roman" w:hAnsi="Times New Roman" w:cs="Times New Roman"/>
+          <w:color w:val="000000" w:themeColor="text1"/>
+          <w:sz w:val="24"/>
+          <w:szCs w:val="24"/>
+          <w:shd w:val="clear" w:color="auto" w:fill="FFFFFF"/>
+          <w:lang w:val="en-US"/>
+        </w:rPr>
+        <w:t xml:space="preserve"> algoritma </w:t>
+      </w:r>
+      <w:r>
+        <w:rPr>
+          <w:rFonts w:ascii="Times New Roman" w:hAnsi="Times New Roman" w:cs="Times New Roman"/>
+          <w:i/>
+          <w:color w:val="000000" w:themeColor="text1"/>
+          <w:sz w:val="24"/>
+          <w:szCs w:val="24"/>
+          <w:shd w:val="clear" w:color="auto" w:fill="FFFFFF"/>
+          <w:lang w:val="en-US"/>
+        </w:rPr>
+        <w:t xml:space="preserve">fp-growth </w:t>
+      </w:r>
+      <w:r>
+        <w:rPr>
+          <w:rFonts w:ascii="Times New Roman" w:hAnsi="Times New Roman" w:cs="Times New Roman"/>
+          <w:color w:val="000000" w:themeColor="text1"/>
+          <w:sz w:val="24"/>
+          <w:szCs w:val="24"/>
+          <w:shd w:val="clear" w:color="auto" w:fill="FFFFFF"/>
+          <w:lang w:val="en-US"/>
+        </w:rPr>
+        <w:t>ke dalam aplikasi analisis pola pembelian pipa, dan menguji pola yang telah diterapkan berhasil atau tidak</w:t>
       </w:r>
     </w:p>
     <w:p>
@@ -1325,7 +1968,37 @@
           <w:szCs w:val="24"/>
           <w:lang w:val="en-US"/>
         </w:rPr>
-        <w:t>Menginterpretasikan pola yang telah dihasilkan menjadi sebuah informasi yang bisa menjadi acuan untuk pengambilan kebijakan pada perusahaan.</w:t>
+        <w:t xml:space="preserve">Menemukan </w:t>
+      </w:r>
+      <w:r>
+        <w:rPr>
+          <w:rFonts w:ascii="Times New Roman" w:hAnsi="Times New Roman" w:cs="Times New Roman"/>
+          <w:i/>
+          <w:color w:val="000000" w:themeColor="text1"/>
+          <w:sz w:val="24"/>
+          <w:szCs w:val="24"/>
+          <w:lang w:val="en-US"/>
+        </w:rPr>
+        <w:t xml:space="preserve">association rule </w:t>
+      </w:r>
+      <w:r>
+        <w:rPr>
+          <w:rFonts w:ascii="Times New Roman" w:hAnsi="Times New Roman" w:cs="Times New Roman"/>
+          <w:color w:val="000000" w:themeColor="text1"/>
+          <w:sz w:val="24"/>
+          <w:szCs w:val="24"/>
+          <w:lang w:val="en-US"/>
+        </w:rPr>
+        <w:t>berdasarkan pada data transaksi penjualan pipa, sehingga dapat diketahui pola pembelian pipa</w:t>
+      </w:r>
+      <w:r>
+        <w:rPr>
+          <w:rFonts w:ascii="Times New Roman" w:hAnsi="Times New Roman" w:cs="Times New Roman"/>
+          <w:color w:val="000000" w:themeColor="text1"/>
+          <w:sz w:val="24"/>
+          <w:szCs w:val="24"/>
+        </w:rPr>
+        <w:t>.</w:t>
       </w:r>
     </w:p>
     <w:p>
@@ -1351,68 +2024,9 @@
           <w:color w:val="000000" w:themeColor="text1"/>
           <w:sz w:val="24"/>
           <w:szCs w:val="24"/>
-          <w:shd w:val="clear" w:color="auto" w:fill="FFFFFF"/>
-          <w:lang w:val="en-US"/>
-        </w:rPr>
-        <w:t xml:space="preserve">Menerapkan metode </w:t>
-      </w:r>
-      <w:r>
-        <w:rPr>
-          <w:rFonts w:ascii="Times New Roman" w:hAnsi="Times New Roman" w:cs="Times New Roman"/>
-          <w:i/>
-          <w:color w:val="000000" w:themeColor="text1"/>
-          <w:sz w:val="24"/>
-          <w:szCs w:val="24"/>
-          <w:shd w:val="clear" w:color="auto" w:fill="FFFFFF"/>
-          <w:lang w:val="en-US"/>
-        </w:rPr>
-        <w:t>data mining</w:t>
-      </w:r>
-      <w:r>
-        <w:rPr>
-          <w:rFonts w:ascii="Times New Roman" w:hAnsi="Times New Roman" w:cs="Times New Roman"/>
-          <w:i/>
-          <w:color w:val="000000" w:themeColor="text1"/>
-          <w:sz w:val="24"/>
-          <w:szCs w:val="24"/>
-          <w:shd w:val="clear" w:color="auto" w:fill="FFFFFF"/>
-          <w:lang w:val="en-US"/>
-        </w:rPr>
-        <w:t xml:space="preserve"> </w:t>
-      </w:r>
-      <w:r>
-        <w:rPr>
-          <w:rFonts w:ascii="Times New Roman" w:hAnsi="Times New Roman" w:cs="Times New Roman"/>
-          <w:color w:val="000000" w:themeColor="text1"/>
-          <w:sz w:val="24"/>
-          <w:szCs w:val="24"/>
-          <w:shd w:val="clear" w:color="auto" w:fill="FFFFFF"/>
-          <w:lang w:val="en-US"/>
-        </w:rPr>
-        <w:t xml:space="preserve">dengan algoritma </w:t>
-      </w:r>
-      <w:r>
-        <w:rPr>
-          <w:rFonts w:ascii="Times New Roman" w:hAnsi="Times New Roman" w:cs="Times New Roman"/>
-          <w:i/>
-          <w:color w:val="000000" w:themeColor="text1"/>
-          <w:sz w:val="24"/>
-          <w:szCs w:val="24"/>
-          <w:shd w:val="clear" w:color="auto" w:fill="FFFFFF"/>
-          <w:lang w:val="en-US"/>
-        </w:rPr>
-        <w:t xml:space="preserve">fp-growth </w:t>
-      </w:r>
-      <w:r>
-        <w:rPr>
-          <w:rFonts w:ascii="Times New Roman" w:hAnsi="Times New Roman" w:cs="Times New Roman"/>
-          <w:color w:val="000000" w:themeColor="text1"/>
-          <w:sz w:val="24"/>
-          <w:szCs w:val="24"/>
-          <w:shd w:val="clear" w:color="auto" w:fill="FFFFFF"/>
-          <w:lang w:val="en-US"/>
-        </w:rPr>
-        <w:t>ke dalam aplikasi analisis pola pembelian konsumen, dan menguji pola yang telah diterapkan berhasil atau tidak.</w:t>
+          <w:lang w:val="en-US"/>
+        </w:rPr>
+        <w:t>Menginterpretasikan pola yang telah dihasilkan menjadi sebuah informasi yang bisa menjadi acuan untuk pengambilan kebijakan pada perusahaan.</w:t>
       </w:r>
     </w:p>
     <w:p>
@@ -1442,6 +2056,7 @@
           <w:szCs w:val="24"/>
           <w:lang w:val="en-US"/>
         </w:rPr>
+        <w:lastRenderedPageBreak/>
         <w:t>Ruang Lingkup</w:t>
       </w:r>
     </w:p>
@@ -1488,34 +2103,6 @@
         </w:rPr>
         <w:t xml:space="preserve"> yang telah dikemukakan, maka dapat di simpulkan ruang lingkup masalahnya yaitu sebagai berikut :</w:t>
       </w:r>
-    </w:p>
-    <w:p>
-      <w:pPr>
-        <w:spacing w:line="480" w:lineRule="auto"/>
-        <w:ind w:firstLine="567"/>
-        <w:jc w:val="both"/>
-        <w:rPr>
-          <w:rFonts w:ascii="Times New Roman" w:hAnsi="Times New Roman" w:cs="Times New Roman"/>
-          <w:color w:val="000000" w:themeColor="text1"/>
-          <w:sz w:val="24"/>
-          <w:szCs w:val="24"/>
-          <w:lang w:val="en-US"/>
-        </w:rPr>
-      </w:pPr>
-    </w:p>
-    <w:p>
-      <w:pPr>
-        <w:spacing w:line="480" w:lineRule="auto"/>
-        <w:ind w:firstLine="567"/>
-        <w:jc w:val="both"/>
-        <w:rPr>
-          <w:rFonts w:ascii="Times New Roman" w:hAnsi="Times New Roman" w:cs="Times New Roman"/>
-          <w:color w:val="000000" w:themeColor="text1"/>
-          <w:sz w:val="24"/>
-          <w:szCs w:val="24"/>
-          <w:lang w:val="en-US"/>
-        </w:rPr>
-      </w:pPr>
     </w:p>
     <w:p>
       <w:pPr>
@@ -1545,7 +2132,6 @@
           <w:szCs w:val="24"/>
           <w:lang w:val="en-US"/>
         </w:rPr>
-        <w:lastRenderedPageBreak/>
         <w:t>Identifikasi Masalah</w:t>
       </w:r>
     </w:p>
@@ -1639,7 +2225,7 @@
           <w:szCs w:val="24"/>
           <w:lang w:val="en-US"/>
         </w:rPr>
-        <w:t xml:space="preserve">Bagaimana menerapkan metode data mining menggunakan algoritma </w:t>
+        <w:t xml:space="preserve">Bagaimana menerapkan </w:t>
       </w:r>
       <w:r>
         <w:rPr>
@@ -1650,6 +2236,84 @@
           <w:szCs w:val="24"/>
           <w:lang w:val="en-US"/>
         </w:rPr>
+        <w:t>data mining</w:t>
+      </w:r>
+      <w:r>
+        <w:rPr>
+          <w:rFonts w:ascii="Times New Roman" w:hAnsi="Times New Roman" w:cs="Times New Roman"/>
+          <w:color w:val="000000" w:themeColor="text1"/>
+          <w:sz w:val="24"/>
+          <w:szCs w:val="24"/>
+          <w:shd w:val="clear" w:color="auto" w:fill="FFFFFF"/>
+          <w:lang w:val="en-US"/>
+        </w:rPr>
+        <w:t xml:space="preserve"> </w:t>
+      </w:r>
+      <w:r>
+        <w:rPr>
+          <w:rFonts w:ascii="Times New Roman" w:hAnsi="Times New Roman" w:cs="Times New Roman"/>
+          <w:color w:val="000000" w:themeColor="text1"/>
+          <w:sz w:val="24"/>
+          <w:szCs w:val="24"/>
+          <w:shd w:val="clear" w:color="auto" w:fill="FFFFFF"/>
+          <w:lang w:val="en-US"/>
+        </w:rPr>
+        <w:t xml:space="preserve">dengan metode </w:t>
+      </w:r>
+      <w:r>
+        <w:rPr>
+          <w:rFonts w:ascii="Times New Roman" w:hAnsi="Times New Roman" w:cs="Times New Roman"/>
+          <w:i/>
+          <w:color w:val="000000" w:themeColor="text1"/>
+          <w:sz w:val="24"/>
+          <w:szCs w:val="24"/>
+          <w:shd w:val="clear" w:color="auto" w:fill="FFFFFF"/>
+          <w:lang w:val="en-US"/>
+        </w:rPr>
+        <w:t>association rule</w:t>
+      </w:r>
+      <w:r>
+        <w:rPr>
+          <w:rFonts w:ascii="Times New Roman" w:hAnsi="Times New Roman" w:cs="Times New Roman"/>
+          <w:color w:val="000000" w:themeColor="text1"/>
+          <w:sz w:val="24"/>
+          <w:szCs w:val="24"/>
+          <w:shd w:val="clear" w:color="auto" w:fill="FFFFFF"/>
+          <w:lang w:val="en-US"/>
+        </w:rPr>
+        <w:t xml:space="preserve"> atau </w:t>
+      </w:r>
+      <w:r>
+        <w:rPr>
+          <w:rFonts w:ascii="Times New Roman" w:hAnsi="Times New Roman" w:cs="Times New Roman"/>
+          <w:i/>
+          <w:color w:val="000000" w:themeColor="text1"/>
+          <w:sz w:val="24"/>
+          <w:szCs w:val="24"/>
+          <w:shd w:val="clear" w:color="auto" w:fill="FFFFFF"/>
+          <w:lang w:val="en-US"/>
+        </w:rPr>
+        <w:t>market basket analysis</w:t>
+      </w:r>
+      <w:r>
+        <w:rPr>
+          <w:rFonts w:ascii="Times New Roman" w:hAnsi="Times New Roman" w:cs="Times New Roman"/>
+          <w:color w:val="000000" w:themeColor="text1"/>
+          <w:sz w:val="24"/>
+          <w:szCs w:val="24"/>
+          <w:lang w:val="en-US"/>
+        </w:rPr>
+        <w:t xml:space="preserve"> menggunakan algoritma </w:t>
+      </w:r>
+      <w:r>
+        <w:rPr>
+          <w:rFonts w:ascii="Times New Roman" w:hAnsi="Times New Roman" w:cs="Times New Roman"/>
+          <w:i/>
+          <w:color w:val="000000" w:themeColor="text1"/>
+          <w:sz w:val="24"/>
+          <w:szCs w:val="24"/>
+          <w:lang w:val="en-US"/>
+        </w:rPr>
         <w:t>fp-growth</w:t>
       </w:r>
       <w:r>
@@ -1660,7 +2324,17 @@
           <w:szCs w:val="24"/>
           <w:lang w:val="en-US"/>
         </w:rPr>
-        <w:t xml:space="preserve"> ke dalam aplikasi untuk menganalisis pola pembelian konsumen</w:t>
+        <w:t xml:space="preserve"> ke dalam aplikasi </w:t>
+      </w:r>
+      <w:r>
+        <w:rPr>
+          <w:rFonts w:ascii="Times New Roman" w:hAnsi="Times New Roman" w:cs="Times New Roman"/>
+          <w:color w:val="000000" w:themeColor="text1"/>
+          <w:sz w:val="24"/>
+          <w:szCs w:val="24"/>
+          <w:lang w:val="en-US"/>
+        </w:rPr>
+        <w:t>analisis pola pembelian pipa</w:t>
       </w:r>
       <w:r>
         <w:rPr>
@@ -1698,7 +2372,28 @@
           <w:szCs w:val="24"/>
           <w:lang w:val="en-US"/>
         </w:rPr>
-        <w:t>Bagaimana pola pembelian konsumen pada PT. Fransari Tirta?</w:t>
+        <w:t xml:space="preserve">Bagaimana mengolah data transaksi penjualan pipa dalam hal menghasilkan </w:t>
+      </w:r>
+      <w:r>
+        <w:rPr>
+          <w:rFonts w:ascii="Times New Roman" w:hAnsi="Times New Roman" w:cs="Times New Roman"/>
+          <w:i/>
+          <w:color w:val="000000" w:themeColor="text1"/>
+          <w:sz w:val="24"/>
+          <w:szCs w:val="24"/>
+          <w:lang w:val="en-US"/>
+        </w:rPr>
+        <w:t>association rule</w:t>
+      </w:r>
+      <w:r>
+        <w:rPr>
+          <w:rFonts w:ascii="Times New Roman" w:hAnsi="Times New Roman" w:cs="Times New Roman"/>
+          <w:color w:val="000000" w:themeColor="text1"/>
+          <w:sz w:val="24"/>
+          <w:szCs w:val="24"/>
+          <w:lang w:val="en-US"/>
+        </w:rPr>
+        <w:t>?</w:t>
       </w:r>
     </w:p>
     <w:p>
@@ -1726,7 +2421,39 @@
           <w:szCs w:val="24"/>
           <w:lang w:val="en-US"/>
         </w:rPr>
-        <w:t>Bagaimana interpretasi dari pola pembelian yang dihasilkan menjadi sebuah informasi?</w:t>
+        <w:t xml:space="preserve">Bagaimana </w:t>
+      </w:r>
+      <w:r>
+        <w:rPr>
+          <w:rFonts w:ascii="Times New Roman" w:hAnsi="Times New Roman" w:cs="Times New Roman"/>
+          <w:color w:val="000000" w:themeColor="text1"/>
+          <w:sz w:val="24"/>
+          <w:szCs w:val="24"/>
+          <w:lang w:val="en-US"/>
+        </w:rPr>
+        <w:t>interpretasi dari pola pembelian</w:t>
+      </w:r>
+      <w:r>
+        <w:rPr>
+          <w:rFonts w:ascii="Times New Roman" w:hAnsi="Times New Roman" w:cs="Times New Roman"/>
+          <w:color w:val="000000" w:themeColor="text1"/>
+          <w:sz w:val="24"/>
+          <w:szCs w:val="24"/>
+          <w:lang w:val="en-US"/>
+        </w:rPr>
+        <w:t xml:space="preserve"> yang dihasilkan menjadi sebuah informasi</w:t>
+      </w:r>
+      <w:bookmarkStart w:id="0" w:name="_GoBack"/>
+      <w:bookmarkEnd w:id="0"/>
+      <w:r>
+        <w:rPr>
+          <w:rFonts w:ascii="Times New Roman" w:hAnsi="Times New Roman" w:cs="Times New Roman"/>
+          <w:color w:val="000000" w:themeColor="text1"/>
+          <w:sz w:val="24"/>
+          <w:szCs w:val="24"/>
+          <w:lang w:val="en-US"/>
+        </w:rPr>
+        <w:t>?</w:t>
       </w:r>
     </w:p>
     <w:p>
@@ -1916,6 +2643,7 @@
           <w:szCs w:val="24"/>
           <w:lang w:val="en-US"/>
         </w:rPr>
+        <w:lastRenderedPageBreak/>
         <w:t xml:space="preserve">Penginputan </w:t>
       </w:r>
       <w:r>
@@ -2152,19 +2880,7 @@
           <w:szCs w:val="24"/>
           <w:lang w:val="en-US"/>
         </w:rPr>
-        <w:t xml:space="preserve">ext </w:t>
-      </w:r>
-      <w:r>
-        <w:rPr>
-          <w:rFonts w:ascii="Times New Roman" w:hAnsi="Times New Roman" w:cs="Times New Roman"/>
-          <w:i/>
-          <w:color w:val="000000" w:themeColor="text1"/>
-          <w:sz w:val="24"/>
-          <w:szCs w:val="24"/>
-          <w:lang w:val="en-US"/>
-        </w:rPr>
-        <w:lastRenderedPageBreak/>
-        <w:t>Preprocessor</w:t>
+        <w:t>ext Preprocessor</w:t>
       </w:r>
       <w:r>
         <w:rPr>
@@ -2548,6 +3264,7 @@
           <w:szCs w:val="24"/>
           <w:lang w:val="en-US"/>
         </w:rPr>
+        <w:lastRenderedPageBreak/>
         <w:t>Manfaat Bagi Mahasiswa</w:t>
       </w:r>
     </w:p>
@@ -2613,7 +3330,6 @@
           <w:szCs w:val="24"/>
           <w:lang w:val="en-US"/>
         </w:rPr>
-        <w:lastRenderedPageBreak/>
         <w:t>Manfaat Bagi Universitas</w:t>
       </w:r>
     </w:p>
@@ -2783,7 +3499,17 @@
           <w:sz w:val="24"/>
           <w:szCs w:val="24"/>
         </w:rPr>
-        <w:t xml:space="preserve"> data yang digunakan berasal dari data primer dan data sekunder, Pengumpulan data primer dilakukan dengan cara observasi lapangan dan wawancara, Sedangkan pengumpulan data sekunder diperoleh dari studi pustaka melalui studi literatur dan tulisan ilmiah tentang penerapan </w:t>
+        <w:t xml:space="preserve"> data yang digunakan berasal dari data primer dan data sekunder, Pengumpulan data primer dilakukan dengan cara observasi lapangan dan wawancara, Sedangkan pengumpulan data sekunder diperoleh dari studi pustaka melalui studi literatur dan tulisan ilmiah tentang </w:t>
+      </w:r>
+      <w:r>
+        <w:rPr>
+          <w:rFonts w:ascii="Times New Roman" w:hAnsi="Times New Roman" w:cs="Times New Roman"/>
+          <w:color w:val="000000" w:themeColor="text1"/>
+          <w:sz w:val="24"/>
+          <w:szCs w:val="24"/>
+        </w:rPr>
+        <w:lastRenderedPageBreak/>
+        <w:t xml:space="preserve">penerapan </w:t>
       </w:r>
       <w:r>
         <w:rPr>
@@ -2907,18 +3633,7 @@
           <w:szCs w:val="24"/>
           <w:lang w:val="en-US"/>
         </w:rPr>
-        <w:t xml:space="preserve">Yaitu tanya jawab lisan antara dua orang atau lebih secara langsung, pengumpulan data dengan mengajukan pertanyaan-pertanyaan kepada bagian </w:t>
-      </w:r>
-      <w:r>
-        <w:rPr>
-          <w:rFonts w:ascii="Times New Roman" w:hAnsi="Times New Roman" w:cs="Times New Roman"/>
-          <w:color w:val="000000" w:themeColor="text1"/>
-          <w:sz w:val="24"/>
-          <w:szCs w:val="24"/>
-          <w:lang w:val="en-US"/>
-        </w:rPr>
-        <w:lastRenderedPageBreak/>
-        <w:t xml:space="preserve">admin penjualan </w:t>
+        <w:t xml:space="preserve">Yaitu tanya jawab lisan antara dua orang atau lebih secara langsung, pengumpulan data dengan mengajukan pertanyaan-pertanyaan kepada bagian admin penjualan </w:t>
       </w:r>
       <w:r>
         <w:rPr>
@@ -3462,6 +4177,7 @@
           <w:szCs w:val="24"/>
           <w:lang w:val="en-US"/>
         </w:rPr>
+        <w:lastRenderedPageBreak/>
         <w:t>Metode</w:t>
       </w:r>
       <w:r>
@@ -3828,7 +4544,6 @@
           <w:szCs w:val="24"/>
           <w:lang w:val="en-US"/>
         </w:rPr>
-        <w:lastRenderedPageBreak/>
         <w:t>Jadwal dan Tempat Penelitian</w:t>
       </w:r>
     </w:p>
@@ -3853,7 +4568,17 @@
           <w:szCs w:val="24"/>
           <w:lang w:val="en-US"/>
         </w:rPr>
-        <w:t>Pelaksanaan penelitian untuk tugas akhir ini dilakukan di PT. Fransari Tirta Jl. Prof. Dr. Latumenten Blok A, No. 14, RT.1/RW.7, Jelambar, Kec. Grogol Petamburan, Kota Jakarta Barat DKI Jakarta.</w:t>
+        <w:t>Berikut rencana atau jadwal penelitian yang akan diuraikan dalam tabel penelitian dibawah ini</w:t>
+      </w:r>
+      <w:r>
+        <w:rPr>
+          <w:rFonts w:ascii="Times New Roman" w:hAnsi="Times New Roman" w:cs="Times New Roman"/>
+          <w:color w:val="000000" w:themeColor="text1"/>
+          <w:sz w:val="24"/>
+          <w:szCs w:val="24"/>
+          <w:lang w:val="en-US"/>
+        </w:rPr>
+        <w:t>.</w:t>
       </w:r>
     </w:p>
     <w:p>
@@ -6159,6 +6884,7 @@
           <w:sz w:val="24"/>
           <w:szCs w:val="24"/>
         </w:rPr>
+        <w:lastRenderedPageBreak/>
         <w:t>Sistematika penulisan</w:t>
       </w:r>
       <w:r>
@@ -6300,7 +7026,6 @@
           <w:sz w:val="24"/>
           <w:szCs w:val="24"/>
         </w:rPr>
-        <w:lastRenderedPageBreak/>
         <w:t xml:space="preserve">BAB I. PENDAHULUAN </w:t>
       </w:r>
       <w:r>
@@ -6776,8 +7501,6 @@
         </w:rPr>
         <w:t>:</w:t>
       </w:r>
-      <w:bookmarkStart w:id="0" w:name="_GoBack"/>
-      <w:bookmarkEnd w:id="0"/>
     </w:p>
     <w:p>
       <w:pPr>
@@ -6879,6 +7602,7 @@
           <w:sz w:val="24"/>
           <w:szCs w:val="24"/>
         </w:rPr>
+        <w:lastRenderedPageBreak/>
         <w:t xml:space="preserve">BAB V. </w:t>
       </w:r>
       <w:r>
@@ -7169,7 +7893,7 @@
         <w:caps/>
         <w:noProof/>
       </w:rPr>
-      <w:t>9</w:t>
+      <w:t>10</w:t>
     </w:r>
     <w:r>
       <w:rPr>
@@ -11187,7 +11911,7 @@
 </file>
 
 <file path=customXml/itemProps1.xml><?xml version="1.0" encoding="utf-8"?>
-<ds:datastoreItem xmlns:ds="http://schemas.openxmlformats.org/officeDocument/2006/customXml" ds:itemID="{A40D66F8-27C1-4611-90AD-859F1B53CA9B}">
+<ds:datastoreItem xmlns:ds="http://schemas.openxmlformats.org/officeDocument/2006/customXml" ds:itemID="{B87E0662-6981-4AAE-B0DB-A01D9FF931F3}">
   <ds:schemaRefs>
     <ds:schemaRef ds:uri="http://schemas.openxmlformats.org/officeDocument/2006/bibliography"/>
   </ds:schemaRefs>

</xml_diff>

<commit_message>
revisi bab 1 tgl 28/01/20
</commit_message>
<xml_diff>
--- a/BAB I.docx
+++ b/BAB I.docx
@@ -1,6 +1,6 @@
 
 <file path=word/document.xml><?xml version="1.0" encoding="utf-8"?>
-<w:document xmlns:wpc="http://schemas.microsoft.com/office/word/2010/wordprocessingCanvas" xmlns:mc="http://schemas.openxmlformats.org/markup-compatibility/2006" xmlns:o="urn:schemas-microsoft-com:office:office" xmlns:r="http://schemas.openxmlformats.org/officeDocument/2006/relationships" xmlns:m="http://schemas.openxmlformats.org/officeDocument/2006/math" xmlns:v="urn:schemas-microsoft-com:vml" xmlns:wp14="http://schemas.microsoft.com/office/word/2010/wordprocessingDrawing" xmlns:wp="http://schemas.openxmlformats.org/drawingml/2006/wordprocessingDrawing" xmlns:w10="urn:schemas-microsoft-com:office:word" xmlns:w="http://schemas.openxmlformats.org/wordprocessingml/2006/main" xmlns:w14="http://schemas.microsoft.com/office/word/2010/wordml" xmlns:w15="http://schemas.microsoft.com/office/word/2012/wordml" xmlns:wpg="http://schemas.microsoft.com/office/word/2010/wordprocessingGroup" xmlns:wpi="http://schemas.microsoft.com/office/word/2010/wordprocessingInk" xmlns:wne="http://schemas.microsoft.com/office/word/2006/wordml" xmlns:wps="http://schemas.microsoft.com/office/word/2010/wordprocessingShape" mc:Ignorable="w14 w15 wp14">
+<w:document xmlns:wpc="http://schemas.microsoft.com/office/word/2010/wordprocessingCanvas" xmlns:mc="http://schemas.openxmlformats.org/markup-compatibility/2006" xmlns:o="urn:schemas-microsoft-com:office:office" xmlns:r="http://schemas.openxmlformats.org/officeDocument/2006/relationships" xmlns:m="http://schemas.openxmlformats.org/officeDocument/2006/math" xmlns:v="urn:schemas-microsoft-com:vml" xmlns:wp14="http://schemas.microsoft.com/office/word/2010/wordprocessingDrawing" xmlns:wp="http://schemas.openxmlformats.org/drawingml/2006/wordprocessingDrawing" xmlns:w10="urn:schemas-microsoft-com:office:word" xmlns:w="http://schemas.openxmlformats.org/wordprocessingml/2006/main" xmlns:w14="http://schemas.microsoft.com/office/word/2010/wordml" xmlns:wpg="http://schemas.microsoft.com/office/word/2010/wordprocessingGroup" xmlns:wpi="http://schemas.microsoft.com/office/word/2010/wordprocessingInk" xmlns:wne="http://schemas.microsoft.com/office/word/2006/wordml" xmlns:wps="http://schemas.microsoft.com/office/word/2010/wordprocessingShape" mc:Ignorable="w14 wp14">
   <w:body>
     <w:p>
       <w:pPr>
@@ -118,7 +118,18 @@
           <w:szCs w:val="24"/>
           <w:lang w:val="en-US"/>
         </w:rPr>
-        <w:t xml:space="preserve"> Pelaku usaha </w:t>
+        <w:t xml:space="preserve"> </w:t>
+      </w:r>
+      <w:proofErr w:type="gramStart"/>
+      <w:r>
+        <w:rPr>
+          <w:rFonts w:ascii="Times New Roman" w:hAnsi="Times New Roman" w:cs="Times New Roman"/>
+          <w:color w:val="000000" w:themeColor="text1"/>
+          <w:sz w:val="24"/>
+          <w:szCs w:val="24"/>
+          <w:lang w:val="en-US"/>
+        </w:rPr>
+        <w:t xml:space="preserve">Pelaku usaha </w:t>
       </w:r>
       <w:r>
         <w:rPr>
@@ -178,7 +189,29 @@
           <w:szCs w:val="24"/>
           <w:lang w:val="en-US"/>
         </w:rPr>
-        <w:t xml:space="preserve"> dapat terpenuhi. Untuk mendukung hal itu, data penjualan yang sebelumnya hanya </w:t>
+        <w:t xml:space="preserve"> dapat terpenuhi.</w:t>
+      </w:r>
+      <w:proofErr w:type="gramEnd"/>
+      <w:r>
+        <w:rPr>
+          <w:rFonts w:ascii="Times New Roman" w:hAnsi="Times New Roman" w:cs="Times New Roman"/>
+          <w:color w:val="000000" w:themeColor="text1"/>
+          <w:sz w:val="24"/>
+          <w:szCs w:val="24"/>
+          <w:lang w:val="en-US"/>
+        </w:rPr>
+        <w:t xml:space="preserve"> </w:t>
+      </w:r>
+      <w:proofErr w:type="gramStart"/>
+      <w:r>
+        <w:rPr>
+          <w:rFonts w:ascii="Times New Roman" w:hAnsi="Times New Roman" w:cs="Times New Roman"/>
+          <w:color w:val="000000" w:themeColor="text1"/>
+          <w:sz w:val="24"/>
+          <w:szCs w:val="24"/>
+          <w:lang w:val="en-US"/>
+        </w:rPr>
+        <w:t xml:space="preserve">Untuk mendukung hal itu, data penjualan yang sebelumnya hanya </w:t>
       </w:r>
       <w:r>
         <w:rPr>
@@ -238,7 +271,18 @@
           <w:szCs w:val="24"/>
           <w:lang w:val="en-US"/>
         </w:rPr>
-        <w:t xml:space="preserve">. Saat ini teknik </w:t>
+        <w:t>.</w:t>
+      </w:r>
+      <w:proofErr w:type="gramEnd"/>
+      <w:r>
+        <w:rPr>
+          <w:rFonts w:ascii="Times New Roman" w:hAnsi="Times New Roman" w:cs="Times New Roman"/>
+          <w:color w:val="000000" w:themeColor="text1"/>
+          <w:sz w:val="24"/>
+          <w:szCs w:val="24"/>
+          <w:lang w:val="en-US"/>
+        </w:rPr>
+        <w:t xml:space="preserve"> Saat ini teknik </w:t>
       </w:r>
       <w:r>
         <w:rPr>
@@ -567,7 +611,29 @@
           <w:szCs w:val="24"/>
           <w:lang w:val="en-US"/>
         </w:rPr>
-        <w:t xml:space="preserve">PT. Fransari Tirta merupakan perusahaan yang bergerak dibidang usaha Water and Wastewater Treatment Systems And Pollution Control yang salah satunya menjual berbagai macam pipa. Untuk mengetahui penjualan pipa yang paling sering dan banyak serta mengetahui pola pembeliannya, tim manajemen PT. Fransari Tirta hanya melakukannya secara manual berdasarkan catatan </w:t>
+        <w:t xml:space="preserve">PT. Fransari Tirta merupakan perusahaan yang bergerak dibidang usaha Water and Wastewater Treatment Systems </w:t>
+      </w:r>
+      <w:proofErr w:type="gramStart"/>
+      <w:r>
+        <w:rPr>
+          <w:rFonts w:ascii="Times New Roman" w:hAnsi="Times New Roman" w:cs="Times New Roman"/>
+          <w:color w:val="000000" w:themeColor="text1"/>
+          <w:sz w:val="24"/>
+          <w:szCs w:val="24"/>
+          <w:lang w:val="en-US"/>
+        </w:rPr>
+        <w:t>And</w:t>
+      </w:r>
+      <w:proofErr w:type="gramEnd"/>
+      <w:r>
+        <w:rPr>
+          <w:rFonts w:ascii="Times New Roman" w:hAnsi="Times New Roman" w:cs="Times New Roman"/>
+          <w:color w:val="000000" w:themeColor="text1"/>
+          <w:sz w:val="24"/>
+          <w:szCs w:val="24"/>
+          <w:lang w:val="en-US"/>
+        </w:rPr>
+        <w:t xml:space="preserve"> Pollution Control yang salah satunya menjual berbagai macam pipa. Untuk mengetahui penjualan pipa yang paling sering dan banyak serta mengetahui pola pembeliannya, tim manajemen PT. Fransari Tirta hanya melakukannya secara manual berdasarkan catatan </w:t>
       </w:r>
       <w:r>
         <w:rPr>
@@ -578,7 +644,27 @@
           <w:lang w:val="en-US"/>
         </w:rPr>
         <w:lastRenderedPageBreak/>
-        <w:t>penjualannya dan hanya bisa mengetahui jumlah pipa yang paling banyak dibeli tanpa bisa mengetahui pola pembelian pelanggannya sehingga strategi penjualan dan ketersediaan pipa kurang optimal.</w:t>
+        <w:t>penjualannya dan hanya bisa mengetahui jumlah pipa yang paling banyak dibeli tanpa</w:t>
+      </w:r>
+      <w:r>
+        <w:rPr>
+          <w:rFonts w:ascii="Times New Roman" w:hAnsi="Times New Roman" w:cs="Times New Roman"/>
+          <w:color w:val="000000" w:themeColor="text1"/>
+          <w:sz w:val="24"/>
+          <w:szCs w:val="24"/>
+          <w:lang w:val="en-US"/>
+        </w:rPr>
+        <w:t xml:space="preserve"> bisa mengetahui pola pembeliannya</w:t>
+      </w:r>
+      <w:r>
+        <w:rPr>
+          <w:rFonts w:ascii="Times New Roman" w:hAnsi="Times New Roman" w:cs="Times New Roman"/>
+          <w:color w:val="000000" w:themeColor="text1"/>
+          <w:sz w:val="24"/>
+          <w:szCs w:val="24"/>
+          <w:lang w:val="en-US"/>
+        </w:rPr>
+        <w:t xml:space="preserve"> sehingga strategi penjualan dan ketersediaan pipa kurang optimal.</w:t>
       </w:r>
     </w:p>
     <w:p>
@@ -602,17 +688,17 @@
           <w:szCs w:val="24"/>
           <w:lang w:val="en-US"/>
         </w:rPr>
-        <w:t>Untuk mengetahui jumlah produk yang paling banyak terjual dan untuk mengetahui pola pembelian pe</w:t>
-      </w:r>
-      <w:r>
-        <w:rPr>
-          <w:rFonts w:ascii="Times New Roman" w:hAnsi="Times New Roman" w:cs="Times New Roman"/>
-          <w:color w:val="000000" w:themeColor="text1"/>
-          <w:sz w:val="24"/>
-          <w:szCs w:val="24"/>
-          <w:lang w:val="en-US"/>
-        </w:rPr>
-        <w:t xml:space="preserve">langgan dengan cepat dan </w:t>
+        <w:t xml:space="preserve">Untuk mengetahui jumlah produk yang paling banyak terjual dan untuk mengetahui pola pembelian </w:t>
+      </w:r>
+      <w:r>
+        <w:rPr>
+          <w:rFonts w:ascii="Times New Roman" w:hAnsi="Times New Roman" w:cs="Times New Roman"/>
+          <w:color w:val="000000" w:themeColor="text1"/>
+          <w:sz w:val="24"/>
+          <w:szCs w:val="24"/>
+          <w:lang w:val="en-US"/>
+        </w:rPr>
+        <w:t xml:space="preserve">dengan cepat dan </w:t>
       </w:r>
       <w:r>
         <w:rPr>
@@ -642,7 +728,27 @@
           <w:szCs w:val="24"/>
           <w:lang w:val="en-US"/>
         </w:rPr>
-        <w:t xml:space="preserve">maka perlu pengolahan data penjualan dengan menggunakan sebuah teknik </w:t>
+        <w:t xml:space="preserve">maka perlu pengolahan data </w:t>
+      </w:r>
+      <w:r>
+        <w:rPr>
+          <w:rFonts w:ascii="Times New Roman" w:hAnsi="Times New Roman" w:cs="Times New Roman"/>
+          <w:color w:val="000000" w:themeColor="text1"/>
+          <w:sz w:val="24"/>
+          <w:szCs w:val="24"/>
+          <w:lang w:val="en-US"/>
+        </w:rPr>
+        <w:t xml:space="preserve">transaksi </w:t>
+      </w:r>
+      <w:r>
+        <w:rPr>
+          <w:rFonts w:ascii="Times New Roman" w:hAnsi="Times New Roman" w:cs="Times New Roman"/>
+          <w:color w:val="000000" w:themeColor="text1"/>
+          <w:sz w:val="24"/>
+          <w:szCs w:val="24"/>
+          <w:lang w:val="en-US"/>
+        </w:rPr>
+        <w:t xml:space="preserve">penjualan dengan menggunakan sebuah teknik </w:t>
       </w:r>
       <w:r>
         <w:rPr>
@@ -694,7 +800,31 @@
           <w:szCs w:val="24"/>
           <w:lang w:val="en-US"/>
         </w:rPr>
-        <w:t xml:space="preserve">association rules, </w:t>
+        <w:t>association</w:t>
+      </w:r>
+      <w:bookmarkStart w:id="0" w:name="_GoBack"/>
+      <w:bookmarkEnd w:id="0"/>
+      <w:r>
+        <w:rPr>
+          <w:rFonts w:ascii="Times New Roman" w:hAnsi="Times New Roman" w:cs="Times New Roman"/>
+          <w:i/>
+          <w:color w:val="000000" w:themeColor="text1"/>
+          <w:sz w:val="24"/>
+          <w:szCs w:val="24"/>
+          <w:lang w:val="en-US"/>
+        </w:rPr>
+        <w:t xml:space="preserve"> rule</w:t>
+      </w:r>
+      <w:r>
+        <w:rPr>
+          <w:rFonts w:ascii="Times New Roman" w:hAnsi="Times New Roman" w:cs="Times New Roman"/>
+          <w:i/>
+          <w:color w:val="000000" w:themeColor="text1"/>
+          <w:sz w:val="24"/>
+          <w:szCs w:val="24"/>
+          <w:lang w:val="en-US"/>
+        </w:rPr>
+        <w:t xml:space="preserve">, </w:t>
       </w:r>
       <w:r>
         <w:rPr>
@@ -787,7 +917,27 @@
           <w:szCs w:val="24"/>
           <w:lang w:val="en-US"/>
         </w:rPr>
-        <w:t xml:space="preserve">yang diimplementasikan </w:t>
+        <w:t xml:space="preserve">yang </w:t>
+      </w:r>
+      <w:r>
+        <w:rPr>
+          <w:rFonts w:ascii="Times New Roman" w:hAnsi="Times New Roman" w:cs="Times New Roman"/>
+          <w:color w:val="000000" w:themeColor="text1"/>
+          <w:sz w:val="24"/>
+          <w:szCs w:val="24"/>
+          <w:lang w:val="en-US"/>
+        </w:rPr>
+        <w:t xml:space="preserve">telah </w:t>
+      </w:r>
+      <w:r>
+        <w:rPr>
+          <w:rFonts w:ascii="Times New Roman" w:hAnsi="Times New Roman" w:cs="Times New Roman"/>
+          <w:color w:val="000000" w:themeColor="text1"/>
+          <w:sz w:val="24"/>
+          <w:szCs w:val="24"/>
+          <w:lang w:val="en-US"/>
+        </w:rPr>
+        <w:t xml:space="preserve">diimplementasikan </w:t>
       </w:r>
       <w:r>
         <w:rPr>
@@ -868,7 +1018,7 @@
           <w:szCs w:val="24"/>
           <w:lang w:val="en-US"/>
         </w:rPr>
-        <w:t>association rules</w:t>
+        <w:t>association rule</w:t>
       </w:r>
       <w:r>
         <w:rPr>
@@ -931,7 +1081,17 @@
           <w:szCs w:val="24"/>
           <w:lang w:val="en-US"/>
         </w:rPr>
-        <w:t>, hal ini didasari karena pada awal ditemukannya, konsep atau metode ini berkaitan dengan barang-barang yang berada didalam keranjang belanjaan yang secara langsung menunjukan tingkah laku pembeli saat berbelanja</w:t>
+        <w:t>, hal ini didasari karena pada awal ditemukannya, metode ini berkaitan dengan barang-barang yang berada didalam keranjang belanjaan yang secara langsung menunjukan tingkah laku pembeli saat berbelanja</w:t>
+      </w:r>
+      <w:r>
+        <w:rPr>
+          <w:rFonts w:ascii="Times New Roman" w:hAnsi="Times New Roman" w:cs="Times New Roman"/>
+          <w:color w:val="000000" w:themeColor="text1"/>
+          <w:sz w:val="24"/>
+          <w:szCs w:val="24"/>
+          <w:lang w:val="en-US"/>
+        </w:rPr>
+        <w:t>, dengan demikian metode inilah yang tepat digunakan untuk mengolah data transaksi penjualan</w:t>
       </w:r>
       <w:r>
         <w:rPr>
@@ -1107,7 +1267,29 @@
           <w:szCs w:val="24"/>
           <w:lang w:val="en-US"/>
         </w:rPr>
-        <w:t xml:space="preserve"> adalah algoritma pembaharuan dari algoritma apriori</w:t>
+        <w:t xml:space="preserve"> </w:t>
+      </w:r>
+      <w:proofErr w:type="gramStart"/>
+      <w:r>
+        <w:rPr>
+          <w:rFonts w:ascii="Times New Roman" w:hAnsi="Times New Roman" w:cs="Times New Roman"/>
+          <w:color w:val="000000" w:themeColor="text1"/>
+          <w:sz w:val="24"/>
+          <w:szCs w:val="24"/>
+          <w:lang w:val="en-US"/>
+        </w:rPr>
+        <w:t>adalah</w:t>
+      </w:r>
+      <w:proofErr w:type="gramEnd"/>
+      <w:r>
+        <w:rPr>
+          <w:rFonts w:ascii="Times New Roman" w:hAnsi="Times New Roman" w:cs="Times New Roman"/>
+          <w:color w:val="000000" w:themeColor="text1"/>
+          <w:sz w:val="24"/>
+          <w:szCs w:val="24"/>
+          <w:lang w:val="en-US"/>
+        </w:rPr>
+        <w:t xml:space="preserve"> algoritma pembaharuan dari algoritma apriori</w:t>
       </w:r>
       <w:r>
         <w:rPr>
@@ -1365,38 +1547,59 @@
           <w:szCs w:val="24"/>
           <w:lang w:val="en-US"/>
         </w:rPr>
-        <w:t xml:space="preserve"> dalam Menentukan Pola Pembelian Pipa”</w:t>
-      </w:r>
-      <w:r>
-        <w:rPr>
-          <w:rFonts w:ascii="Times New Roman" w:hAnsi="Times New Roman" w:cs="Times New Roman"/>
-          <w:color w:val="000000" w:themeColor="text1"/>
-          <w:sz w:val="24"/>
-          <w:szCs w:val="24"/>
-          <w:lang w:val="en-US"/>
-        </w:rPr>
-        <w:t xml:space="preserve">, Penerapan metode ini diharapkan dapat </w:t>
-      </w:r>
-      <w:r>
-        <w:rPr>
-          <w:rFonts w:ascii="Times New Roman" w:hAnsi="Times New Roman" w:cs="Times New Roman"/>
+        <w:t xml:space="preserve"> dalam </w:t>
+      </w:r>
+      <w:r>
+        <w:rPr>
+          <w:rFonts w:ascii="Times New Roman" w:hAnsi="Times New Roman" w:cs="Times New Roman"/>
+          <w:b/>
           <w:color w:val="000000" w:themeColor="text1"/>
           <w:sz w:val="24"/>
           <w:szCs w:val="24"/>
           <w:lang w:val="en-US"/>
         </w:rPr>
         <w:lastRenderedPageBreak/>
-        <w:t>membantu pihak perusahaan untuk</w:t>
-      </w:r>
-      <w:r>
-        <w:rPr>
-          <w:rFonts w:ascii="Times New Roman" w:hAnsi="Times New Roman" w:cs="Times New Roman"/>
-          <w:color w:val="000000" w:themeColor="text1"/>
-          <w:sz w:val="24"/>
-          <w:szCs w:val="24"/>
-          <w:lang w:val="en-US"/>
-        </w:rPr>
-        <w:t xml:space="preserve"> mengetahui pola pembelian pelanggannya, sehingga perusahaan dapat</w:t>
+        <w:t>Menentukan Pola Pembelian Pipa”</w:t>
+      </w:r>
+      <w:r>
+        <w:rPr>
+          <w:rFonts w:ascii="Times New Roman" w:hAnsi="Times New Roman" w:cs="Times New Roman"/>
+          <w:color w:val="000000" w:themeColor="text1"/>
+          <w:sz w:val="24"/>
+          <w:szCs w:val="24"/>
+          <w:lang w:val="en-US"/>
+        </w:rPr>
+        <w:t>, Penerapan metode ini diharapkan dapat membantu pihak perusahaan untuk</w:t>
+      </w:r>
+      <w:r>
+        <w:rPr>
+          <w:rFonts w:ascii="Times New Roman" w:hAnsi="Times New Roman" w:cs="Times New Roman"/>
+          <w:color w:val="000000" w:themeColor="text1"/>
+          <w:sz w:val="24"/>
+          <w:szCs w:val="24"/>
+          <w:lang w:val="en-US"/>
+        </w:rPr>
+        <w:t xml:space="preserve"> mengetahui pola pembelian </w:t>
+      </w:r>
+      <w:r>
+        <w:rPr>
+          <w:rFonts w:ascii="Times New Roman" w:hAnsi="Times New Roman" w:cs="Times New Roman"/>
+          <w:color w:val="000000" w:themeColor="text1"/>
+          <w:sz w:val="24"/>
+          <w:szCs w:val="24"/>
+          <w:lang w:val="en-US"/>
+        </w:rPr>
+        <w:t>pipa</w:t>
+      </w:r>
+      <w:r>
+        <w:rPr>
+          <w:rFonts w:ascii="Times New Roman" w:hAnsi="Times New Roman" w:cs="Times New Roman"/>
+          <w:color w:val="000000" w:themeColor="text1"/>
+          <w:sz w:val="24"/>
+          <w:szCs w:val="24"/>
+          <w:lang w:val="en-US"/>
+        </w:rPr>
+        <w:t>, sehingga perusahaan dapat</w:t>
       </w:r>
       <w:r>
         <w:rPr>
@@ -1744,7 +1947,7 @@
           <w:numId w:val="2"/>
         </w:numPr>
         <w:spacing w:line="480" w:lineRule="auto"/>
-        <w:ind w:left="567" w:hanging="567"/>
+        <w:ind w:left="709" w:hanging="709"/>
         <w:jc w:val="both"/>
         <w:rPr>
           <w:rFonts w:ascii="Times New Roman" w:hAnsi="Times New Roman" w:cs="Times New Roman"/>
@@ -1787,7 +1990,18 @@
           <w:szCs w:val="24"/>
           <w:lang w:val="en-US"/>
         </w:rPr>
-        <w:t>Tujuan dari penelitian ini adalah sebagai berikut</w:t>
+        <w:t xml:space="preserve">Tujuan dari penelitian ini adalah sebagai </w:t>
+      </w:r>
+      <w:proofErr w:type="gramStart"/>
+      <w:r>
+        <w:rPr>
+          <w:rFonts w:ascii="Times New Roman" w:hAnsi="Times New Roman" w:cs="Times New Roman"/>
+          <w:color w:val="000000" w:themeColor="text1"/>
+          <w:sz w:val="24"/>
+          <w:szCs w:val="24"/>
+          <w:lang w:val="en-US"/>
+        </w:rPr>
+        <w:t>berikut</w:t>
       </w:r>
       <w:r>
         <w:rPr>
@@ -1799,6 +2013,7 @@
         </w:rPr>
         <w:t xml:space="preserve"> :</w:t>
       </w:r>
+      <w:proofErr w:type="gramEnd"/>
     </w:p>
     <w:p>
       <w:pPr>
@@ -1826,18 +2041,30 @@
           <w:shd w:val="clear" w:color="auto" w:fill="FFFFFF"/>
           <w:lang w:val="en-US"/>
         </w:rPr>
-        <w:t>Menerapkan</w:t>
-      </w:r>
-      <w:r>
-        <w:rPr>
-          <w:rFonts w:ascii="Times New Roman" w:hAnsi="Times New Roman" w:cs="Times New Roman"/>
+        <w:t xml:space="preserve">Menerapkan </w:t>
+      </w:r>
+      <w:r>
+        <w:rPr>
+          <w:rFonts w:ascii="Times New Roman" w:hAnsi="Times New Roman" w:cs="Times New Roman"/>
+          <w:i/>
           <w:color w:val="000000" w:themeColor="text1"/>
           <w:sz w:val="24"/>
           <w:szCs w:val="24"/>
           <w:shd w:val="clear" w:color="auto" w:fill="FFFFFF"/>
           <w:lang w:val="en-US"/>
         </w:rPr>
-        <w:t xml:space="preserve"> </w:t>
+        <w:t>data mining</w:t>
+      </w:r>
+      <w:r>
+        <w:rPr>
+          <w:rFonts w:ascii="Times New Roman" w:hAnsi="Times New Roman" w:cs="Times New Roman"/>
+          <w:color w:val="000000" w:themeColor="text1"/>
+          <w:sz w:val="24"/>
+          <w:szCs w:val="24"/>
+          <w:shd w:val="clear" w:color="auto" w:fill="FFFFFF"/>
+          <w:lang w:val="en-US"/>
+        </w:rPr>
+        <w:t xml:space="preserve"> dengan metode </w:t>
       </w:r>
       <w:r>
         <w:rPr>
@@ -1849,7 +2076,7 @@
           <w:shd w:val="clear" w:color="auto" w:fill="FFFFFF"/>
           <w:lang w:val="en-US"/>
         </w:rPr>
-        <w:t>data mining</w:t>
+        <w:t>association rule</w:t>
       </w:r>
       <w:r>
         <w:rPr>
@@ -1860,7 +2087,7 @@
           <w:shd w:val="clear" w:color="auto" w:fill="FFFFFF"/>
           <w:lang w:val="en-US"/>
         </w:rPr>
-        <w:t xml:space="preserve"> dengan metode </w:t>
+        <w:t xml:space="preserve"> atau </w:t>
       </w:r>
       <w:r>
         <w:rPr>
@@ -1872,7 +2099,7 @@
           <w:shd w:val="clear" w:color="auto" w:fill="FFFFFF"/>
           <w:lang w:val="en-US"/>
         </w:rPr>
-        <w:t>association rule</w:t>
+        <w:t xml:space="preserve">market basket analysis </w:t>
       </w:r>
       <w:r>
         <w:rPr>
@@ -1883,41 +2110,7 @@
           <w:shd w:val="clear" w:color="auto" w:fill="FFFFFF"/>
           <w:lang w:val="en-US"/>
         </w:rPr>
-        <w:t xml:space="preserve"> atau </w:t>
-      </w:r>
-      <w:r>
-        <w:rPr>
-          <w:rFonts w:ascii="Times New Roman" w:hAnsi="Times New Roman" w:cs="Times New Roman"/>
-          <w:i/>
-          <w:color w:val="000000" w:themeColor="text1"/>
-          <w:sz w:val="24"/>
-          <w:szCs w:val="24"/>
-          <w:shd w:val="clear" w:color="auto" w:fill="FFFFFF"/>
-          <w:lang w:val="en-US"/>
-        </w:rPr>
-        <w:t xml:space="preserve">market basket analysis </w:t>
-      </w:r>
-      <w:r>
-        <w:rPr>
-          <w:rFonts w:ascii="Times New Roman" w:hAnsi="Times New Roman" w:cs="Times New Roman"/>
-          <w:color w:val="000000" w:themeColor="text1"/>
-          <w:sz w:val="24"/>
-          <w:szCs w:val="24"/>
-          <w:shd w:val="clear" w:color="auto" w:fill="FFFFFF"/>
-          <w:lang w:val="en-US"/>
-        </w:rPr>
-        <w:t>menggunakan</w:t>
-      </w:r>
-      <w:r>
-        <w:rPr>
-          <w:rFonts w:ascii="Times New Roman" w:hAnsi="Times New Roman" w:cs="Times New Roman"/>
-          <w:color w:val="000000" w:themeColor="text1"/>
-          <w:sz w:val="24"/>
-          <w:szCs w:val="24"/>
-          <w:shd w:val="clear" w:color="auto" w:fill="FFFFFF"/>
-          <w:lang w:val="en-US"/>
-        </w:rPr>
-        <w:t xml:space="preserve"> algoritma </w:t>
+        <w:t xml:space="preserve">menggunakan algoritma </w:t>
       </w:r>
       <w:r>
         <w:rPr>
@@ -1973,6 +2166,16 @@
       <w:r>
         <w:rPr>
           <w:rFonts w:ascii="Times New Roman" w:hAnsi="Times New Roman" w:cs="Times New Roman"/>
+          <w:color w:val="000000" w:themeColor="text1"/>
+          <w:sz w:val="24"/>
+          <w:szCs w:val="24"/>
+          <w:lang w:val="en-US"/>
+        </w:rPr>
+        <w:t xml:space="preserve">aturan atau </w:t>
+      </w:r>
+      <w:r>
+        <w:rPr>
+          <w:rFonts w:ascii="Times New Roman" w:hAnsi="Times New Roman" w:cs="Times New Roman"/>
           <w:i/>
           <w:color w:val="000000" w:themeColor="text1"/>
           <w:sz w:val="24"/>
@@ -1989,7 +2192,37 @@
           <w:szCs w:val="24"/>
           <w:lang w:val="en-US"/>
         </w:rPr>
-        <w:t>berdasarkan pada data transaksi penjualan pipa, sehingga dapat diketahui pola pembelian pipa</w:t>
+        <w:t>berdasarkan pada data transaksi penjualan pipa</w:t>
+      </w:r>
+      <w:r>
+        <w:rPr>
+          <w:rFonts w:ascii="Times New Roman" w:hAnsi="Times New Roman" w:cs="Times New Roman"/>
+          <w:color w:val="000000" w:themeColor="text1"/>
+          <w:sz w:val="24"/>
+          <w:szCs w:val="24"/>
+          <w:lang w:val="en-US"/>
+        </w:rPr>
+        <w:t xml:space="preserve"> yang telah diolah</w:t>
+      </w:r>
+      <w:r>
+        <w:rPr>
+          <w:rFonts w:ascii="Times New Roman" w:hAnsi="Times New Roman" w:cs="Times New Roman"/>
+          <w:color w:val="000000" w:themeColor="text1"/>
+          <w:sz w:val="24"/>
+          <w:szCs w:val="24"/>
+          <w:lang w:val="en-US"/>
+        </w:rPr>
+        <w:t>, sehingga</w:t>
+      </w:r>
+      <w:r>
+        <w:rPr>
+          <w:rFonts w:ascii="Times New Roman" w:hAnsi="Times New Roman" w:cs="Times New Roman"/>
+          <w:color w:val="000000" w:themeColor="text1"/>
+          <w:sz w:val="24"/>
+          <w:szCs w:val="24"/>
+          <w:lang w:val="en-US"/>
+        </w:rPr>
+        <w:t xml:space="preserve"> dapat diketahui pola pembeliannya</w:t>
       </w:r>
       <w:r>
         <w:rPr>
@@ -2026,7 +2259,68 @@
           <w:szCs w:val="24"/>
           <w:lang w:val="en-US"/>
         </w:rPr>
-        <w:t>Menginterpretasikan pola yang telah dihasilkan menjadi sebuah informasi yang bisa menjadi acuan untuk pengambilan kebijakan pada perusahaan.</w:t>
+        <w:lastRenderedPageBreak/>
+        <w:t>Menginterpretasikan pola yang telah dihasilkan menjadi sebuah informasi</w:t>
+      </w:r>
+      <w:r>
+        <w:rPr>
+          <w:rFonts w:ascii="Times New Roman" w:hAnsi="Times New Roman" w:cs="Times New Roman"/>
+          <w:color w:val="000000" w:themeColor="text1"/>
+          <w:sz w:val="24"/>
+          <w:szCs w:val="24"/>
+          <w:lang w:val="en-US"/>
+        </w:rPr>
+        <w:t>,</w:t>
+      </w:r>
+      <w:r>
+        <w:rPr>
+          <w:rFonts w:ascii="Times New Roman" w:hAnsi="Times New Roman" w:cs="Times New Roman"/>
+          <w:color w:val="000000" w:themeColor="text1"/>
+          <w:sz w:val="24"/>
+          <w:szCs w:val="24"/>
+          <w:lang w:val="en-US"/>
+        </w:rPr>
+        <w:t xml:space="preserve"> yang </w:t>
+      </w:r>
+      <w:r>
+        <w:rPr>
+          <w:rFonts w:ascii="Times New Roman" w:hAnsi="Times New Roman" w:cs="Times New Roman"/>
+          <w:color w:val="000000" w:themeColor="text1"/>
+          <w:sz w:val="24"/>
+          <w:szCs w:val="24"/>
+          <w:lang w:val="en-US"/>
+        </w:rPr>
+        <w:t>nantinya informasi tersebut dapat digunakan sebagai</w:t>
+      </w:r>
+      <w:r>
+        <w:rPr>
+          <w:rFonts w:ascii="Times New Roman" w:hAnsi="Times New Roman" w:cs="Times New Roman"/>
+          <w:color w:val="000000" w:themeColor="text1"/>
+          <w:sz w:val="24"/>
+          <w:szCs w:val="24"/>
+          <w:lang w:val="en-US"/>
+        </w:rPr>
+        <w:t xml:space="preserve"> acuan </w:t>
+      </w:r>
+      <w:r>
+        <w:rPr>
+          <w:rFonts w:ascii="Times New Roman" w:hAnsi="Times New Roman" w:cs="Times New Roman"/>
+          <w:color w:val="000000" w:themeColor="text1"/>
+          <w:sz w:val="24"/>
+          <w:szCs w:val="24"/>
+          <w:lang w:val="en-US"/>
+        </w:rPr>
+        <w:t>perusahaan dalam pengambilan kebijakan</w:t>
+      </w:r>
+      <w:r>
+        <w:rPr>
+          <w:rFonts w:ascii="Times New Roman" w:hAnsi="Times New Roman" w:cs="Times New Roman"/>
+          <w:color w:val="000000" w:themeColor="text1"/>
+          <w:sz w:val="24"/>
+          <w:szCs w:val="24"/>
+          <w:lang w:val="en-US"/>
+        </w:rPr>
+        <w:t>.</w:t>
       </w:r>
     </w:p>
     <w:p>
@@ -2056,7 +2350,6 @@
           <w:szCs w:val="24"/>
           <w:lang w:val="en-US"/>
         </w:rPr>
-        <w:lastRenderedPageBreak/>
         <w:t>Ruang Lingkup</w:t>
       </w:r>
     </w:p>
@@ -2101,8 +2394,40 @@
           <w:szCs w:val="24"/>
           <w:lang w:val="en-US"/>
         </w:rPr>
-        <w:t xml:space="preserve"> yang telah dikemukakan, maka dapat di simpulkan ruang lingkup masalahnya yaitu sebagai berikut :</w:t>
-      </w:r>
+        <w:t xml:space="preserve"> yang t</w:t>
+      </w:r>
+      <w:r>
+        <w:rPr>
+          <w:rFonts w:ascii="Times New Roman" w:hAnsi="Times New Roman" w:cs="Times New Roman"/>
+          <w:color w:val="000000" w:themeColor="text1"/>
+          <w:sz w:val="24"/>
+          <w:szCs w:val="24"/>
+          <w:lang w:val="en-US"/>
+        </w:rPr>
+        <w:t>elah dikemukakan, maka dapat di</w:t>
+      </w:r>
+      <w:r>
+        <w:rPr>
+          <w:rFonts w:ascii="Times New Roman" w:hAnsi="Times New Roman" w:cs="Times New Roman"/>
+          <w:color w:val="000000" w:themeColor="text1"/>
+          <w:sz w:val="24"/>
+          <w:szCs w:val="24"/>
+          <w:lang w:val="en-US"/>
+        </w:rPr>
+        <w:t xml:space="preserve">simpulkan ruang lingkup masalahnya yaitu sebagai </w:t>
+      </w:r>
+      <w:proofErr w:type="gramStart"/>
+      <w:r>
+        <w:rPr>
+          <w:rFonts w:ascii="Times New Roman" w:hAnsi="Times New Roman" w:cs="Times New Roman"/>
+          <w:color w:val="000000" w:themeColor="text1"/>
+          <w:sz w:val="24"/>
+          <w:szCs w:val="24"/>
+          <w:lang w:val="en-US"/>
+        </w:rPr>
+        <w:t>berikut :</w:t>
+      </w:r>
+      <w:proofErr w:type="gramEnd"/>
     </w:p>
     <w:p>
       <w:pPr>
@@ -2148,6 +2473,7 @@
           <w:lang w:val="en-US"/>
         </w:rPr>
       </w:pPr>
+      <w:proofErr w:type="gramStart"/>
       <w:r>
         <w:rPr>
           <w:rFonts w:ascii="Times New Roman" w:hAnsi="Times New Roman" w:cs="Times New Roman"/>
@@ -2197,8 +2523,31 @@
           <w:szCs w:val="24"/>
           <w:lang w:val="en-US"/>
         </w:rPr>
-        <w:t>. Dengan demikian maka dapat dibuat perumusan masalahnya sebagai berikut :</w:t>
-      </w:r>
+        <w:t>.</w:t>
+      </w:r>
+      <w:proofErr w:type="gramEnd"/>
+      <w:r>
+        <w:rPr>
+          <w:rFonts w:ascii="Times New Roman" w:hAnsi="Times New Roman" w:cs="Times New Roman"/>
+          <w:color w:val="000000" w:themeColor="text1"/>
+          <w:sz w:val="24"/>
+          <w:szCs w:val="24"/>
+          <w:lang w:val="en-US"/>
+        </w:rPr>
+        <w:t xml:space="preserve"> Dengan demikian maka dapat dibuat perumusan masalahnya sebagai </w:t>
+      </w:r>
+      <w:proofErr w:type="gramStart"/>
+      <w:r>
+        <w:rPr>
+          <w:rFonts w:ascii="Times New Roman" w:hAnsi="Times New Roman" w:cs="Times New Roman"/>
+          <w:color w:val="000000" w:themeColor="text1"/>
+          <w:sz w:val="24"/>
+          <w:szCs w:val="24"/>
+          <w:lang w:val="en-US"/>
+        </w:rPr>
+        <w:t>berikut :</w:t>
+      </w:r>
+      <w:proofErr w:type="gramEnd"/>
     </w:p>
     <w:p>
       <w:pPr>
@@ -2443,8 +2792,6 @@
         </w:rPr>
         <w:t xml:space="preserve"> yang dihasilkan menjadi sebuah informasi</w:t>
       </w:r>
-      <w:bookmarkStart w:id="0" w:name="_GoBack"/>
-      <w:bookmarkEnd w:id="0"/>
       <w:r>
         <w:rPr>
           <w:rFonts w:ascii="Times New Roman" w:hAnsi="Times New Roman" w:cs="Times New Roman"/>
@@ -2559,8 +2906,20 @@
           <w:szCs w:val="24"/>
           <w:lang w:val="en-US"/>
         </w:rPr>
-        <w:t>ini, maka pembahasan dibatasi pada :</w:t>
-      </w:r>
+        <w:t xml:space="preserve">ini, maka pembahasan dibatasi </w:t>
+      </w:r>
+      <w:proofErr w:type="gramStart"/>
+      <w:r>
+        <w:rPr>
+          <w:rFonts w:ascii="Times New Roman" w:hAnsi="Times New Roman" w:cs="Times New Roman"/>
+          <w:color w:val="000000" w:themeColor="text1"/>
+          <w:sz w:val="24"/>
+          <w:szCs w:val="24"/>
+          <w:lang w:val="en-US"/>
+        </w:rPr>
+        <w:t>pada :</w:t>
+      </w:r>
+      <w:proofErr w:type="gramEnd"/>
     </w:p>
     <w:p>
       <w:pPr>
@@ -2587,6 +2946,7 @@
           <w:szCs w:val="24"/>
           <w:lang w:val="en-US"/>
         </w:rPr>
+        <w:lastRenderedPageBreak/>
         <w:t>Penentuan pola pembelian konsumen ditentukan dari hasil analisis dan perhitungan yang dilakukan terhadap data-data transaksi penjualan pipa.</w:t>
       </w:r>
     </w:p>
@@ -2643,7 +3003,6 @@
           <w:szCs w:val="24"/>
           <w:lang w:val="en-US"/>
         </w:rPr>
-        <w:lastRenderedPageBreak/>
         <w:t xml:space="preserve">Penginputan </w:t>
       </w:r>
       <w:r>
@@ -2714,8 +3073,20 @@
           <w:szCs w:val="24"/>
           <w:lang w:val="en-US"/>
         </w:rPr>
-        <w:t>dengan cara</w:t>
-      </w:r>
+        <w:t xml:space="preserve">dengan </w:t>
+      </w:r>
+      <w:proofErr w:type="gramStart"/>
+      <w:r>
+        <w:rPr>
+          <w:rFonts w:ascii="Times New Roman" w:hAnsi="Times New Roman" w:cs="Times New Roman"/>
+          <w:color w:val="000000" w:themeColor="text1"/>
+          <w:sz w:val="24"/>
+          <w:szCs w:val="24"/>
+          <w:lang w:val="en-US"/>
+        </w:rPr>
+        <w:t>cara</w:t>
+      </w:r>
+      <w:proofErr w:type="gramEnd"/>
       <w:r>
         <w:rPr>
           <w:rFonts w:ascii="Times New Roman" w:hAnsi="Times New Roman" w:cs="Times New Roman"/>
@@ -2826,7 +3197,7 @@
           <w:szCs w:val="24"/>
           <w:lang w:val="en-US"/>
         </w:rPr>
-        <w:t xml:space="preserve">Pembuatan aplikasi data mining dengan menggunakan algoritma </w:t>
+        <w:t xml:space="preserve">Pembuatan aplikasi </w:t>
       </w:r>
       <w:r>
         <w:rPr>
@@ -2837,6 +3208,68 @@
           <w:szCs w:val="24"/>
           <w:lang w:val="en-US"/>
         </w:rPr>
+        <w:t>data mining</w:t>
+      </w:r>
+      <w:r>
+        <w:rPr>
+          <w:rFonts w:ascii="Times New Roman" w:hAnsi="Times New Roman" w:cs="Times New Roman"/>
+          <w:color w:val="000000" w:themeColor="text1"/>
+          <w:sz w:val="24"/>
+          <w:szCs w:val="24"/>
+          <w:lang w:val="en-US"/>
+        </w:rPr>
+        <w:t xml:space="preserve"> </w:t>
+      </w:r>
+      <w:r>
+        <w:rPr>
+          <w:rFonts w:ascii="Times New Roman" w:hAnsi="Times New Roman" w:cs="Times New Roman"/>
+          <w:color w:val="000000" w:themeColor="text1"/>
+          <w:sz w:val="24"/>
+          <w:szCs w:val="24"/>
+          <w:lang w:val="en-US"/>
+        </w:rPr>
+        <w:t xml:space="preserve">metode </w:t>
+      </w:r>
+      <w:r>
+        <w:rPr>
+          <w:rFonts w:ascii="Times New Roman" w:hAnsi="Times New Roman" w:cs="Times New Roman"/>
+          <w:i/>
+          <w:color w:val="000000" w:themeColor="text1"/>
+          <w:sz w:val="24"/>
+          <w:szCs w:val="24"/>
+          <w:lang w:val="en-US"/>
+        </w:rPr>
+        <w:t>association rule</w:t>
+      </w:r>
+      <w:r>
+        <w:rPr>
+          <w:rFonts w:ascii="Times New Roman" w:hAnsi="Times New Roman" w:cs="Times New Roman"/>
+          <w:color w:val="000000" w:themeColor="text1"/>
+          <w:sz w:val="24"/>
+          <w:szCs w:val="24"/>
+          <w:lang w:val="en-US"/>
+        </w:rPr>
+        <w:t xml:space="preserve"> </w:t>
+      </w:r>
+      <w:r>
+        <w:rPr>
+          <w:rFonts w:ascii="Times New Roman" w:hAnsi="Times New Roman" w:cs="Times New Roman"/>
+          <w:color w:val="000000" w:themeColor="text1"/>
+          <w:sz w:val="24"/>
+          <w:szCs w:val="24"/>
+          <w:lang w:val="en-US"/>
+        </w:rPr>
+        <w:t xml:space="preserve">menggunakan algoritma </w:t>
+      </w:r>
+      <w:r>
+        <w:rPr>
+          <w:rFonts w:ascii="Times New Roman" w:hAnsi="Times New Roman" w:cs="Times New Roman"/>
+          <w:i/>
+          <w:color w:val="000000" w:themeColor="text1"/>
+          <w:sz w:val="24"/>
+          <w:szCs w:val="24"/>
+          <w:lang w:val="en-US"/>
+        </w:rPr>
         <w:t>fp-growth</w:t>
       </w:r>
       <w:r>
@@ -2858,8 +3291,9 @@
           <w:szCs w:val="24"/>
           <w:lang w:val="en-US"/>
         </w:rPr>
-        <w:t>PHP:</w:t>
-      </w:r>
+        <w:t>PHP</w:t>
+      </w:r>
+      <w:proofErr w:type="gramStart"/>
       <w:r>
         <w:rPr>
           <w:rFonts w:ascii="Times New Roman" w:hAnsi="Times New Roman" w:cs="Times New Roman"/>
@@ -2869,6 +3303,17 @@
           <w:szCs w:val="24"/>
           <w:lang w:val="en-US"/>
         </w:rPr>
+        <w:t>:</w:t>
+      </w:r>
+      <w:r>
+        <w:rPr>
+          <w:rFonts w:ascii="Times New Roman" w:hAnsi="Times New Roman" w:cs="Times New Roman"/>
+          <w:i/>
+          <w:color w:val="000000" w:themeColor="text1"/>
+          <w:sz w:val="24"/>
+          <w:szCs w:val="24"/>
+          <w:lang w:val="en-US"/>
+        </w:rPr>
         <w:t>Hypert</w:t>
       </w:r>
       <w:r>
@@ -2880,7 +3325,19 @@
           <w:szCs w:val="24"/>
           <w:lang w:val="en-US"/>
         </w:rPr>
-        <w:t>ext Preprocessor</w:t>
+        <w:t>ext</w:t>
+      </w:r>
+      <w:proofErr w:type="gramEnd"/>
+      <w:r>
+        <w:rPr>
+          <w:rFonts w:ascii="Times New Roman" w:hAnsi="Times New Roman" w:cs="Times New Roman"/>
+          <w:i/>
+          <w:color w:val="000000" w:themeColor="text1"/>
+          <w:sz w:val="24"/>
+          <w:szCs w:val="24"/>
+          <w:lang w:val="en-US"/>
+        </w:rPr>
+        <w:t xml:space="preserve"> Preprocessor</w:t>
       </w:r>
       <w:r>
         <w:rPr>
@@ -2900,7 +3357,7 @@
           <w:szCs w:val="24"/>
           <w:lang w:val="en-US"/>
         </w:rPr>
-        <w:t>basisdata</w:t>
+        <w:t>basis</w:t>
       </w:r>
       <w:r>
         <w:rPr>
@@ -2915,6 +3372,26 @@
       <w:r>
         <w:rPr>
           <w:rFonts w:ascii="Times New Roman" w:hAnsi="Times New Roman" w:cs="Times New Roman"/>
+          <w:color w:val="000000" w:themeColor="text1"/>
+          <w:sz w:val="24"/>
+          <w:szCs w:val="24"/>
+          <w:lang w:val="en-US"/>
+        </w:rPr>
+        <w:t>data</w:t>
+      </w:r>
+      <w:r>
+        <w:rPr>
+          <w:rFonts w:ascii="Times New Roman" w:hAnsi="Times New Roman" w:cs="Times New Roman"/>
+          <w:color w:val="000000" w:themeColor="text1"/>
+          <w:sz w:val="24"/>
+          <w:szCs w:val="24"/>
+          <w:lang w:val="en-US"/>
+        </w:rPr>
+        <w:t xml:space="preserve"> </w:t>
+      </w:r>
+      <w:r>
+        <w:rPr>
+          <w:rFonts w:ascii="Times New Roman" w:hAnsi="Times New Roman" w:cs="Times New Roman"/>
           <w:i/>
           <w:color w:val="000000" w:themeColor="text1"/>
           <w:sz w:val="24"/>
@@ -2974,6 +3451,16 @@
           <w:lang w:val="en-US"/>
         </w:rPr>
         <w:t>-nya</w:t>
+      </w:r>
+      <w:r>
+        <w:rPr>
+          <w:rFonts w:ascii="Times New Roman" w:hAnsi="Times New Roman" w:cs="Times New Roman"/>
+          <w:color w:val="000000" w:themeColor="text1"/>
+          <w:sz w:val="24"/>
+          <w:szCs w:val="24"/>
+          <w:lang w:val="en-US"/>
+        </w:rPr>
+        <w:t>.</w:t>
       </w:r>
     </w:p>
     <w:p>
@@ -3019,6 +3506,7 @@
           <w:lang w:val="en-US"/>
         </w:rPr>
       </w:pPr>
+      <w:proofErr w:type="gramStart"/>
       <w:r>
         <w:rPr>
           <w:rFonts w:ascii="Times New Roman" w:hAnsi="Times New Roman" w:cs="Times New Roman"/>
@@ -3039,6 +3527,7 @@
         </w:rPr>
         <w:t>dibedakan menjadi dua jenis yaitu manfaat secara teoritis dan manfaat secara praktis.</w:t>
       </w:r>
+      <w:proofErr w:type="gramEnd"/>
     </w:p>
     <w:p>
       <w:pPr>
@@ -3096,7 +3585,27 @@
           <w:szCs w:val="24"/>
           <w:lang w:val="en-US"/>
         </w:rPr>
-        <w:t>Membantu pihak perusahaan dalam menganalisis data-data penjualan pipa dengan cepat dan akurat, sehingga dapat digunakan sebagai acuan ketika mengambil kebijakan untuk strategi penjualan maupun untuk menentukan ketersediaan stok barang dengan tepat.</w:t>
+        <w:t>Membantu pihak perusahaan dalam menganalisis data-data</w:t>
+      </w:r>
+      <w:r>
+        <w:rPr>
+          <w:rFonts w:ascii="Times New Roman" w:hAnsi="Times New Roman" w:cs="Times New Roman"/>
+          <w:color w:val="000000" w:themeColor="text1"/>
+          <w:sz w:val="24"/>
+          <w:szCs w:val="24"/>
+          <w:lang w:val="en-US"/>
+        </w:rPr>
+        <w:t xml:space="preserve"> transaksi</w:t>
+      </w:r>
+      <w:r>
+        <w:rPr>
+          <w:rFonts w:ascii="Times New Roman" w:hAnsi="Times New Roman" w:cs="Times New Roman"/>
+          <w:color w:val="000000" w:themeColor="text1"/>
+          <w:sz w:val="24"/>
+          <w:szCs w:val="24"/>
+          <w:lang w:val="en-US"/>
+        </w:rPr>
+        <w:t xml:space="preserve"> penjualan pipa dengan cepat dan akurat, sehingga dapat digunakan sebagai acuan ketika mengambil kebijakan untuk strategi penjualan maupun untuk menentukan ketersediaan barang dengan tepat.</w:t>
       </w:r>
     </w:p>
     <w:p>
@@ -3124,7 +3633,29 @@
           <w:szCs w:val="24"/>
           <w:lang w:val="en-US"/>
         </w:rPr>
-        <w:t xml:space="preserve">Sebagai referensi bagi pengembangan penelitian serupa dimasa yang akan </w:t>
+        <w:t xml:space="preserve">Sebagai referensi bagi pengembangan penelitian serupa dimasa yang </w:t>
+      </w:r>
+      <w:proofErr w:type="gramStart"/>
+      <w:r>
+        <w:rPr>
+          <w:rFonts w:ascii="Times New Roman" w:hAnsi="Times New Roman" w:cs="Times New Roman"/>
+          <w:color w:val="000000" w:themeColor="text1"/>
+          <w:sz w:val="24"/>
+          <w:szCs w:val="24"/>
+          <w:lang w:val="en-US"/>
+        </w:rPr>
+        <w:t>akan</w:t>
+      </w:r>
+      <w:proofErr w:type="gramEnd"/>
+      <w:r>
+        <w:rPr>
+          <w:rFonts w:ascii="Times New Roman" w:hAnsi="Times New Roman" w:cs="Times New Roman"/>
+          <w:color w:val="000000" w:themeColor="text1"/>
+          <w:sz w:val="24"/>
+          <w:szCs w:val="24"/>
+          <w:lang w:val="en-US"/>
+        </w:rPr>
+        <w:t xml:space="preserve"> </w:t>
       </w:r>
       <w:r>
         <w:rPr>
@@ -3218,14 +3749,16 @@
           <w:lang w:val="en-US"/>
         </w:rPr>
       </w:pPr>
-      <w:r>
-        <w:rPr>
-          <w:rFonts w:ascii="Times New Roman" w:hAnsi="Times New Roman" w:cs="Times New Roman"/>
-          <w:color w:val="000000" w:themeColor="text1"/>
-          <w:sz w:val="24"/>
-          <w:szCs w:val="24"/>
-          <w:lang w:val="en-US"/>
-        </w:rPr>
+      <w:proofErr w:type="gramStart"/>
+      <w:r>
+        <w:rPr>
+          <w:rFonts w:ascii="Times New Roman" w:hAnsi="Times New Roman" w:cs="Times New Roman"/>
+          <w:color w:val="000000" w:themeColor="text1"/>
+          <w:sz w:val="24"/>
+          <w:szCs w:val="24"/>
+          <w:lang w:val="en-US"/>
+        </w:rPr>
+        <w:lastRenderedPageBreak/>
         <w:t xml:space="preserve">Bagi akademik, manfaat yang dapat diperoleh dari </w:t>
       </w:r>
       <w:r>
@@ -3238,6 +3771,7 @@
         </w:rPr>
         <w:t>penelitian ini adalah berupa sumbangsih laporan buku tugas akhir atau skripsi, yang diharapkan mampu digunakan dengan sebaiknya, dan sebagai tambahan buku di perpustakaan.</w:t>
       </w:r>
+      <w:proofErr w:type="gramEnd"/>
     </w:p>
     <w:p>
       <w:pPr>
@@ -3264,7 +3798,6 @@
           <w:szCs w:val="24"/>
           <w:lang w:val="en-US"/>
         </w:rPr>
-        <w:lastRenderedPageBreak/>
         <w:t>Manfaat Bagi Mahasiswa</w:t>
       </w:r>
     </w:p>
@@ -3291,19 +3824,6 @@
         </w:rPr>
         <w:t>Bagi mahasiswa, laporan tugas akhir ini dapat dijadikan sebagai sumber referensi maupun pedoman bagi mahasiswa lain yang mengambil penelitian sejenis.</w:t>
       </w:r>
-    </w:p>
-    <w:p>
-      <w:pPr>
-        <w:spacing w:line="480" w:lineRule="auto"/>
-        <w:jc w:val="both"/>
-        <w:rPr>
-          <w:rFonts w:ascii="Times New Roman" w:hAnsi="Times New Roman" w:cs="Times New Roman"/>
-          <w:color w:val="000000" w:themeColor="text1"/>
-          <w:sz w:val="24"/>
-          <w:szCs w:val="24"/>
-          <w:lang w:val="en-US"/>
-        </w:rPr>
-      </w:pPr>
     </w:p>
     <w:p>
       <w:pPr>
@@ -3410,15 +3930,49 @@
           <w:lang w:val="en-US"/>
         </w:rPr>
       </w:pPr>
-      <w:r>
-        <w:rPr>
-          <w:rFonts w:ascii="Times New Roman" w:hAnsi="Times New Roman" w:cs="Times New Roman"/>
-          <w:color w:val="000000" w:themeColor="text1"/>
-          <w:sz w:val="24"/>
-          <w:szCs w:val="24"/>
-          <w:lang w:val="en-US"/>
-        </w:rPr>
-        <w:t>Metodologi penelitian adalah langkah yang dimiliki dan dilakukan oleh peneliti dalam rangka untuk mengumpulkan data dan informasi, serta melakukan analisa terhadap data yang telah didapatkan tersebut. Metode penelitian memberikan gambaran dan tahapan penelitian yang meliputi antara lain: prosedur atau langkah-langkah yang harus ditempuh, waktu penelitian, sumber data, dan dengan langkah apa data tersebut dapat diperoleh.</w:t>
+      <w:proofErr w:type="gramStart"/>
+      <w:r>
+        <w:rPr>
+          <w:rFonts w:ascii="Times New Roman" w:hAnsi="Times New Roman" w:cs="Times New Roman"/>
+          <w:color w:val="000000" w:themeColor="text1"/>
+          <w:sz w:val="24"/>
+          <w:szCs w:val="24"/>
+          <w:lang w:val="en-US"/>
+        </w:rPr>
+        <w:t>Metodologi penelitian adalah langkah yang dimiliki dan dilakukan oleh peneliti dalam rangka untuk mengumpulkan data dan informasi, serta melakukan analisa terhadap data yang telah didapatkan tersebut.</w:t>
+      </w:r>
+      <w:proofErr w:type="gramEnd"/>
+      <w:r>
+        <w:rPr>
+          <w:rFonts w:ascii="Times New Roman" w:hAnsi="Times New Roman" w:cs="Times New Roman"/>
+          <w:color w:val="000000" w:themeColor="text1"/>
+          <w:sz w:val="24"/>
+          <w:szCs w:val="24"/>
+          <w:lang w:val="en-US"/>
+        </w:rPr>
+        <w:t xml:space="preserve"> Metode penelitian memberikan gambaran dan tahapan penelitian yang meliputi antara lain: prosedur atau langkah-langkah yang harus ditempuh, waktu penelitian, sumber data, dan dengan langkah </w:t>
+      </w:r>
+      <w:proofErr w:type="gramStart"/>
+      <w:r>
+        <w:rPr>
+          <w:rFonts w:ascii="Times New Roman" w:hAnsi="Times New Roman" w:cs="Times New Roman"/>
+          <w:color w:val="000000" w:themeColor="text1"/>
+          <w:sz w:val="24"/>
+          <w:szCs w:val="24"/>
+          <w:lang w:val="en-US"/>
+        </w:rPr>
+        <w:t>apa</w:t>
+      </w:r>
+      <w:proofErr w:type="gramEnd"/>
+      <w:r>
+        <w:rPr>
+          <w:rFonts w:ascii="Times New Roman" w:hAnsi="Times New Roman" w:cs="Times New Roman"/>
+          <w:color w:val="000000" w:themeColor="text1"/>
+          <w:sz w:val="24"/>
+          <w:szCs w:val="24"/>
+          <w:lang w:val="en-US"/>
+        </w:rPr>
+        <w:t xml:space="preserve"> data tersebut dapat diperoleh.</w:t>
       </w:r>
     </w:p>
     <w:p>
@@ -3447,7 +4001,7 @@
           <w:szCs w:val="24"/>
           <w:lang w:val="en-US"/>
         </w:rPr>
-        <w:t>Metodologi</w:t>
+        <w:t>Metode</w:t>
       </w:r>
       <w:r>
         <w:rPr>
@@ -3499,7 +4053,7 @@
           <w:sz w:val="24"/>
           <w:szCs w:val="24"/>
         </w:rPr>
-        <w:t xml:space="preserve"> data yang digunakan berasal dari data primer dan data sekunder, Pengumpulan data primer dilakukan dengan cara observasi lapangan dan wawancara, Sedangkan pengumpulan data sekunder diperoleh dari studi pustaka melalui studi literatur dan tulisan ilmiah tentang </w:t>
+        <w:t xml:space="preserve"> data yang digunakan berasal dari data primer dan data sekunder, Pengumpulan data primer dilakukan dengan cara </w:t>
       </w:r>
       <w:r>
         <w:rPr>
@@ -3509,7 +4063,7 @@
           <w:szCs w:val="24"/>
         </w:rPr>
         <w:lastRenderedPageBreak/>
-        <w:t xml:space="preserve">penerapan </w:t>
+        <w:t xml:space="preserve">observasi lapangan dan wawancara, Sedangkan pengumpulan data sekunder diperoleh dari studi pustaka melalui studi literatur dan tulisan ilmiah tentang penerapan </w:t>
       </w:r>
       <w:r>
         <w:rPr>
@@ -3520,7 +4074,28 @@
           <w:szCs w:val="24"/>
           <w:lang w:val="en-US"/>
         </w:rPr>
-        <w:t>data mining association rules</w:t>
+        <w:t xml:space="preserve">data mining </w:t>
+      </w:r>
+      <w:r>
+        <w:rPr>
+          <w:rFonts w:ascii="Times New Roman" w:hAnsi="Times New Roman" w:cs="Times New Roman"/>
+          <w:color w:val="000000" w:themeColor="text1"/>
+          <w:sz w:val="24"/>
+          <w:szCs w:val="24"/>
+          <w:lang w:val="en-US"/>
+        </w:rPr>
+        <w:t xml:space="preserve">metode </w:t>
+      </w:r>
+      <w:r>
+        <w:rPr>
+          <w:rFonts w:ascii="Times New Roman" w:hAnsi="Times New Roman" w:cs="Times New Roman"/>
+          <w:i/>
+          <w:color w:val="000000" w:themeColor="text1"/>
+          <w:sz w:val="24"/>
+          <w:szCs w:val="24"/>
+          <w:lang w:val="en-US"/>
+        </w:rPr>
+        <w:t>association rules</w:t>
       </w:r>
       <w:r>
         <w:rPr>
@@ -3633,7 +4208,49 @@
           <w:szCs w:val="24"/>
           <w:lang w:val="en-US"/>
         </w:rPr>
-        <w:t xml:space="preserve">Yaitu tanya jawab lisan antara dua orang atau lebih secara langsung, pengumpulan data dengan mengajukan pertanyaan-pertanyaan kepada bagian admin penjualan </w:t>
+        <w:t xml:space="preserve">Yaitu </w:t>
+      </w:r>
+      <w:proofErr w:type="gramStart"/>
+      <w:r>
+        <w:rPr>
+          <w:rFonts w:ascii="Times New Roman" w:hAnsi="Times New Roman" w:cs="Times New Roman"/>
+          <w:color w:val="000000" w:themeColor="text1"/>
+          <w:sz w:val="24"/>
+          <w:szCs w:val="24"/>
+          <w:lang w:val="en-US"/>
+        </w:rPr>
+        <w:t>tanya</w:t>
+      </w:r>
+      <w:proofErr w:type="gramEnd"/>
+      <w:r>
+        <w:rPr>
+          <w:rFonts w:ascii="Times New Roman" w:hAnsi="Times New Roman" w:cs="Times New Roman"/>
+          <w:color w:val="000000" w:themeColor="text1"/>
+          <w:sz w:val="24"/>
+          <w:szCs w:val="24"/>
+          <w:lang w:val="en-US"/>
+        </w:rPr>
+        <w:t xml:space="preserve"> jawab lisan antara dua orang atau lebih secara langsung, pengumpulan data dengan mengajukan pertanyaan-pertanyaan kepada bagian </w:t>
+      </w:r>
+      <w:r>
+        <w:rPr>
+          <w:rFonts w:ascii="Times New Roman" w:hAnsi="Times New Roman" w:cs="Times New Roman"/>
+          <w:color w:val="000000" w:themeColor="text1"/>
+          <w:sz w:val="24"/>
+          <w:szCs w:val="24"/>
+          <w:lang w:val="en-US"/>
+        </w:rPr>
+        <w:t>staff purchasing</w:t>
+      </w:r>
+      <w:r>
+        <w:rPr>
+          <w:rFonts w:ascii="Times New Roman" w:hAnsi="Times New Roman" w:cs="Times New Roman"/>
+          <w:color w:val="000000" w:themeColor="text1"/>
+          <w:sz w:val="24"/>
+          <w:szCs w:val="24"/>
+          <w:lang w:val="en-US"/>
+        </w:rPr>
+        <w:t xml:space="preserve"> penjualan </w:t>
       </w:r>
       <w:r>
         <w:rPr>
@@ -3756,6 +4373,7 @@
           <w:lang w:val="en-US"/>
         </w:rPr>
       </w:pPr>
+      <w:proofErr w:type="gramStart"/>
       <w:r>
         <w:rPr>
           <w:rFonts w:ascii="Times New Roman" w:hAnsi="Times New Roman" w:cs="Times New Roman"/>
@@ -3784,7 +4402,27 @@
           <w:szCs w:val="24"/>
           <w:lang w:val="en-US"/>
         </w:rPr>
-        <w:t>dan keterangan yang akurat, objektif dan dapat dipercaya dan bertujuan untuk mendapat gambaran mengenasi objek penelitian atau pengamatan dan pencatatan sistematis terhadapat gejala-gejala yang diteliti</w:t>
+        <w:t xml:space="preserve">dan keterangan yang akurat, objektif dan dapat dipercaya dan bertujuan untuk mendapat gambaran mengenasi objek penelitian atau pengamatan dan pencatatan sistematis </w:t>
+      </w:r>
+      <w:r>
+        <w:rPr>
+          <w:rFonts w:ascii="Times New Roman" w:hAnsi="Times New Roman" w:cs="Times New Roman"/>
+          <w:color w:val="000000" w:themeColor="text1"/>
+          <w:sz w:val="24"/>
+          <w:szCs w:val="24"/>
+          <w:lang w:val="en-US"/>
+        </w:rPr>
+        <w:t>terhadap</w:t>
+      </w:r>
+      <w:r>
+        <w:rPr>
+          <w:rFonts w:ascii="Times New Roman" w:hAnsi="Times New Roman" w:cs="Times New Roman"/>
+          <w:color w:val="000000" w:themeColor="text1"/>
+          <w:sz w:val="24"/>
+          <w:szCs w:val="24"/>
+          <w:lang w:val="en-US"/>
+        </w:rPr>
+        <w:t xml:space="preserve"> gejala-gejala yang diteliti</w:t>
       </w:r>
       <w:r>
         <w:rPr>
@@ -3796,6 +4434,7 @@
         </w:rPr>
         <w:t>.</w:t>
       </w:r>
+      <w:proofErr w:type="gramEnd"/>
     </w:p>
     <w:p>
       <w:pPr>
@@ -3869,6 +4508,7 @@
           <w:lang w:val="en-US"/>
         </w:rPr>
       </w:pPr>
+      <w:proofErr w:type="gramStart"/>
       <w:r>
         <w:rPr>
           <w:rFonts w:ascii="Times New Roman" w:hAnsi="Times New Roman" w:cs="Times New Roman"/>
@@ -3928,6 +4568,7 @@
         </w:rPr>
         <w:t>.</w:t>
       </w:r>
+      <w:proofErr w:type="gramEnd"/>
     </w:p>
     <w:p>
       <w:pPr>
@@ -3955,7 +4596,7 @@
           <w:szCs w:val="24"/>
           <w:lang w:val="en-US"/>
         </w:rPr>
-        <w:t xml:space="preserve">Metodologi </w:t>
+        <w:t>Metode</w:t>
       </w:r>
       <w:r>
         <w:rPr>
@@ -3966,7 +4607,18 @@
           <w:szCs w:val="24"/>
           <w:lang w:val="en-US"/>
         </w:rPr>
-        <w:t>Perancangan Aplikasi</w:t>
+        <w:t xml:space="preserve"> </w:t>
+      </w:r>
+      <w:r>
+        <w:rPr>
+          <w:rFonts w:ascii="Times New Roman" w:hAnsi="Times New Roman" w:cs="Times New Roman"/>
+          <w:b/>
+          <w:color w:val="000000" w:themeColor="text1"/>
+          <w:sz w:val="24"/>
+          <w:szCs w:val="24"/>
+          <w:lang w:val="en-US"/>
+        </w:rPr>
+        <w:t xml:space="preserve">Perancangan </w:t>
       </w:r>
     </w:p>
     <w:p>
@@ -3982,25 +4634,26 @@
           <w:lang w:val="en-US"/>
         </w:rPr>
       </w:pPr>
-      <w:r>
-        <w:rPr>
-          <w:rFonts w:ascii="Times New Roman" w:hAnsi="Times New Roman" w:cs="Times New Roman"/>
-          <w:color w:val="000000" w:themeColor="text1"/>
-          <w:sz w:val="24"/>
-          <w:szCs w:val="24"/>
-          <w:lang w:val="en-US"/>
-        </w:rPr>
-        <w:t>Untuk</w:t>
-      </w:r>
-      <w:r>
-        <w:rPr>
-          <w:rFonts w:ascii="Times New Roman" w:hAnsi="Times New Roman" w:cs="Times New Roman"/>
-          <w:color w:val="000000" w:themeColor="text1"/>
-          <w:sz w:val="24"/>
-          <w:szCs w:val="24"/>
-          <w:lang w:val="en-US"/>
-        </w:rPr>
-        <w:t xml:space="preserve"> pembuatan aplikasi </w:t>
+      <w:proofErr w:type="gramStart"/>
+      <w:r>
+        <w:rPr>
+          <w:rFonts w:ascii="Times New Roman" w:hAnsi="Times New Roman" w:cs="Times New Roman"/>
+          <w:color w:val="000000" w:themeColor="text1"/>
+          <w:sz w:val="24"/>
+          <w:szCs w:val="24"/>
+          <w:lang w:val="en-US"/>
+        </w:rPr>
+        <w:t>Dalam perancangan dan pembuatan</w:t>
+      </w:r>
+      <w:r>
+        <w:rPr>
+          <w:rFonts w:ascii="Times New Roman" w:hAnsi="Times New Roman" w:cs="Times New Roman"/>
+          <w:color w:val="000000" w:themeColor="text1"/>
+          <w:sz w:val="24"/>
+          <w:szCs w:val="24"/>
+          <w:lang w:val="en-US"/>
+        </w:rPr>
+        <w:t xml:space="preserve"> aplikasi </w:t>
       </w:r>
       <w:r>
         <w:rPr>
@@ -4042,7 +4695,48 @@
           <w:szCs w:val="24"/>
           <w:lang w:val="en-US"/>
         </w:rPr>
-        <w:t>) air terjun (</w:t>
+        <w:t>)</w:t>
+      </w:r>
+      <w:r>
+        <w:rPr>
+          <w:rFonts w:ascii="Times New Roman" w:hAnsi="Times New Roman" w:cs="Times New Roman"/>
+          <w:color w:val="000000" w:themeColor="text1"/>
+          <w:sz w:val="24"/>
+          <w:szCs w:val="24"/>
+          <w:lang w:val="en-US"/>
+        </w:rPr>
+        <w:t>,</w:t>
+      </w:r>
+      <w:r>
+        <w:rPr>
+          <w:rFonts w:ascii="Times New Roman" w:hAnsi="Times New Roman" w:cs="Times New Roman"/>
+          <w:color w:val="000000" w:themeColor="text1"/>
+          <w:sz w:val="24"/>
+          <w:szCs w:val="24"/>
+          <w:lang w:val="en-US"/>
+        </w:rPr>
+        <w:t xml:space="preserve"> </w:t>
+      </w:r>
+      <w:r>
+        <w:rPr>
+          <w:rFonts w:ascii="Times New Roman" w:hAnsi="Times New Roman" w:cs="Times New Roman"/>
+          <w:color w:val="000000" w:themeColor="text1"/>
+          <w:sz w:val="24"/>
+          <w:szCs w:val="24"/>
+          <w:lang w:val="en-US"/>
+        </w:rPr>
+        <w:lastRenderedPageBreak/>
+        <w:t xml:space="preserve">dengan model </w:t>
+      </w:r>
+      <w:r>
+        <w:rPr>
+          <w:rFonts w:ascii="Times New Roman" w:hAnsi="Times New Roman" w:cs="Times New Roman"/>
+          <w:color w:val="000000" w:themeColor="text1"/>
+          <w:sz w:val="24"/>
+          <w:szCs w:val="24"/>
+          <w:lang w:val="en-US"/>
+        </w:rPr>
+        <w:t>air terjun (</w:t>
       </w:r>
       <w:r>
         <w:rPr>
@@ -4150,6 +4844,7 @@
         </w:rPr>
         <w:t>).</w:t>
       </w:r>
+      <w:proofErr w:type="gramEnd"/>
     </w:p>
     <w:p>
       <w:pPr>
@@ -4177,8 +4872,7 @@
           <w:szCs w:val="24"/>
           <w:lang w:val="en-US"/>
         </w:rPr>
-        <w:lastRenderedPageBreak/>
-        <w:t>Metode</w:t>
+        <w:t>Metode Analisis</w:t>
       </w:r>
       <w:r>
         <w:rPr>
@@ -4189,64 +4883,7 @@
           <w:szCs w:val="24"/>
           <w:lang w:val="en-US"/>
         </w:rPr>
-        <w:t xml:space="preserve"> </w:t>
-      </w:r>
-      <w:r>
-        <w:rPr>
-          <w:rFonts w:ascii="Times New Roman" w:hAnsi="Times New Roman" w:cs="Times New Roman"/>
-          <w:b/>
-          <w:i/>
-          <w:color w:val="000000" w:themeColor="text1"/>
-          <w:sz w:val="24"/>
-          <w:szCs w:val="24"/>
-          <w:lang w:val="en-US"/>
-        </w:rPr>
-        <w:t>Association Rule Mining</w:t>
-      </w:r>
-      <w:r>
-        <w:rPr>
-          <w:rFonts w:ascii="Times New Roman" w:hAnsi="Times New Roman" w:cs="Times New Roman"/>
-          <w:b/>
-          <w:color w:val="000000" w:themeColor="text1"/>
-          <w:sz w:val="24"/>
-          <w:szCs w:val="24"/>
-          <w:lang w:val="en-US"/>
-        </w:rPr>
-        <w:t xml:space="preserve"> </w:t>
-      </w:r>
-      <w:r>
-        <w:rPr>
-          <w:rFonts w:ascii="Times New Roman" w:hAnsi="Times New Roman" w:cs="Times New Roman"/>
-          <w:b/>
-          <w:color w:val="000000" w:themeColor="text1"/>
-          <w:sz w:val="24"/>
-          <w:szCs w:val="24"/>
-          <w:lang w:val="en-US"/>
-        </w:rPr>
-        <w:t>(</w:t>
-      </w:r>
-      <w:r>
-        <w:rPr>
-          <w:rFonts w:ascii="Times New Roman" w:hAnsi="Times New Roman" w:cs="Times New Roman"/>
-          <w:b/>
-          <w:i/>
-          <w:color w:val="000000" w:themeColor="text1"/>
-          <w:sz w:val="24"/>
-          <w:szCs w:val="24"/>
-          <w:lang w:val="en-US"/>
-        </w:rPr>
-        <w:t>Data Mining</w:t>
-      </w:r>
-      <w:r>
-        <w:rPr>
-          <w:rFonts w:ascii="Times New Roman" w:hAnsi="Times New Roman" w:cs="Times New Roman"/>
-          <w:b/>
-          <w:color w:val="000000" w:themeColor="text1"/>
-          <w:sz w:val="24"/>
-          <w:szCs w:val="24"/>
-          <w:lang w:val="en-US"/>
-        </w:rPr>
-        <w:t>)</w:t>
+        <w:t xml:space="preserve"> Data</w:t>
       </w:r>
     </w:p>
     <w:p>
@@ -4270,27 +4907,210 @@
           <w:szCs w:val="24"/>
           <w:lang w:val="en-US"/>
         </w:rPr>
-        <w:t>Metode yang ditempuh dalam</w:t>
-      </w:r>
-      <w:r>
-        <w:rPr>
-          <w:rFonts w:ascii="Times New Roman" w:hAnsi="Times New Roman" w:cs="Times New Roman"/>
-          <w:color w:val="000000" w:themeColor="text1"/>
-          <w:sz w:val="24"/>
-          <w:szCs w:val="24"/>
-          <w:lang w:val="en-US"/>
-        </w:rPr>
-        <w:t xml:space="preserve"> penelitian ini,</w:t>
-      </w:r>
-      <w:r>
-        <w:rPr>
-          <w:rFonts w:ascii="Times New Roman" w:hAnsi="Times New Roman" w:cs="Times New Roman"/>
-          <w:color w:val="000000" w:themeColor="text1"/>
-          <w:sz w:val="24"/>
-          <w:szCs w:val="24"/>
-          <w:lang w:val="en-US"/>
-        </w:rPr>
-        <w:t xml:space="preserve"> dalam mem</w:t>
+        <w:t xml:space="preserve">Metode analisis data merupakan tahapan proses penelitian dimana data yang telah dikumpulkan untuk diolah dalam rangka menjawab rumusan masalah. </w:t>
+      </w:r>
+    </w:p>
+    <w:p>
+      <w:pPr>
+        <w:pStyle w:val="ListParagraph"/>
+        <w:numPr>
+          <w:ilvl w:val="3"/>
+          <w:numId w:val="2"/>
+        </w:numPr>
+        <w:spacing w:line="480" w:lineRule="auto"/>
+        <w:ind w:left="851" w:hanging="851"/>
+        <w:jc w:val="both"/>
+        <w:rPr>
+          <w:rFonts w:ascii="Times New Roman" w:hAnsi="Times New Roman" w:cs="Times New Roman"/>
+          <w:b/>
+          <w:color w:val="000000" w:themeColor="text1"/>
+          <w:sz w:val="24"/>
+          <w:szCs w:val="24"/>
+        </w:rPr>
+      </w:pPr>
+      <w:r>
+        <w:rPr>
+          <w:rFonts w:ascii="Times New Roman" w:hAnsi="Times New Roman" w:cs="Times New Roman"/>
+          <w:b/>
+          <w:color w:val="000000" w:themeColor="text1"/>
+          <w:sz w:val="24"/>
+          <w:szCs w:val="24"/>
+          <w:lang w:val="en-US"/>
+        </w:rPr>
+        <w:t>Metode</w:t>
+      </w:r>
+      <w:r>
+        <w:rPr>
+          <w:rFonts w:ascii="Times New Roman" w:hAnsi="Times New Roman" w:cs="Times New Roman"/>
+          <w:b/>
+          <w:color w:val="000000" w:themeColor="text1"/>
+          <w:sz w:val="24"/>
+          <w:szCs w:val="24"/>
+          <w:lang w:val="en-US"/>
+        </w:rPr>
+        <w:t xml:space="preserve"> </w:t>
+      </w:r>
+      <w:r>
+        <w:rPr>
+          <w:rFonts w:ascii="Times New Roman" w:hAnsi="Times New Roman" w:cs="Times New Roman"/>
+          <w:b/>
+          <w:i/>
+          <w:color w:val="000000" w:themeColor="text1"/>
+          <w:sz w:val="24"/>
+          <w:szCs w:val="24"/>
+          <w:lang w:val="en-US"/>
+        </w:rPr>
+        <w:t>Association Rule Mining</w:t>
+      </w:r>
+      <w:r>
+        <w:rPr>
+          <w:rFonts w:ascii="Times New Roman" w:hAnsi="Times New Roman" w:cs="Times New Roman"/>
+          <w:b/>
+          <w:color w:val="000000" w:themeColor="text1"/>
+          <w:sz w:val="24"/>
+          <w:szCs w:val="24"/>
+          <w:lang w:val="en-US"/>
+        </w:rPr>
+        <w:t xml:space="preserve"> </w:t>
+      </w:r>
+      <w:r>
+        <w:rPr>
+          <w:rFonts w:ascii="Times New Roman" w:hAnsi="Times New Roman" w:cs="Times New Roman"/>
+          <w:b/>
+          <w:color w:val="000000" w:themeColor="text1"/>
+          <w:sz w:val="24"/>
+          <w:szCs w:val="24"/>
+          <w:lang w:val="en-US"/>
+        </w:rPr>
+        <w:t>atau</w:t>
+      </w:r>
+      <w:r>
+        <w:rPr>
+          <w:rFonts w:ascii="Times New Roman" w:hAnsi="Times New Roman" w:cs="Times New Roman"/>
+          <w:b/>
+          <w:i/>
+          <w:color w:val="000000" w:themeColor="text1"/>
+          <w:sz w:val="24"/>
+          <w:szCs w:val="24"/>
+          <w:lang w:val="en-US"/>
+        </w:rPr>
+        <w:t xml:space="preserve"> Market Basket A</w:t>
+      </w:r>
+      <w:r>
+        <w:rPr>
+          <w:rFonts w:ascii="Times New Roman" w:hAnsi="Times New Roman" w:cs="Times New Roman"/>
+          <w:b/>
+          <w:i/>
+          <w:color w:val="000000" w:themeColor="text1"/>
+          <w:sz w:val="24"/>
+          <w:szCs w:val="24"/>
+          <w:lang w:val="en-US"/>
+        </w:rPr>
+        <w:t>nalysis</w:t>
+      </w:r>
+    </w:p>
+    <w:p>
+      <w:pPr>
+        <w:spacing w:line="480" w:lineRule="auto"/>
+        <w:ind w:firstLine="567"/>
+        <w:jc w:val="both"/>
+        <w:rPr>
+          <w:rFonts w:ascii="Times New Roman" w:hAnsi="Times New Roman" w:cs="Times New Roman"/>
+          <w:color w:val="000000" w:themeColor="text1"/>
+          <w:sz w:val="24"/>
+          <w:szCs w:val="24"/>
+          <w:lang w:val="en-US"/>
+        </w:rPr>
+      </w:pPr>
+      <w:r>
+        <w:rPr>
+          <w:rFonts w:ascii="Times New Roman" w:hAnsi="Times New Roman" w:cs="Times New Roman"/>
+          <w:color w:val="000000" w:themeColor="text1"/>
+          <w:sz w:val="24"/>
+          <w:szCs w:val="24"/>
+          <w:lang w:val="en-US"/>
+        </w:rPr>
+        <w:t>Metode</w:t>
+      </w:r>
+      <w:r>
+        <w:rPr>
+          <w:rFonts w:ascii="Times New Roman" w:hAnsi="Times New Roman" w:cs="Times New Roman"/>
+          <w:color w:val="000000" w:themeColor="text1"/>
+          <w:sz w:val="24"/>
+          <w:szCs w:val="24"/>
+          <w:lang w:val="en-US"/>
+        </w:rPr>
+        <w:t xml:space="preserve"> </w:t>
+      </w:r>
+      <w:r>
+        <w:rPr>
+          <w:rFonts w:ascii="Times New Roman" w:hAnsi="Times New Roman" w:cs="Times New Roman"/>
+          <w:color w:val="000000" w:themeColor="text1"/>
+          <w:sz w:val="24"/>
+          <w:szCs w:val="24"/>
+          <w:lang w:val="en-US"/>
+        </w:rPr>
+        <w:t>yang digunakan</w:t>
+      </w:r>
+      <w:r>
+        <w:rPr>
+          <w:rFonts w:ascii="Times New Roman" w:hAnsi="Times New Roman" w:cs="Times New Roman"/>
+          <w:color w:val="000000" w:themeColor="text1"/>
+          <w:sz w:val="24"/>
+          <w:szCs w:val="24"/>
+          <w:lang w:val="en-US"/>
+        </w:rPr>
+        <w:t xml:space="preserve"> </w:t>
+      </w:r>
+      <w:r>
+        <w:rPr>
+          <w:rFonts w:ascii="Times New Roman" w:hAnsi="Times New Roman" w:cs="Times New Roman"/>
+          <w:color w:val="000000" w:themeColor="text1"/>
+          <w:sz w:val="24"/>
+          <w:szCs w:val="24"/>
+          <w:lang w:val="en-US"/>
+        </w:rPr>
+        <w:t>pada</w:t>
+      </w:r>
+      <w:r>
+        <w:rPr>
+          <w:rFonts w:ascii="Times New Roman" w:hAnsi="Times New Roman" w:cs="Times New Roman"/>
+          <w:color w:val="000000" w:themeColor="text1"/>
+          <w:sz w:val="24"/>
+          <w:szCs w:val="24"/>
+          <w:lang w:val="en-US"/>
+        </w:rPr>
+        <w:t xml:space="preserve"> penelitian ini</w:t>
+      </w:r>
+      <w:r>
+        <w:rPr>
+          <w:rFonts w:ascii="Times New Roman" w:hAnsi="Times New Roman" w:cs="Times New Roman"/>
+          <w:color w:val="000000" w:themeColor="text1"/>
+          <w:sz w:val="24"/>
+          <w:szCs w:val="24"/>
+          <w:lang w:val="en-US"/>
+        </w:rPr>
+        <w:t xml:space="preserve"> </w:t>
+      </w:r>
+      <w:r>
+        <w:rPr>
+          <w:rFonts w:ascii="Times New Roman" w:hAnsi="Times New Roman" w:cs="Times New Roman"/>
+          <w:color w:val="000000" w:themeColor="text1"/>
+          <w:sz w:val="24"/>
+          <w:szCs w:val="24"/>
+          <w:lang w:val="en-US"/>
+        </w:rPr>
+        <w:t>dalam rangka</w:t>
+      </w:r>
+      <w:r>
+        <w:rPr>
+          <w:rFonts w:ascii="Times New Roman" w:hAnsi="Times New Roman" w:cs="Times New Roman"/>
+          <w:color w:val="000000" w:themeColor="text1"/>
+          <w:sz w:val="24"/>
+          <w:szCs w:val="24"/>
+          <w:lang w:val="en-US"/>
+        </w:rPr>
+        <w:t xml:space="preserve"> mem</w:t>
       </w:r>
       <w:r>
         <w:rPr>
@@ -4360,7 +5180,17 @@
           <w:szCs w:val="24"/>
           <w:lang w:val="en-US"/>
         </w:rPr>
-        <w:t>, penghitungan</w:t>
+        <w:t xml:space="preserve">, </w:t>
+      </w:r>
+      <w:r>
+        <w:rPr>
+          <w:rFonts w:ascii="Times New Roman" w:hAnsi="Times New Roman" w:cs="Times New Roman"/>
+          <w:color w:val="000000" w:themeColor="text1"/>
+          <w:sz w:val="24"/>
+          <w:szCs w:val="24"/>
+          <w:lang w:val="en-US"/>
+        </w:rPr>
+        <w:t>merumuskan tahapan</w:t>
       </w:r>
       <w:r>
         <w:rPr>
@@ -4420,7 +5250,17 @@
           <w:szCs w:val="24"/>
           <w:lang w:val="en-US"/>
         </w:rPr>
-        <w:t xml:space="preserve">memanfaatkan salah satu metode </w:t>
+        <w:t xml:space="preserve">memanfaatkan salah satu </w:t>
+      </w:r>
+      <w:r>
+        <w:rPr>
+          <w:rFonts w:ascii="Times New Roman" w:hAnsi="Times New Roman" w:cs="Times New Roman"/>
+          <w:color w:val="000000" w:themeColor="text1"/>
+          <w:sz w:val="24"/>
+          <w:szCs w:val="24"/>
+          <w:lang w:val="en-US"/>
+        </w:rPr>
+        <w:t xml:space="preserve">teknik </w:t>
       </w:r>
       <w:r>
         <w:rPr>
@@ -4484,6 +5324,27 @@
           <w:lang w:val="en-US"/>
         </w:rPr>
         <w:t xml:space="preserve"> mining </w:t>
+      </w:r>
+      <w:r>
+        <w:rPr>
+          <w:rFonts w:ascii="Times New Roman" w:hAnsi="Times New Roman" w:cs="Times New Roman"/>
+          <w:color w:val="000000" w:themeColor="text1"/>
+          <w:sz w:val="24"/>
+          <w:szCs w:val="24"/>
+          <w:lang w:val="en-US"/>
+        </w:rPr>
+        <w:t>atau</w:t>
+      </w:r>
+      <w:r>
+        <w:rPr>
+          <w:rFonts w:ascii="Times New Roman" w:hAnsi="Times New Roman" w:cs="Times New Roman"/>
+          <w:i/>
+          <w:color w:val="000000" w:themeColor="text1"/>
+          <w:sz w:val="24"/>
+          <w:szCs w:val="24"/>
+          <w:lang w:val="en-US"/>
+        </w:rPr>
+        <w:t xml:space="preserve"> market basket analysis </w:t>
       </w:r>
       <w:r>
         <w:rPr>
@@ -4544,7 +5405,18 @@
           <w:szCs w:val="24"/>
           <w:lang w:val="en-US"/>
         </w:rPr>
-        <w:t>Jadwal dan Tempat Penelitian</w:t>
+        <w:t xml:space="preserve">Jadwal </w:t>
+      </w:r>
+      <w:r>
+        <w:rPr>
+          <w:rFonts w:ascii="Times New Roman" w:hAnsi="Times New Roman" w:cs="Times New Roman"/>
+          <w:b/>
+          <w:color w:val="000000" w:themeColor="text1"/>
+          <w:sz w:val="24"/>
+          <w:szCs w:val="24"/>
+          <w:lang w:val="en-US"/>
+        </w:rPr>
+        <w:t>Penelitian</w:t>
       </w:r>
     </w:p>
     <w:p>
@@ -4560,15 +5432,66 @@
           <w:lang w:val="en-US"/>
         </w:rPr>
       </w:pPr>
-      <w:r>
-        <w:rPr>
-          <w:rFonts w:ascii="Times New Roman" w:hAnsi="Times New Roman" w:cs="Times New Roman"/>
-          <w:color w:val="000000" w:themeColor="text1"/>
-          <w:sz w:val="24"/>
-          <w:szCs w:val="24"/>
-          <w:lang w:val="en-US"/>
-        </w:rPr>
-        <w:t>Berikut rencana atau jadwal penelitian yang akan diuraikan dalam tabel penelitian dibawah ini</w:t>
+      <w:proofErr w:type="gramStart"/>
+      <w:r>
+        <w:rPr>
+          <w:rFonts w:ascii="Times New Roman" w:hAnsi="Times New Roman" w:cs="Times New Roman"/>
+          <w:color w:val="000000" w:themeColor="text1"/>
+          <w:sz w:val="24"/>
+          <w:szCs w:val="24"/>
+          <w:lang w:val="en-US"/>
+        </w:rPr>
+        <w:t>Berikut uraian kegiatan</w:t>
+      </w:r>
+      <w:r>
+        <w:rPr>
+          <w:rFonts w:ascii="Times New Roman" w:hAnsi="Times New Roman" w:cs="Times New Roman"/>
+          <w:color w:val="000000" w:themeColor="text1"/>
+          <w:sz w:val="24"/>
+          <w:szCs w:val="24"/>
+          <w:lang w:val="en-US"/>
+        </w:rPr>
+        <w:t xml:space="preserve"> atau jadwal penelitian yang </w:t>
+      </w:r>
+      <w:r>
+        <w:rPr>
+          <w:rFonts w:ascii="Times New Roman" w:hAnsi="Times New Roman" w:cs="Times New Roman"/>
+          <w:color w:val="000000" w:themeColor="text1"/>
+          <w:sz w:val="24"/>
+          <w:szCs w:val="24"/>
+          <w:lang w:val="en-US"/>
+        </w:rPr>
+        <w:t>telah disusun peneliti pada</w:t>
+      </w:r>
+      <w:r>
+        <w:rPr>
+          <w:rFonts w:ascii="Times New Roman" w:hAnsi="Times New Roman" w:cs="Times New Roman"/>
+          <w:color w:val="000000" w:themeColor="text1"/>
+          <w:sz w:val="24"/>
+          <w:szCs w:val="24"/>
+          <w:lang w:val="en-US"/>
+        </w:rPr>
+        <w:t xml:space="preserve"> tabel </w:t>
+      </w:r>
+      <w:r>
+        <w:rPr>
+          <w:rFonts w:ascii="Times New Roman" w:hAnsi="Times New Roman" w:cs="Times New Roman"/>
+          <w:color w:val="000000" w:themeColor="text1"/>
+          <w:sz w:val="24"/>
+          <w:szCs w:val="24"/>
+          <w:lang w:val="en-US"/>
+        </w:rPr>
+        <w:t xml:space="preserve">jadwal </w:t>
+      </w:r>
+      <w:r>
+        <w:rPr>
+          <w:rFonts w:ascii="Times New Roman" w:hAnsi="Times New Roman" w:cs="Times New Roman"/>
+          <w:color w:val="000000" w:themeColor="text1"/>
+          <w:sz w:val="24"/>
+          <w:szCs w:val="24"/>
+          <w:lang w:val="en-US"/>
+        </w:rPr>
+        <w:t>penelitian dibawah ini</w:t>
       </w:r>
       <w:r>
         <w:rPr>
@@ -4580,6 +5503,7 @@
         </w:rPr>
         <w:t>.</w:t>
       </w:r>
+      <w:proofErr w:type="gramEnd"/>
     </w:p>
     <w:p>
       <w:pPr>
@@ -5808,6 +6732,7 @@
                 <w:szCs w:val="24"/>
                 <w:lang w:val="en-US"/>
               </w:rPr>
+              <w:lastRenderedPageBreak/>
               <w:t>4</w:t>
             </w:r>
           </w:p>
@@ -6884,7 +7809,6 @@
           <w:sz w:val="24"/>
           <w:szCs w:val="24"/>
         </w:rPr>
-        <w:lastRenderedPageBreak/>
         <w:t>Sistematika penulisan</w:t>
       </w:r>
       <w:r>
@@ -7053,6 +7977,7 @@
           <w:lang w:val="en-US"/>
         </w:rPr>
       </w:pPr>
+      <w:proofErr w:type="gramStart"/>
       <w:r>
         <w:rPr>
           <w:rFonts w:ascii="Times New Roman" w:hAnsi="Times New Roman" w:cs="Times New Roman"/>
@@ -7099,7 +8024,35 @@
           <w:sz w:val="24"/>
           <w:szCs w:val="24"/>
         </w:rPr>
-        <w:t>latar belakang penilitian</w:t>
+        <w:t xml:space="preserve">latar belakang </w:t>
+      </w:r>
+      <w:r>
+        <w:rPr>
+          <w:rFonts w:ascii="Times New Roman" w:hAnsi="Times New Roman" w:cs="Times New Roman"/>
+          <w:color w:val="000000" w:themeColor="text1"/>
+          <w:sz w:val="24"/>
+          <w:szCs w:val="24"/>
+        </w:rPr>
+        <w:t>pen</w:t>
+      </w:r>
+      <w:r>
+        <w:rPr>
+          <w:rFonts w:ascii="Times New Roman" w:hAnsi="Times New Roman" w:cs="Times New Roman"/>
+          <w:color w:val="000000" w:themeColor="text1"/>
+          <w:sz w:val="24"/>
+          <w:szCs w:val="24"/>
+          <w:lang w:val="en-US"/>
+        </w:rPr>
+        <w:t>e</w:t>
+      </w:r>
+      <w:r>
+        <w:rPr>
+          <w:rFonts w:ascii="Times New Roman" w:hAnsi="Times New Roman" w:cs="Times New Roman"/>
+          <w:color w:val="000000" w:themeColor="text1"/>
+          <w:sz w:val="24"/>
+          <w:szCs w:val="24"/>
+        </w:rPr>
+        <w:t>litian</w:t>
       </w:r>
       <w:r>
         <w:rPr>
@@ -7148,6 +8101,7 @@
         </w:rPr>
         <w:t>.</w:t>
       </w:r>
+      <w:proofErr w:type="gramEnd"/>
     </w:p>
     <w:p>
       <w:pPr>
@@ -7284,8 +8238,9 @@
           <w:szCs w:val="24"/>
           <w:lang w:val="en-US"/>
         </w:rPr>
-        <w:t>ANALISA DAN PERANCANGAN SISTEM</w:t>
-      </w:r>
+        <w:t xml:space="preserve">ANALISA DAN PERANCANGAN </w:t>
+      </w:r>
+      <w:proofErr w:type="gramStart"/>
       <w:r>
         <w:rPr>
           <w:rFonts w:ascii="Times New Roman" w:hAnsi="Times New Roman" w:cs="Times New Roman"/>
@@ -7295,8 +8250,20 @@
           <w:szCs w:val="24"/>
           <w:lang w:val="en-US"/>
         </w:rPr>
+        <w:t>SISTEM</w:t>
+      </w:r>
+      <w:r>
+        <w:rPr>
+          <w:rFonts w:ascii="Times New Roman" w:hAnsi="Times New Roman" w:cs="Times New Roman"/>
+          <w:b/>
+          <w:color w:val="000000" w:themeColor="text1"/>
+          <w:sz w:val="24"/>
+          <w:szCs w:val="24"/>
+          <w:lang w:val="en-US"/>
+        </w:rPr>
         <w:t xml:space="preserve"> :</w:t>
       </w:r>
+      <w:proofErr w:type="gramEnd"/>
     </w:p>
     <w:p>
       <w:pPr>
@@ -7310,14 +8277,16 @@
           <w:szCs w:val="24"/>
         </w:rPr>
       </w:pPr>
-      <w:r>
-        <w:rPr>
-          <w:rFonts w:ascii="Times New Roman" w:hAnsi="Times New Roman" w:cs="Times New Roman"/>
-          <w:color w:val="000000" w:themeColor="text1"/>
-          <w:sz w:val="24"/>
-          <w:szCs w:val="24"/>
-          <w:lang w:val="en-US"/>
-        </w:rPr>
+      <w:proofErr w:type="gramStart"/>
+      <w:r>
+        <w:rPr>
+          <w:rFonts w:ascii="Times New Roman" w:hAnsi="Times New Roman" w:cs="Times New Roman"/>
+          <w:color w:val="000000" w:themeColor="text1"/>
+          <w:sz w:val="24"/>
+          <w:szCs w:val="24"/>
+          <w:lang w:val="en-US"/>
+        </w:rPr>
+        <w:lastRenderedPageBreak/>
         <w:t>Membahas</w:t>
       </w:r>
       <w:r>
@@ -7444,6 +8413,7 @@
         </w:rPr>
         <w:t>.</w:t>
       </w:r>
+      <w:proofErr w:type="gramEnd"/>
     </w:p>
     <w:p>
       <w:pPr>
@@ -7477,8 +8447,9 @@
           <w:szCs w:val="24"/>
           <w:lang w:val="en-US"/>
         </w:rPr>
-        <w:t>PENGUJIAN DAN IMPLEMENTASI</w:t>
-      </w:r>
+        <w:t xml:space="preserve">PENGUJIAN DAN </w:t>
+      </w:r>
+      <w:proofErr w:type="gramStart"/>
       <w:r>
         <w:rPr>
           <w:rFonts w:ascii="Times New Roman" w:hAnsi="Times New Roman" w:cs="Times New Roman"/>
@@ -7488,6 +8459,17 @@
           <w:szCs w:val="24"/>
           <w:lang w:val="en-US"/>
         </w:rPr>
+        <w:t>IMPLEMENTASI</w:t>
+      </w:r>
+      <w:r>
+        <w:rPr>
+          <w:rFonts w:ascii="Times New Roman" w:hAnsi="Times New Roman" w:cs="Times New Roman"/>
+          <w:b/>
+          <w:color w:val="000000" w:themeColor="text1"/>
+          <w:sz w:val="24"/>
+          <w:szCs w:val="24"/>
+          <w:lang w:val="en-US"/>
+        </w:rPr>
         <w:t xml:space="preserve"> </w:t>
       </w:r>
       <w:r>
@@ -7501,6 +8483,7 @@
         </w:rPr>
         <w:t>:</w:t>
       </w:r>
+      <w:proofErr w:type="gramEnd"/>
     </w:p>
     <w:p>
       <w:pPr>
@@ -7514,6 +8497,7 @@
           <w:szCs w:val="24"/>
         </w:rPr>
       </w:pPr>
+      <w:proofErr w:type="gramStart"/>
       <w:r>
         <w:rPr>
           <w:rFonts w:ascii="Times New Roman" w:hAnsi="Times New Roman" w:cs="Times New Roman"/>
@@ -7580,6 +8564,7 @@
         </w:rPr>
         <w:t>.</w:t>
       </w:r>
+      <w:proofErr w:type="gramEnd"/>
     </w:p>
     <w:p>
       <w:pPr>
@@ -7602,7 +8587,6 @@
           <w:sz w:val="24"/>
           <w:szCs w:val="24"/>
         </w:rPr>
-        <w:lastRenderedPageBreak/>
         <w:t xml:space="preserve">BAB V. </w:t>
       </w:r>
       <w:r>
@@ -7614,8 +8598,9 @@
           <w:szCs w:val="24"/>
           <w:lang w:val="en-US"/>
         </w:rPr>
-        <w:t xml:space="preserve">KESIMPULAN DAN SARAN </w:t>
-      </w:r>
+        <w:t xml:space="preserve">KESIMPULAN DAN </w:t>
+      </w:r>
+      <w:proofErr w:type="gramStart"/>
       <w:r>
         <w:rPr>
           <w:rFonts w:ascii="Times New Roman" w:hAnsi="Times New Roman" w:cs="Times New Roman"/>
@@ -7625,8 +8610,20 @@
           <w:szCs w:val="24"/>
           <w:lang w:val="en-US"/>
         </w:rPr>
+        <w:t xml:space="preserve">SARAN </w:t>
+      </w:r>
+      <w:r>
+        <w:rPr>
+          <w:rFonts w:ascii="Times New Roman" w:hAnsi="Times New Roman" w:cs="Times New Roman"/>
+          <w:b/>
+          <w:color w:val="000000" w:themeColor="text1"/>
+          <w:sz w:val="24"/>
+          <w:szCs w:val="24"/>
+          <w:lang w:val="en-US"/>
+        </w:rPr>
         <w:t>:</w:t>
       </w:r>
+      <w:proofErr w:type="gramEnd"/>
     </w:p>
     <w:p>
       <w:pPr>
@@ -7648,17 +8645,39 @@
           <w:szCs w:val="24"/>
           <w:lang w:val="en-US"/>
         </w:rPr>
-        <w:t>Pada b</w:t>
-      </w:r>
-      <w:r>
-        <w:rPr>
-          <w:rFonts w:ascii="Times New Roman" w:hAnsi="Times New Roman" w:cs="Times New Roman"/>
-          <w:color w:val="000000" w:themeColor="text1"/>
-          <w:sz w:val="24"/>
-          <w:szCs w:val="24"/>
-          <w:lang w:val="en-US"/>
-        </w:rPr>
-        <w:t xml:space="preserve">ab </w:t>
+        <w:t xml:space="preserve">Pada </w:t>
+      </w:r>
+      <w:proofErr w:type="gramStart"/>
+      <w:r>
+        <w:rPr>
+          <w:rFonts w:ascii="Times New Roman" w:hAnsi="Times New Roman" w:cs="Times New Roman"/>
+          <w:color w:val="000000" w:themeColor="text1"/>
+          <w:sz w:val="24"/>
+          <w:szCs w:val="24"/>
+          <w:lang w:val="en-US"/>
+        </w:rPr>
+        <w:t>b</w:t>
+      </w:r>
+      <w:r>
+        <w:rPr>
+          <w:rFonts w:ascii="Times New Roman" w:hAnsi="Times New Roman" w:cs="Times New Roman"/>
+          <w:color w:val="000000" w:themeColor="text1"/>
+          <w:sz w:val="24"/>
+          <w:szCs w:val="24"/>
+          <w:lang w:val="en-US"/>
+        </w:rPr>
+        <w:t>ab</w:t>
+      </w:r>
+      <w:proofErr w:type="gramEnd"/>
+      <w:r>
+        <w:rPr>
+          <w:rFonts w:ascii="Times New Roman" w:hAnsi="Times New Roman" w:cs="Times New Roman"/>
+          <w:color w:val="000000" w:themeColor="text1"/>
+          <w:sz w:val="24"/>
+          <w:szCs w:val="24"/>
+          <w:lang w:val="en-US"/>
+        </w:rPr>
+        <w:t xml:space="preserve"> </w:t>
       </w:r>
       <w:r>
         <w:rPr>
@@ -7764,7 +8783,18 @@
           <w:szCs w:val="24"/>
           <w:lang w:val="en-US"/>
         </w:rPr>
-        <w:t>. Sedangkan saran berisi tentang</w:t>
+        <w:t xml:space="preserve">. </w:t>
+      </w:r>
+      <w:proofErr w:type="gramStart"/>
+      <w:r>
+        <w:rPr>
+          <w:rFonts w:ascii="Times New Roman" w:hAnsi="Times New Roman" w:cs="Times New Roman"/>
+          <w:color w:val="000000" w:themeColor="text1"/>
+          <w:sz w:val="24"/>
+          <w:szCs w:val="24"/>
+          <w:lang w:val="en-US"/>
+        </w:rPr>
+        <w:t>Sedangkan saran berisi tentang</w:t>
       </w:r>
       <w:r>
         <w:rPr>
@@ -7803,6 +8833,7 @@
         </w:rPr>
         <w:t>.</w:t>
       </w:r>
+      <w:proofErr w:type="gramEnd"/>
     </w:p>
     <w:p>
       <w:pPr>
@@ -7819,7 +8850,7 @@
       </w:pPr>
     </w:p>
     <w:sectPr>
-      <w:footerReference w:type="default" r:id="rId8"/>
+      <w:footerReference w:type="default" r:id="rId9"/>
       <w:pgSz w:w="11906" w:h="16838"/>
       <w:pgMar w:top="1701" w:right="1701" w:bottom="1701" w:left="2268" w:header="709" w:footer="709" w:gutter="0"/>
       <w:pgNumType w:start="1"/>
@@ -7831,7 +8862,7 @@
 </file>
 
 <file path=word/endnotes.xml><?xml version="1.0" encoding="utf-8"?>
-<w:endnotes xmlns:wpc="http://schemas.microsoft.com/office/word/2010/wordprocessingCanvas" xmlns:mc="http://schemas.openxmlformats.org/markup-compatibility/2006" xmlns:o="urn:schemas-microsoft-com:office:office" xmlns:r="http://schemas.openxmlformats.org/officeDocument/2006/relationships" xmlns:m="http://schemas.openxmlformats.org/officeDocument/2006/math" xmlns:v="urn:schemas-microsoft-com:vml" xmlns:wp14="http://schemas.microsoft.com/office/word/2010/wordprocessingDrawing" xmlns:wp="http://schemas.openxmlformats.org/drawingml/2006/wordprocessingDrawing" xmlns:w10="urn:schemas-microsoft-com:office:word" xmlns:w="http://schemas.openxmlformats.org/wordprocessingml/2006/main" xmlns:w14="http://schemas.microsoft.com/office/word/2010/wordml" xmlns:w15="http://schemas.microsoft.com/office/word/2012/wordml" xmlns:wpg="http://schemas.microsoft.com/office/word/2010/wordprocessingGroup" xmlns:wpi="http://schemas.microsoft.com/office/word/2010/wordprocessingInk" xmlns:wne="http://schemas.microsoft.com/office/word/2006/wordml" xmlns:wps="http://schemas.microsoft.com/office/word/2010/wordprocessingShape" mc:Ignorable="w14 w15 wp14">
+<w:endnotes xmlns:wpc="http://schemas.microsoft.com/office/word/2010/wordprocessingCanvas" xmlns:mc="http://schemas.openxmlformats.org/markup-compatibility/2006" xmlns:o="urn:schemas-microsoft-com:office:office" xmlns:r="http://schemas.openxmlformats.org/officeDocument/2006/relationships" xmlns:m="http://schemas.openxmlformats.org/officeDocument/2006/math" xmlns:v="urn:schemas-microsoft-com:vml" xmlns:wp14="http://schemas.microsoft.com/office/word/2010/wordprocessingDrawing" xmlns:wp="http://schemas.openxmlformats.org/drawingml/2006/wordprocessingDrawing" xmlns:w10="urn:schemas-microsoft-com:office:word" xmlns:w="http://schemas.openxmlformats.org/wordprocessingml/2006/main" xmlns:w14="http://schemas.microsoft.com/office/word/2010/wordml" xmlns:wpg="http://schemas.microsoft.com/office/word/2010/wordprocessingGroup" xmlns:wpi="http://schemas.microsoft.com/office/word/2010/wordprocessingInk" xmlns:wne="http://schemas.microsoft.com/office/word/2006/wordml" xmlns:wps="http://schemas.microsoft.com/office/word/2010/wordprocessingShape" mc:Ignorable="w14 wp14">
   <w:endnote w:type="separator" w:id="-1">
     <w:p>
       <w:pPr>
@@ -7856,7 +8887,7 @@
 </file>
 
 <file path=word/footer1.xml><?xml version="1.0" encoding="utf-8"?>
-<w:ftr xmlns:wpc="http://schemas.microsoft.com/office/word/2010/wordprocessingCanvas" xmlns:mc="http://schemas.openxmlformats.org/markup-compatibility/2006" xmlns:o="urn:schemas-microsoft-com:office:office" xmlns:r="http://schemas.openxmlformats.org/officeDocument/2006/relationships" xmlns:m="http://schemas.openxmlformats.org/officeDocument/2006/math" xmlns:v="urn:schemas-microsoft-com:vml" xmlns:wp14="http://schemas.microsoft.com/office/word/2010/wordprocessingDrawing" xmlns:wp="http://schemas.openxmlformats.org/drawingml/2006/wordprocessingDrawing" xmlns:w10="urn:schemas-microsoft-com:office:word" xmlns:w="http://schemas.openxmlformats.org/wordprocessingml/2006/main" xmlns:w14="http://schemas.microsoft.com/office/word/2010/wordml" xmlns:w15="http://schemas.microsoft.com/office/word/2012/wordml" xmlns:wpg="http://schemas.microsoft.com/office/word/2010/wordprocessingGroup" xmlns:wpi="http://schemas.microsoft.com/office/word/2010/wordprocessingInk" xmlns:wne="http://schemas.microsoft.com/office/word/2006/wordml" xmlns:wps="http://schemas.microsoft.com/office/word/2010/wordprocessingShape" mc:Ignorable="w14 w15 wp14">
+<w:ftr xmlns:wpc="http://schemas.microsoft.com/office/word/2010/wordprocessingCanvas" xmlns:mc="http://schemas.openxmlformats.org/markup-compatibility/2006" xmlns:o="urn:schemas-microsoft-com:office:office" xmlns:r="http://schemas.openxmlformats.org/officeDocument/2006/relationships" xmlns:m="http://schemas.openxmlformats.org/officeDocument/2006/math" xmlns:v="urn:schemas-microsoft-com:vml" xmlns:wp14="http://schemas.microsoft.com/office/word/2010/wordprocessingDrawing" xmlns:wp="http://schemas.openxmlformats.org/drawingml/2006/wordprocessingDrawing" xmlns:w10="urn:schemas-microsoft-com:office:word" xmlns:w="http://schemas.openxmlformats.org/wordprocessingml/2006/main" xmlns:w14="http://schemas.microsoft.com/office/word/2010/wordml" xmlns:wpg="http://schemas.microsoft.com/office/word/2010/wordprocessingGroup" xmlns:wpi="http://schemas.microsoft.com/office/word/2010/wordprocessingInk" xmlns:wne="http://schemas.microsoft.com/office/word/2006/wordml" xmlns:wps="http://schemas.microsoft.com/office/word/2010/wordprocessingShape" mc:Ignorable="w14 wp14">
   <w:p>
     <w:pPr>
       <w:pStyle w:val="Footer"/>
@@ -7893,7 +8924,7 @@
         <w:caps/>
         <w:noProof/>
       </w:rPr>
-      <w:t>10</w:t>
+      <w:t>3</w:t>
     </w:r>
     <w:r>
       <w:rPr>
@@ -7912,7 +8943,7 @@
 </file>
 
 <file path=word/footnotes.xml><?xml version="1.0" encoding="utf-8"?>
-<w:footnotes xmlns:wpc="http://schemas.microsoft.com/office/word/2010/wordprocessingCanvas" xmlns:mc="http://schemas.openxmlformats.org/markup-compatibility/2006" xmlns:o="urn:schemas-microsoft-com:office:office" xmlns:r="http://schemas.openxmlformats.org/officeDocument/2006/relationships" xmlns:m="http://schemas.openxmlformats.org/officeDocument/2006/math" xmlns:v="urn:schemas-microsoft-com:vml" xmlns:wp14="http://schemas.microsoft.com/office/word/2010/wordprocessingDrawing" xmlns:wp="http://schemas.openxmlformats.org/drawingml/2006/wordprocessingDrawing" xmlns:w10="urn:schemas-microsoft-com:office:word" xmlns:w="http://schemas.openxmlformats.org/wordprocessingml/2006/main" xmlns:w14="http://schemas.microsoft.com/office/word/2010/wordml" xmlns:w15="http://schemas.microsoft.com/office/word/2012/wordml" xmlns:wpg="http://schemas.microsoft.com/office/word/2010/wordprocessingGroup" xmlns:wpi="http://schemas.microsoft.com/office/word/2010/wordprocessingInk" xmlns:wne="http://schemas.microsoft.com/office/word/2006/wordml" xmlns:wps="http://schemas.microsoft.com/office/word/2010/wordprocessingShape" mc:Ignorable="w14 w15 wp14">
+<w:footnotes xmlns:wpc="http://schemas.microsoft.com/office/word/2010/wordprocessingCanvas" xmlns:mc="http://schemas.openxmlformats.org/markup-compatibility/2006" xmlns:o="urn:schemas-microsoft-com:office:office" xmlns:r="http://schemas.openxmlformats.org/officeDocument/2006/relationships" xmlns:m="http://schemas.openxmlformats.org/officeDocument/2006/math" xmlns:v="urn:schemas-microsoft-com:vml" xmlns:wp14="http://schemas.microsoft.com/office/word/2010/wordprocessingDrawing" xmlns:wp="http://schemas.openxmlformats.org/drawingml/2006/wordprocessingDrawing" xmlns:w10="urn:schemas-microsoft-com:office:word" xmlns:w="http://schemas.openxmlformats.org/wordprocessingml/2006/main" xmlns:w14="http://schemas.microsoft.com/office/word/2010/wordml" xmlns:wpg="http://schemas.microsoft.com/office/word/2010/wordprocessingGroup" xmlns:wpi="http://schemas.microsoft.com/office/word/2010/wordprocessingInk" xmlns:wne="http://schemas.microsoft.com/office/word/2006/wordml" xmlns:wps="http://schemas.microsoft.com/office/word/2010/wordprocessingShape" mc:Ignorable="w14 wp14">
   <w:footnote w:type="separator" w:id="-1">
     <w:p>
       <w:pPr>
@@ -7937,8 +8968,8 @@
 </file>
 
 <file path=word/numbering.xml><?xml version="1.0" encoding="utf-8"?>
-<w:numbering xmlns:wpc="http://schemas.microsoft.com/office/word/2010/wordprocessingCanvas" xmlns:mc="http://schemas.openxmlformats.org/markup-compatibility/2006" xmlns:o="urn:schemas-microsoft-com:office:office" xmlns:r="http://schemas.openxmlformats.org/officeDocument/2006/relationships" xmlns:m="http://schemas.openxmlformats.org/officeDocument/2006/math" xmlns:v="urn:schemas-microsoft-com:vml" xmlns:wp14="http://schemas.microsoft.com/office/word/2010/wordprocessingDrawing" xmlns:wp="http://schemas.openxmlformats.org/drawingml/2006/wordprocessingDrawing" xmlns:w10="urn:schemas-microsoft-com:office:word" xmlns:w="http://schemas.openxmlformats.org/wordprocessingml/2006/main" xmlns:w14="http://schemas.microsoft.com/office/word/2010/wordml" xmlns:w15="http://schemas.microsoft.com/office/word/2012/wordml" xmlns:wpg="http://schemas.microsoft.com/office/word/2010/wordprocessingGroup" xmlns:wpi="http://schemas.microsoft.com/office/word/2010/wordprocessingInk" xmlns:wne="http://schemas.microsoft.com/office/word/2006/wordml" xmlns:wps="http://schemas.microsoft.com/office/word/2010/wordprocessingShape" mc:Ignorable="w14 w15 wp14">
-  <w:abstractNum w:abstractNumId="0" w15:restartNumberingAfterBreak="0">
+<w:numbering xmlns:wpc="http://schemas.microsoft.com/office/word/2010/wordprocessingCanvas" xmlns:mc="http://schemas.openxmlformats.org/markup-compatibility/2006" xmlns:o="urn:schemas-microsoft-com:office:office" xmlns:r="http://schemas.openxmlformats.org/officeDocument/2006/relationships" xmlns:m="http://schemas.openxmlformats.org/officeDocument/2006/math" xmlns:v="urn:schemas-microsoft-com:vml" xmlns:wp14="http://schemas.microsoft.com/office/word/2010/wordprocessingDrawing" xmlns:wp="http://schemas.openxmlformats.org/drawingml/2006/wordprocessingDrawing" xmlns:w10="urn:schemas-microsoft-com:office:word" xmlns:w="http://schemas.openxmlformats.org/wordprocessingml/2006/main" xmlns:w14="http://schemas.microsoft.com/office/word/2010/wordml" xmlns:wpg="http://schemas.microsoft.com/office/word/2010/wordprocessingGroup" xmlns:wpi="http://schemas.microsoft.com/office/word/2010/wordprocessingInk" xmlns:wne="http://schemas.microsoft.com/office/word/2006/wordml" xmlns:wps="http://schemas.microsoft.com/office/word/2010/wordprocessingShape" mc:Ignorable="w14 wp14">
+  <w:abstractNum w:abstractNumId="0">
     <w:nsid w:val="049E589B"/>
     <w:multiLevelType w:val="hybridMultilevel"/>
     <w:tmpl w:val="E9CA75A0"/>
@@ -8051,7 +9082,7 @@
       </w:rPr>
     </w:lvl>
   </w:abstractNum>
-  <w:abstractNum w:abstractNumId="1" w15:restartNumberingAfterBreak="0">
+  <w:abstractNum w:abstractNumId="1">
     <w:nsid w:val="053A2785"/>
     <w:multiLevelType w:val="hybridMultilevel"/>
     <w:tmpl w:val="816C6F0E"/>
@@ -8137,7 +9168,7 @@
       </w:pPr>
     </w:lvl>
   </w:abstractNum>
-  <w:abstractNum w:abstractNumId="2" w15:restartNumberingAfterBreak="0">
+  <w:abstractNum w:abstractNumId="2">
     <w:nsid w:val="0C973971"/>
     <w:multiLevelType w:val="hybridMultilevel"/>
     <w:tmpl w:val="035E6E66"/>
@@ -8227,7 +9258,7 @@
       </w:pPr>
     </w:lvl>
   </w:abstractNum>
-  <w:abstractNum w:abstractNumId="3" w15:restartNumberingAfterBreak="0">
+  <w:abstractNum w:abstractNumId="3">
     <w:nsid w:val="12EA47DC"/>
     <w:multiLevelType w:val="multilevel"/>
     <w:tmpl w:val="C032CA5C"/>
@@ -8341,7 +9372,7 @@
       </w:rPr>
     </w:lvl>
   </w:abstractNum>
-  <w:abstractNum w:abstractNumId="4" w15:restartNumberingAfterBreak="0">
+  <w:abstractNum w:abstractNumId="4">
     <w:nsid w:val="1E154DAB"/>
     <w:multiLevelType w:val="hybridMultilevel"/>
     <w:tmpl w:val="392E1B34"/>
@@ -8430,7 +9461,7 @@
       </w:pPr>
     </w:lvl>
   </w:abstractNum>
-  <w:abstractNum w:abstractNumId="5" w15:restartNumberingAfterBreak="0">
+  <w:abstractNum w:abstractNumId="5">
     <w:nsid w:val="1F8A1BD0"/>
     <w:multiLevelType w:val="hybridMultilevel"/>
     <w:tmpl w:val="4EFCA41E"/>
@@ -8516,7 +9547,7 @@
       </w:pPr>
     </w:lvl>
   </w:abstractNum>
-  <w:abstractNum w:abstractNumId="6" w15:restartNumberingAfterBreak="0">
+  <w:abstractNum w:abstractNumId="6">
     <w:nsid w:val="21C829EC"/>
     <w:multiLevelType w:val="hybridMultilevel"/>
     <w:tmpl w:val="F87EB1B8"/>
@@ -8602,7 +9633,7 @@
       </w:pPr>
     </w:lvl>
   </w:abstractNum>
-  <w:abstractNum w:abstractNumId="7" w15:restartNumberingAfterBreak="0">
+  <w:abstractNum w:abstractNumId="7">
     <w:nsid w:val="21D7677E"/>
     <w:multiLevelType w:val="multilevel"/>
     <w:tmpl w:val="C4FC6E50"/>
@@ -8723,7 +9754,7 @@
       </w:rPr>
     </w:lvl>
   </w:abstractNum>
-  <w:abstractNum w:abstractNumId="8" w15:restartNumberingAfterBreak="0">
+  <w:abstractNum w:abstractNumId="8">
     <w:nsid w:val="251131DE"/>
     <w:multiLevelType w:val="hybridMultilevel"/>
     <w:tmpl w:val="06987952"/>
@@ -8812,7 +9843,7 @@
       </w:pPr>
     </w:lvl>
   </w:abstractNum>
-  <w:abstractNum w:abstractNumId="9" w15:restartNumberingAfterBreak="0">
+  <w:abstractNum w:abstractNumId="9">
     <w:nsid w:val="289635C9"/>
     <w:multiLevelType w:val="hybridMultilevel"/>
     <w:tmpl w:val="8A56A156"/>
@@ -8901,7 +9932,7 @@
       </w:pPr>
     </w:lvl>
   </w:abstractNum>
-  <w:abstractNum w:abstractNumId="10" w15:restartNumberingAfterBreak="0">
+  <w:abstractNum w:abstractNumId="10">
     <w:nsid w:val="2BE93712"/>
     <w:multiLevelType w:val="hybridMultilevel"/>
     <w:tmpl w:val="662AE5A8"/>
@@ -8990,7 +10021,7 @@
       </w:pPr>
     </w:lvl>
   </w:abstractNum>
-  <w:abstractNum w:abstractNumId="11" w15:restartNumberingAfterBreak="0">
+  <w:abstractNum w:abstractNumId="11">
     <w:nsid w:val="2E4077BB"/>
     <w:multiLevelType w:val="multilevel"/>
     <w:tmpl w:val="8840736E"/>
@@ -9111,7 +10142,7 @@
       </w:rPr>
     </w:lvl>
   </w:abstractNum>
-  <w:abstractNum w:abstractNumId="12" w15:restartNumberingAfterBreak="0">
+  <w:abstractNum w:abstractNumId="12">
     <w:nsid w:val="32720900"/>
     <w:multiLevelType w:val="hybridMultilevel"/>
     <w:tmpl w:val="039E38C8"/>
@@ -9197,7 +10228,7 @@
       </w:pPr>
     </w:lvl>
   </w:abstractNum>
-  <w:abstractNum w:abstractNumId="13" w15:restartNumberingAfterBreak="0">
+  <w:abstractNum w:abstractNumId="13">
     <w:nsid w:val="3C124464"/>
     <w:multiLevelType w:val="hybridMultilevel"/>
     <w:tmpl w:val="E17A8D18"/>
@@ -9283,7 +10314,7 @@
       </w:pPr>
     </w:lvl>
   </w:abstractNum>
-  <w:abstractNum w:abstractNumId="14" w15:restartNumberingAfterBreak="0">
+  <w:abstractNum w:abstractNumId="14">
     <w:nsid w:val="3C606683"/>
     <w:multiLevelType w:val="hybridMultilevel"/>
     <w:tmpl w:val="0C70A57A"/>
@@ -9369,7 +10400,7 @@
       </w:pPr>
     </w:lvl>
   </w:abstractNum>
-  <w:abstractNum w:abstractNumId="15" w15:restartNumberingAfterBreak="0">
+  <w:abstractNum w:abstractNumId="15">
     <w:nsid w:val="3D604666"/>
     <w:multiLevelType w:val="hybridMultilevel"/>
     <w:tmpl w:val="D794C112"/>
@@ -9455,7 +10486,7 @@
       </w:pPr>
     </w:lvl>
   </w:abstractNum>
-  <w:abstractNum w:abstractNumId="16" w15:restartNumberingAfterBreak="0">
+  <w:abstractNum w:abstractNumId="16">
     <w:nsid w:val="3E090DDD"/>
     <w:multiLevelType w:val="hybridMultilevel"/>
     <w:tmpl w:val="1F148EA6"/>
@@ -9544,7 +10575,7 @@
       </w:pPr>
     </w:lvl>
   </w:abstractNum>
-  <w:abstractNum w:abstractNumId="17" w15:restartNumberingAfterBreak="0">
+  <w:abstractNum w:abstractNumId="17">
     <w:nsid w:val="40C46E73"/>
     <w:multiLevelType w:val="hybridMultilevel"/>
     <w:tmpl w:val="FCB8DBF4"/>
@@ -9630,7 +10661,7 @@
       </w:pPr>
     </w:lvl>
   </w:abstractNum>
-  <w:abstractNum w:abstractNumId="18" w15:restartNumberingAfterBreak="0">
+  <w:abstractNum w:abstractNumId="18">
     <w:nsid w:val="45CF6962"/>
     <w:multiLevelType w:val="hybridMultilevel"/>
     <w:tmpl w:val="79CE4F88"/>
@@ -9716,7 +10747,7 @@
       </w:pPr>
     </w:lvl>
   </w:abstractNum>
-  <w:abstractNum w:abstractNumId="19" w15:restartNumberingAfterBreak="0">
+  <w:abstractNum w:abstractNumId="19">
     <w:nsid w:val="4EC21FB3"/>
     <w:multiLevelType w:val="multilevel"/>
     <w:tmpl w:val="C032CA5C"/>
@@ -9830,7 +10861,7 @@
       </w:rPr>
     </w:lvl>
   </w:abstractNum>
-  <w:abstractNum w:abstractNumId="20" w15:restartNumberingAfterBreak="0">
+  <w:abstractNum w:abstractNumId="20">
     <w:nsid w:val="50116A39"/>
     <w:multiLevelType w:val="multilevel"/>
     <w:tmpl w:val="13B0A208"/>
@@ -9943,7 +10974,7 @@
       </w:rPr>
     </w:lvl>
   </w:abstractNum>
-  <w:abstractNum w:abstractNumId="21" w15:restartNumberingAfterBreak="0">
+  <w:abstractNum w:abstractNumId="21">
     <w:nsid w:val="50FD45C5"/>
     <w:multiLevelType w:val="hybridMultilevel"/>
     <w:tmpl w:val="AE4E84F8"/>
@@ -10056,7 +11087,7 @@
       </w:rPr>
     </w:lvl>
   </w:abstractNum>
-  <w:abstractNum w:abstractNumId="22" w15:restartNumberingAfterBreak="0">
+  <w:abstractNum w:abstractNumId="22">
     <w:nsid w:val="59056797"/>
     <w:multiLevelType w:val="hybridMultilevel"/>
     <w:tmpl w:val="F9525B3A"/>
@@ -10145,7 +11176,7 @@
       </w:pPr>
     </w:lvl>
   </w:abstractNum>
-  <w:abstractNum w:abstractNumId="23" w15:restartNumberingAfterBreak="0">
+  <w:abstractNum w:abstractNumId="23">
     <w:nsid w:val="5FE52423"/>
     <w:multiLevelType w:val="hybridMultilevel"/>
     <w:tmpl w:val="C8528886"/>
@@ -10234,7 +11265,7 @@
       </w:pPr>
     </w:lvl>
   </w:abstractNum>
-  <w:abstractNum w:abstractNumId="24" w15:restartNumberingAfterBreak="0">
+  <w:abstractNum w:abstractNumId="24">
     <w:nsid w:val="66D01432"/>
     <w:multiLevelType w:val="hybridMultilevel"/>
     <w:tmpl w:val="FC26C8F4"/>
@@ -10320,7 +11351,7 @@
       </w:pPr>
     </w:lvl>
   </w:abstractNum>
-  <w:abstractNum w:abstractNumId="25" w15:restartNumberingAfterBreak="0">
+  <w:abstractNum w:abstractNumId="25">
     <w:nsid w:val="6B5B5C85"/>
     <w:multiLevelType w:val="hybridMultilevel"/>
     <w:tmpl w:val="52BC4E46"/>
@@ -10409,7 +11440,7 @@
       </w:pPr>
     </w:lvl>
   </w:abstractNum>
-  <w:abstractNum w:abstractNumId="26" w15:restartNumberingAfterBreak="0">
+  <w:abstractNum w:abstractNumId="26">
     <w:nsid w:val="6DDD0901"/>
     <w:multiLevelType w:val="multilevel"/>
     <w:tmpl w:val="092A143C"/>
@@ -10522,7 +11553,7 @@
       </w:rPr>
     </w:lvl>
   </w:abstractNum>
-  <w:abstractNum w:abstractNumId="27" w15:restartNumberingAfterBreak="0">
+  <w:abstractNum w:abstractNumId="27">
     <w:nsid w:val="6E0C0D5C"/>
     <w:multiLevelType w:val="hybridMultilevel"/>
     <w:tmpl w:val="81E471AE"/>
@@ -10635,7 +11666,7 @@
       </w:rPr>
     </w:lvl>
   </w:abstractNum>
-  <w:abstractNum w:abstractNumId="28" w15:restartNumberingAfterBreak="0">
+  <w:abstractNum w:abstractNumId="28">
     <w:nsid w:val="6E254504"/>
     <w:multiLevelType w:val="hybridMultilevel"/>
     <w:tmpl w:val="8EA2657E"/>
@@ -10724,7 +11755,7 @@
       </w:pPr>
     </w:lvl>
   </w:abstractNum>
-  <w:abstractNum w:abstractNumId="29" w15:restartNumberingAfterBreak="0">
+  <w:abstractNum w:abstractNumId="29">
     <w:nsid w:val="7081652F"/>
     <w:multiLevelType w:val="hybridMultilevel"/>
     <w:tmpl w:val="4E78D284"/>
@@ -10813,7 +11844,7 @@
       </w:pPr>
     </w:lvl>
   </w:abstractNum>
-  <w:abstractNum w:abstractNumId="30" w15:restartNumberingAfterBreak="0">
+  <w:abstractNum w:abstractNumId="30">
     <w:nsid w:val="762408C9"/>
     <w:multiLevelType w:val="hybridMultilevel"/>
     <w:tmpl w:val="5A062E54"/>
@@ -10996,7 +12027,7 @@
 </file>
 
 <file path=word/styles.xml><?xml version="1.0" encoding="utf-8"?>
-<w:styles xmlns:mc="http://schemas.openxmlformats.org/markup-compatibility/2006" xmlns:r="http://schemas.openxmlformats.org/officeDocument/2006/relationships" xmlns:w="http://schemas.openxmlformats.org/wordprocessingml/2006/main" xmlns:w14="http://schemas.microsoft.com/office/word/2010/wordml" xmlns:w15="http://schemas.microsoft.com/office/word/2012/wordml" mc:Ignorable="w14 w15">
+<w:styles xmlns:mc="http://schemas.openxmlformats.org/markup-compatibility/2006" xmlns:r="http://schemas.openxmlformats.org/officeDocument/2006/relationships" xmlns:w="http://schemas.openxmlformats.org/wordprocessingml/2006/main" xmlns:w14="http://schemas.microsoft.com/office/word/2010/wordml" mc:Ignorable="w14">
   <w:docDefaults>
     <w:rPrDefault>
       <w:rPr>
@@ -11012,378 +12043,144 @@
       </w:pPr>
     </w:pPrDefault>
   </w:docDefaults>
-  <w:latentStyles w:defLockedState="0" w:defUIPriority="99" w:defSemiHidden="0" w:defUnhideWhenUsed="0" w:defQFormat="0" w:count="371">
-    <w:lsdException w:name="Normal" w:uiPriority="0" w:qFormat="1"/>
-    <w:lsdException w:name="heading 1" w:uiPriority="9" w:qFormat="1"/>
-    <w:lsdException w:name="heading 2" w:semiHidden="1" w:uiPriority="9" w:unhideWhenUsed="1" w:qFormat="1"/>
-    <w:lsdException w:name="heading 3" w:semiHidden="1" w:uiPriority="9" w:unhideWhenUsed="1" w:qFormat="1"/>
-    <w:lsdException w:name="heading 4" w:semiHidden="1" w:uiPriority="9" w:unhideWhenUsed="1" w:qFormat="1"/>
-    <w:lsdException w:name="heading 5" w:semiHidden="1" w:uiPriority="9" w:unhideWhenUsed="1" w:qFormat="1"/>
-    <w:lsdException w:name="heading 6" w:semiHidden="1" w:uiPriority="9" w:unhideWhenUsed="1" w:qFormat="1"/>
-    <w:lsdException w:name="heading 7" w:semiHidden="1" w:uiPriority="9" w:unhideWhenUsed="1" w:qFormat="1"/>
-    <w:lsdException w:name="heading 8" w:semiHidden="1" w:uiPriority="9" w:unhideWhenUsed="1" w:qFormat="1"/>
-    <w:lsdException w:name="heading 9" w:semiHidden="1" w:uiPriority="9" w:unhideWhenUsed="1" w:qFormat="1"/>
-    <w:lsdException w:name="index 1" w:semiHidden="1" w:unhideWhenUsed="1"/>
-    <w:lsdException w:name="index 2" w:semiHidden="1" w:unhideWhenUsed="1"/>
-    <w:lsdException w:name="index 3" w:semiHidden="1" w:unhideWhenUsed="1"/>
-    <w:lsdException w:name="index 4" w:semiHidden="1" w:unhideWhenUsed="1"/>
-    <w:lsdException w:name="index 5" w:semiHidden="1" w:unhideWhenUsed="1"/>
-    <w:lsdException w:name="index 6" w:semiHidden="1" w:unhideWhenUsed="1"/>
-    <w:lsdException w:name="index 7" w:semiHidden="1" w:unhideWhenUsed="1"/>
-    <w:lsdException w:name="index 8" w:semiHidden="1" w:unhideWhenUsed="1"/>
-    <w:lsdException w:name="index 9" w:semiHidden="1" w:unhideWhenUsed="1"/>
-    <w:lsdException w:name="toc 1" w:semiHidden="1" w:uiPriority="39" w:unhideWhenUsed="1"/>
-    <w:lsdException w:name="toc 2" w:semiHidden="1" w:uiPriority="39" w:unhideWhenUsed="1"/>
-    <w:lsdException w:name="toc 3" w:semiHidden="1" w:uiPriority="39" w:unhideWhenUsed="1"/>
-    <w:lsdException w:name="toc 4" w:semiHidden="1" w:uiPriority="39" w:unhideWhenUsed="1"/>
-    <w:lsdException w:name="toc 5" w:semiHidden="1" w:uiPriority="39" w:unhideWhenUsed="1"/>
-    <w:lsdException w:name="toc 6" w:semiHidden="1" w:uiPriority="39" w:unhideWhenUsed="1"/>
-    <w:lsdException w:name="toc 7" w:semiHidden="1" w:uiPriority="39" w:unhideWhenUsed="1"/>
-    <w:lsdException w:name="toc 8" w:semiHidden="1" w:uiPriority="39" w:unhideWhenUsed="1"/>
-    <w:lsdException w:name="toc 9" w:semiHidden="1" w:uiPriority="39" w:unhideWhenUsed="1"/>
-    <w:lsdException w:name="Normal Indent" w:semiHidden="1" w:unhideWhenUsed="1"/>
-    <w:lsdException w:name="footnote text" w:semiHidden="1" w:unhideWhenUsed="1"/>
-    <w:lsdException w:name="annotation text" w:semiHidden="1" w:unhideWhenUsed="1"/>
-    <w:lsdException w:name="header" w:semiHidden="1" w:unhideWhenUsed="1"/>
-    <w:lsdException w:name="footer" w:semiHidden="1" w:unhideWhenUsed="1"/>
-    <w:lsdException w:name="index heading" w:semiHidden="1" w:unhideWhenUsed="1"/>
-    <w:lsdException w:name="caption" w:semiHidden="1" w:uiPriority="35" w:unhideWhenUsed="1" w:qFormat="1"/>
-    <w:lsdException w:name="table of figures" w:semiHidden="1" w:unhideWhenUsed="1"/>
-    <w:lsdException w:name="envelope address" w:semiHidden="1" w:unhideWhenUsed="1"/>
-    <w:lsdException w:name="envelope return" w:semiHidden="1" w:unhideWhenUsed="1"/>
-    <w:lsdException w:name="footnote reference" w:semiHidden="1" w:unhideWhenUsed="1"/>
-    <w:lsdException w:name="annotation reference" w:semiHidden="1" w:unhideWhenUsed="1"/>
-    <w:lsdException w:name="line number" w:semiHidden="1" w:unhideWhenUsed="1"/>
-    <w:lsdException w:name="page number" w:semiHidden="1" w:unhideWhenUsed="1"/>
-    <w:lsdException w:name="endnote reference" w:semiHidden="1" w:unhideWhenUsed="1"/>
-    <w:lsdException w:name="endnote text" w:semiHidden="1" w:unhideWhenUsed="1"/>
-    <w:lsdException w:name="table of authorities" w:semiHidden="1" w:unhideWhenUsed="1"/>
-    <w:lsdException w:name="macro" w:semiHidden="1" w:unhideWhenUsed="1"/>
-    <w:lsdException w:name="toa heading" w:semiHidden="1" w:unhideWhenUsed="1"/>
-    <w:lsdException w:name="List" w:semiHidden="1" w:unhideWhenUsed="1"/>
-    <w:lsdException w:name="List Bullet" w:semiHidden="1" w:unhideWhenUsed="1"/>
-    <w:lsdException w:name="List Number" w:semiHidden="1" w:unhideWhenUsed="1"/>
-    <w:lsdException w:name="List 2" w:semiHidden="1" w:unhideWhenUsed="1"/>
-    <w:lsdException w:name="List 3" w:semiHidden="1" w:unhideWhenUsed="1"/>
-    <w:lsdException w:name="List 4" w:semiHidden="1" w:unhideWhenUsed="1"/>
-    <w:lsdException w:name="List 5" w:semiHidden="1" w:unhideWhenUsed="1"/>
-    <w:lsdException w:name="List Bullet 2" w:semiHidden="1" w:unhideWhenUsed="1"/>
-    <w:lsdException w:name="List Bullet 3" w:semiHidden="1" w:unhideWhenUsed="1"/>
-    <w:lsdException w:name="List Bullet 4" w:semiHidden="1" w:unhideWhenUsed="1"/>
-    <w:lsdException w:name="List Bullet 5" w:semiHidden="1" w:unhideWhenUsed="1"/>
-    <w:lsdException w:name="List Number 2" w:semiHidden="1" w:unhideWhenUsed="1"/>
-    <w:lsdException w:name="List Number 3" w:semiHidden="1" w:unhideWhenUsed="1"/>
-    <w:lsdException w:name="List Number 4" w:semiHidden="1" w:unhideWhenUsed="1"/>
-    <w:lsdException w:name="List Number 5" w:semiHidden="1" w:unhideWhenUsed="1"/>
-    <w:lsdException w:name="Title" w:uiPriority="10" w:qFormat="1"/>
-    <w:lsdException w:name="Closing" w:semiHidden="1" w:unhideWhenUsed="1"/>
-    <w:lsdException w:name="Signature" w:semiHidden="1" w:unhideWhenUsed="1"/>
-    <w:lsdException w:name="Default Paragraph Font" w:semiHidden="1" w:uiPriority="1" w:unhideWhenUsed="1"/>
-    <w:lsdException w:name="Body Text" w:semiHidden="1" w:unhideWhenUsed="1"/>
-    <w:lsdException w:name="Body Text Indent" w:semiHidden="1" w:unhideWhenUsed="1"/>
-    <w:lsdException w:name="List Continue" w:semiHidden="1" w:unhideWhenUsed="1"/>
-    <w:lsdException w:name="List Continue 2" w:semiHidden="1" w:unhideWhenUsed="1"/>
-    <w:lsdException w:name="List Continue 3" w:semiHidden="1" w:unhideWhenUsed="1"/>
-    <w:lsdException w:name="List Continue 4" w:semiHidden="1" w:unhideWhenUsed="1"/>
-    <w:lsdException w:name="List Continue 5" w:semiHidden="1" w:unhideWhenUsed="1"/>
-    <w:lsdException w:name="Message Header" w:semiHidden="1" w:unhideWhenUsed="1"/>
-    <w:lsdException w:name="Subtitle" w:uiPriority="11" w:qFormat="1"/>
-    <w:lsdException w:name="Salutation" w:semiHidden="1" w:unhideWhenUsed="1"/>
-    <w:lsdException w:name="Date" w:semiHidden="1" w:unhideWhenUsed="1"/>
-    <w:lsdException w:name="Body Text First Indent" w:semiHidden="1" w:unhideWhenUsed="1"/>
-    <w:lsdException w:name="Body Text First Indent 2" w:semiHidden="1" w:unhideWhenUsed="1"/>
-    <w:lsdException w:name="Note Heading" w:semiHidden="1" w:unhideWhenUsed="1"/>
-    <w:lsdException w:name="Body Text 2" w:semiHidden="1" w:unhideWhenUsed="1"/>
-    <w:lsdException w:name="Body Text 3" w:semiHidden="1" w:unhideWhenUsed="1"/>
-    <w:lsdException w:name="Body Text Indent 2" w:semiHidden="1" w:unhideWhenUsed="1"/>
-    <w:lsdException w:name="Body Text Indent 3" w:semiHidden="1" w:unhideWhenUsed="1"/>
-    <w:lsdException w:name="Block Text" w:semiHidden="1" w:unhideWhenUsed="1"/>
-    <w:lsdException w:name="Hyperlink" w:semiHidden="1" w:unhideWhenUsed="1"/>
-    <w:lsdException w:name="FollowedHyperlink" w:semiHidden="1" w:unhideWhenUsed="1"/>
-    <w:lsdException w:name="Strong" w:uiPriority="22" w:qFormat="1"/>
-    <w:lsdException w:name="Emphasis" w:uiPriority="20" w:qFormat="1"/>
-    <w:lsdException w:name="Document Map" w:semiHidden="1" w:unhideWhenUsed="1"/>
-    <w:lsdException w:name="Plain Text" w:semiHidden="1" w:unhideWhenUsed="1"/>
-    <w:lsdException w:name="E-mail Signature" w:semiHidden="1" w:unhideWhenUsed="1"/>
-    <w:lsdException w:name="HTML Top of Form" w:semiHidden="1" w:unhideWhenUsed="1"/>
-    <w:lsdException w:name="HTML Bottom of Form" w:semiHidden="1" w:unhideWhenUsed="1"/>
-    <w:lsdException w:name="Normal (Web)" w:semiHidden="1" w:unhideWhenUsed="1"/>
-    <w:lsdException w:name="HTML Acronym" w:semiHidden="1" w:unhideWhenUsed="1"/>
-    <w:lsdException w:name="HTML Address" w:semiHidden="1" w:unhideWhenUsed="1"/>
-    <w:lsdException w:name="HTML Cite" w:semiHidden="1" w:unhideWhenUsed="1"/>
-    <w:lsdException w:name="HTML Code" w:semiHidden="1" w:unhideWhenUsed="1"/>
-    <w:lsdException w:name="HTML Definition" w:semiHidden="1" w:unhideWhenUsed="1"/>
-    <w:lsdException w:name="HTML Keyboard" w:semiHidden="1" w:unhideWhenUsed="1"/>
-    <w:lsdException w:name="HTML Preformatted" w:semiHidden="1" w:unhideWhenUsed="1"/>
-    <w:lsdException w:name="HTML Sample" w:semiHidden="1" w:unhideWhenUsed="1"/>
-    <w:lsdException w:name="HTML Typewriter" w:semiHidden="1" w:unhideWhenUsed="1"/>
-    <w:lsdException w:name="HTML Variable" w:semiHidden="1" w:unhideWhenUsed="1"/>
-    <w:lsdException w:name="Normal Table" w:semiHidden="1" w:unhideWhenUsed="1"/>
-    <w:lsdException w:name="annotation subject" w:semiHidden="1" w:unhideWhenUsed="1"/>
-    <w:lsdException w:name="No List" w:semiHidden="1" w:unhideWhenUsed="1"/>
-    <w:lsdException w:name="Outline List 1" w:semiHidden="1" w:unhideWhenUsed="1"/>
-    <w:lsdException w:name="Outline List 2" w:semiHidden="1" w:unhideWhenUsed="1"/>
-    <w:lsdException w:name="Outline List 3" w:semiHidden="1" w:unhideWhenUsed="1"/>
-    <w:lsdException w:name="Table Simple 1" w:semiHidden="1" w:unhideWhenUsed="1"/>
-    <w:lsdException w:name="Table Simple 2" w:semiHidden="1" w:unhideWhenUsed="1"/>
-    <w:lsdException w:name="Table Simple 3" w:semiHidden="1" w:unhideWhenUsed="1"/>
-    <w:lsdException w:name="Table Classic 1" w:semiHidden="1" w:unhideWhenUsed="1"/>
-    <w:lsdException w:name="Table Classic 2" w:semiHidden="1" w:unhideWhenUsed="1"/>
-    <w:lsdException w:name="Table Classic 3" w:semiHidden="1" w:unhideWhenUsed="1"/>
-    <w:lsdException w:name="Table Classic 4" w:semiHidden="1" w:unhideWhenUsed="1"/>
-    <w:lsdException w:name="Table Colorful 1" w:semiHidden="1" w:unhideWhenUsed="1"/>
-    <w:lsdException w:name="Table Colorful 2" w:semiHidden="1" w:unhideWhenUsed="1"/>
-    <w:lsdException w:name="Table Colorful 3" w:semiHidden="1" w:unhideWhenUsed="1"/>
-    <w:lsdException w:name="Table Columns 1" w:semiHidden="1" w:unhideWhenUsed="1"/>
-    <w:lsdException w:name="Table Columns 2" w:semiHidden="1" w:unhideWhenUsed="1"/>
-    <w:lsdException w:name="Table Columns 3" w:semiHidden="1" w:unhideWhenUsed="1"/>
-    <w:lsdException w:name="Table Columns 4" w:semiHidden="1" w:unhideWhenUsed="1"/>
-    <w:lsdException w:name="Table Columns 5" w:semiHidden="1" w:unhideWhenUsed="1"/>
-    <w:lsdException w:name="Table Grid 1" w:semiHidden="1" w:unhideWhenUsed="1"/>
-    <w:lsdException w:name="Table Grid 2" w:semiHidden="1" w:unhideWhenUsed="1"/>
-    <w:lsdException w:name="Table Grid 3" w:semiHidden="1" w:unhideWhenUsed="1"/>
-    <w:lsdException w:name="Table Grid 4" w:semiHidden="1" w:unhideWhenUsed="1"/>
-    <w:lsdException w:name="Table Grid 5" w:semiHidden="1" w:unhideWhenUsed="1"/>
-    <w:lsdException w:name="Table Grid 6" w:semiHidden="1" w:unhideWhenUsed="1"/>
-    <w:lsdException w:name="Table Grid 7" w:semiHidden="1" w:unhideWhenUsed="1"/>
-    <w:lsdException w:name="Table Grid 8" w:semiHidden="1" w:unhideWhenUsed="1"/>
-    <w:lsdException w:name="Table List 1" w:semiHidden="1" w:unhideWhenUsed="1"/>
-    <w:lsdException w:name="Table List 2" w:semiHidden="1" w:unhideWhenUsed="1"/>
-    <w:lsdException w:name="Table List 3" w:semiHidden="1" w:unhideWhenUsed="1"/>
-    <w:lsdException w:name="Table List 4" w:semiHidden="1" w:unhideWhenUsed="1"/>
-    <w:lsdException w:name="Table List 5" w:semiHidden="1" w:unhideWhenUsed="1"/>
-    <w:lsdException w:name="Table List 6" w:semiHidden="1" w:unhideWhenUsed="1"/>
-    <w:lsdException w:name="Table List 7" w:semiHidden="1" w:unhideWhenUsed="1"/>
-    <w:lsdException w:name="Table List 8" w:semiHidden="1" w:unhideWhenUsed="1"/>
-    <w:lsdException w:name="Table 3D effects 1" w:semiHidden="1" w:unhideWhenUsed="1"/>
-    <w:lsdException w:name="Table 3D effects 2" w:semiHidden="1" w:unhideWhenUsed="1"/>
-    <w:lsdException w:name="Table 3D effects 3" w:semiHidden="1" w:unhideWhenUsed="1"/>
-    <w:lsdException w:name="Table Contemporary" w:semiHidden="1" w:unhideWhenUsed="1"/>
-    <w:lsdException w:name="Table Elegant" w:semiHidden="1" w:unhideWhenUsed="1"/>
-    <w:lsdException w:name="Table Professional" w:semiHidden="1" w:unhideWhenUsed="1"/>
-    <w:lsdException w:name="Table Subtle 1" w:semiHidden="1" w:unhideWhenUsed="1"/>
-    <w:lsdException w:name="Table Subtle 2" w:semiHidden="1" w:unhideWhenUsed="1"/>
-    <w:lsdException w:name="Table Web 1" w:semiHidden="1" w:unhideWhenUsed="1"/>
-    <w:lsdException w:name="Table Web 2" w:semiHidden="1" w:unhideWhenUsed="1"/>
-    <w:lsdException w:name="Table Web 3" w:semiHidden="1" w:unhideWhenUsed="1"/>
-    <w:lsdException w:name="Balloon Text" w:semiHidden="1" w:unhideWhenUsed="1"/>
-    <w:lsdException w:name="Table Grid" w:uiPriority="39"/>
-    <w:lsdException w:name="Table Theme" w:semiHidden="1" w:unhideWhenUsed="1"/>
-    <w:lsdException w:name="Placeholder Text" w:semiHidden="1"/>
-    <w:lsdException w:name="No Spacing" w:uiPriority="1" w:qFormat="1"/>
-    <w:lsdException w:name="Light Shading" w:uiPriority="60"/>
-    <w:lsdException w:name="Light List" w:uiPriority="61"/>
-    <w:lsdException w:name="Light Grid" w:uiPriority="62"/>
-    <w:lsdException w:name="Medium Shading 1" w:uiPriority="63"/>
-    <w:lsdException w:name="Medium Shading 2" w:uiPriority="64"/>
-    <w:lsdException w:name="Medium List 1" w:uiPriority="65"/>
-    <w:lsdException w:name="Medium List 2" w:uiPriority="66"/>
-    <w:lsdException w:name="Medium Grid 1" w:uiPriority="67"/>
-    <w:lsdException w:name="Medium Grid 2" w:uiPriority="68"/>
-    <w:lsdException w:name="Medium Grid 3" w:uiPriority="69"/>
-    <w:lsdException w:name="Dark List" w:uiPriority="70"/>
-    <w:lsdException w:name="Colorful Shading" w:uiPriority="71"/>
-    <w:lsdException w:name="Colorful List" w:uiPriority="72"/>
-    <w:lsdException w:name="Colorful Grid" w:uiPriority="73"/>
-    <w:lsdException w:name="Light Shading Accent 1" w:uiPriority="60"/>
-    <w:lsdException w:name="Light List Accent 1" w:uiPriority="61"/>
-    <w:lsdException w:name="Light Grid Accent 1" w:uiPriority="62"/>
-    <w:lsdException w:name="Medium Shading 1 Accent 1" w:uiPriority="63"/>
-    <w:lsdException w:name="Medium Shading 2 Accent 1" w:uiPriority="64"/>
-    <w:lsdException w:name="Medium List 1 Accent 1" w:uiPriority="65"/>
-    <w:lsdException w:name="Revision" w:semiHidden="1"/>
-    <w:lsdException w:name="List Paragraph" w:uiPriority="34" w:qFormat="1"/>
-    <w:lsdException w:name="Quote" w:uiPriority="29" w:qFormat="1"/>
-    <w:lsdException w:name="Intense Quote" w:uiPriority="30" w:qFormat="1"/>
-    <w:lsdException w:name="Medium List 2 Accent 1" w:uiPriority="66"/>
-    <w:lsdException w:name="Medium Grid 1 Accent 1" w:uiPriority="67"/>
-    <w:lsdException w:name="Medium Grid 2 Accent 1" w:uiPriority="68"/>
-    <w:lsdException w:name="Medium Grid 3 Accent 1" w:uiPriority="69"/>
-    <w:lsdException w:name="Dark List Accent 1" w:uiPriority="70"/>
-    <w:lsdException w:name="Colorful Shading Accent 1" w:uiPriority="71"/>
-    <w:lsdException w:name="Colorful List Accent 1" w:uiPriority="72"/>
-    <w:lsdException w:name="Colorful Grid Accent 1" w:uiPriority="73"/>
-    <w:lsdException w:name="Light Shading Accent 2" w:uiPriority="60"/>
-    <w:lsdException w:name="Light List Accent 2" w:uiPriority="61"/>
-    <w:lsdException w:name="Light Grid Accent 2" w:uiPriority="62"/>
-    <w:lsdException w:name="Medium Shading 1 Accent 2" w:uiPriority="63"/>
-    <w:lsdException w:name="Medium Shading 2 Accent 2" w:uiPriority="64"/>
-    <w:lsdException w:name="Medium List 1 Accent 2" w:uiPriority="65"/>
-    <w:lsdException w:name="Medium List 2 Accent 2" w:uiPriority="66"/>
-    <w:lsdException w:name="Medium Grid 1 Accent 2" w:uiPriority="67"/>
-    <w:lsdException w:name="Medium Grid 2 Accent 2" w:uiPriority="68"/>
-    <w:lsdException w:name="Medium Grid 3 Accent 2" w:uiPriority="69"/>
-    <w:lsdException w:name="Dark List Accent 2" w:uiPriority="70"/>
-    <w:lsdException w:name="Colorful Shading Accent 2" w:uiPriority="71"/>
-    <w:lsdException w:name="Colorful List Accent 2" w:uiPriority="72"/>
-    <w:lsdException w:name="Colorful Grid Accent 2" w:uiPriority="73"/>
-    <w:lsdException w:name="Light Shading Accent 3" w:uiPriority="60"/>
-    <w:lsdException w:name="Light List Accent 3" w:uiPriority="61"/>
-    <w:lsdException w:name="Light Grid Accent 3" w:uiPriority="62"/>
-    <w:lsdException w:name="Medium Shading 1 Accent 3" w:uiPriority="63"/>
-    <w:lsdException w:name="Medium Shading 2 Accent 3" w:uiPriority="64"/>
-    <w:lsdException w:name="Medium List 1 Accent 3" w:uiPriority="65"/>
-    <w:lsdException w:name="Medium List 2 Accent 3" w:uiPriority="66"/>
-    <w:lsdException w:name="Medium Grid 1 Accent 3" w:uiPriority="67"/>
-    <w:lsdException w:name="Medium Grid 2 Accent 3" w:uiPriority="68"/>
-    <w:lsdException w:name="Medium Grid 3 Accent 3" w:uiPriority="69"/>
-    <w:lsdException w:name="Dark List Accent 3" w:uiPriority="70"/>
-    <w:lsdException w:name="Colorful Shading Accent 3" w:uiPriority="71"/>
-    <w:lsdException w:name="Colorful List Accent 3" w:uiPriority="72"/>
-    <w:lsdException w:name="Colorful Grid Accent 3" w:uiPriority="73"/>
-    <w:lsdException w:name="Light Shading Accent 4" w:uiPriority="60"/>
-    <w:lsdException w:name="Light List Accent 4" w:uiPriority="61"/>
-    <w:lsdException w:name="Light Grid Accent 4" w:uiPriority="62"/>
-    <w:lsdException w:name="Medium Shading 1 Accent 4" w:uiPriority="63"/>
-    <w:lsdException w:name="Medium Shading 2 Accent 4" w:uiPriority="64"/>
-    <w:lsdException w:name="Medium List 1 Accent 4" w:uiPriority="65"/>
-    <w:lsdException w:name="Medium List 2 Accent 4" w:uiPriority="66"/>
-    <w:lsdException w:name="Medium Grid 1 Accent 4" w:uiPriority="67"/>
-    <w:lsdException w:name="Medium Grid 2 Accent 4" w:uiPriority="68"/>
-    <w:lsdException w:name="Medium Grid 3 Accent 4" w:uiPriority="69"/>
-    <w:lsdException w:name="Dark List Accent 4" w:uiPriority="70"/>
-    <w:lsdException w:name="Colorful Shading Accent 4" w:uiPriority="71"/>
-    <w:lsdException w:name="Colorful List Accent 4" w:uiPriority="72"/>
-    <w:lsdException w:name="Colorful Grid Accent 4" w:uiPriority="73"/>
-    <w:lsdException w:name="Light Shading Accent 5" w:uiPriority="60"/>
-    <w:lsdException w:name="Light List Accent 5" w:uiPriority="61"/>
-    <w:lsdException w:name="Light Grid Accent 5" w:uiPriority="62"/>
-    <w:lsdException w:name="Medium Shading 1 Accent 5" w:uiPriority="63"/>
-    <w:lsdException w:name="Medium Shading 2 Accent 5" w:uiPriority="64"/>
-    <w:lsdException w:name="Medium List 1 Accent 5" w:uiPriority="65"/>
-    <w:lsdException w:name="Medium List 2 Accent 5" w:uiPriority="66"/>
-    <w:lsdException w:name="Medium Grid 1 Accent 5" w:uiPriority="67"/>
-    <w:lsdException w:name="Medium Grid 2 Accent 5" w:uiPriority="68"/>
-    <w:lsdException w:name="Medium Grid 3 Accent 5" w:uiPriority="69"/>
-    <w:lsdException w:name="Dark List Accent 5" w:uiPriority="70"/>
-    <w:lsdException w:name="Colorful Shading Accent 5" w:uiPriority="71"/>
-    <w:lsdException w:name="Colorful List Accent 5" w:uiPriority="72"/>
-    <w:lsdException w:name="Colorful Grid Accent 5" w:uiPriority="73"/>
-    <w:lsdException w:name="Light Shading Accent 6" w:uiPriority="60"/>
-    <w:lsdException w:name="Light List Accent 6" w:uiPriority="61"/>
-    <w:lsdException w:name="Light Grid Accent 6" w:uiPriority="62"/>
-    <w:lsdException w:name="Medium Shading 1 Accent 6" w:uiPriority="63"/>
-    <w:lsdException w:name="Medium Shading 2 Accent 6" w:uiPriority="64"/>
-    <w:lsdException w:name="Medium List 1 Accent 6" w:uiPriority="65"/>
-    <w:lsdException w:name="Medium List 2 Accent 6" w:uiPriority="66"/>
-    <w:lsdException w:name="Medium Grid 1 Accent 6" w:uiPriority="67"/>
-    <w:lsdException w:name="Medium Grid 2 Accent 6" w:uiPriority="68"/>
-    <w:lsdException w:name="Medium Grid 3 Accent 6" w:uiPriority="69"/>
-    <w:lsdException w:name="Dark List Accent 6" w:uiPriority="70"/>
-    <w:lsdException w:name="Colorful Shading Accent 6" w:uiPriority="71"/>
-    <w:lsdException w:name="Colorful List Accent 6" w:uiPriority="72"/>
-    <w:lsdException w:name="Colorful Grid Accent 6" w:uiPriority="73"/>
-    <w:lsdException w:name="Subtle Emphasis" w:uiPriority="19" w:qFormat="1"/>
-    <w:lsdException w:name="Intense Emphasis" w:uiPriority="21" w:qFormat="1"/>
-    <w:lsdException w:name="Subtle Reference" w:uiPriority="31" w:qFormat="1"/>
-    <w:lsdException w:name="Intense Reference" w:uiPriority="32" w:qFormat="1"/>
-    <w:lsdException w:name="Book Title" w:uiPriority="33" w:qFormat="1"/>
-    <w:lsdException w:name="Bibliography" w:semiHidden="1" w:uiPriority="37" w:unhideWhenUsed="1"/>
-    <w:lsdException w:name="TOC Heading" w:semiHidden="1" w:uiPriority="39" w:unhideWhenUsed="1" w:qFormat="1"/>
-    <w:lsdException w:name="Plain Table 1" w:uiPriority="41"/>
-    <w:lsdException w:name="Plain Table 2" w:uiPriority="42"/>
-    <w:lsdException w:name="Plain Table 3" w:uiPriority="43"/>
-    <w:lsdException w:name="Plain Table 4" w:uiPriority="44"/>
-    <w:lsdException w:name="Plain Table 5" w:uiPriority="45"/>
-    <w:lsdException w:name="Grid Table Light" w:uiPriority="40"/>
-    <w:lsdException w:name="Grid Table 1 Light" w:uiPriority="46"/>
-    <w:lsdException w:name="Grid Table 2" w:uiPriority="47"/>
-    <w:lsdException w:name="Grid Table 3" w:uiPriority="48"/>
-    <w:lsdException w:name="Grid Table 4" w:uiPriority="49"/>
-    <w:lsdException w:name="Grid Table 5 Dark" w:uiPriority="50"/>
-    <w:lsdException w:name="Grid Table 6 Colorful" w:uiPriority="51"/>
-    <w:lsdException w:name="Grid Table 7 Colorful" w:uiPriority="52"/>
-    <w:lsdException w:name="Grid Table 1 Light Accent 1" w:uiPriority="46"/>
-    <w:lsdException w:name="Grid Table 2 Accent 1" w:uiPriority="47"/>
-    <w:lsdException w:name="Grid Table 3 Accent 1" w:uiPriority="48"/>
-    <w:lsdException w:name="Grid Table 4 Accent 1" w:uiPriority="49"/>
-    <w:lsdException w:name="Grid Table 5 Dark Accent 1" w:uiPriority="50"/>
-    <w:lsdException w:name="Grid Table 6 Colorful Accent 1" w:uiPriority="51"/>
-    <w:lsdException w:name="Grid Table 7 Colorful Accent 1" w:uiPriority="52"/>
-    <w:lsdException w:name="Grid Table 1 Light Accent 2" w:uiPriority="46"/>
-    <w:lsdException w:name="Grid Table 2 Accent 2" w:uiPriority="47"/>
-    <w:lsdException w:name="Grid Table 3 Accent 2" w:uiPriority="48"/>
-    <w:lsdException w:name="Grid Table 4 Accent 2" w:uiPriority="49"/>
-    <w:lsdException w:name="Grid Table 5 Dark Accent 2" w:uiPriority="50"/>
-    <w:lsdException w:name="Grid Table 6 Colorful Accent 2" w:uiPriority="51"/>
-    <w:lsdException w:name="Grid Table 7 Colorful Accent 2" w:uiPriority="52"/>
-    <w:lsdException w:name="Grid Table 1 Light Accent 3" w:uiPriority="46"/>
-    <w:lsdException w:name="Grid Table 2 Accent 3" w:uiPriority="47"/>
-    <w:lsdException w:name="Grid Table 3 Accent 3" w:uiPriority="48"/>
-    <w:lsdException w:name="Grid Table 4 Accent 3" w:uiPriority="49"/>
-    <w:lsdException w:name="Grid Table 5 Dark Accent 3" w:uiPriority="50"/>
-    <w:lsdException w:name="Grid Table 6 Colorful Accent 3" w:uiPriority="51"/>
-    <w:lsdException w:name="Grid Table 7 Colorful Accent 3" w:uiPriority="52"/>
-    <w:lsdException w:name="Grid Table 1 Light Accent 4" w:uiPriority="46"/>
-    <w:lsdException w:name="Grid Table 2 Accent 4" w:uiPriority="47"/>
-    <w:lsdException w:name="Grid Table 3 Accent 4" w:uiPriority="48"/>
-    <w:lsdException w:name="Grid Table 4 Accent 4" w:uiPriority="49"/>
-    <w:lsdException w:name="Grid Table 5 Dark Accent 4" w:uiPriority="50"/>
-    <w:lsdException w:name="Grid Table 6 Colorful Accent 4" w:uiPriority="51"/>
-    <w:lsdException w:name="Grid Table 7 Colorful Accent 4" w:uiPriority="52"/>
-    <w:lsdException w:name="Grid Table 1 Light Accent 5" w:uiPriority="46"/>
-    <w:lsdException w:name="Grid Table 2 Accent 5" w:uiPriority="47"/>
-    <w:lsdException w:name="Grid Table 3 Accent 5" w:uiPriority="48"/>
-    <w:lsdException w:name="Grid Table 4 Accent 5" w:uiPriority="49"/>
-    <w:lsdException w:name="Grid Table 5 Dark Accent 5" w:uiPriority="50"/>
-    <w:lsdException w:name="Grid Table 6 Colorful Accent 5" w:uiPriority="51"/>
-    <w:lsdException w:name="Grid Table 7 Colorful Accent 5" w:uiPriority="52"/>
-    <w:lsdException w:name="Grid Table 1 Light Accent 6" w:uiPriority="46"/>
-    <w:lsdException w:name="Grid Table 2 Accent 6" w:uiPriority="47"/>
-    <w:lsdException w:name="Grid Table 3 Accent 6" w:uiPriority="48"/>
-    <w:lsdException w:name="Grid Table 4 Accent 6" w:uiPriority="49"/>
-    <w:lsdException w:name="Grid Table 5 Dark Accent 6" w:uiPriority="50"/>
-    <w:lsdException w:name="Grid Table 6 Colorful Accent 6" w:uiPriority="51"/>
-    <w:lsdException w:name="Grid Table 7 Colorful Accent 6" w:uiPriority="52"/>
-    <w:lsdException w:name="List Table 1 Light" w:uiPriority="46"/>
-    <w:lsdException w:name="List Table 2" w:uiPriority="47"/>
-    <w:lsdException w:name="List Table 3" w:uiPriority="48"/>
-    <w:lsdException w:name="List Table 4" w:uiPriority="49"/>
-    <w:lsdException w:name="List Table 5 Dark" w:uiPriority="50"/>
-    <w:lsdException w:name="List Table 6 Colorful" w:uiPriority="51"/>
-    <w:lsdException w:name="List Table 7 Colorful" w:uiPriority="52"/>
-    <w:lsdException w:name="List Table 1 Light Accent 1" w:uiPriority="46"/>
-    <w:lsdException w:name="List Table 2 Accent 1" w:uiPriority="47"/>
-    <w:lsdException w:name="List Table 3 Accent 1" w:uiPriority="48"/>
-    <w:lsdException w:name="List Table 4 Accent 1" w:uiPriority="49"/>
-    <w:lsdException w:name="List Table 5 Dark Accent 1" w:uiPriority="50"/>
-    <w:lsdException w:name="List Table 6 Colorful Accent 1" w:uiPriority="51"/>
-    <w:lsdException w:name="List Table 7 Colorful Accent 1" w:uiPriority="52"/>
-    <w:lsdException w:name="List Table 1 Light Accent 2" w:uiPriority="46"/>
-    <w:lsdException w:name="List Table 2 Accent 2" w:uiPriority="47"/>
-    <w:lsdException w:name="List Table 3 Accent 2" w:uiPriority="48"/>
-    <w:lsdException w:name="List Table 4 Accent 2" w:uiPriority="49"/>
-    <w:lsdException w:name="List Table 5 Dark Accent 2" w:uiPriority="50"/>
-    <w:lsdException w:name="List Table 6 Colorful Accent 2" w:uiPriority="51"/>
-    <w:lsdException w:name="List Table 7 Colorful Accent 2" w:uiPriority="52"/>
-    <w:lsdException w:name="List Table 1 Light Accent 3" w:uiPriority="46"/>
-    <w:lsdException w:name="List Table 2 Accent 3" w:uiPriority="47"/>
-    <w:lsdException w:name="List Table 3 Accent 3" w:uiPriority="48"/>
-    <w:lsdException w:name="List Table 4 Accent 3" w:uiPriority="49"/>
-    <w:lsdException w:name="List Table 5 Dark Accent 3" w:uiPriority="50"/>
-    <w:lsdException w:name="List Table 6 Colorful Accent 3" w:uiPriority="51"/>
-    <w:lsdException w:name="List Table 7 Colorful Accent 3" w:uiPriority="52"/>
-    <w:lsdException w:name="List Table 1 Light Accent 4" w:uiPriority="46"/>
-    <w:lsdException w:name="List Table 2 Accent 4" w:uiPriority="47"/>
-    <w:lsdException w:name="List Table 3 Accent 4" w:uiPriority="48"/>
-    <w:lsdException w:name="List Table 4 Accent 4" w:uiPriority="49"/>
-    <w:lsdException w:name="List Table 5 Dark Accent 4" w:uiPriority="50"/>
-    <w:lsdException w:name="List Table 6 Colorful Accent 4" w:uiPriority="51"/>
-    <w:lsdException w:name="List Table 7 Colorful Accent 4" w:uiPriority="52"/>
-    <w:lsdException w:name="List Table 1 Light Accent 5" w:uiPriority="46"/>
-    <w:lsdException w:name="List Table 2 Accent 5" w:uiPriority="47"/>
-    <w:lsdException w:name="List Table 3 Accent 5" w:uiPriority="48"/>
-    <w:lsdException w:name="List Table 4 Accent 5" w:uiPriority="49"/>
-    <w:lsdException w:name="List Table 5 Dark Accent 5" w:uiPriority="50"/>
-    <w:lsdException w:name="List Table 6 Colorful Accent 5" w:uiPriority="51"/>
-    <w:lsdException w:name="List Table 7 Colorful Accent 5" w:uiPriority="52"/>
-    <w:lsdException w:name="List Table 1 Light Accent 6" w:uiPriority="46"/>
-    <w:lsdException w:name="List Table 2 Accent 6" w:uiPriority="47"/>
-    <w:lsdException w:name="List Table 3 Accent 6" w:uiPriority="48"/>
-    <w:lsdException w:name="List Table 4 Accent 6" w:uiPriority="49"/>
-    <w:lsdException w:name="List Table 5 Dark Accent 6" w:uiPriority="50"/>
-    <w:lsdException w:name="List Table 6 Colorful Accent 6" w:uiPriority="51"/>
-    <w:lsdException w:name="List Table 7 Colorful Accent 6" w:uiPriority="52"/>
+  <w:latentStyles w:defLockedState="0" w:defUIPriority="99" w:defSemiHidden="1" w:defUnhideWhenUsed="1" w:defQFormat="0" w:count="267">
+    <w:lsdException w:name="Normal" w:semiHidden="0" w:uiPriority="0" w:unhideWhenUsed="0" w:qFormat="1"/>
+    <w:lsdException w:name="heading 1" w:semiHidden="0" w:uiPriority="9" w:unhideWhenUsed="0" w:qFormat="1"/>
+    <w:lsdException w:name="heading 2" w:uiPriority="9" w:qFormat="1"/>
+    <w:lsdException w:name="heading 3" w:uiPriority="9" w:qFormat="1"/>
+    <w:lsdException w:name="heading 4" w:uiPriority="9" w:qFormat="1"/>
+    <w:lsdException w:name="heading 5" w:uiPriority="9" w:qFormat="1"/>
+    <w:lsdException w:name="heading 6" w:uiPriority="9" w:qFormat="1"/>
+    <w:lsdException w:name="heading 7" w:uiPriority="9" w:qFormat="1"/>
+    <w:lsdException w:name="heading 8" w:uiPriority="9" w:qFormat="1"/>
+    <w:lsdException w:name="heading 9" w:uiPriority="9" w:qFormat="1"/>
+    <w:lsdException w:name="toc 1" w:uiPriority="39"/>
+    <w:lsdException w:name="toc 2" w:uiPriority="39"/>
+    <w:lsdException w:name="toc 3" w:uiPriority="39"/>
+    <w:lsdException w:name="toc 4" w:uiPriority="39"/>
+    <w:lsdException w:name="toc 5" w:uiPriority="39"/>
+    <w:lsdException w:name="toc 6" w:uiPriority="39"/>
+    <w:lsdException w:name="toc 7" w:uiPriority="39"/>
+    <w:lsdException w:name="toc 8" w:uiPriority="39"/>
+    <w:lsdException w:name="toc 9" w:uiPriority="39"/>
+    <w:lsdException w:name="caption" w:uiPriority="35" w:qFormat="1"/>
+    <w:lsdException w:name="Title" w:semiHidden="0" w:uiPriority="10" w:unhideWhenUsed="0" w:qFormat="1"/>
+    <w:lsdException w:name="Default Paragraph Font" w:uiPriority="1"/>
+    <w:lsdException w:name="Subtitle" w:semiHidden="0" w:uiPriority="11" w:unhideWhenUsed="0" w:qFormat="1"/>
+    <w:lsdException w:name="Strong" w:semiHidden="0" w:uiPriority="22" w:unhideWhenUsed="0" w:qFormat="1"/>
+    <w:lsdException w:name="Emphasis" w:semiHidden="0" w:uiPriority="20" w:unhideWhenUsed="0" w:qFormat="1"/>
+    <w:lsdException w:name="Table Grid" w:semiHidden="0" w:uiPriority="39" w:unhideWhenUsed="0"/>
+    <w:lsdException w:name="Placeholder Text" w:unhideWhenUsed="0"/>
+    <w:lsdException w:name="No Spacing" w:semiHidden="0" w:uiPriority="1" w:unhideWhenUsed="0" w:qFormat="1"/>
+    <w:lsdException w:name="Light Shading" w:semiHidden="0" w:uiPriority="60" w:unhideWhenUsed="0"/>
+    <w:lsdException w:name="Light List" w:semiHidden="0" w:uiPriority="61" w:unhideWhenUsed="0"/>
+    <w:lsdException w:name="Light Grid" w:semiHidden="0" w:uiPriority="62" w:unhideWhenUsed="0"/>
+    <w:lsdException w:name="Medium Shading 1" w:semiHidden="0" w:uiPriority="63" w:unhideWhenUsed="0"/>
+    <w:lsdException w:name="Medium Shading 2" w:semiHidden="0" w:uiPriority="64" w:unhideWhenUsed="0"/>
+    <w:lsdException w:name="Medium List 1" w:semiHidden="0" w:uiPriority="65" w:unhideWhenUsed="0"/>
+    <w:lsdException w:name="Medium List 2" w:semiHidden="0" w:uiPriority="66" w:unhideWhenUsed="0"/>
+    <w:lsdException w:name="Medium Grid 1" w:semiHidden="0" w:uiPriority="67" w:unhideWhenUsed="0"/>
+    <w:lsdException w:name="Medium Grid 2" w:semiHidden="0" w:uiPriority="68" w:unhideWhenUsed="0"/>
+    <w:lsdException w:name="Medium Grid 3" w:semiHidden="0" w:uiPriority="69" w:unhideWhenUsed="0"/>
+    <w:lsdException w:name="Dark List" w:semiHidden="0" w:uiPriority="70" w:unhideWhenUsed="0"/>
+    <w:lsdException w:name="Colorful Shading" w:semiHidden="0" w:uiPriority="71" w:unhideWhenUsed="0"/>
+    <w:lsdException w:name="Colorful List" w:semiHidden="0" w:uiPriority="72" w:unhideWhenUsed="0"/>
+    <w:lsdException w:name="Colorful Grid" w:semiHidden="0" w:uiPriority="73" w:unhideWhenUsed="0"/>
+    <w:lsdException w:name="Light Shading Accent 1" w:semiHidden="0" w:uiPriority="60" w:unhideWhenUsed="0"/>
+    <w:lsdException w:name="Light List Accent 1" w:semiHidden="0" w:uiPriority="61" w:unhideWhenUsed="0"/>
+    <w:lsdException w:name="Light Grid Accent 1" w:semiHidden="0" w:uiPriority="62" w:unhideWhenUsed="0"/>
+    <w:lsdException w:name="Medium Shading 1 Accent 1" w:semiHidden="0" w:uiPriority="63" w:unhideWhenUsed="0"/>
+    <w:lsdException w:name="Medium Shading 2 Accent 1" w:semiHidden="0" w:uiPriority="64" w:unhideWhenUsed="0"/>
+    <w:lsdException w:name="Medium List 1 Accent 1" w:semiHidden="0" w:uiPriority="65" w:unhideWhenUsed="0"/>
+    <w:lsdException w:name="Revision" w:unhideWhenUsed="0"/>
+    <w:lsdException w:name="List Paragraph" w:semiHidden="0" w:uiPriority="34" w:unhideWhenUsed="0" w:qFormat="1"/>
+    <w:lsdException w:name="Quote" w:semiHidden="0" w:uiPriority="29" w:unhideWhenUsed="0" w:qFormat="1"/>
+    <w:lsdException w:name="Intense Quote" w:semiHidden="0" w:uiPriority="30" w:unhideWhenUsed="0" w:qFormat="1"/>
+    <w:lsdException w:name="Medium List 2 Accent 1" w:semiHidden="0" w:uiPriority="66" w:unhideWhenUsed="0"/>
+    <w:lsdException w:name="Medium Grid 1 Accent 1" w:semiHidden="0" w:uiPriority="67" w:unhideWhenUsed="0"/>
+    <w:lsdException w:name="Medium Grid 2 Accent 1" w:semiHidden="0" w:uiPriority="68" w:unhideWhenUsed="0"/>
+    <w:lsdException w:name="Medium Grid 3 Accent 1" w:semiHidden="0" w:uiPriority="69" w:unhideWhenUsed="0"/>
+    <w:lsdException w:name="Dark List Accent 1" w:semiHidden="0" w:uiPriority="70" w:unhideWhenUsed="0"/>
+    <w:lsdException w:name="Colorful Shading Accent 1" w:semiHidden="0" w:uiPriority="71" w:unhideWhenUsed="0"/>
+    <w:lsdException w:name="Colorful List Accent 1" w:semiHidden="0" w:uiPriority="72" w:unhideWhenUsed="0"/>
+    <w:lsdException w:name="Colorful Grid Accent 1" w:semiHidden="0" w:uiPriority="73" w:unhideWhenUsed="0"/>
+    <w:lsdException w:name="Light Shading Accent 2" w:semiHidden="0" w:uiPriority="60" w:unhideWhenUsed="0"/>
+    <w:lsdException w:name="Light List Accent 2" w:semiHidden="0" w:uiPriority="61" w:unhideWhenUsed="0"/>
+    <w:lsdException w:name="Light Grid Accent 2" w:semiHidden="0" w:uiPriority="62" w:unhideWhenUsed="0"/>
+    <w:lsdException w:name="Medium Shading 1 Accent 2" w:semiHidden="0" w:uiPriority="63" w:unhideWhenUsed="0"/>
+    <w:lsdException w:name="Medium Shading 2 Accent 2" w:semiHidden="0" w:uiPriority="64" w:unhideWhenUsed="0"/>
+    <w:lsdException w:name="Medium List 1 Accent 2" w:semiHidden="0" w:uiPriority="65" w:unhideWhenUsed="0"/>
+    <w:lsdException w:name="Medium List 2 Accent 2" w:semiHidden="0" w:uiPriority="66" w:unhideWhenUsed="0"/>
+    <w:lsdException w:name="Medium Grid 1 Accent 2" w:semiHidden="0" w:uiPriority="67" w:unhideWhenUsed="0"/>
+    <w:lsdException w:name="Medium Grid 2 Accent 2" w:semiHidden="0" w:uiPriority="68" w:unhideWhenUsed="0"/>
+    <w:lsdException w:name="Medium Grid 3 Accent 2" w:semiHidden="0" w:uiPriority="69" w:unhideWhenUsed="0"/>
+    <w:lsdException w:name="Dark List Accent 2" w:semiHidden="0" w:uiPriority="70" w:unhideWhenUsed="0"/>
+    <w:lsdException w:name="Colorful Shading Accent 2" w:semiHidden="0" w:uiPriority="71" w:unhideWhenUsed="0"/>
+    <w:lsdException w:name="Colorful List Accent 2" w:semiHidden="0" w:uiPriority="72" w:unhideWhenUsed="0"/>
+    <w:lsdException w:name="Colorful Grid Accent 2" w:semiHidden="0" w:uiPriority="73" w:unhideWhenUsed="0"/>
+    <w:lsdException w:name="Light Shading Accent 3" w:semiHidden="0" w:uiPriority="60" w:unhideWhenUsed="0"/>
+    <w:lsdException w:name="Light List Accent 3" w:semiHidden="0" w:uiPriority="61" w:unhideWhenUsed="0"/>
+    <w:lsdException w:name="Light Grid Accent 3" w:semiHidden="0" w:uiPriority="62" w:unhideWhenUsed="0"/>
+    <w:lsdException w:name="Medium Shading 1 Accent 3" w:semiHidden="0" w:uiPriority="63" w:unhideWhenUsed="0"/>
+    <w:lsdException w:name="Medium Shading 2 Accent 3" w:semiHidden="0" w:uiPriority="64" w:unhideWhenUsed="0"/>
+    <w:lsdException w:name="Medium List 1 Accent 3" w:semiHidden="0" w:uiPriority="65" w:unhideWhenUsed="0"/>
+    <w:lsdException w:name="Medium List 2 Accent 3" w:semiHidden="0" w:uiPriority="66" w:unhideWhenUsed="0"/>
+    <w:lsdException w:name="Medium Grid 1 Accent 3" w:semiHidden="0" w:uiPriority="67" w:unhideWhenUsed="0"/>
+    <w:lsdException w:name="Medium Grid 2 Accent 3" w:semiHidden="0" w:uiPriority="68" w:unhideWhenUsed="0"/>
+    <w:lsdException w:name="Medium Grid 3 Accent 3" w:semiHidden="0" w:uiPriority="69" w:unhideWhenUsed="0"/>
+    <w:lsdException w:name="Dark List Accent 3" w:semiHidden="0" w:uiPriority="70" w:unhideWhenUsed="0"/>
+    <w:lsdException w:name="Colorful Shading Accent 3" w:semiHidden="0" w:uiPriority="71" w:unhideWhenUsed="0"/>
+    <w:lsdException w:name="Colorful List Accent 3" w:semiHidden="0" w:uiPriority="72" w:unhideWhenUsed="0"/>
+    <w:lsdException w:name="Colorful Grid Accent 3" w:semiHidden="0" w:uiPriority="73" w:unhideWhenUsed="0"/>
+    <w:lsdException w:name="Light Shading Accent 4" w:semiHidden="0" w:uiPriority="60" w:unhideWhenUsed="0"/>
+    <w:lsdException w:name="Light List Accent 4" w:semiHidden="0" w:uiPriority="61" w:unhideWhenUsed="0"/>
+    <w:lsdException w:name="Light Grid Accent 4" w:semiHidden="0" w:uiPriority="62" w:unhideWhenUsed="0"/>
+    <w:lsdException w:name="Medium Shading 1 Accent 4" w:semiHidden="0" w:uiPriority="63" w:unhideWhenUsed="0"/>
+    <w:lsdException w:name="Medium Shading 2 Accent 4" w:semiHidden="0" w:uiPriority="64" w:unhideWhenUsed="0"/>
+    <w:lsdException w:name="Medium List 1 Accent 4" w:semiHidden="0" w:uiPriority="65" w:unhideWhenUsed="0"/>
+    <w:lsdException w:name="Medium List 2 Accent 4" w:semiHidden="0" w:uiPriority="66" w:unhideWhenUsed="0"/>
+    <w:lsdException w:name="Medium Grid 1 Accent 4" w:semiHidden="0" w:uiPriority="67" w:unhideWhenUsed="0"/>
+    <w:lsdException w:name="Medium Grid 2 Accent 4" w:semiHidden="0" w:uiPriority="68" w:unhideWhenUsed="0"/>
+    <w:lsdException w:name="Medium Grid 3 Accent 4" w:semiHidden="0" w:uiPriority="69" w:unhideWhenUsed="0"/>
+    <w:lsdException w:name="Dark List Accent 4" w:semiHidden="0" w:uiPriority="70" w:unhideWhenUsed="0"/>
+    <w:lsdException w:name="Colorful Shading Accent 4" w:semiHidden="0" w:uiPriority="71" w:unhideWhenUsed="0"/>
+    <w:lsdException w:name="Colorful List Accent 4" w:semiHidden="0" w:uiPriority="72" w:unhideWhenUsed="0"/>
+    <w:lsdException w:name="Colorful Grid Accent 4" w:semiHidden="0" w:uiPriority="73" w:unhideWhenUsed="0"/>
+    <w:lsdException w:name="Light Shading Accent 5" w:semiHidden="0" w:uiPriority="60" w:unhideWhenUsed="0"/>
+    <w:lsdException w:name="Light List Accent 5" w:semiHidden="0" w:uiPriority="61" w:unhideWhenUsed="0"/>
+    <w:lsdException w:name="Light Grid Accent 5" w:semiHidden="0" w:uiPriority="62" w:unhideWhenUsed="0"/>
+    <w:lsdException w:name="Medium Shading 1 Accent 5" w:semiHidden="0" w:uiPriority="63" w:unhideWhenUsed="0"/>
+    <w:lsdException w:name="Medium Shading 2 Accent 5" w:semiHidden="0" w:uiPriority="64" w:unhideWhenUsed="0"/>
+    <w:lsdException w:name="Medium List 1 Accent 5" w:semiHidden="0" w:uiPriority="65" w:unhideWhenUsed="0"/>
+    <w:lsdException w:name="Medium List 2 Accent 5" w:semiHidden="0" w:uiPriority="66" w:unhideWhenUsed="0"/>
+    <w:lsdException w:name="Medium Grid 1 Accent 5" w:semiHidden="0" w:uiPriority="67" w:unhideWhenUsed="0"/>
+    <w:lsdException w:name="Medium Grid 2 Accent 5" w:semiHidden="0" w:uiPriority="68" w:unhideWhenUsed="0"/>
+    <w:lsdException w:name="Medium Grid 3 Accent 5" w:semiHidden="0" w:uiPriority="69" w:unhideWhenUsed="0"/>
+    <w:lsdException w:name="Dark List Accent 5" w:semiHidden="0" w:uiPriority="70" w:unhideWhenUsed="0"/>
+    <w:lsdException w:name="Colorful Shading Accent 5" w:semiHidden="0" w:uiPriority="71" w:unhideWhenUsed="0"/>
+    <w:lsdException w:name="Colorful List Accent 5" w:semiHidden="0" w:uiPriority="72" w:unhideWhenUsed="0"/>
+    <w:lsdException w:name="Colorful Grid Accent 5" w:semiHidden="0" w:uiPriority="73" w:unhideWhenUsed="0"/>
+    <w:lsdException w:name="Light Shading Accent 6" w:semiHidden="0" w:uiPriority="60" w:unhideWhenUsed="0"/>
+    <w:lsdException w:name="Light List Accent 6" w:semiHidden="0" w:uiPriority="61" w:unhideWhenUsed="0"/>
+    <w:lsdException w:name="Light Grid Accent 6" w:semiHidden="0" w:uiPriority="62" w:unhideWhenUsed="0"/>
+    <w:lsdException w:name="Medium Shading 1 Accent 6" w:semiHidden="0" w:uiPriority="63" w:unhideWhenUsed="0"/>
+    <w:lsdException w:name="Medium Shading 2 Accent 6" w:semiHidden="0" w:uiPriority="64" w:unhideWhenUsed="0"/>
+    <w:lsdException w:name="Medium List 1 Accent 6" w:semiHidden="0" w:uiPriority="65" w:unhideWhenUsed="0"/>
+    <w:lsdException w:name="Medium List 2 Accent 6" w:semiHidden="0" w:uiPriority="66" w:unhideWhenUsed="0"/>
+    <w:lsdException w:name="Medium Grid 1 Accent 6" w:semiHidden="0" w:uiPriority="67" w:unhideWhenUsed="0"/>
+    <w:lsdException w:name="Medium Grid 2 Accent 6" w:semiHidden="0" w:uiPriority="68" w:unhideWhenUsed="0"/>
+    <w:lsdException w:name="Medium Grid 3 Accent 6" w:semiHidden="0" w:uiPriority="69" w:unhideWhenUsed="0"/>
+    <w:lsdException w:name="Dark List Accent 6" w:semiHidden="0" w:uiPriority="70" w:unhideWhenUsed="0"/>
+    <w:lsdException w:name="Colorful Shading Accent 6" w:semiHidden="0" w:uiPriority="71" w:unhideWhenUsed="0"/>
+    <w:lsdException w:name="Colorful List Accent 6" w:semiHidden="0" w:uiPriority="72" w:unhideWhenUsed="0"/>
+    <w:lsdException w:name="Colorful Grid Accent 6" w:semiHidden="0" w:uiPriority="73" w:unhideWhenUsed="0"/>
+    <w:lsdException w:name="Subtle Emphasis" w:semiHidden="0" w:uiPriority="19" w:unhideWhenUsed="0" w:qFormat="1"/>
+    <w:lsdException w:name="Intense Emphasis" w:semiHidden="0" w:uiPriority="21" w:unhideWhenUsed="0" w:qFormat="1"/>
+    <w:lsdException w:name="Subtle Reference" w:semiHidden="0" w:uiPriority="31" w:unhideWhenUsed="0" w:qFormat="1"/>
+    <w:lsdException w:name="Intense Reference" w:semiHidden="0" w:uiPriority="32" w:unhideWhenUsed="0" w:qFormat="1"/>
+    <w:lsdException w:name="Book Title" w:semiHidden="0" w:uiPriority="33" w:unhideWhenUsed="0" w:qFormat="1"/>
+    <w:lsdException w:name="Bibliography" w:uiPriority="37"/>
+    <w:lsdException w:name="TOC Heading" w:uiPriority="39" w:qFormat="1"/>
   </w:latentStyles>
   <w:style w:type="paragraph" w:default="1" w:styleId="Normal">
     <w:name w:val="Normal"/>
@@ -11589,7 +12386,389 @@
       </w:tblBorders>
     </w:tblPr>
   </w:style>
-  <w:style w:type="table" w:styleId="TableGridLight">
+  <w:style w:type="table" w:customStyle="1" w:styleId="GridTableLight">
+    <w:name w:val="Grid Table Light"/>
+    <w:basedOn w:val="TableNormal"/>
+    <w:uiPriority w:val="40"/>
+    <w:rsid w:val="00A67DA4"/>
+    <w:pPr>
+      <w:spacing w:after="0" w:line="240" w:lineRule="auto"/>
+    </w:pPr>
+    <w:tblPr>
+      <w:tblBorders>
+        <w:top w:val="single" w:sz="4" w:space="0" w:color="BFBFBF" w:themeColor="background1" w:themeShade="BF"/>
+        <w:left w:val="single" w:sz="4" w:space="0" w:color="BFBFBF" w:themeColor="background1" w:themeShade="BF"/>
+        <w:bottom w:val="single" w:sz="4" w:space="0" w:color="BFBFBF" w:themeColor="background1" w:themeShade="BF"/>
+        <w:right w:val="single" w:sz="4" w:space="0" w:color="BFBFBF" w:themeColor="background1" w:themeShade="BF"/>
+        <w:insideH w:val="single" w:sz="4" w:space="0" w:color="BFBFBF" w:themeColor="background1" w:themeShade="BF"/>
+        <w:insideV w:val="single" w:sz="4" w:space="0" w:color="BFBFBF" w:themeColor="background1" w:themeShade="BF"/>
+      </w:tblBorders>
+    </w:tblPr>
+  </w:style>
+</w:styles>
+</file>
+
+<file path=word/stylesWithEffects.xml><?xml version="1.0" encoding="utf-8"?>
+<w:styles xmlns:wpc="http://schemas.microsoft.com/office/word/2010/wordprocessingCanvas" xmlns:mc="http://schemas.openxmlformats.org/markup-compatibility/2006" xmlns:o="urn:schemas-microsoft-com:office:office" xmlns:r="http://schemas.openxmlformats.org/officeDocument/2006/relationships" xmlns:m="http://schemas.openxmlformats.org/officeDocument/2006/math" xmlns:v="urn:schemas-microsoft-com:vml" xmlns:wp14="http://schemas.microsoft.com/office/word/2010/wordprocessingDrawing" xmlns:wp="http://schemas.openxmlformats.org/drawingml/2006/wordprocessingDrawing" xmlns:w10="urn:schemas-microsoft-com:office:word" xmlns:w="http://schemas.openxmlformats.org/wordprocessingml/2006/main" xmlns:w14="http://schemas.microsoft.com/office/word/2010/wordml" xmlns:wpg="http://schemas.microsoft.com/office/word/2010/wordprocessingGroup" xmlns:wpi="http://schemas.microsoft.com/office/word/2010/wordprocessingInk" xmlns:wne="http://schemas.microsoft.com/office/word/2006/wordml" xmlns:wps="http://schemas.microsoft.com/office/word/2010/wordprocessingShape" mc:Ignorable="w14 wp14">
+  <w:docDefaults>
+    <w:rPrDefault>
+      <w:rPr>
+        <w:rFonts w:asciiTheme="minorHAnsi" w:eastAsiaTheme="minorHAnsi" w:hAnsiTheme="minorHAnsi" w:cstheme="minorBidi"/>
+        <w:sz w:val="22"/>
+        <w:szCs w:val="22"/>
+        <w:lang w:val="id-ID" w:eastAsia="en-US" w:bidi="ar-SA"/>
+      </w:rPr>
+    </w:rPrDefault>
+    <w:pPrDefault>
+      <w:pPr>
+        <w:spacing w:after="160" w:line="259" w:lineRule="auto"/>
+      </w:pPr>
+    </w:pPrDefault>
+  </w:docDefaults>
+  <w:latentStyles w:defLockedState="0" w:defUIPriority="99" w:defSemiHidden="1" w:defUnhideWhenUsed="1" w:defQFormat="0" w:count="267">
+    <w:lsdException w:name="Normal" w:semiHidden="0" w:uiPriority="0" w:unhideWhenUsed="0" w:qFormat="1"/>
+    <w:lsdException w:name="heading 1" w:semiHidden="0" w:uiPriority="9" w:unhideWhenUsed="0" w:qFormat="1"/>
+    <w:lsdException w:name="heading 2" w:uiPriority="9" w:qFormat="1"/>
+    <w:lsdException w:name="heading 3" w:uiPriority="9" w:qFormat="1"/>
+    <w:lsdException w:name="heading 4" w:uiPriority="9" w:qFormat="1"/>
+    <w:lsdException w:name="heading 5" w:uiPriority="9" w:qFormat="1"/>
+    <w:lsdException w:name="heading 6" w:uiPriority="9" w:qFormat="1"/>
+    <w:lsdException w:name="heading 7" w:uiPriority="9" w:qFormat="1"/>
+    <w:lsdException w:name="heading 8" w:uiPriority="9" w:qFormat="1"/>
+    <w:lsdException w:name="heading 9" w:uiPriority="9" w:qFormat="1"/>
+    <w:lsdException w:name="toc 1" w:uiPriority="39"/>
+    <w:lsdException w:name="toc 2" w:uiPriority="39"/>
+    <w:lsdException w:name="toc 3" w:uiPriority="39"/>
+    <w:lsdException w:name="toc 4" w:uiPriority="39"/>
+    <w:lsdException w:name="toc 5" w:uiPriority="39"/>
+    <w:lsdException w:name="toc 6" w:uiPriority="39"/>
+    <w:lsdException w:name="toc 7" w:uiPriority="39"/>
+    <w:lsdException w:name="toc 8" w:uiPriority="39"/>
+    <w:lsdException w:name="toc 9" w:uiPriority="39"/>
+    <w:lsdException w:name="caption" w:uiPriority="35" w:qFormat="1"/>
+    <w:lsdException w:name="Title" w:semiHidden="0" w:uiPriority="10" w:unhideWhenUsed="0" w:qFormat="1"/>
+    <w:lsdException w:name="Default Paragraph Font" w:uiPriority="1"/>
+    <w:lsdException w:name="Subtitle" w:semiHidden="0" w:uiPriority="11" w:unhideWhenUsed="0" w:qFormat="1"/>
+    <w:lsdException w:name="Strong" w:semiHidden="0" w:uiPriority="22" w:unhideWhenUsed="0" w:qFormat="1"/>
+    <w:lsdException w:name="Emphasis" w:semiHidden="0" w:uiPriority="20" w:unhideWhenUsed="0" w:qFormat="1"/>
+    <w:lsdException w:name="Table Grid" w:semiHidden="0" w:uiPriority="39" w:unhideWhenUsed="0"/>
+    <w:lsdException w:name="Placeholder Text" w:unhideWhenUsed="0"/>
+    <w:lsdException w:name="No Spacing" w:semiHidden="0" w:uiPriority="1" w:unhideWhenUsed="0" w:qFormat="1"/>
+    <w:lsdException w:name="Light Shading" w:semiHidden="0" w:uiPriority="60" w:unhideWhenUsed="0"/>
+    <w:lsdException w:name="Light List" w:semiHidden="0" w:uiPriority="61" w:unhideWhenUsed="0"/>
+    <w:lsdException w:name="Light Grid" w:semiHidden="0" w:uiPriority="62" w:unhideWhenUsed="0"/>
+    <w:lsdException w:name="Medium Shading 1" w:semiHidden="0" w:uiPriority="63" w:unhideWhenUsed="0"/>
+    <w:lsdException w:name="Medium Shading 2" w:semiHidden="0" w:uiPriority="64" w:unhideWhenUsed="0"/>
+    <w:lsdException w:name="Medium List 1" w:semiHidden="0" w:uiPriority="65" w:unhideWhenUsed="0"/>
+    <w:lsdException w:name="Medium List 2" w:semiHidden="0" w:uiPriority="66" w:unhideWhenUsed="0"/>
+    <w:lsdException w:name="Medium Grid 1" w:semiHidden="0" w:uiPriority="67" w:unhideWhenUsed="0"/>
+    <w:lsdException w:name="Medium Grid 2" w:semiHidden="0" w:uiPriority="68" w:unhideWhenUsed="0"/>
+    <w:lsdException w:name="Medium Grid 3" w:semiHidden="0" w:uiPriority="69" w:unhideWhenUsed="0"/>
+    <w:lsdException w:name="Dark List" w:semiHidden="0" w:uiPriority="70" w:unhideWhenUsed="0"/>
+    <w:lsdException w:name="Colorful Shading" w:semiHidden="0" w:uiPriority="71" w:unhideWhenUsed="0"/>
+    <w:lsdException w:name="Colorful List" w:semiHidden="0" w:uiPriority="72" w:unhideWhenUsed="0"/>
+    <w:lsdException w:name="Colorful Grid" w:semiHidden="0" w:uiPriority="73" w:unhideWhenUsed="0"/>
+    <w:lsdException w:name="Light Shading Accent 1" w:semiHidden="0" w:uiPriority="60" w:unhideWhenUsed="0"/>
+    <w:lsdException w:name="Light List Accent 1" w:semiHidden="0" w:uiPriority="61" w:unhideWhenUsed="0"/>
+    <w:lsdException w:name="Light Grid Accent 1" w:semiHidden="0" w:uiPriority="62" w:unhideWhenUsed="0"/>
+    <w:lsdException w:name="Medium Shading 1 Accent 1" w:semiHidden="0" w:uiPriority="63" w:unhideWhenUsed="0"/>
+    <w:lsdException w:name="Medium Shading 2 Accent 1" w:semiHidden="0" w:uiPriority="64" w:unhideWhenUsed="0"/>
+    <w:lsdException w:name="Medium List 1 Accent 1" w:semiHidden="0" w:uiPriority="65" w:unhideWhenUsed="0"/>
+    <w:lsdException w:name="Revision" w:unhideWhenUsed="0"/>
+    <w:lsdException w:name="List Paragraph" w:semiHidden="0" w:uiPriority="34" w:unhideWhenUsed="0" w:qFormat="1"/>
+    <w:lsdException w:name="Quote" w:semiHidden="0" w:uiPriority="29" w:unhideWhenUsed="0" w:qFormat="1"/>
+    <w:lsdException w:name="Intense Quote" w:semiHidden="0" w:uiPriority="30" w:unhideWhenUsed="0" w:qFormat="1"/>
+    <w:lsdException w:name="Medium List 2 Accent 1" w:semiHidden="0" w:uiPriority="66" w:unhideWhenUsed="0"/>
+    <w:lsdException w:name="Medium Grid 1 Accent 1" w:semiHidden="0" w:uiPriority="67" w:unhideWhenUsed="0"/>
+    <w:lsdException w:name="Medium Grid 2 Accent 1" w:semiHidden="0" w:uiPriority="68" w:unhideWhenUsed="0"/>
+    <w:lsdException w:name="Medium Grid 3 Accent 1" w:semiHidden="0" w:uiPriority="69" w:unhideWhenUsed="0"/>
+    <w:lsdException w:name="Dark List Accent 1" w:semiHidden="0" w:uiPriority="70" w:unhideWhenUsed="0"/>
+    <w:lsdException w:name="Colorful Shading Accent 1" w:semiHidden="0" w:uiPriority="71" w:unhideWhenUsed="0"/>
+    <w:lsdException w:name="Colorful List Accent 1" w:semiHidden="0" w:uiPriority="72" w:unhideWhenUsed="0"/>
+    <w:lsdException w:name="Colorful Grid Accent 1" w:semiHidden="0" w:uiPriority="73" w:unhideWhenUsed="0"/>
+    <w:lsdException w:name="Light Shading Accent 2" w:semiHidden="0" w:uiPriority="60" w:unhideWhenUsed="0"/>
+    <w:lsdException w:name="Light List Accent 2" w:semiHidden="0" w:uiPriority="61" w:unhideWhenUsed="0"/>
+    <w:lsdException w:name="Light Grid Accent 2" w:semiHidden="0" w:uiPriority="62" w:unhideWhenUsed="0"/>
+    <w:lsdException w:name="Medium Shading 1 Accent 2" w:semiHidden="0" w:uiPriority="63" w:unhideWhenUsed="0"/>
+    <w:lsdException w:name="Medium Shading 2 Accent 2" w:semiHidden="0" w:uiPriority="64" w:unhideWhenUsed="0"/>
+    <w:lsdException w:name="Medium List 1 Accent 2" w:semiHidden="0" w:uiPriority="65" w:unhideWhenUsed="0"/>
+    <w:lsdException w:name="Medium List 2 Accent 2" w:semiHidden="0" w:uiPriority="66" w:unhideWhenUsed="0"/>
+    <w:lsdException w:name="Medium Grid 1 Accent 2" w:semiHidden="0" w:uiPriority="67" w:unhideWhenUsed="0"/>
+    <w:lsdException w:name="Medium Grid 2 Accent 2" w:semiHidden="0" w:uiPriority="68" w:unhideWhenUsed="0"/>
+    <w:lsdException w:name="Medium Grid 3 Accent 2" w:semiHidden="0" w:uiPriority="69" w:unhideWhenUsed="0"/>
+    <w:lsdException w:name="Dark List Accent 2" w:semiHidden="0" w:uiPriority="70" w:unhideWhenUsed="0"/>
+    <w:lsdException w:name="Colorful Shading Accent 2" w:semiHidden="0" w:uiPriority="71" w:unhideWhenUsed="0"/>
+    <w:lsdException w:name="Colorful List Accent 2" w:semiHidden="0" w:uiPriority="72" w:unhideWhenUsed="0"/>
+    <w:lsdException w:name="Colorful Grid Accent 2" w:semiHidden="0" w:uiPriority="73" w:unhideWhenUsed="0"/>
+    <w:lsdException w:name="Light Shading Accent 3" w:semiHidden="0" w:uiPriority="60" w:unhideWhenUsed="0"/>
+    <w:lsdException w:name="Light List Accent 3" w:semiHidden="0" w:uiPriority="61" w:unhideWhenUsed="0"/>
+    <w:lsdException w:name="Light Grid Accent 3" w:semiHidden="0" w:uiPriority="62" w:unhideWhenUsed="0"/>
+    <w:lsdException w:name="Medium Shading 1 Accent 3" w:semiHidden="0" w:uiPriority="63" w:unhideWhenUsed="0"/>
+    <w:lsdException w:name="Medium Shading 2 Accent 3" w:semiHidden="0" w:uiPriority="64" w:unhideWhenUsed="0"/>
+    <w:lsdException w:name="Medium List 1 Accent 3" w:semiHidden="0" w:uiPriority="65" w:unhideWhenUsed="0"/>
+    <w:lsdException w:name="Medium List 2 Accent 3" w:semiHidden="0" w:uiPriority="66" w:unhideWhenUsed="0"/>
+    <w:lsdException w:name="Medium Grid 1 Accent 3" w:semiHidden="0" w:uiPriority="67" w:unhideWhenUsed="0"/>
+    <w:lsdException w:name="Medium Grid 2 Accent 3" w:semiHidden="0" w:uiPriority="68" w:unhideWhenUsed="0"/>
+    <w:lsdException w:name="Medium Grid 3 Accent 3" w:semiHidden="0" w:uiPriority="69" w:unhideWhenUsed="0"/>
+    <w:lsdException w:name="Dark List Accent 3" w:semiHidden="0" w:uiPriority="70" w:unhideWhenUsed="0"/>
+    <w:lsdException w:name="Colorful Shading Accent 3" w:semiHidden="0" w:uiPriority="71" w:unhideWhenUsed="0"/>
+    <w:lsdException w:name="Colorful List Accent 3" w:semiHidden="0" w:uiPriority="72" w:unhideWhenUsed="0"/>
+    <w:lsdException w:name="Colorful Grid Accent 3" w:semiHidden="0" w:uiPriority="73" w:unhideWhenUsed="0"/>
+    <w:lsdException w:name="Light Shading Accent 4" w:semiHidden="0" w:uiPriority="60" w:unhideWhenUsed="0"/>
+    <w:lsdException w:name="Light List Accent 4" w:semiHidden="0" w:uiPriority="61" w:unhideWhenUsed="0"/>
+    <w:lsdException w:name="Light Grid Accent 4" w:semiHidden="0" w:uiPriority="62" w:unhideWhenUsed="0"/>
+    <w:lsdException w:name="Medium Shading 1 Accent 4" w:semiHidden="0" w:uiPriority="63" w:unhideWhenUsed="0"/>
+    <w:lsdException w:name="Medium Shading 2 Accent 4" w:semiHidden="0" w:uiPriority="64" w:unhideWhenUsed="0"/>
+    <w:lsdException w:name="Medium List 1 Accent 4" w:semiHidden="0" w:uiPriority="65" w:unhideWhenUsed="0"/>
+    <w:lsdException w:name="Medium List 2 Accent 4" w:semiHidden="0" w:uiPriority="66" w:unhideWhenUsed="0"/>
+    <w:lsdException w:name="Medium Grid 1 Accent 4" w:semiHidden="0" w:uiPriority="67" w:unhideWhenUsed="0"/>
+    <w:lsdException w:name="Medium Grid 2 Accent 4" w:semiHidden="0" w:uiPriority="68" w:unhideWhenUsed="0"/>
+    <w:lsdException w:name="Medium Grid 3 Accent 4" w:semiHidden="0" w:uiPriority="69" w:unhideWhenUsed="0"/>
+    <w:lsdException w:name="Dark List Accent 4" w:semiHidden="0" w:uiPriority="70" w:unhideWhenUsed="0"/>
+    <w:lsdException w:name="Colorful Shading Accent 4" w:semiHidden="0" w:uiPriority="71" w:unhideWhenUsed="0"/>
+    <w:lsdException w:name="Colorful List Accent 4" w:semiHidden="0" w:uiPriority="72" w:unhideWhenUsed="0"/>
+    <w:lsdException w:name="Colorful Grid Accent 4" w:semiHidden="0" w:uiPriority="73" w:unhideWhenUsed="0"/>
+    <w:lsdException w:name="Light Shading Accent 5" w:semiHidden="0" w:uiPriority="60" w:unhideWhenUsed="0"/>
+    <w:lsdException w:name="Light List Accent 5" w:semiHidden="0" w:uiPriority="61" w:unhideWhenUsed="0"/>
+    <w:lsdException w:name="Light Grid Accent 5" w:semiHidden="0" w:uiPriority="62" w:unhideWhenUsed="0"/>
+    <w:lsdException w:name="Medium Shading 1 Accent 5" w:semiHidden="0" w:uiPriority="63" w:unhideWhenUsed="0"/>
+    <w:lsdException w:name="Medium Shading 2 Accent 5" w:semiHidden="0" w:uiPriority="64" w:unhideWhenUsed="0"/>
+    <w:lsdException w:name="Medium List 1 Accent 5" w:semiHidden="0" w:uiPriority="65" w:unhideWhenUsed="0"/>
+    <w:lsdException w:name="Medium List 2 Accent 5" w:semiHidden="0" w:uiPriority="66" w:unhideWhenUsed="0"/>
+    <w:lsdException w:name="Medium Grid 1 Accent 5" w:semiHidden="0" w:uiPriority="67" w:unhideWhenUsed="0"/>
+    <w:lsdException w:name="Medium Grid 2 Accent 5" w:semiHidden="0" w:uiPriority="68" w:unhideWhenUsed="0"/>
+    <w:lsdException w:name="Medium Grid 3 Accent 5" w:semiHidden="0" w:uiPriority="69" w:unhideWhenUsed="0"/>
+    <w:lsdException w:name="Dark List Accent 5" w:semiHidden="0" w:uiPriority="70" w:unhideWhenUsed="0"/>
+    <w:lsdException w:name="Colorful Shading Accent 5" w:semiHidden="0" w:uiPriority="71" w:unhideWhenUsed="0"/>
+    <w:lsdException w:name="Colorful List Accent 5" w:semiHidden="0" w:uiPriority="72" w:unhideWhenUsed="0"/>
+    <w:lsdException w:name="Colorful Grid Accent 5" w:semiHidden="0" w:uiPriority="73" w:unhideWhenUsed="0"/>
+    <w:lsdException w:name="Light Shading Accent 6" w:semiHidden="0" w:uiPriority="60" w:unhideWhenUsed="0"/>
+    <w:lsdException w:name="Light List Accent 6" w:semiHidden="0" w:uiPriority="61" w:unhideWhenUsed="0"/>
+    <w:lsdException w:name="Light Grid Accent 6" w:semiHidden="0" w:uiPriority="62" w:unhideWhenUsed="0"/>
+    <w:lsdException w:name="Medium Shading 1 Accent 6" w:semiHidden="0" w:uiPriority="63" w:unhideWhenUsed="0"/>
+    <w:lsdException w:name="Medium Shading 2 Accent 6" w:semiHidden="0" w:uiPriority="64" w:unhideWhenUsed="0"/>
+    <w:lsdException w:name="Medium List 1 Accent 6" w:semiHidden="0" w:uiPriority="65" w:unhideWhenUsed="0"/>
+    <w:lsdException w:name="Medium List 2 Accent 6" w:semiHidden="0" w:uiPriority="66" w:unhideWhenUsed="0"/>
+    <w:lsdException w:name="Medium Grid 1 Accent 6" w:semiHidden="0" w:uiPriority="67" w:unhideWhenUsed="0"/>
+    <w:lsdException w:name="Medium Grid 2 Accent 6" w:semiHidden="0" w:uiPriority="68" w:unhideWhenUsed="0"/>
+    <w:lsdException w:name="Medium Grid 3 Accent 6" w:semiHidden="0" w:uiPriority="69" w:unhideWhenUsed="0"/>
+    <w:lsdException w:name="Dark List Accent 6" w:semiHidden="0" w:uiPriority="70" w:unhideWhenUsed="0"/>
+    <w:lsdException w:name="Colorful Shading Accent 6" w:semiHidden="0" w:uiPriority="71" w:unhideWhenUsed="0"/>
+    <w:lsdException w:name="Colorful List Accent 6" w:semiHidden="0" w:uiPriority="72" w:unhideWhenUsed="0"/>
+    <w:lsdException w:name="Colorful Grid Accent 6" w:semiHidden="0" w:uiPriority="73" w:unhideWhenUsed="0"/>
+    <w:lsdException w:name="Subtle Emphasis" w:semiHidden="0" w:uiPriority="19" w:unhideWhenUsed="0" w:qFormat="1"/>
+    <w:lsdException w:name="Intense Emphasis" w:semiHidden="0" w:uiPriority="21" w:unhideWhenUsed="0" w:qFormat="1"/>
+    <w:lsdException w:name="Subtle Reference" w:semiHidden="0" w:uiPriority="31" w:unhideWhenUsed="0" w:qFormat="1"/>
+    <w:lsdException w:name="Intense Reference" w:semiHidden="0" w:uiPriority="32" w:unhideWhenUsed="0" w:qFormat="1"/>
+    <w:lsdException w:name="Book Title" w:semiHidden="0" w:uiPriority="33" w:unhideWhenUsed="0" w:qFormat="1"/>
+    <w:lsdException w:name="Bibliography" w:uiPriority="37"/>
+    <w:lsdException w:name="TOC Heading" w:uiPriority="39" w:qFormat="1"/>
+  </w:latentStyles>
+  <w:style w:type="paragraph" w:default="1" w:styleId="Normal">
+    <w:name w:val="Normal"/>
+    <w:qFormat/>
+    <w:rsid w:val="005D6A44"/>
+  </w:style>
+  <w:style w:type="character" w:default="1" w:styleId="DefaultParagraphFont">
+    <w:name w:val="Default Paragraph Font"/>
+    <w:uiPriority w:val="1"/>
+    <w:semiHidden/>
+    <w:unhideWhenUsed/>
+  </w:style>
+  <w:style w:type="table" w:default="1" w:styleId="TableNormal">
+    <w:name w:val="Normal Table"/>
+    <w:uiPriority w:val="99"/>
+    <w:semiHidden/>
+    <w:unhideWhenUsed/>
+    <w:tblPr>
+      <w:tblInd w:w="0" w:type="dxa"/>
+      <w:tblCellMar>
+        <w:top w:w="0" w:type="dxa"/>
+        <w:left w:w="108" w:type="dxa"/>
+        <w:bottom w:w="0" w:type="dxa"/>
+        <w:right w:w="108" w:type="dxa"/>
+      </w:tblCellMar>
+    </w:tblPr>
+  </w:style>
+  <w:style w:type="numbering" w:default="1" w:styleId="NoList">
+    <w:name w:val="No List"/>
+    <w:uiPriority w:val="99"/>
+    <w:semiHidden/>
+    <w:unhideWhenUsed/>
+  </w:style>
+  <w:style w:type="paragraph" w:styleId="ListParagraph">
+    <w:name w:val="List Paragraph"/>
+    <w:basedOn w:val="Normal"/>
+    <w:uiPriority w:val="34"/>
+    <w:qFormat/>
+    <w:rsid w:val="002D0E2C"/>
+    <w:pPr>
+      <w:ind w:left="720"/>
+      <w:contextualSpacing/>
+    </w:pPr>
+  </w:style>
+  <w:style w:type="paragraph" w:styleId="BalloonText">
+    <w:name w:val="Balloon Text"/>
+    <w:basedOn w:val="Normal"/>
+    <w:link w:val="BalloonTextChar"/>
+    <w:uiPriority w:val="99"/>
+    <w:semiHidden/>
+    <w:unhideWhenUsed/>
+    <w:rsid w:val="00005FE9"/>
+    <w:pPr>
+      <w:spacing w:after="0" w:line="240" w:lineRule="auto"/>
+    </w:pPr>
+    <w:rPr>
+      <w:rFonts w:ascii="Tahoma" w:hAnsi="Tahoma" w:cs="Tahoma"/>
+      <w:sz w:val="16"/>
+      <w:szCs w:val="16"/>
+    </w:rPr>
+  </w:style>
+  <w:style w:type="character" w:customStyle="1" w:styleId="BalloonTextChar">
+    <w:name w:val="Balloon Text Char"/>
+    <w:basedOn w:val="DefaultParagraphFont"/>
+    <w:link w:val="BalloonText"/>
+    <w:uiPriority w:val="99"/>
+    <w:semiHidden/>
+    <w:rsid w:val="00005FE9"/>
+    <w:rPr>
+      <w:rFonts w:ascii="Tahoma" w:hAnsi="Tahoma" w:cs="Tahoma"/>
+      <w:sz w:val="16"/>
+      <w:szCs w:val="16"/>
+    </w:rPr>
+  </w:style>
+  <w:style w:type="character" w:styleId="CommentReference">
+    <w:name w:val="annotation reference"/>
+    <w:basedOn w:val="DefaultParagraphFont"/>
+    <w:uiPriority w:val="99"/>
+    <w:semiHidden/>
+    <w:unhideWhenUsed/>
+    <w:rsid w:val="00962E5E"/>
+    <w:rPr>
+      <w:sz w:val="16"/>
+      <w:szCs w:val="16"/>
+    </w:rPr>
+  </w:style>
+  <w:style w:type="paragraph" w:styleId="CommentText">
+    <w:name w:val="annotation text"/>
+    <w:basedOn w:val="Normal"/>
+    <w:link w:val="CommentTextChar"/>
+    <w:uiPriority w:val="99"/>
+    <w:semiHidden/>
+    <w:unhideWhenUsed/>
+    <w:rsid w:val="00962E5E"/>
+    <w:pPr>
+      <w:spacing w:line="240" w:lineRule="auto"/>
+    </w:pPr>
+    <w:rPr>
+      <w:sz w:val="20"/>
+      <w:szCs w:val="20"/>
+    </w:rPr>
+  </w:style>
+  <w:style w:type="character" w:customStyle="1" w:styleId="CommentTextChar">
+    <w:name w:val="Comment Text Char"/>
+    <w:basedOn w:val="DefaultParagraphFont"/>
+    <w:link w:val="CommentText"/>
+    <w:uiPriority w:val="99"/>
+    <w:semiHidden/>
+    <w:rsid w:val="00962E5E"/>
+    <w:rPr>
+      <w:sz w:val="20"/>
+      <w:szCs w:val="20"/>
+    </w:rPr>
+  </w:style>
+  <w:style w:type="paragraph" w:styleId="CommentSubject">
+    <w:name w:val="annotation subject"/>
+    <w:basedOn w:val="CommentText"/>
+    <w:next w:val="CommentText"/>
+    <w:link w:val="CommentSubjectChar"/>
+    <w:uiPriority w:val="99"/>
+    <w:semiHidden/>
+    <w:unhideWhenUsed/>
+    <w:rsid w:val="00962E5E"/>
+    <w:rPr>
+      <w:b/>
+      <w:bCs/>
+    </w:rPr>
+  </w:style>
+  <w:style w:type="character" w:customStyle="1" w:styleId="CommentSubjectChar">
+    <w:name w:val="Comment Subject Char"/>
+    <w:basedOn w:val="CommentTextChar"/>
+    <w:link w:val="CommentSubject"/>
+    <w:uiPriority w:val="99"/>
+    <w:semiHidden/>
+    <w:rsid w:val="00962E5E"/>
+    <w:rPr>
+      <w:b/>
+      <w:bCs/>
+      <w:sz w:val="20"/>
+      <w:szCs w:val="20"/>
+    </w:rPr>
+  </w:style>
+  <w:style w:type="paragraph" w:styleId="Header">
+    <w:name w:val="header"/>
+    <w:basedOn w:val="Normal"/>
+    <w:link w:val="HeaderChar"/>
+    <w:uiPriority w:val="99"/>
+    <w:unhideWhenUsed/>
+    <w:rsid w:val="0054448D"/>
+    <w:pPr>
+      <w:tabs>
+        <w:tab w:val="center" w:pos="4680"/>
+        <w:tab w:val="right" w:pos="9360"/>
+      </w:tabs>
+      <w:spacing w:after="0" w:line="240" w:lineRule="auto"/>
+    </w:pPr>
+  </w:style>
+  <w:style w:type="character" w:customStyle="1" w:styleId="HeaderChar">
+    <w:name w:val="Header Char"/>
+    <w:basedOn w:val="DefaultParagraphFont"/>
+    <w:link w:val="Header"/>
+    <w:uiPriority w:val="99"/>
+    <w:rsid w:val="0054448D"/>
+  </w:style>
+  <w:style w:type="paragraph" w:styleId="Footer">
+    <w:name w:val="footer"/>
+    <w:basedOn w:val="Normal"/>
+    <w:link w:val="FooterChar"/>
+    <w:uiPriority w:val="99"/>
+    <w:unhideWhenUsed/>
+    <w:rsid w:val="0054448D"/>
+    <w:pPr>
+      <w:tabs>
+        <w:tab w:val="center" w:pos="4680"/>
+        <w:tab w:val="right" w:pos="9360"/>
+      </w:tabs>
+      <w:spacing w:after="0" w:line="240" w:lineRule="auto"/>
+    </w:pPr>
+  </w:style>
+  <w:style w:type="character" w:customStyle="1" w:styleId="FooterChar">
+    <w:name w:val="Footer Char"/>
+    <w:basedOn w:val="DefaultParagraphFont"/>
+    <w:link w:val="Footer"/>
+    <w:uiPriority w:val="99"/>
+    <w:rsid w:val="0054448D"/>
+  </w:style>
+  <w:style w:type="table" w:styleId="TableGrid">
+    <w:name w:val="Table Grid"/>
+    <w:basedOn w:val="TableNormal"/>
+    <w:uiPriority w:val="39"/>
+    <w:rsid w:val="00A67DA4"/>
+    <w:pPr>
+      <w:spacing w:after="0" w:line="240" w:lineRule="auto"/>
+    </w:pPr>
+    <w:tblPr>
+      <w:tblBorders>
+        <w:top w:val="single" w:sz="4" w:space="0" w:color="auto"/>
+        <w:left w:val="single" w:sz="4" w:space="0" w:color="auto"/>
+        <w:bottom w:val="single" w:sz="4" w:space="0" w:color="auto"/>
+        <w:right w:val="single" w:sz="4" w:space="0" w:color="auto"/>
+        <w:insideH w:val="single" w:sz="4" w:space="0" w:color="auto"/>
+        <w:insideV w:val="single" w:sz="4" w:space="0" w:color="auto"/>
+      </w:tblBorders>
+    </w:tblPr>
+  </w:style>
+  <w:style w:type="table" w:customStyle="1" w:styleId="GridTableLight">
     <w:name w:val="Grid Table Light"/>
     <w:basedOn w:val="TableNormal"/>
     <w:uiPriority w:val="40"/>
@@ -11900,7 +13079,7 @@
   <a:extraClrSchemeLst/>
   <a:extLst>
     <a:ext uri="{05A4C25C-085E-4340-85A3-A5531E510DB2}">
-      <thm15:themeFamily xmlns:thm15="http://schemas.microsoft.com/office/thememl/2012/main" name="Office Theme" id="{62F939B6-93AF-4DB8-9C6B-D6C7DFDC589F}" vid="{4A3C46E8-61CC-4603-A589-7422A47A8E4A}"/>
+      <thm15:themeFamily xmlns:thm15="http://schemas.microsoft.com/office/thememl/2012/main" xmlns="" name="Office Theme" id="{62F939B6-93AF-4DB8-9C6B-D6C7DFDC589F}" vid="{4A3C46E8-61CC-4603-A589-7422A47A8E4A}"/>
     </a:ext>
   </a:extLst>
 </a:theme>
@@ -11911,7 +13090,7 @@
 </file>
 
 <file path=customXml/itemProps1.xml><?xml version="1.0" encoding="utf-8"?>
-<ds:datastoreItem xmlns:ds="http://schemas.openxmlformats.org/officeDocument/2006/customXml" ds:itemID="{B87E0662-6981-4AAE-B0DB-A01D9FF931F3}">
+<ds:datastoreItem xmlns:ds="http://schemas.openxmlformats.org/officeDocument/2006/customXml" ds:itemID="{59122D86-2808-47E3-A32D-B8B76D3C1C87}">
   <ds:schemaRefs>
     <ds:schemaRef ds:uri="http://schemas.openxmlformats.org/officeDocument/2006/bibliography"/>
   </ds:schemaRefs>

</xml_diff>

<commit_message>
progres BAB I dan BAB II tgl 02-02-20 pkl 21:40
</commit_message>
<xml_diff>
--- a/BAB I.docx
+++ b/BAB I.docx
@@ -487,17 +487,17 @@
           <w:szCs w:val="24"/>
           <w:lang w:val="en-US"/>
         </w:rPr>
-        <w:t>association rules</w:t>
-      </w:r>
-      <w:r>
-        <w:rPr>
-          <w:rFonts w:ascii="Times New Roman" w:hAnsi="Times New Roman" w:cs="Times New Roman"/>
-          <w:color w:val="000000" w:themeColor="text1"/>
-          <w:sz w:val="24"/>
-          <w:szCs w:val="24"/>
-          <w:lang w:val="en-US"/>
-        </w:rPr>
-        <w:t xml:space="preserve"> dalam data mining juga bisa digunakan untuk menentukan pola pembelian suatu produk dalam upaya </w:t>
+        <w:t xml:space="preserve">association rule </w:t>
+      </w:r>
+      <w:r>
+        <w:rPr>
+          <w:rFonts w:ascii="Times New Roman" w:hAnsi="Times New Roman" w:cs="Times New Roman"/>
+          <w:color w:val="000000" w:themeColor="text1"/>
+          <w:sz w:val="24"/>
+          <w:szCs w:val="24"/>
+          <w:lang w:val="en-US"/>
+        </w:rPr>
+        <w:t xml:space="preserve">dalam data mining juga bisa digunakan untuk menentukan pola pembelian suatu produk dalam upaya </w:t>
       </w:r>
       <w:r>
         <w:rPr>
@@ -609,9 +609,20 @@
           <w:color w:val="000000" w:themeColor="text1"/>
           <w:sz w:val="24"/>
           <w:szCs w:val="24"/>
-          <w:lang w:val="en-US"/>
-        </w:rPr>
-        <w:t xml:space="preserve">PT. Fransari Tirta merupakan perusahaan yang bergerak dibidang usaha Water and Wastewater Treatment Systems </w:t>
+          <w:highlight w:val="yellow"/>
+          <w:lang w:val="en-US"/>
+        </w:rPr>
+        <w:t>PT. Fransari Tirta</w:t>
+      </w:r>
+      <w:r>
+        <w:rPr>
+          <w:rFonts w:ascii="Times New Roman" w:hAnsi="Times New Roman" w:cs="Times New Roman"/>
+          <w:color w:val="000000" w:themeColor="text1"/>
+          <w:sz w:val="24"/>
+          <w:szCs w:val="24"/>
+          <w:lang w:val="en-US"/>
+        </w:rPr>
+        <w:t xml:space="preserve"> merupakan perusahaan yang bergerak dibidang usaha Water and Wastewater Treatment Systems </w:t>
       </w:r>
       <w:proofErr w:type="gramStart"/>
       <w:r>
@@ -633,7 +644,17 @@
           <w:szCs w:val="24"/>
           <w:lang w:val="en-US"/>
         </w:rPr>
-        <w:t xml:space="preserve"> Pollution Control yang salah satunya menjual berbagai macam pipa. Untuk mengetahui penjualan pipa yang paling sering dan banyak serta mengetahui pola pembeliannya, tim manajemen PT. Fransari Tirta hanya melakukannya secara manual berdasarkan catatan </w:t>
+        <w:t xml:space="preserve"> Pollution Control yang salah satunya menjual berbagai macam pipa. Untuk mengetahui penjualan pipa yang paling sering dan banyak serta mengetahui pola pembeliannya, tim manajemen PT. Fransari Tirta hanya melakukannya secara manual berdasarkan catatan</w:t>
+      </w:r>
+      <w:r>
+        <w:rPr>
+          <w:rFonts w:ascii="Times New Roman" w:hAnsi="Times New Roman" w:cs="Times New Roman"/>
+          <w:color w:val="000000" w:themeColor="text1"/>
+          <w:sz w:val="24"/>
+          <w:szCs w:val="24"/>
+          <w:lang w:val="en-US"/>
+        </w:rPr>
+        <w:t xml:space="preserve"> atau </w:t>
       </w:r>
       <w:r>
         <w:rPr>
@@ -644,7 +665,17 @@
           <w:lang w:val="en-US"/>
         </w:rPr>
         <w:lastRenderedPageBreak/>
-        <w:t>penjualannya dan hanya bisa mengetahui jumlah pipa yang paling banyak dibeli tanpa</w:t>
+        <w:t>laporan</w:t>
+      </w:r>
+      <w:r>
+        <w:rPr>
+          <w:rFonts w:ascii="Times New Roman" w:hAnsi="Times New Roman" w:cs="Times New Roman"/>
+          <w:color w:val="000000" w:themeColor="text1"/>
+          <w:sz w:val="24"/>
+          <w:szCs w:val="24"/>
+          <w:lang w:val="en-US"/>
+        </w:rPr>
+        <w:t xml:space="preserve"> penjualannya dan hanya bisa mengetahui jumlah pipa yang paling banyak dibeli tanpa</w:t>
       </w:r>
       <w:r>
         <w:rPr>
@@ -728,7 +759,27 @@
           <w:szCs w:val="24"/>
           <w:lang w:val="en-US"/>
         </w:rPr>
-        <w:t xml:space="preserve">maka perlu pengolahan data </w:t>
+        <w:t xml:space="preserve">maka perlu pengolahan </w:t>
+      </w:r>
+      <w:r>
+        <w:rPr>
+          <w:rFonts w:ascii="Times New Roman" w:hAnsi="Times New Roman" w:cs="Times New Roman"/>
+          <w:color w:val="000000" w:themeColor="text1"/>
+          <w:sz w:val="24"/>
+          <w:szCs w:val="24"/>
+          <w:lang w:val="en-US"/>
+        </w:rPr>
+        <w:t xml:space="preserve">terhadap </w:t>
+      </w:r>
+      <w:r>
+        <w:rPr>
+          <w:rFonts w:ascii="Times New Roman" w:hAnsi="Times New Roman" w:cs="Times New Roman"/>
+          <w:color w:val="000000" w:themeColor="text1"/>
+          <w:sz w:val="24"/>
+          <w:szCs w:val="24"/>
+          <w:lang w:val="en-US"/>
+        </w:rPr>
+        <w:t xml:space="preserve">data </w:t>
       </w:r>
       <w:r>
         <w:rPr>
@@ -800,10 +851,8 @@
           <w:szCs w:val="24"/>
           <w:lang w:val="en-US"/>
         </w:rPr>
-        <w:t>association</w:t>
-      </w:r>
-      <w:bookmarkStart w:id="0" w:name="_GoBack"/>
-      <w:bookmarkEnd w:id="0"/>
+        <w:t>association rule</w:t>
+      </w:r>
       <w:r>
         <w:rPr>
           <w:rFonts w:ascii="Times New Roman" w:hAnsi="Times New Roman" w:cs="Times New Roman"/>
@@ -813,7 +862,47 @@
           <w:szCs w:val="24"/>
           <w:lang w:val="en-US"/>
         </w:rPr>
-        <w:t xml:space="preserve"> rule</w:t>
+        <w:t xml:space="preserve">, </w:t>
+      </w:r>
+      <w:r>
+        <w:rPr>
+          <w:rFonts w:ascii="Times New Roman" w:hAnsi="Times New Roman" w:cs="Times New Roman"/>
+          <w:color w:val="000000" w:themeColor="text1"/>
+          <w:sz w:val="24"/>
+          <w:szCs w:val="24"/>
+          <w:lang w:val="en-US"/>
+        </w:rPr>
+        <w:t xml:space="preserve">saat ini </w:t>
+      </w:r>
+      <w:r>
+        <w:rPr>
+          <w:rFonts w:ascii="Times New Roman" w:hAnsi="Times New Roman" w:cs="Times New Roman"/>
+          <w:color w:val="000000" w:themeColor="text1"/>
+          <w:sz w:val="24"/>
+          <w:szCs w:val="24"/>
+          <w:lang w:val="en-US"/>
+        </w:rPr>
+        <w:t xml:space="preserve">ada </w:t>
+      </w:r>
+      <w:r>
+        <w:rPr>
+          <w:rFonts w:ascii="Times New Roman" w:hAnsi="Times New Roman" w:cs="Times New Roman"/>
+          <w:color w:val="000000" w:themeColor="text1"/>
+          <w:sz w:val="24"/>
+          <w:szCs w:val="24"/>
+          <w:lang w:val="en-US"/>
+        </w:rPr>
+        <w:t>banyak</w:t>
+      </w:r>
+      <w:r>
+        <w:rPr>
+          <w:rFonts w:ascii="Times New Roman" w:hAnsi="Times New Roman" w:cs="Times New Roman"/>
+          <w:color w:val="000000" w:themeColor="text1"/>
+          <w:sz w:val="24"/>
+          <w:szCs w:val="24"/>
+          <w:lang w:val="en-US"/>
+        </w:rPr>
+        <w:t xml:space="preserve"> teknik </w:t>
       </w:r>
       <w:r>
         <w:rPr>
@@ -824,47 +913,17 @@
           <w:szCs w:val="24"/>
           <w:lang w:val="en-US"/>
         </w:rPr>
-        <w:t xml:space="preserve">, </w:t>
-      </w:r>
-      <w:r>
-        <w:rPr>
-          <w:rFonts w:ascii="Times New Roman" w:hAnsi="Times New Roman" w:cs="Times New Roman"/>
-          <w:color w:val="000000" w:themeColor="text1"/>
-          <w:sz w:val="24"/>
-          <w:szCs w:val="24"/>
-          <w:lang w:val="en-US"/>
-        </w:rPr>
-        <w:t xml:space="preserve">saat ini </w:t>
-      </w:r>
-      <w:r>
-        <w:rPr>
-          <w:rFonts w:ascii="Times New Roman" w:hAnsi="Times New Roman" w:cs="Times New Roman"/>
-          <w:color w:val="000000" w:themeColor="text1"/>
-          <w:sz w:val="24"/>
-          <w:szCs w:val="24"/>
-          <w:lang w:val="en-US"/>
-        </w:rPr>
-        <w:t xml:space="preserve">ada </w:t>
-      </w:r>
-      <w:r>
-        <w:rPr>
-          <w:rFonts w:ascii="Times New Roman" w:hAnsi="Times New Roman" w:cs="Times New Roman"/>
-          <w:color w:val="000000" w:themeColor="text1"/>
-          <w:sz w:val="24"/>
-          <w:szCs w:val="24"/>
-          <w:lang w:val="en-US"/>
-        </w:rPr>
-        <w:t>banyak</w:t>
-      </w:r>
-      <w:r>
-        <w:rPr>
-          <w:rFonts w:ascii="Times New Roman" w:hAnsi="Times New Roman" w:cs="Times New Roman"/>
-          <w:color w:val="000000" w:themeColor="text1"/>
-          <w:sz w:val="24"/>
-          <w:szCs w:val="24"/>
-          <w:lang w:val="en-US"/>
-        </w:rPr>
-        <w:t xml:space="preserve"> teknik </w:t>
+        <w:t>data mining</w:t>
+      </w:r>
+      <w:r>
+        <w:rPr>
+          <w:rFonts w:ascii="Times New Roman" w:hAnsi="Times New Roman" w:cs="Times New Roman"/>
+          <w:color w:val="000000" w:themeColor="text1"/>
+          <w:sz w:val="24"/>
+          <w:szCs w:val="24"/>
+          <w:lang w:val="en-US"/>
+        </w:rPr>
+        <w:t xml:space="preserve"> dengan metode </w:t>
       </w:r>
       <w:r>
         <w:rPr>
@@ -875,17 +934,7 @@
           <w:szCs w:val="24"/>
           <w:lang w:val="en-US"/>
         </w:rPr>
-        <w:t>data mining</w:t>
-      </w:r>
-      <w:r>
-        <w:rPr>
-          <w:rFonts w:ascii="Times New Roman" w:hAnsi="Times New Roman" w:cs="Times New Roman"/>
-          <w:color w:val="000000" w:themeColor="text1"/>
-          <w:sz w:val="24"/>
-          <w:szCs w:val="24"/>
-          <w:lang w:val="en-US"/>
-        </w:rPr>
-        <w:t xml:space="preserve"> dengan metode </w:t>
+        <w:t>association rule</w:t>
       </w:r>
       <w:r>
         <w:rPr>
@@ -896,6 +945,117 @@
           <w:szCs w:val="24"/>
           <w:lang w:val="en-US"/>
         </w:rPr>
+        <w:t xml:space="preserve"> </w:t>
+      </w:r>
+      <w:r>
+        <w:rPr>
+          <w:rFonts w:ascii="Times New Roman" w:hAnsi="Times New Roman" w:cs="Times New Roman"/>
+          <w:color w:val="000000" w:themeColor="text1"/>
+          <w:sz w:val="24"/>
+          <w:szCs w:val="24"/>
+          <w:lang w:val="en-US"/>
+        </w:rPr>
+        <w:t xml:space="preserve">yang </w:t>
+      </w:r>
+      <w:r>
+        <w:rPr>
+          <w:rFonts w:ascii="Times New Roman" w:hAnsi="Times New Roman" w:cs="Times New Roman"/>
+          <w:color w:val="000000" w:themeColor="text1"/>
+          <w:sz w:val="24"/>
+          <w:szCs w:val="24"/>
+          <w:lang w:val="en-US"/>
+        </w:rPr>
+        <w:t xml:space="preserve">telah </w:t>
+      </w:r>
+      <w:r>
+        <w:rPr>
+          <w:rFonts w:ascii="Times New Roman" w:hAnsi="Times New Roman" w:cs="Times New Roman"/>
+          <w:color w:val="000000" w:themeColor="text1"/>
+          <w:sz w:val="24"/>
+          <w:szCs w:val="24"/>
+          <w:lang w:val="en-US"/>
+        </w:rPr>
+        <w:t xml:space="preserve">diimplementasikan </w:t>
+      </w:r>
+      <w:r>
+        <w:rPr>
+          <w:rFonts w:ascii="Times New Roman" w:hAnsi="Times New Roman" w:cs="Times New Roman"/>
+          <w:color w:val="000000" w:themeColor="text1"/>
+          <w:sz w:val="24"/>
+          <w:szCs w:val="24"/>
+          <w:lang w:val="en-US"/>
+        </w:rPr>
+        <w:t>untuk mengetahui</w:t>
+      </w:r>
+      <w:r>
+        <w:rPr>
+          <w:rFonts w:ascii="Times New Roman" w:hAnsi="Times New Roman" w:cs="Times New Roman"/>
+          <w:color w:val="000000" w:themeColor="text1"/>
+          <w:sz w:val="24"/>
+          <w:szCs w:val="24"/>
+          <w:lang w:val="en-US"/>
+        </w:rPr>
+        <w:t xml:space="preserve"> pola pembelian</w:t>
+      </w:r>
+      <w:r>
+        <w:rPr>
+          <w:rFonts w:ascii="Times New Roman" w:hAnsi="Times New Roman" w:cs="Times New Roman"/>
+          <w:color w:val="000000" w:themeColor="text1"/>
+          <w:sz w:val="24"/>
+          <w:szCs w:val="24"/>
+          <w:lang w:val="en-US"/>
+        </w:rPr>
+        <w:t>. Dari sekian banyak jurnal dan studi pustaka yang diteliti untuk mengetahui</w:t>
+      </w:r>
+      <w:r>
+        <w:rPr>
+          <w:rFonts w:ascii="Times New Roman" w:hAnsi="Times New Roman" w:cs="Times New Roman"/>
+          <w:color w:val="000000" w:themeColor="text1"/>
+          <w:sz w:val="24"/>
+          <w:szCs w:val="24"/>
+          <w:lang w:val="en-US"/>
+        </w:rPr>
+        <w:t xml:space="preserve"> jumlah produk yang paling banyak dibeli dan</w:t>
+      </w:r>
+      <w:r>
+        <w:rPr>
+          <w:rFonts w:ascii="Times New Roman" w:hAnsi="Times New Roman" w:cs="Times New Roman"/>
+          <w:color w:val="000000" w:themeColor="text1"/>
+          <w:sz w:val="24"/>
+          <w:szCs w:val="24"/>
+          <w:lang w:val="en-US"/>
+        </w:rPr>
+        <w:t xml:space="preserve"> pola pembelian</w:t>
+      </w:r>
+      <w:r>
+        <w:rPr>
+          <w:rFonts w:ascii="Times New Roman" w:hAnsi="Times New Roman" w:cs="Times New Roman"/>
+          <w:color w:val="000000" w:themeColor="text1"/>
+          <w:sz w:val="24"/>
+          <w:szCs w:val="24"/>
+          <w:lang w:val="en-US"/>
+        </w:rPr>
+        <w:t>nya</w:t>
+      </w:r>
+      <w:r>
+        <w:rPr>
+          <w:rFonts w:ascii="Times New Roman" w:hAnsi="Times New Roman" w:cs="Times New Roman"/>
+          <w:color w:val="000000" w:themeColor="text1"/>
+          <w:sz w:val="24"/>
+          <w:szCs w:val="24"/>
+          <w:lang w:val="en-US"/>
+        </w:rPr>
+        <w:t xml:space="preserve">, metode </w:t>
+      </w:r>
+      <w:r>
+        <w:rPr>
+          <w:rFonts w:ascii="Times New Roman" w:hAnsi="Times New Roman" w:cs="Times New Roman"/>
+          <w:i/>
+          <w:color w:val="000000" w:themeColor="text1"/>
+          <w:sz w:val="24"/>
+          <w:szCs w:val="24"/>
+          <w:lang w:val="en-US"/>
+        </w:rPr>
         <w:t>association rule</w:t>
       </w:r>
       <w:r>
@@ -917,97 +1077,7 @@
           <w:szCs w:val="24"/>
           <w:lang w:val="en-US"/>
         </w:rPr>
-        <w:t xml:space="preserve">yang </w:t>
-      </w:r>
-      <w:r>
-        <w:rPr>
-          <w:rFonts w:ascii="Times New Roman" w:hAnsi="Times New Roman" w:cs="Times New Roman"/>
-          <w:color w:val="000000" w:themeColor="text1"/>
-          <w:sz w:val="24"/>
-          <w:szCs w:val="24"/>
-          <w:lang w:val="en-US"/>
-        </w:rPr>
-        <w:t xml:space="preserve">telah </w:t>
-      </w:r>
-      <w:r>
-        <w:rPr>
-          <w:rFonts w:ascii="Times New Roman" w:hAnsi="Times New Roman" w:cs="Times New Roman"/>
-          <w:color w:val="000000" w:themeColor="text1"/>
-          <w:sz w:val="24"/>
-          <w:szCs w:val="24"/>
-          <w:lang w:val="en-US"/>
-        </w:rPr>
-        <w:t xml:space="preserve">diimplementasikan </w:t>
-      </w:r>
-      <w:r>
-        <w:rPr>
-          <w:rFonts w:ascii="Times New Roman" w:hAnsi="Times New Roman" w:cs="Times New Roman"/>
-          <w:color w:val="000000" w:themeColor="text1"/>
-          <w:sz w:val="24"/>
-          <w:szCs w:val="24"/>
-          <w:lang w:val="en-US"/>
-        </w:rPr>
-        <w:t>untuk mengetahui</w:t>
-      </w:r>
-      <w:r>
-        <w:rPr>
-          <w:rFonts w:ascii="Times New Roman" w:hAnsi="Times New Roman" w:cs="Times New Roman"/>
-          <w:color w:val="000000" w:themeColor="text1"/>
-          <w:sz w:val="24"/>
-          <w:szCs w:val="24"/>
-          <w:lang w:val="en-US"/>
-        </w:rPr>
-        <w:t xml:space="preserve"> pola pembelian</w:t>
-      </w:r>
-      <w:r>
-        <w:rPr>
-          <w:rFonts w:ascii="Times New Roman" w:hAnsi="Times New Roman" w:cs="Times New Roman"/>
-          <w:color w:val="000000" w:themeColor="text1"/>
-          <w:sz w:val="24"/>
-          <w:szCs w:val="24"/>
-          <w:lang w:val="en-US"/>
-        </w:rPr>
-        <w:t>. Dari sekian banyak jurnal dan studi pustaka yang diteliti untuk mengetahui</w:t>
-      </w:r>
-      <w:r>
-        <w:rPr>
-          <w:rFonts w:ascii="Times New Roman" w:hAnsi="Times New Roman" w:cs="Times New Roman"/>
-          <w:color w:val="000000" w:themeColor="text1"/>
-          <w:sz w:val="24"/>
-          <w:szCs w:val="24"/>
-          <w:lang w:val="en-US"/>
-        </w:rPr>
-        <w:t xml:space="preserve"> jumlah produk yang paling banyak dibeli dan</w:t>
-      </w:r>
-      <w:r>
-        <w:rPr>
-          <w:rFonts w:ascii="Times New Roman" w:hAnsi="Times New Roman" w:cs="Times New Roman"/>
-          <w:color w:val="000000" w:themeColor="text1"/>
-          <w:sz w:val="24"/>
-          <w:szCs w:val="24"/>
-          <w:lang w:val="en-US"/>
-        </w:rPr>
-        <w:t xml:space="preserve"> pola pembelian</w:t>
-      </w:r>
-      <w:r>
-        <w:rPr>
-          <w:rFonts w:ascii="Times New Roman" w:hAnsi="Times New Roman" w:cs="Times New Roman"/>
-          <w:color w:val="000000" w:themeColor="text1"/>
-          <w:sz w:val="24"/>
-          <w:szCs w:val="24"/>
-          <w:lang w:val="en-US"/>
-        </w:rPr>
-        <w:t>nya</w:t>
-      </w:r>
-      <w:r>
-        <w:rPr>
-          <w:rFonts w:ascii="Times New Roman" w:hAnsi="Times New Roman" w:cs="Times New Roman"/>
-          <w:color w:val="000000" w:themeColor="text1"/>
-          <w:sz w:val="24"/>
-          <w:szCs w:val="24"/>
-          <w:lang w:val="en-US"/>
-        </w:rPr>
-        <w:t xml:space="preserve">, metode </w:t>
+        <w:t xml:space="preserve">atau </w:t>
       </w:r>
       <w:r>
         <w:rPr>
@@ -1018,6 +1088,68 @@
           <w:szCs w:val="24"/>
           <w:lang w:val="en-US"/>
         </w:rPr>
+        <w:t>market basket analysis</w:t>
+      </w:r>
+      <w:r>
+        <w:rPr>
+          <w:rFonts w:ascii="Times New Roman" w:hAnsi="Times New Roman" w:cs="Times New Roman"/>
+          <w:i/>
+          <w:color w:val="000000" w:themeColor="text1"/>
+          <w:sz w:val="24"/>
+          <w:szCs w:val="24"/>
+          <w:lang w:val="en-US"/>
+        </w:rPr>
+        <w:t>-</w:t>
+      </w:r>
+      <w:r>
+        <w:rPr>
+          <w:rFonts w:ascii="Times New Roman" w:hAnsi="Times New Roman" w:cs="Times New Roman"/>
+          <w:color w:val="000000" w:themeColor="text1"/>
+          <w:sz w:val="24"/>
+          <w:szCs w:val="24"/>
+          <w:lang w:val="en-US"/>
+        </w:rPr>
+        <w:t>lah yang paling banyak digunakan</w:t>
+      </w:r>
+      <w:r>
+        <w:rPr>
+          <w:rFonts w:ascii="Times New Roman" w:hAnsi="Times New Roman" w:cs="Times New Roman"/>
+          <w:color w:val="000000" w:themeColor="text1"/>
+          <w:sz w:val="24"/>
+          <w:szCs w:val="24"/>
+          <w:lang w:val="en-US"/>
+        </w:rPr>
+        <w:t>, hal ini didasari karena pada awal ditemukannya, metode ini berkaitan dengan barang-barang yang berada didalam keranjang belanjaan yang secara langsung menunjukan tingkah laku pembeli saat berbelanja</w:t>
+      </w:r>
+      <w:r>
+        <w:rPr>
+          <w:rFonts w:ascii="Times New Roman" w:hAnsi="Times New Roman" w:cs="Times New Roman"/>
+          <w:color w:val="000000" w:themeColor="text1"/>
+          <w:sz w:val="24"/>
+          <w:szCs w:val="24"/>
+          <w:lang w:val="en-US"/>
+        </w:rPr>
+        <w:t>, dengan demikian metode inilah yang tepat digunakan untuk mengolah data transaksi penjualan</w:t>
+      </w:r>
+      <w:r>
+        <w:rPr>
+          <w:rFonts w:ascii="Times New Roman" w:hAnsi="Times New Roman" w:cs="Times New Roman"/>
+          <w:color w:val="000000" w:themeColor="text1"/>
+          <w:sz w:val="24"/>
+          <w:szCs w:val="24"/>
+          <w:lang w:val="en-US"/>
+        </w:rPr>
+        <w:t xml:space="preserve">. Metode </w:t>
+      </w:r>
+      <w:r>
+        <w:rPr>
+          <w:rFonts w:ascii="Times New Roman" w:hAnsi="Times New Roman" w:cs="Times New Roman"/>
+          <w:i/>
+          <w:color w:val="000000" w:themeColor="text1"/>
+          <w:sz w:val="24"/>
+          <w:szCs w:val="24"/>
+          <w:lang w:val="en-US"/>
+        </w:rPr>
         <w:t>association rule</w:t>
       </w:r>
       <w:r>
@@ -1039,7 +1171,27 @@
           <w:szCs w:val="24"/>
           <w:lang w:val="en-US"/>
         </w:rPr>
-        <w:t xml:space="preserve">atau </w:t>
+        <w:t>sendiri mempunyai beberapa</w:t>
+      </w:r>
+      <w:r>
+        <w:rPr>
+          <w:rFonts w:ascii="Times New Roman" w:hAnsi="Times New Roman" w:cs="Times New Roman"/>
+          <w:color w:val="000000" w:themeColor="text1"/>
+          <w:sz w:val="24"/>
+          <w:szCs w:val="24"/>
+          <w:lang w:val="en-US"/>
+        </w:rPr>
+        <w:t xml:space="preserve"> algoritma untuk memecahkan perhitungannya, diantarannya </w:t>
+      </w:r>
+      <w:r>
+        <w:rPr>
+          <w:rFonts w:ascii="Times New Roman" w:hAnsi="Times New Roman" w:cs="Times New Roman"/>
+          <w:color w:val="000000" w:themeColor="text1"/>
+          <w:sz w:val="24"/>
+          <w:szCs w:val="24"/>
+          <w:lang w:val="en-US"/>
+        </w:rPr>
+        <w:t xml:space="preserve">yaitu algoritma </w:t>
       </w:r>
       <w:r>
         <w:rPr>
@@ -1050,7 +1202,17 @@
           <w:szCs w:val="24"/>
           <w:lang w:val="en-US"/>
         </w:rPr>
-        <w:t>market basket analysis</w:t>
+        <w:t>apriori</w:t>
+      </w:r>
+      <w:r>
+        <w:rPr>
+          <w:rFonts w:ascii="Times New Roman" w:hAnsi="Times New Roman" w:cs="Times New Roman"/>
+          <w:color w:val="000000" w:themeColor="text1"/>
+          <w:sz w:val="24"/>
+          <w:szCs w:val="24"/>
+          <w:lang w:val="en-US"/>
+        </w:rPr>
+        <w:t xml:space="preserve"> dan algoritma </w:t>
       </w:r>
       <w:r>
         <w:rPr>
@@ -1061,47 +1223,47 @@
           <w:szCs w:val="24"/>
           <w:lang w:val="en-US"/>
         </w:rPr>
-        <w:t>-</w:t>
-      </w:r>
-      <w:r>
-        <w:rPr>
-          <w:rFonts w:ascii="Times New Roman" w:hAnsi="Times New Roman" w:cs="Times New Roman"/>
-          <w:color w:val="000000" w:themeColor="text1"/>
-          <w:sz w:val="24"/>
-          <w:szCs w:val="24"/>
-          <w:lang w:val="en-US"/>
-        </w:rPr>
-        <w:t>lah yang paling banyak digunakan</w:t>
-      </w:r>
-      <w:r>
-        <w:rPr>
-          <w:rFonts w:ascii="Times New Roman" w:hAnsi="Times New Roman" w:cs="Times New Roman"/>
-          <w:color w:val="000000" w:themeColor="text1"/>
-          <w:sz w:val="24"/>
-          <w:szCs w:val="24"/>
-          <w:lang w:val="en-US"/>
-        </w:rPr>
-        <w:t>, hal ini didasari karena pada awal ditemukannya, metode ini berkaitan dengan barang-barang yang berada didalam keranjang belanjaan yang secara langsung menunjukan tingkah laku pembeli saat berbelanja</w:t>
-      </w:r>
-      <w:r>
-        <w:rPr>
-          <w:rFonts w:ascii="Times New Roman" w:hAnsi="Times New Roman" w:cs="Times New Roman"/>
-          <w:color w:val="000000" w:themeColor="text1"/>
-          <w:sz w:val="24"/>
-          <w:szCs w:val="24"/>
-          <w:lang w:val="en-US"/>
-        </w:rPr>
-        <w:t>, dengan demikian metode inilah yang tepat digunakan untuk mengolah data transaksi penjualan</w:t>
-      </w:r>
-      <w:r>
-        <w:rPr>
-          <w:rFonts w:ascii="Times New Roman" w:hAnsi="Times New Roman" w:cs="Times New Roman"/>
-          <w:color w:val="000000" w:themeColor="text1"/>
-          <w:sz w:val="24"/>
-          <w:szCs w:val="24"/>
-          <w:lang w:val="en-US"/>
-        </w:rPr>
-        <w:t xml:space="preserve">. Metode </w:t>
+        <w:t>fp-growth</w:t>
+      </w:r>
+      <w:r>
+        <w:rPr>
+          <w:rFonts w:ascii="Times New Roman" w:hAnsi="Times New Roman" w:cs="Times New Roman"/>
+          <w:color w:val="000000" w:themeColor="text1"/>
+          <w:sz w:val="24"/>
+          <w:szCs w:val="24"/>
+          <w:lang w:val="en-US"/>
+        </w:rPr>
+        <w:t>.</w:t>
+      </w:r>
+      <w:r>
+        <w:rPr>
+          <w:rFonts w:ascii="Times New Roman" w:hAnsi="Times New Roman" w:cs="Times New Roman"/>
+          <w:color w:val="000000" w:themeColor="text1"/>
+          <w:sz w:val="24"/>
+          <w:szCs w:val="24"/>
+          <w:lang w:val="en-US"/>
+        </w:rPr>
+        <w:t xml:space="preserve"> Dari dua algoritma </w:t>
+      </w:r>
+      <w:r>
+        <w:rPr>
+          <w:rFonts w:ascii="Times New Roman" w:hAnsi="Times New Roman" w:cs="Times New Roman"/>
+          <w:color w:val="000000" w:themeColor="text1"/>
+          <w:sz w:val="24"/>
+          <w:szCs w:val="24"/>
+          <w:lang w:val="en-US"/>
+        </w:rPr>
+        <w:t xml:space="preserve">tersebut </w:t>
+      </w:r>
+      <w:r>
+        <w:rPr>
+          <w:rFonts w:ascii="Times New Roman" w:hAnsi="Times New Roman" w:cs="Times New Roman"/>
+          <w:color w:val="000000" w:themeColor="text1"/>
+          <w:sz w:val="24"/>
+          <w:szCs w:val="24"/>
+          <w:lang w:val="en-US"/>
+        </w:rPr>
+        <w:t xml:space="preserve">peniliti memilih algoritma </w:t>
       </w:r>
       <w:r>
         <w:rPr>
@@ -1112,7 +1274,17 @@
           <w:szCs w:val="24"/>
           <w:lang w:val="en-US"/>
         </w:rPr>
-        <w:t>association rule</w:t>
+        <w:t>fp-growth</w:t>
+      </w:r>
+      <w:r>
+        <w:rPr>
+          <w:rFonts w:ascii="Times New Roman" w:hAnsi="Times New Roman" w:cs="Times New Roman"/>
+          <w:color w:val="000000" w:themeColor="text1"/>
+          <w:sz w:val="24"/>
+          <w:szCs w:val="24"/>
+          <w:lang w:val="en-US"/>
+        </w:rPr>
+        <w:t xml:space="preserve">, dengan dasar algoritma </w:t>
       </w:r>
       <w:r>
         <w:rPr>
@@ -1123,68 +1295,6 @@
           <w:szCs w:val="24"/>
           <w:lang w:val="en-US"/>
         </w:rPr>
-        <w:t xml:space="preserve"> </w:t>
-      </w:r>
-      <w:r>
-        <w:rPr>
-          <w:rFonts w:ascii="Times New Roman" w:hAnsi="Times New Roman" w:cs="Times New Roman"/>
-          <w:color w:val="000000" w:themeColor="text1"/>
-          <w:sz w:val="24"/>
-          <w:szCs w:val="24"/>
-          <w:lang w:val="en-US"/>
-        </w:rPr>
-        <w:t>sendiri mempunyai beberapa</w:t>
-      </w:r>
-      <w:r>
-        <w:rPr>
-          <w:rFonts w:ascii="Times New Roman" w:hAnsi="Times New Roman" w:cs="Times New Roman"/>
-          <w:color w:val="000000" w:themeColor="text1"/>
-          <w:sz w:val="24"/>
-          <w:szCs w:val="24"/>
-          <w:lang w:val="en-US"/>
-        </w:rPr>
-        <w:t xml:space="preserve"> algoritma untuk memecahkan perhitungannya, diantarannya </w:t>
-      </w:r>
-      <w:r>
-        <w:rPr>
-          <w:rFonts w:ascii="Times New Roman" w:hAnsi="Times New Roman" w:cs="Times New Roman"/>
-          <w:color w:val="000000" w:themeColor="text1"/>
-          <w:sz w:val="24"/>
-          <w:szCs w:val="24"/>
-          <w:lang w:val="en-US"/>
-        </w:rPr>
-        <w:t xml:space="preserve">yaitu algoritma </w:t>
-      </w:r>
-      <w:r>
-        <w:rPr>
-          <w:rFonts w:ascii="Times New Roman" w:hAnsi="Times New Roman" w:cs="Times New Roman"/>
-          <w:i/>
-          <w:color w:val="000000" w:themeColor="text1"/>
-          <w:sz w:val="24"/>
-          <w:szCs w:val="24"/>
-          <w:lang w:val="en-US"/>
-        </w:rPr>
-        <w:t>apriori</w:t>
-      </w:r>
-      <w:r>
-        <w:rPr>
-          <w:rFonts w:ascii="Times New Roman" w:hAnsi="Times New Roman" w:cs="Times New Roman"/>
-          <w:color w:val="000000" w:themeColor="text1"/>
-          <w:sz w:val="24"/>
-          <w:szCs w:val="24"/>
-          <w:lang w:val="en-US"/>
-        </w:rPr>
-        <w:t xml:space="preserve"> dan algoritma </w:t>
-      </w:r>
-      <w:r>
-        <w:rPr>
-          <w:rFonts w:ascii="Times New Roman" w:hAnsi="Times New Roman" w:cs="Times New Roman"/>
-          <w:i/>
-          <w:color w:val="000000" w:themeColor="text1"/>
-          <w:sz w:val="24"/>
-          <w:szCs w:val="24"/>
-          <w:lang w:val="en-US"/>
-        </w:rPr>
         <w:t>fp-growth</w:t>
       </w:r>
       <w:r>
@@ -1195,101 +1305,7 @@
           <w:szCs w:val="24"/>
           <w:lang w:val="en-US"/>
         </w:rPr>
-        <w:t>.</w:t>
-      </w:r>
-      <w:r>
-        <w:rPr>
-          <w:rFonts w:ascii="Times New Roman" w:hAnsi="Times New Roman" w:cs="Times New Roman"/>
-          <w:color w:val="000000" w:themeColor="text1"/>
-          <w:sz w:val="24"/>
-          <w:szCs w:val="24"/>
-          <w:lang w:val="en-US"/>
-        </w:rPr>
-        <w:t xml:space="preserve"> Dari dua algoritma </w:t>
-      </w:r>
-      <w:r>
-        <w:rPr>
-          <w:rFonts w:ascii="Times New Roman" w:hAnsi="Times New Roman" w:cs="Times New Roman"/>
-          <w:color w:val="000000" w:themeColor="text1"/>
-          <w:sz w:val="24"/>
-          <w:szCs w:val="24"/>
-          <w:lang w:val="en-US"/>
-        </w:rPr>
-        <w:t xml:space="preserve">tersebut </w:t>
-      </w:r>
-      <w:r>
-        <w:rPr>
-          <w:rFonts w:ascii="Times New Roman" w:hAnsi="Times New Roman" w:cs="Times New Roman"/>
-          <w:color w:val="000000" w:themeColor="text1"/>
-          <w:sz w:val="24"/>
-          <w:szCs w:val="24"/>
-          <w:lang w:val="en-US"/>
-        </w:rPr>
-        <w:t xml:space="preserve">peniliti memilih algoritma </w:t>
-      </w:r>
-      <w:r>
-        <w:rPr>
-          <w:rFonts w:ascii="Times New Roman" w:hAnsi="Times New Roman" w:cs="Times New Roman"/>
-          <w:i/>
-          <w:color w:val="000000" w:themeColor="text1"/>
-          <w:sz w:val="24"/>
-          <w:szCs w:val="24"/>
-          <w:lang w:val="en-US"/>
-        </w:rPr>
-        <w:t>fp-growth</w:t>
-      </w:r>
-      <w:r>
-        <w:rPr>
-          <w:rFonts w:ascii="Times New Roman" w:hAnsi="Times New Roman" w:cs="Times New Roman"/>
-          <w:color w:val="000000" w:themeColor="text1"/>
-          <w:sz w:val="24"/>
-          <w:szCs w:val="24"/>
-          <w:lang w:val="en-US"/>
-        </w:rPr>
-        <w:t xml:space="preserve">, dengan dasar algoritma </w:t>
-      </w:r>
-      <w:r>
-        <w:rPr>
-          <w:rFonts w:ascii="Times New Roman" w:hAnsi="Times New Roman" w:cs="Times New Roman"/>
-          <w:i/>
-          <w:color w:val="000000" w:themeColor="text1"/>
-          <w:sz w:val="24"/>
-          <w:szCs w:val="24"/>
-          <w:lang w:val="en-US"/>
-        </w:rPr>
-        <w:t>fp-growth</w:t>
-      </w:r>
-      <w:r>
-        <w:rPr>
-          <w:rFonts w:ascii="Times New Roman" w:hAnsi="Times New Roman" w:cs="Times New Roman"/>
-          <w:color w:val="000000" w:themeColor="text1"/>
-          <w:sz w:val="24"/>
-          <w:szCs w:val="24"/>
-          <w:lang w:val="en-US"/>
-        </w:rPr>
-        <w:t xml:space="preserve"> </w:t>
-      </w:r>
-      <w:proofErr w:type="gramStart"/>
-      <w:r>
-        <w:rPr>
-          <w:rFonts w:ascii="Times New Roman" w:hAnsi="Times New Roman" w:cs="Times New Roman"/>
-          <w:color w:val="000000" w:themeColor="text1"/>
-          <w:sz w:val="24"/>
-          <w:szCs w:val="24"/>
-          <w:lang w:val="en-US"/>
-        </w:rPr>
-        <w:t>adalah</w:t>
-      </w:r>
-      <w:proofErr w:type="gramEnd"/>
-      <w:r>
-        <w:rPr>
-          <w:rFonts w:ascii="Times New Roman" w:hAnsi="Times New Roman" w:cs="Times New Roman"/>
-          <w:color w:val="000000" w:themeColor="text1"/>
-          <w:sz w:val="24"/>
-          <w:szCs w:val="24"/>
-          <w:lang w:val="en-US"/>
-        </w:rPr>
-        <w:t xml:space="preserve"> algoritma pembaharuan dari algoritma apriori</w:t>
+        <w:t xml:space="preserve"> adalah algoritma pembaharuan dari algoritma apriori</w:t>
       </w:r>
       <w:r>
         <w:rPr>
@@ -1502,18 +1518,7 @@
           <w:szCs w:val="24"/>
           <w:lang w:val="en-US"/>
         </w:rPr>
-        <w:t>Association Rule Mining</w:t>
-      </w:r>
-      <w:r>
-        <w:rPr>
-          <w:rFonts w:ascii="Times New Roman" w:hAnsi="Times New Roman" w:cs="Times New Roman"/>
-          <w:b/>
-          <w:color w:val="000000" w:themeColor="text1"/>
-          <w:sz w:val="24"/>
-          <w:szCs w:val="24"/>
-          <w:lang w:val="en-US"/>
-        </w:rPr>
-        <w:t xml:space="preserve"> </w:t>
+        <w:t xml:space="preserve">Association Rule </w:t>
       </w:r>
       <w:r>
         <w:rPr>
@@ -2135,6 +2140,17 @@
         </w:rPr>
         <w:t>ke dalam aplikasi analisis pola pembelian pipa, dan menguji pola yang telah diterapkan berhasil atau tidak</w:t>
       </w:r>
+      <w:r>
+        <w:rPr>
+          <w:rFonts w:ascii="Times New Roman" w:hAnsi="Times New Roman" w:cs="Times New Roman"/>
+          <w:color w:val="000000" w:themeColor="text1"/>
+          <w:sz w:val="24"/>
+          <w:szCs w:val="24"/>
+          <w:shd w:val="clear" w:color="auto" w:fill="FFFFFF"/>
+          <w:lang w:val="en-US"/>
+        </w:rPr>
+        <w:t>.</w:t>
+      </w:r>
     </w:p>
     <w:p>
       <w:pPr>
@@ -4960,18 +4976,7 @@
           <w:szCs w:val="24"/>
           <w:lang w:val="en-US"/>
         </w:rPr>
-        <w:t>Association Rule Mining</w:t>
-      </w:r>
-      <w:r>
-        <w:rPr>
-          <w:rFonts w:ascii="Times New Roman" w:hAnsi="Times New Roman" w:cs="Times New Roman"/>
-          <w:b/>
-          <w:color w:val="000000" w:themeColor="text1"/>
-          <w:sz w:val="24"/>
-          <w:szCs w:val="24"/>
-          <w:lang w:val="en-US"/>
-        </w:rPr>
-        <w:t xml:space="preserve"> </w:t>
+        <w:t xml:space="preserve">Association Rule </w:t>
       </w:r>
       <w:r>
         <w:rPr>
@@ -5070,6 +5075,49 @@
           <w:szCs w:val="24"/>
           <w:lang w:val="en-US"/>
         </w:rPr>
+        <w:t xml:space="preserve">dalam rangka menguji hasil perhitungan dan </w:t>
+      </w:r>
+      <w:bookmarkStart w:id="0" w:name="_GoBack"/>
+      <w:bookmarkEnd w:id="0"/>
+      <w:r>
+        <w:rPr>
+          <w:rFonts w:ascii="Times New Roman" w:hAnsi="Times New Roman" w:cs="Times New Roman"/>
+          <w:color w:val="000000" w:themeColor="text1"/>
+          <w:sz w:val="24"/>
+          <w:szCs w:val="24"/>
+          <w:lang w:val="en-US"/>
+        </w:rPr>
+        <w:t xml:space="preserve">untuk mengetahui kombinasi </w:t>
+      </w:r>
+      <w:r>
+        <w:rPr>
+          <w:rFonts w:ascii="Times New Roman" w:hAnsi="Times New Roman" w:cs="Times New Roman"/>
+          <w:i/>
+          <w:color w:val="000000" w:themeColor="text1"/>
+          <w:sz w:val="24"/>
+          <w:szCs w:val="24"/>
+          <w:lang w:val="en-US"/>
+        </w:rPr>
+        <w:t>item</w:t>
+      </w:r>
+      <w:r>
+        <w:rPr>
+          <w:rFonts w:ascii="Times New Roman" w:hAnsi="Times New Roman" w:cs="Times New Roman"/>
+          <w:color w:val="000000" w:themeColor="text1"/>
+          <w:sz w:val="24"/>
+          <w:szCs w:val="24"/>
+          <w:lang w:val="en-US"/>
+        </w:rPr>
+        <w:t xml:space="preserve"> atau pola pembelian pipa yang didapat dari hasil pengolahan terhadap data transaksi penjualan </w:t>
+      </w:r>
+      <w:r>
+        <w:rPr>
+          <w:rFonts w:ascii="Times New Roman" w:hAnsi="Times New Roman" w:cs="Times New Roman"/>
+          <w:color w:val="000000" w:themeColor="text1"/>
+          <w:sz w:val="24"/>
+          <w:szCs w:val="24"/>
+          <w:lang w:val="en-US"/>
+        </w:rPr>
         <w:t>pada</w:t>
       </w:r>
       <w:r>
@@ -5100,137 +5148,17 @@
           <w:szCs w:val="24"/>
           <w:lang w:val="en-US"/>
         </w:rPr>
-        <w:t>dalam rangka</w:t>
-      </w:r>
-      <w:r>
-        <w:rPr>
-          <w:rFonts w:ascii="Times New Roman" w:hAnsi="Times New Roman" w:cs="Times New Roman"/>
-          <w:color w:val="000000" w:themeColor="text1"/>
-          <w:sz w:val="24"/>
-          <w:szCs w:val="24"/>
-          <w:lang w:val="en-US"/>
-        </w:rPr>
-        <w:t xml:space="preserve"> mem</w:t>
-      </w:r>
-      <w:r>
-        <w:rPr>
-          <w:rFonts w:ascii="Times New Roman" w:hAnsi="Times New Roman" w:cs="Times New Roman"/>
-          <w:color w:val="000000" w:themeColor="text1"/>
-          <w:sz w:val="24"/>
-          <w:szCs w:val="24"/>
-          <w:lang w:val="en-US"/>
-        </w:rPr>
-        <w:t>proses</w:t>
-      </w:r>
-      <w:r>
-        <w:rPr>
-          <w:rFonts w:ascii="Times New Roman" w:hAnsi="Times New Roman" w:cs="Times New Roman"/>
-          <w:color w:val="000000" w:themeColor="text1"/>
-          <w:sz w:val="24"/>
-          <w:szCs w:val="24"/>
-          <w:lang w:val="en-US"/>
-        </w:rPr>
-        <w:t xml:space="preserve"> penyelesaian masalah,</w:t>
-      </w:r>
-      <w:r>
-        <w:rPr>
-          <w:rFonts w:ascii="Times New Roman" w:hAnsi="Times New Roman" w:cs="Times New Roman"/>
-          <w:color w:val="000000" w:themeColor="text1"/>
-          <w:sz w:val="24"/>
-          <w:szCs w:val="24"/>
-          <w:lang w:val="en-US"/>
-        </w:rPr>
-        <w:t xml:space="preserve"> </w:t>
-      </w:r>
-      <w:r>
-        <w:rPr>
-          <w:rFonts w:ascii="Times New Roman" w:hAnsi="Times New Roman" w:cs="Times New Roman"/>
-          <w:color w:val="000000" w:themeColor="text1"/>
-          <w:sz w:val="24"/>
-          <w:szCs w:val="24"/>
-          <w:lang w:val="en-US"/>
-        </w:rPr>
-        <w:t>meng</w:t>
-      </w:r>
-      <w:r>
-        <w:rPr>
-          <w:rFonts w:ascii="Times New Roman" w:hAnsi="Times New Roman" w:cs="Times New Roman"/>
-          <w:color w:val="000000" w:themeColor="text1"/>
-          <w:sz w:val="24"/>
-          <w:szCs w:val="24"/>
-          <w:lang w:val="en-US"/>
-        </w:rPr>
-        <w:t>analisis</w:t>
-      </w:r>
-      <w:r>
-        <w:rPr>
-          <w:rFonts w:ascii="Times New Roman" w:hAnsi="Times New Roman" w:cs="Times New Roman"/>
-          <w:color w:val="000000" w:themeColor="text1"/>
-          <w:sz w:val="24"/>
-          <w:szCs w:val="24"/>
-          <w:lang w:val="en-US"/>
-        </w:rPr>
-        <w:t xml:space="preserve"> data</w:t>
-      </w:r>
-      <w:r>
-        <w:rPr>
-          <w:rFonts w:ascii="Times New Roman" w:hAnsi="Times New Roman" w:cs="Times New Roman"/>
-          <w:color w:val="000000" w:themeColor="text1"/>
-          <w:sz w:val="24"/>
-          <w:szCs w:val="24"/>
-          <w:lang w:val="en-US"/>
-        </w:rPr>
-        <w:t xml:space="preserve">, </w:t>
-      </w:r>
-      <w:r>
-        <w:rPr>
-          <w:rFonts w:ascii="Times New Roman" w:hAnsi="Times New Roman" w:cs="Times New Roman"/>
-          <w:color w:val="000000" w:themeColor="text1"/>
-          <w:sz w:val="24"/>
-          <w:szCs w:val="24"/>
-          <w:lang w:val="en-US"/>
-        </w:rPr>
-        <w:t>merumuskan tahapan</w:t>
-      </w:r>
-      <w:r>
-        <w:rPr>
-          <w:rFonts w:ascii="Times New Roman" w:hAnsi="Times New Roman" w:cs="Times New Roman"/>
-          <w:color w:val="000000" w:themeColor="text1"/>
-          <w:sz w:val="24"/>
-          <w:szCs w:val="24"/>
-          <w:lang w:val="en-US"/>
-        </w:rPr>
-        <w:t xml:space="preserve"> algoritma dan proses</w:t>
-      </w:r>
-      <w:r>
-        <w:rPr>
-          <w:rFonts w:ascii="Times New Roman" w:hAnsi="Times New Roman" w:cs="Times New Roman"/>
-          <w:color w:val="000000" w:themeColor="text1"/>
-          <w:sz w:val="24"/>
-          <w:szCs w:val="24"/>
-          <w:lang w:val="en-US"/>
-        </w:rPr>
-        <w:t xml:space="preserve"> pengujian</w:t>
-      </w:r>
-      <w:r>
-        <w:rPr>
-          <w:rFonts w:ascii="Times New Roman" w:hAnsi="Times New Roman" w:cs="Times New Roman"/>
-          <w:color w:val="000000" w:themeColor="text1"/>
-          <w:sz w:val="24"/>
-          <w:szCs w:val="24"/>
-          <w:lang w:val="en-US"/>
-        </w:rPr>
-        <w:t xml:space="preserve">nya </w:t>
-      </w:r>
-      <w:r>
-        <w:rPr>
-          <w:rFonts w:ascii="Times New Roman" w:hAnsi="Times New Roman" w:cs="Times New Roman"/>
-          <w:color w:val="000000" w:themeColor="text1"/>
-          <w:sz w:val="24"/>
-          <w:szCs w:val="24"/>
-          <w:lang w:val="en-US"/>
-        </w:rPr>
-        <w:t xml:space="preserve">yaitu dengan </w:t>
+        <w:t>adalah</w:t>
+      </w:r>
+      <w:r>
+        <w:rPr>
+          <w:rFonts w:ascii="Times New Roman" w:hAnsi="Times New Roman" w:cs="Times New Roman"/>
+          <w:color w:val="000000" w:themeColor="text1"/>
+          <w:sz w:val="24"/>
+          <w:szCs w:val="24"/>
+          <w:lang w:val="en-US"/>
+        </w:rPr>
+        <w:t xml:space="preserve"> dengan </w:t>
       </w:r>
       <w:r>
         <w:rPr>
@@ -6469,6 +6397,7 @@
                 <w:szCs w:val="24"/>
                 <w:lang w:val="en-US"/>
               </w:rPr>
+              <w:lastRenderedPageBreak/>
               <w:t>3</w:t>
             </w:r>
           </w:p>
@@ -6732,7 +6661,6 @@
                 <w:szCs w:val="24"/>
                 <w:lang w:val="en-US"/>
               </w:rPr>
-              <w:lastRenderedPageBreak/>
               <w:t>4</w:t>
             </w:r>
           </w:p>
@@ -8924,7 +8852,7 @@
         <w:caps/>
         <w:noProof/>
       </w:rPr>
-      <w:t>3</w:t>
+      <w:t>8</w:t>
     </w:r>
     <w:r>
       <w:rPr>
@@ -13079,7 +13007,7 @@
   <a:extraClrSchemeLst/>
   <a:extLst>
     <a:ext uri="{05A4C25C-085E-4340-85A3-A5531E510DB2}">
-      <thm15:themeFamily xmlns:thm15="http://schemas.microsoft.com/office/thememl/2012/main" xmlns="" name="Office Theme" id="{62F939B6-93AF-4DB8-9C6B-D6C7DFDC589F}" vid="{4A3C46E8-61CC-4603-A589-7422A47A8E4A}"/>
+      <thm15:themeFamily xmlns="" xmlns:thm15="http://schemas.microsoft.com/office/thememl/2012/main" name="Office Theme" id="{62F939B6-93AF-4DB8-9C6B-D6C7DFDC589F}" vid="{4A3C46E8-61CC-4603-A589-7422A47A8E4A}"/>
     </a:ext>
   </a:extLst>
 </a:theme>
@@ -13090,7 +13018,7 @@
 </file>
 
 <file path=customXml/itemProps1.xml><?xml version="1.0" encoding="utf-8"?>
-<ds:datastoreItem xmlns:ds="http://schemas.openxmlformats.org/officeDocument/2006/customXml" ds:itemID="{59122D86-2808-47E3-A32D-B8B76D3C1C87}">
+<ds:datastoreItem xmlns:ds="http://schemas.openxmlformats.org/officeDocument/2006/customXml" ds:itemID="{9BEAAF20-1104-43FF-98E7-848DA7E39648}">
   <ds:schemaRefs>
     <ds:schemaRef ds:uri="http://schemas.openxmlformats.org/officeDocument/2006/bibliography"/>
   </ds:schemaRefs>

</xml_diff>

<commit_message>
update skripsi tgl 23 april 20
</commit_message>
<xml_diff>
--- a/BAB I.docx
+++ b/BAB I.docx
@@ -84,21 +84,193 @@
         <w:jc w:val="both"/>
         <w:rPr>
           <w:rFonts w:ascii="Times New Roman" w:hAnsi="Times New Roman" w:cs="Times New Roman"/>
-          <w:b/>
-          <w:color w:val="000000" w:themeColor="text1"/>
-          <w:sz w:val="24"/>
-          <w:szCs w:val="24"/>
-        </w:rPr>
-      </w:pPr>
-      <w:r>
-        <w:rPr>
-          <w:rFonts w:ascii="Times New Roman" w:hAnsi="Times New Roman" w:cs="Times New Roman"/>
-          <w:color w:val="000000" w:themeColor="text1"/>
-          <w:sz w:val="24"/>
-          <w:szCs w:val="24"/>
-          <w:lang w:val="en-US"/>
-        </w:rPr>
-        <w:t>Persaingan pada sektor penjualan yang semakin ketat, membuat pelaku usaha memerlukan kecerdasan bisnis untuk mengembangkan proses bisnis, memonitor waktu, biaya kualitas dan pengendalian</w:t>
+          <w:color w:val="000000" w:themeColor="text1"/>
+          <w:sz w:val="24"/>
+          <w:szCs w:val="24"/>
+          <w:lang w:val="en-US"/>
+        </w:rPr>
+      </w:pPr>
+      <w:r>
+        <w:rPr>
+          <w:rFonts w:ascii="Times New Roman" w:hAnsi="Times New Roman" w:cs="Times New Roman"/>
+          <w:color w:val="000000" w:themeColor="text1"/>
+          <w:sz w:val="24"/>
+          <w:szCs w:val="24"/>
+          <w:lang w:val="en-US"/>
+        </w:rPr>
+        <w:t xml:space="preserve">Persaingan industri perdagangan saat ini semakin berkembang dengan data transaksi yang jumlahnya setiap </w:t>
+      </w:r>
+      <w:r>
+        <w:rPr>
+          <w:rFonts w:ascii="Times New Roman" w:hAnsi="Times New Roman" w:cs="Times New Roman"/>
+          <w:color w:val="000000" w:themeColor="text1"/>
+          <w:sz w:val="24"/>
+          <w:szCs w:val="24"/>
+          <w:lang w:val="en-US"/>
+        </w:rPr>
+        <w:t>hari</w:t>
+      </w:r>
+      <w:r>
+        <w:rPr>
+          <w:rFonts w:ascii="Times New Roman" w:hAnsi="Times New Roman" w:cs="Times New Roman"/>
+          <w:color w:val="000000" w:themeColor="text1"/>
+          <w:sz w:val="24"/>
+          <w:szCs w:val="24"/>
+          <w:lang w:val="en-US"/>
+        </w:rPr>
+        <w:t xml:space="preserve"> meningkat, dimana ini semua dipengaruhi oleh jumlah konsumen yang semakin tinggi dengan didukung teknologi informasi yang membuat transaksi jual beli semakin dinamis dan cepat. </w:t>
+      </w:r>
+      <w:r>
+        <w:rPr>
+          <w:rFonts w:ascii="Times New Roman" w:hAnsi="Times New Roman" w:cs="Times New Roman"/>
+          <w:color w:val="000000" w:themeColor="text1"/>
+          <w:sz w:val="24"/>
+          <w:szCs w:val="24"/>
+          <w:lang w:val="en-US"/>
+        </w:rPr>
+        <w:t>D</w:t>
+      </w:r>
+      <w:r>
+        <w:rPr>
+          <w:rFonts w:ascii="Times New Roman" w:hAnsi="Times New Roman" w:cs="Times New Roman"/>
+          <w:color w:val="000000" w:themeColor="text1"/>
+          <w:sz w:val="24"/>
+          <w:szCs w:val="24"/>
+          <w:lang w:val="en-US"/>
+        </w:rPr>
+        <w:t>engan perkembangan jumlah data transaksi penjualan yang tinggi dan tingkat persaingan yang kompetitif</w:t>
+      </w:r>
+      <w:r>
+        <w:rPr>
+          <w:rFonts w:ascii="Times New Roman" w:hAnsi="Times New Roman" w:cs="Times New Roman"/>
+          <w:color w:val="000000" w:themeColor="text1"/>
+          <w:sz w:val="24"/>
+          <w:szCs w:val="24"/>
+          <w:lang w:val="en-US"/>
+        </w:rPr>
+        <w:t xml:space="preserve"> tersebut</w:t>
+      </w:r>
+      <w:r>
+        <w:rPr>
+          <w:rFonts w:ascii="Times New Roman" w:hAnsi="Times New Roman" w:cs="Times New Roman"/>
+          <w:color w:val="000000" w:themeColor="text1"/>
+          <w:sz w:val="24"/>
+          <w:szCs w:val="24"/>
+          <w:lang w:val="en-US"/>
+        </w:rPr>
+        <w:t xml:space="preserve">, </w:t>
+      </w:r>
+      <w:r>
+        <w:rPr>
+          <w:rFonts w:ascii="Times New Roman" w:hAnsi="Times New Roman" w:cs="Times New Roman"/>
+          <w:color w:val="000000" w:themeColor="text1"/>
+          <w:sz w:val="24"/>
+          <w:szCs w:val="24"/>
+          <w:lang w:val="en-US"/>
+        </w:rPr>
+        <w:t>pelaku usaha</w:t>
+      </w:r>
+      <w:r>
+        <w:rPr>
+          <w:rFonts w:ascii="Times New Roman" w:hAnsi="Times New Roman" w:cs="Times New Roman"/>
+          <w:color w:val="000000" w:themeColor="text1"/>
+          <w:sz w:val="24"/>
+          <w:szCs w:val="24"/>
+          <w:lang w:val="en-US"/>
+        </w:rPr>
+        <w:t xml:space="preserve"> atau perusahaan</w:t>
+      </w:r>
+      <w:r>
+        <w:rPr>
+          <w:rFonts w:ascii="Times New Roman" w:hAnsi="Times New Roman" w:cs="Times New Roman"/>
+          <w:color w:val="000000" w:themeColor="text1"/>
+          <w:sz w:val="24"/>
+          <w:szCs w:val="24"/>
+          <w:lang w:val="en-US"/>
+        </w:rPr>
+        <w:t xml:space="preserve"> </w:t>
+      </w:r>
+      <w:proofErr w:type="gramStart"/>
+      <w:r>
+        <w:rPr>
+          <w:rFonts w:ascii="Times New Roman" w:hAnsi="Times New Roman" w:cs="Times New Roman"/>
+          <w:color w:val="000000" w:themeColor="text1"/>
+          <w:sz w:val="24"/>
+          <w:szCs w:val="24"/>
+          <w:lang w:val="en-US"/>
+        </w:rPr>
+        <w:t>akan</w:t>
+      </w:r>
+      <w:proofErr w:type="gramEnd"/>
+      <w:r>
+        <w:rPr>
+          <w:rFonts w:ascii="Times New Roman" w:hAnsi="Times New Roman" w:cs="Times New Roman"/>
+          <w:color w:val="000000" w:themeColor="text1"/>
+          <w:sz w:val="24"/>
+          <w:szCs w:val="24"/>
+          <w:lang w:val="en-US"/>
+        </w:rPr>
+        <w:t xml:space="preserve"> dituntut untuk memiliki sebuah</w:t>
+      </w:r>
+      <w:r>
+        <w:rPr>
+          <w:rFonts w:ascii="Times New Roman" w:hAnsi="Times New Roman" w:cs="Times New Roman"/>
+          <w:color w:val="000000" w:themeColor="text1"/>
+          <w:sz w:val="24"/>
+          <w:szCs w:val="24"/>
+          <w:lang w:val="en-US"/>
+        </w:rPr>
+        <w:t xml:space="preserve"> kecerdasan bisnis </w:t>
+      </w:r>
+      <w:r>
+        <w:rPr>
+          <w:rFonts w:ascii="Times New Roman" w:hAnsi="Times New Roman" w:cs="Times New Roman"/>
+          <w:color w:val="000000" w:themeColor="text1"/>
+          <w:sz w:val="24"/>
+          <w:szCs w:val="24"/>
+          <w:lang w:val="en-US"/>
+        </w:rPr>
+        <w:t>dalam</w:t>
+      </w:r>
+      <w:r>
+        <w:rPr>
+          <w:rFonts w:ascii="Times New Roman" w:hAnsi="Times New Roman" w:cs="Times New Roman"/>
+          <w:color w:val="000000" w:themeColor="text1"/>
+          <w:sz w:val="24"/>
+          <w:szCs w:val="24"/>
+          <w:lang w:val="en-US"/>
+        </w:rPr>
+        <w:t xml:space="preserve"> mengembangkan proses bisnis, memonitor waktu, biaya kualitas</w:t>
+      </w:r>
+      <w:r>
+        <w:rPr>
+          <w:rFonts w:ascii="Times New Roman" w:hAnsi="Times New Roman" w:cs="Times New Roman"/>
+          <w:color w:val="000000" w:themeColor="text1"/>
+          <w:sz w:val="24"/>
+          <w:szCs w:val="24"/>
+          <w:lang w:val="en-US"/>
+        </w:rPr>
+        <w:t>,</w:t>
+      </w:r>
+      <w:r>
+        <w:rPr>
+          <w:rFonts w:ascii="Times New Roman" w:hAnsi="Times New Roman" w:cs="Times New Roman"/>
+          <w:color w:val="000000" w:themeColor="text1"/>
+          <w:sz w:val="24"/>
+          <w:szCs w:val="24"/>
+          <w:lang w:val="en-US"/>
+        </w:rPr>
+        <w:t xml:space="preserve"> dan pengendalian</w:t>
+      </w:r>
+      <w:r>
+        <w:rPr>
+          <w:rFonts w:ascii="Times New Roman" w:hAnsi="Times New Roman" w:cs="Times New Roman"/>
+          <w:color w:val="000000" w:themeColor="text1"/>
+          <w:sz w:val="24"/>
+          <w:szCs w:val="24"/>
+          <w:lang w:val="en-US"/>
+        </w:rPr>
+        <w:t xml:space="preserve"> agar mampu bersaing di pasar</w:t>
       </w:r>
       <w:r>
         <w:rPr>
@@ -118,127 +290,57 @@
           <w:szCs w:val="24"/>
           <w:lang w:val="en-US"/>
         </w:rPr>
-        <w:t xml:space="preserve"> Pelaku usaha </w:t>
-      </w:r>
-      <w:r>
-        <w:rPr>
-          <w:rFonts w:ascii="Times New Roman" w:hAnsi="Times New Roman" w:cs="Times New Roman"/>
-          <w:color w:val="000000" w:themeColor="text1"/>
-          <w:sz w:val="24"/>
-          <w:szCs w:val="24"/>
-          <w:lang w:val="en-US"/>
-        </w:rPr>
-        <w:t>dituntut</w:t>
-      </w:r>
-      <w:r>
-        <w:rPr>
-          <w:rFonts w:ascii="Times New Roman" w:hAnsi="Times New Roman" w:cs="Times New Roman"/>
-          <w:color w:val="000000" w:themeColor="text1"/>
-          <w:sz w:val="24"/>
-          <w:szCs w:val="24"/>
-          <w:lang w:val="en-US"/>
-        </w:rPr>
-        <w:t xml:space="preserve"> pintar dalam</w:t>
-      </w:r>
-      <w:r>
-        <w:rPr>
-          <w:rFonts w:ascii="Times New Roman" w:hAnsi="Times New Roman" w:cs="Times New Roman"/>
-          <w:color w:val="000000" w:themeColor="text1"/>
-          <w:sz w:val="24"/>
-          <w:szCs w:val="24"/>
-          <w:lang w:val="en-US"/>
-        </w:rPr>
-        <w:t xml:space="preserve"> menganalisis pasar, selain itu</w:t>
-      </w:r>
-      <w:r>
-        <w:rPr>
-          <w:rFonts w:ascii="Times New Roman" w:hAnsi="Times New Roman" w:cs="Times New Roman"/>
-          <w:color w:val="000000" w:themeColor="text1"/>
-          <w:sz w:val="24"/>
-          <w:szCs w:val="24"/>
-          <w:lang w:val="en-US"/>
-        </w:rPr>
-        <w:t xml:space="preserve"> ketersediaan barang yang dijualpun menjadi salah satu faktor yang harus dianalisis supaya kebutuhan </w:t>
-      </w:r>
-      <w:r>
-        <w:rPr>
-          <w:rFonts w:ascii="Times New Roman" w:hAnsi="Times New Roman" w:cs="Times New Roman"/>
-          <w:color w:val="000000" w:themeColor="text1"/>
-          <w:sz w:val="24"/>
-          <w:szCs w:val="24"/>
-          <w:lang w:val="en-US"/>
-        </w:rPr>
-        <w:t>pembeli</w:t>
-      </w:r>
-      <w:r>
-        <w:rPr>
-          <w:rFonts w:ascii="Times New Roman" w:hAnsi="Times New Roman" w:cs="Times New Roman"/>
-          <w:color w:val="000000" w:themeColor="text1"/>
-          <w:sz w:val="24"/>
-          <w:szCs w:val="24"/>
-          <w:lang w:val="en-US"/>
-        </w:rPr>
-        <w:t xml:space="preserve"> dapat terpenuhi. Untuk mendukung hal itu, data penjualan yang sebelumnya hanya </w:t>
-      </w:r>
-      <w:r>
-        <w:rPr>
-          <w:rFonts w:ascii="Times New Roman" w:hAnsi="Times New Roman" w:cs="Times New Roman"/>
-          <w:color w:val="000000" w:themeColor="text1"/>
-          <w:sz w:val="24"/>
-          <w:szCs w:val="24"/>
-          <w:lang w:val="en-US"/>
-        </w:rPr>
-        <w:t xml:space="preserve">tersimpan sebagai </w:t>
-      </w:r>
-      <w:r>
-        <w:rPr>
-          <w:rFonts w:ascii="Times New Roman" w:hAnsi="Times New Roman" w:cs="Times New Roman"/>
-          <w:color w:val="000000" w:themeColor="text1"/>
-          <w:sz w:val="24"/>
-          <w:szCs w:val="24"/>
-          <w:lang w:val="en-US"/>
-        </w:rPr>
-        <w:t>ar</w:t>
-      </w:r>
-      <w:r>
-        <w:rPr>
-          <w:rFonts w:ascii="Times New Roman" w:hAnsi="Times New Roman" w:cs="Times New Roman"/>
-          <w:color w:val="000000" w:themeColor="text1"/>
-          <w:sz w:val="24"/>
-          <w:szCs w:val="24"/>
-          <w:lang w:val="en-US"/>
-        </w:rPr>
-        <w:t xml:space="preserve">sip atau berupa dokumen saja </w:t>
-      </w:r>
-      <w:r>
-        <w:rPr>
-          <w:rFonts w:ascii="Times New Roman" w:hAnsi="Times New Roman" w:cs="Times New Roman"/>
-          <w:color w:val="000000" w:themeColor="text1"/>
-          <w:sz w:val="24"/>
-          <w:szCs w:val="24"/>
-          <w:lang w:val="en-US"/>
-        </w:rPr>
-        <w:t xml:space="preserve">dapat dimanfaatkan untuk menganalisis pasar dan kebutuhan </w:t>
-      </w:r>
-      <w:r>
-        <w:rPr>
-          <w:rFonts w:ascii="Times New Roman" w:hAnsi="Times New Roman" w:cs="Times New Roman"/>
-          <w:color w:val="000000" w:themeColor="text1"/>
-          <w:sz w:val="24"/>
-          <w:szCs w:val="24"/>
-          <w:lang w:val="en-US"/>
-        </w:rPr>
-        <w:t>pembeli</w:t>
-      </w:r>
-      <w:r>
-        <w:rPr>
-          <w:rFonts w:ascii="Times New Roman" w:hAnsi="Times New Roman" w:cs="Times New Roman"/>
-          <w:color w:val="000000" w:themeColor="text1"/>
-          <w:sz w:val="24"/>
-          <w:szCs w:val="24"/>
-          <w:lang w:val="en-US"/>
-        </w:rPr>
-        <w:t xml:space="preserve">. Saat ini teknik </w:t>
+        <w:t xml:space="preserve"> Untuk </w:t>
+      </w:r>
+      <w:r>
+        <w:rPr>
+          <w:rFonts w:ascii="Times New Roman" w:hAnsi="Times New Roman" w:cs="Times New Roman"/>
+          <w:color w:val="000000" w:themeColor="text1"/>
+          <w:sz w:val="24"/>
+          <w:szCs w:val="24"/>
+          <w:lang w:val="en-US"/>
+        </w:rPr>
+        <w:t xml:space="preserve">menghadapi kondisi tersebut dibutuhkan sebuah metode atau </w:t>
+      </w:r>
+      <w:r>
+        <w:rPr>
+          <w:rFonts w:ascii="Times New Roman" w:hAnsi="Times New Roman" w:cs="Times New Roman"/>
+          <w:color w:val="000000" w:themeColor="text1"/>
+          <w:sz w:val="24"/>
+          <w:szCs w:val="24"/>
+          <w:lang w:val="en-US"/>
+        </w:rPr>
+        <w:t xml:space="preserve">teknik </w:t>
+      </w:r>
+      <w:r>
+        <w:rPr>
+          <w:rFonts w:ascii="Times New Roman" w:hAnsi="Times New Roman" w:cs="Times New Roman"/>
+          <w:color w:val="000000" w:themeColor="text1"/>
+          <w:sz w:val="24"/>
+          <w:szCs w:val="24"/>
+          <w:lang w:val="en-US"/>
+        </w:rPr>
+        <w:t xml:space="preserve">yang dapat mengubah </w:t>
+      </w:r>
+      <w:r>
+        <w:rPr>
+          <w:rFonts w:ascii="Times New Roman" w:hAnsi="Times New Roman" w:cs="Times New Roman"/>
+          <w:color w:val="000000" w:themeColor="text1"/>
+          <w:sz w:val="24"/>
+          <w:szCs w:val="24"/>
+          <w:lang w:val="en-US"/>
+        </w:rPr>
+        <w:t>ribuan</w:t>
+      </w:r>
+      <w:r>
+        <w:rPr>
+          <w:rFonts w:ascii="Times New Roman" w:hAnsi="Times New Roman" w:cs="Times New Roman"/>
+          <w:color w:val="000000" w:themeColor="text1"/>
+          <w:sz w:val="24"/>
+          <w:szCs w:val="24"/>
+          <w:lang w:val="en-US"/>
+        </w:rPr>
+        <w:t xml:space="preserve"> data menjadi sebuah informasi atau pengetahuan (</w:t>
       </w:r>
       <w:r>
         <w:rPr>
@@ -249,7 +351,67 @@
           <w:szCs w:val="24"/>
           <w:lang w:val="en-US"/>
         </w:rPr>
-        <w:t>d</w:t>
+        <w:t>knowledge</w:t>
+      </w:r>
+      <w:r>
+        <w:rPr>
+          <w:rFonts w:ascii="Times New Roman" w:hAnsi="Times New Roman" w:cs="Times New Roman"/>
+          <w:color w:val="000000" w:themeColor="text1"/>
+          <w:sz w:val="24"/>
+          <w:szCs w:val="24"/>
+          <w:lang w:val="en-US"/>
+        </w:rPr>
+        <w:t xml:space="preserve">), sehingga bermanfaat untuk mendukung dalam pengambilan keputusan bisnis. </w:t>
+      </w:r>
+      <w:r>
+        <w:rPr>
+          <w:rFonts w:ascii="Times New Roman" w:hAnsi="Times New Roman" w:cs="Times New Roman"/>
+          <w:color w:val="000000" w:themeColor="text1"/>
+          <w:sz w:val="24"/>
+          <w:szCs w:val="24"/>
+          <w:lang w:val="en-US"/>
+        </w:rPr>
+        <w:t>Teknologi</w:t>
+      </w:r>
+      <w:r>
+        <w:rPr>
+          <w:rFonts w:ascii="Times New Roman" w:hAnsi="Times New Roman" w:cs="Times New Roman"/>
+          <w:color w:val="000000" w:themeColor="text1"/>
+          <w:sz w:val="24"/>
+          <w:szCs w:val="24"/>
+          <w:lang w:val="en-US"/>
+        </w:rPr>
+        <w:t xml:space="preserve"> </w:t>
+      </w:r>
+      <w:r>
+        <w:rPr>
+          <w:rFonts w:ascii="Times New Roman" w:hAnsi="Times New Roman" w:cs="Times New Roman"/>
+          <w:color w:val="000000" w:themeColor="text1"/>
+          <w:sz w:val="24"/>
+          <w:szCs w:val="24"/>
+          <w:lang w:val="en-US"/>
+        </w:rPr>
+        <w:t xml:space="preserve">yang dapat </w:t>
+      </w:r>
+      <w:r>
+        <w:rPr>
+          <w:rFonts w:ascii="Times New Roman" w:hAnsi="Times New Roman" w:cs="Times New Roman"/>
+          <w:color w:val="000000" w:themeColor="text1"/>
+          <w:sz w:val="24"/>
+          <w:szCs w:val="24"/>
+          <w:lang w:val="en-US"/>
+        </w:rPr>
+        <w:t xml:space="preserve">diterapkan untuk mengolah data </w:t>
+      </w:r>
+      <w:r>
+        <w:rPr>
+          <w:rFonts w:ascii="Times New Roman" w:hAnsi="Times New Roman" w:cs="Times New Roman"/>
+          <w:color w:val="000000" w:themeColor="text1"/>
+          <w:sz w:val="24"/>
+          <w:szCs w:val="24"/>
+          <w:lang w:val="en-US"/>
+        </w:rPr>
+        <w:t xml:space="preserve">transaksi penjualan tersebut adalah </w:t>
       </w:r>
       <w:r>
         <w:rPr>
@@ -260,149 +422,17 @@
           <w:szCs w:val="24"/>
           <w:lang w:val="en-US"/>
         </w:rPr>
-        <w:t>ata mining</w:t>
-      </w:r>
-      <w:r>
-        <w:rPr>
-          <w:rFonts w:ascii="Times New Roman" w:hAnsi="Times New Roman" w:cs="Times New Roman"/>
-          <w:color w:val="000000" w:themeColor="text1"/>
-          <w:sz w:val="24"/>
-          <w:szCs w:val="24"/>
-          <w:lang w:val="en-US"/>
-        </w:rPr>
-        <w:t xml:space="preserve"> </w:t>
-      </w:r>
-      <w:r>
-        <w:rPr>
-          <w:rFonts w:ascii="Times New Roman" w:hAnsi="Times New Roman" w:cs="Times New Roman"/>
-          <w:color w:val="000000" w:themeColor="text1"/>
-          <w:sz w:val="24"/>
-          <w:szCs w:val="24"/>
-          <w:lang w:val="en-US"/>
-        </w:rPr>
-        <w:t>banyak diterapkan untuk mengolah data yang berjumlah besar,</w:t>
-      </w:r>
-      <w:r>
-        <w:rPr>
-          <w:rFonts w:ascii="Times New Roman" w:hAnsi="Times New Roman" w:cs="Times New Roman"/>
-          <w:color w:val="000000" w:themeColor="text1"/>
-          <w:sz w:val="24"/>
-          <w:szCs w:val="24"/>
-          <w:lang w:val="en-US"/>
-        </w:rPr>
-        <w:t xml:space="preserve"> salah satunya teknik </w:t>
-      </w:r>
-      <w:r>
-        <w:rPr>
-          <w:rFonts w:ascii="Times New Roman" w:hAnsi="Times New Roman" w:cs="Times New Roman"/>
-          <w:i/>
-          <w:color w:val="000000" w:themeColor="text1"/>
-          <w:sz w:val="24"/>
-          <w:szCs w:val="24"/>
-          <w:lang w:val="en-US"/>
-        </w:rPr>
-        <w:t>association rules</w:t>
-      </w:r>
-      <w:r>
-        <w:rPr>
-          <w:rFonts w:ascii="Times New Roman" w:hAnsi="Times New Roman" w:cs="Times New Roman"/>
-          <w:color w:val="000000" w:themeColor="text1"/>
-          <w:sz w:val="24"/>
-          <w:szCs w:val="24"/>
-          <w:lang w:val="en-US"/>
-        </w:rPr>
-        <w:t xml:space="preserve"> atau</w:t>
-      </w:r>
-      <w:r>
-        <w:rPr>
-          <w:rFonts w:ascii="Times New Roman" w:hAnsi="Times New Roman" w:cs="Times New Roman"/>
-          <w:i/>
-          <w:color w:val="000000" w:themeColor="text1"/>
-          <w:sz w:val="24"/>
-          <w:szCs w:val="24"/>
-          <w:lang w:val="en-US"/>
-        </w:rPr>
-        <w:t xml:space="preserve"> market basket analysis</w:t>
-      </w:r>
-      <w:r>
-        <w:rPr>
-          <w:rFonts w:ascii="Times New Roman" w:hAnsi="Times New Roman" w:cs="Times New Roman"/>
-          <w:color w:val="000000" w:themeColor="text1"/>
-          <w:sz w:val="24"/>
-          <w:szCs w:val="24"/>
-          <w:lang w:val="en-US"/>
-        </w:rPr>
-        <w:t>, m</w:t>
-      </w:r>
-      <w:r>
-        <w:rPr>
-          <w:rFonts w:ascii="Times New Roman" w:hAnsi="Times New Roman" w:cs="Times New Roman"/>
-          <w:color w:val="000000" w:themeColor="text1"/>
-          <w:sz w:val="24"/>
-          <w:szCs w:val="24"/>
-          <w:lang w:val="en-US"/>
-        </w:rPr>
-        <w:t>isal</w:t>
-      </w:r>
-      <w:r>
-        <w:rPr>
-          <w:rFonts w:ascii="Times New Roman" w:hAnsi="Times New Roman" w:cs="Times New Roman"/>
-          <w:color w:val="000000" w:themeColor="text1"/>
-          <w:sz w:val="24"/>
-          <w:szCs w:val="24"/>
-          <w:lang w:val="en-US"/>
-        </w:rPr>
-        <w:t>nya</w:t>
-      </w:r>
-      <w:r>
-        <w:rPr>
-          <w:rFonts w:ascii="Times New Roman" w:hAnsi="Times New Roman" w:cs="Times New Roman"/>
-          <w:color w:val="000000" w:themeColor="text1"/>
-          <w:sz w:val="24"/>
-          <w:szCs w:val="24"/>
-          <w:lang w:val="en-US"/>
-        </w:rPr>
-        <w:t xml:space="preserve"> </w:t>
-      </w:r>
-      <w:r>
-        <w:rPr>
-          <w:rFonts w:ascii="Times New Roman" w:hAnsi="Times New Roman" w:cs="Times New Roman"/>
-          <w:color w:val="000000" w:themeColor="text1"/>
-          <w:sz w:val="24"/>
-          <w:szCs w:val="24"/>
-          <w:lang w:val="en-US"/>
-        </w:rPr>
-        <w:t xml:space="preserve">untuk </w:t>
-      </w:r>
-      <w:r>
-        <w:rPr>
-          <w:rFonts w:ascii="Times New Roman" w:hAnsi="Times New Roman" w:cs="Times New Roman"/>
-          <w:color w:val="000000" w:themeColor="text1"/>
-          <w:sz w:val="24"/>
-          <w:szCs w:val="24"/>
-          <w:lang w:val="en-US"/>
-        </w:rPr>
-        <w:t>melihat</w:t>
-      </w:r>
-      <w:r>
-        <w:rPr>
-          <w:rFonts w:ascii="Times New Roman" w:hAnsi="Times New Roman" w:cs="Times New Roman"/>
-          <w:color w:val="000000" w:themeColor="text1"/>
-          <w:sz w:val="24"/>
-          <w:szCs w:val="24"/>
-          <w:lang w:val="en-US"/>
-        </w:rPr>
-        <w:t xml:space="preserve"> suatu produk yang banyak dibeli </w:t>
-      </w:r>
-      <w:r>
-        <w:rPr>
-          <w:rFonts w:ascii="Times New Roman" w:hAnsi="Times New Roman" w:cs="Times New Roman"/>
-          <w:color w:val="000000" w:themeColor="text1"/>
-          <w:sz w:val="24"/>
-          <w:szCs w:val="24"/>
-          <w:lang w:val="en-US"/>
-        </w:rPr>
-        <w:t>oleh pembeli</w:t>
+        <w:t xml:space="preserve">data </w:t>
+      </w:r>
+      <w:r>
+        <w:rPr>
+          <w:rFonts w:ascii="Times New Roman" w:hAnsi="Times New Roman" w:cs="Times New Roman"/>
+          <w:color w:val="000000" w:themeColor="text1"/>
+          <w:sz w:val="24"/>
+          <w:szCs w:val="24"/>
+          <w:lang w:val="en-US"/>
+        </w:rPr>
+        <w:t>mining</w:t>
       </w:r>
       <w:r>
         <w:rPr>
@@ -413,137 +443,6 @@
           <w:lang w:val="en-US"/>
         </w:rPr>
         <w:t xml:space="preserve">. </w:t>
-      </w:r>
-      <w:r>
-        <w:rPr>
-          <w:rFonts w:ascii="Times New Roman" w:hAnsi="Times New Roman" w:cs="Times New Roman"/>
-          <w:color w:val="000000" w:themeColor="text1"/>
-          <w:sz w:val="24"/>
-          <w:szCs w:val="24"/>
-          <w:lang w:val="en-US"/>
-        </w:rPr>
-        <w:t>Selain itu t</w:t>
-      </w:r>
-      <w:r>
-        <w:rPr>
-          <w:rFonts w:ascii="Times New Roman" w:hAnsi="Times New Roman" w:cs="Times New Roman"/>
-          <w:color w:val="000000" w:themeColor="text1"/>
-          <w:sz w:val="24"/>
-          <w:szCs w:val="24"/>
-          <w:lang w:val="en-US"/>
-        </w:rPr>
-        <w:t xml:space="preserve">eknik </w:t>
-      </w:r>
-      <w:r>
-        <w:rPr>
-          <w:rFonts w:ascii="Times New Roman" w:hAnsi="Times New Roman" w:cs="Times New Roman"/>
-          <w:i/>
-          <w:color w:val="000000" w:themeColor="text1"/>
-          <w:sz w:val="24"/>
-          <w:szCs w:val="24"/>
-          <w:lang w:val="en-US"/>
-        </w:rPr>
-        <w:t xml:space="preserve">association rule </w:t>
-      </w:r>
-      <w:r>
-        <w:rPr>
-          <w:rFonts w:ascii="Times New Roman" w:hAnsi="Times New Roman" w:cs="Times New Roman"/>
-          <w:color w:val="000000" w:themeColor="text1"/>
-          <w:sz w:val="24"/>
-          <w:szCs w:val="24"/>
-          <w:lang w:val="en-US"/>
-        </w:rPr>
-        <w:t xml:space="preserve">dalam data mining juga bisa digunakan untuk menentukan pola pembelian suatu produk dalam upaya </w:t>
-      </w:r>
-      <w:r>
-        <w:rPr>
-          <w:rFonts w:ascii="Times New Roman" w:hAnsi="Times New Roman" w:cs="Times New Roman"/>
-          <w:color w:val="000000" w:themeColor="text1"/>
-          <w:sz w:val="24"/>
-          <w:szCs w:val="24"/>
-          <w:lang w:val="en-US"/>
-        </w:rPr>
-        <w:t>membaca kebiasan pembeli dalam berbelanja, dengan kemampuan tersebut perusahaan dapat menerapkan strategi penjualaan yang tepat</w:t>
-      </w:r>
-      <w:r>
-        <w:rPr>
-          <w:rFonts w:ascii="Times New Roman" w:hAnsi="Times New Roman" w:cs="Times New Roman"/>
-          <w:color w:val="000000" w:themeColor="text1"/>
-          <w:sz w:val="24"/>
-          <w:szCs w:val="24"/>
-          <w:lang w:val="en-US"/>
-        </w:rPr>
-        <w:t xml:space="preserve">, </w:t>
-      </w:r>
-      <w:r>
-        <w:rPr>
-          <w:rFonts w:ascii="Times New Roman" w:hAnsi="Times New Roman" w:cs="Times New Roman"/>
-          <w:color w:val="000000" w:themeColor="text1"/>
-          <w:sz w:val="24"/>
-          <w:szCs w:val="24"/>
-          <w:lang w:val="en-US"/>
-        </w:rPr>
-        <w:t>sehingga dapat mengoptimalkan</w:t>
-      </w:r>
-      <w:r>
-        <w:rPr>
-          <w:rFonts w:ascii="Times New Roman" w:hAnsi="Times New Roman" w:cs="Times New Roman"/>
-          <w:color w:val="000000" w:themeColor="text1"/>
-          <w:sz w:val="24"/>
-          <w:szCs w:val="24"/>
-          <w:lang w:val="en-US"/>
-        </w:rPr>
-        <w:t xml:space="preserve"> penjualan </w:t>
-      </w:r>
-      <w:r>
-        <w:rPr>
-          <w:rFonts w:ascii="Times New Roman" w:hAnsi="Times New Roman" w:cs="Times New Roman"/>
-          <w:color w:val="000000" w:themeColor="text1"/>
-          <w:sz w:val="24"/>
-          <w:szCs w:val="24"/>
-          <w:lang w:val="en-US"/>
-        </w:rPr>
-        <w:t xml:space="preserve">dan </w:t>
-      </w:r>
-      <w:r>
-        <w:rPr>
-          <w:rFonts w:ascii="Times New Roman" w:hAnsi="Times New Roman" w:cs="Times New Roman"/>
-          <w:color w:val="000000" w:themeColor="text1"/>
-          <w:sz w:val="24"/>
-          <w:szCs w:val="24"/>
-          <w:lang w:val="en-US"/>
-        </w:rPr>
-        <w:t xml:space="preserve">membantu </w:t>
-      </w:r>
-      <w:r>
-        <w:rPr>
-          <w:rFonts w:ascii="Times New Roman" w:hAnsi="Times New Roman" w:cs="Times New Roman"/>
-          <w:color w:val="000000" w:themeColor="text1"/>
-          <w:sz w:val="24"/>
-          <w:szCs w:val="24"/>
-          <w:lang w:val="en-US"/>
-        </w:rPr>
-        <w:t xml:space="preserve">ketersediaan produk </w:t>
-      </w:r>
-      <w:r>
-        <w:rPr>
-          <w:rFonts w:ascii="Times New Roman" w:hAnsi="Times New Roman" w:cs="Times New Roman"/>
-          <w:color w:val="000000" w:themeColor="text1"/>
-          <w:sz w:val="24"/>
-          <w:szCs w:val="24"/>
-          <w:lang w:val="en-US"/>
-        </w:rPr>
-        <w:t>tersebut</w:t>
-      </w:r>
-      <w:r>
-        <w:rPr>
-          <w:rFonts w:ascii="Times New Roman" w:hAnsi="Times New Roman" w:cs="Times New Roman"/>
-          <w:color w:val="000000" w:themeColor="text1"/>
-          <w:sz w:val="24"/>
-          <w:szCs w:val="24"/>
-          <w:lang w:val="en-US"/>
-        </w:rPr>
-        <w:t>.</w:t>
       </w:r>
     </w:p>
     <w:p>
@@ -565,20 +464,39 @@
           <w:color w:val="000000" w:themeColor="text1"/>
           <w:sz w:val="24"/>
           <w:szCs w:val="24"/>
-          <w:highlight w:val="yellow"/>
-          <w:lang w:val="en-US"/>
-        </w:rPr>
-        <w:t>PT. Fransari Tirta</w:t>
-      </w:r>
-      <w:r>
-        <w:rPr>
-          <w:rFonts w:ascii="Times New Roman" w:hAnsi="Times New Roman" w:cs="Times New Roman"/>
-          <w:color w:val="000000" w:themeColor="text1"/>
-          <w:sz w:val="24"/>
-          <w:szCs w:val="24"/>
-          <w:lang w:val="en-US"/>
-        </w:rPr>
-        <w:t xml:space="preserve"> merupakan perusahaan yang bergerak dibidang usaha </w:t>
+          <w:lang w:val="en-US"/>
+        </w:rPr>
+        <w:t>Teknik atau metode dalam proses</w:t>
+      </w:r>
+      <w:r>
+        <w:rPr>
+          <w:rFonts w:ascii="Times New Roman" w:hAnsi="Times New Roman" w:cs="Times New Roman"/>
+          <w:color w:val="000000" w:themeColor="text1"/>
+          <w:sz w:val="24"/>
+          <w:szCs w:val="24"/>
+          <w:lang w:val="en-US"/>
+        </w:rPr>
+        <w:t xml:space="preserve"> pengolahan atas data dengan jumlah yang besar sangatlah beragam. </w:t>
+      </w:r>
+      <w:r>
+        <w:rPr>
+          <w:rFonts w:ascii="Times New Roman" w:hAnsi="Times New Roman" w:cs="Times New Roman"/>
+          <w:color w:val="000000" w:themeColor="text1"/>
+          <w:sz w:val="24"/>
+          <w:szCs w:val="24"/>
+          <w:lang w:val="en-US"/>
+        </w:rPr>
+        <w:t>Ada</w:t>
+      </w:r>
+      <w:r>
+        <w:rPr>
+          <w:rFonts w:ascii="Times New Roman" w:hAnsi="Times New Roman" w:cs="Times New Roman"/>
+          <w:color w:val="000000" w:themeColor="text1"/>
+          <w:sz w:val="24"/>
+          <w:szCs w:val="24"/>
+          <w:lang w:val="en-US"/>
+        </w:rPr>
+        <w:t xml:space="preserve"> beberapa metode yang sering digunakan dalam teknologi </w:t>
       </w:r>
       <w:r>
         <w:rPr>
@@ -589,9 +507,48 @@
           <w:szCs w:val="24"/>
           <w:lang w:val="en-US"/>
         </w:rPr>
-        <w:t xml:space="preserve">Water and Wastewater Treatment Systems </w:t>
-      </w:r>
-      <w:proofErr w:type="gramStart"/>
+        <w:t>data mining</w:t>
+      </w:r>
+      <w:r>
+        <w:rPr>
+          <w:rFonts w:ascii="Times New Roman" w:hAnsi="Times New Roman" w:cs="Times New Roman"/>
+          <w:color w:val="000000" w:themeColor="text1"/>
+          <w:sz w:val="24"/>
+          <w:szCs w:val="24"/>
+          <w:lang w:val="en-US"/>
+        </w:rPr>
+        <w:t xml:space="preserve"> </w:t>
+      </w:r>
+      <w:r>
+        <w:rPr>
+          <w:rFonts w:ascii="Times New Roman" w:hAnsi="Times New Roman" w:cs="Times New Roman"/>
+          <w:color w:val="000000" w:themeColor="text1"/>
+          <w:sz w:val="24"/>
+          <w:szCs w:val="24"/>
+          <w:lang w:val="en-US"/>
+        </w:rPr>
+        <w:t>yaitu</w:t>
+      </w:r>
+      <w:r>
+        <w:rPr>
+          <w:rFonts w:ascii="Times New Roman" w:hAnsi="Times New Roman" w:cs="Times New Roman"/>
+          <w:color w:val="000000" w:themeColor="text1"/>
+          <w:sz w:val="24"/>
+          <w:szCs w:val="24"/>
+          <w:lang w:val="en-US"/>
+        </w:rPr>
+        <w:t xml:space="preserve"> metode atau </w:t>
+      </w:r>
+      <w:r>
+        <w:rPr>
+          <w:rFonts w:ascii="Times New Roman" w:hAnsi="Times New Roman" w:cs="Times New Roman"/>
+          <w:color w:val="000000" w:themeColor="text1"/>
+          <w:sz w:val="24"/>
+          <w:szCs w:val="24"/>
+          <w:lang w:val="en-US"/>
+        </w:rPr>
+        <w:t xml:space="preserve">teknik </w:t>
+      </w:r>
       <w:r>
         <w:rPr>
           <w:rFonts w:ascii="Times New Roman" w:hAnsi="Times New Roman" w:cs="Times New Roman"/>
@@ -601,9 +558,48 @@
           <w:szCs w:val="24"/>
           <w:lang w:val="en-US"/>
         </w:rPr>
-        <w:t>And</w:t>
-      </w:r>
-      <w:proofErr w:type="gramEnd"/>
+        <w:t>association rules</w:t>
+      </w:r>
+      <w:r>
+        <w:rPr>
+          <w:rFonts w:ascii="Times New Roman" w:hAnsi="Times New Roman" w:cs="Times New Roman"/>
+          <w:color w:val="000000" w:themeColor="text1"/>
+          <w:sz w:val="24"/>
+          <w:szCs w:val="24"/>
+          <w:lang w:val="en-US"/>
+        </w:rPr>
+        <w:t xml:space="preserve"> atau</w:t>
+      </w:r>
+      <w:r>
+        <w:rPr>
+          <w:rFonts w:ascii="Times New Roman" w:hAnsi="Times New Roman" w:cs="Times New Roman"/>
+          <w:color w:val="000000" w:themeColor="text1"/>
+          <w:sz w:val="24"/>
+          <w:szCs w:val="24"/>
+          <w:lang w:val="en-US"/>
+        </w:rPr>
+        <w:t xml:space="preserve"> </w:t>
+      </w:r>
+      <w:r>
+        <w:rPr>
+          <w:rFonts w:ascii="Times New Roman" w:hAnsi="Times New Roman" w:cs="Times New Roman"/>
+          <w:color w:val="000000" w:themeColor="text1"/>
+          <w:sz w:val="24"/>
+          <w:szCs w:val="24"/>
+          <w:lang w:val="en-US"/>
+        </w:rPr>
+        <w:t>umumnya</w:t>
+      </w:r>
+      <w:r>
+        <w:rPr>
+          <w:rFonts w:ascii="Times New Roman" w:hAnsi="Times New Roman" w:cs="Times New Roman"/>
+          <w:color w:val="000000" w:themeColor="text1"/>
+          <w:sz w:val="24"/>
+          <w:szCs w:val="24"/>
+          <w:lang w:val="en-US"/>
+        </w:rPr>
+        <w:t xml:space="preserve"> disebut</w:t>
+      </w:r>
       <w:r>
         <w:rPr>
           <w:rFonts w:ascii="Times New Roman" w:hAnsi="Times New Roman" w:cs="Times New Roman"/>
@@ -613,27 +609,199 @@
           <w:szCs w:val="24"/>
           <w:lang w:val="en-US"/>
         </w:rPr>
-        <w:t xml:space="preserve"> Pollution Control</w:t>
-      </w:r>
-      <w:r>
-        <w:rPr>
-          <w:rFonts w:ascii="Times New Roman" w:hAnsi="Times New Roman" w:cs="Times New Roman"/>
-          <w:color w:val="000000" w:themeColor="text1"/>
-          <w:sz w:val="24"/>
-          <w:szCs w:val="24"/>
-          <w:lang w:val="en-US"/>
-        </w:rPr>
-        <w:t xml:space="preserve"> yang salah satunya menjual berbagai macam pipa. Untuk mengetahui penjualan pipa yang paling sering dan banyak serta mengetahui pola pembeliannya, tim manajemen PT. Fransari Tirta hanya melakukannya secara manual berdasarkan catatan</w:t>
-      </w:r>
-      <w:r>
-        <w:rPr>
-          <w:rFonts w:ascii="Times New Roman" w:hAnsi="Times New Roman" w:cs="Times New Roman"/>
-          <w:color w:val="000000" w:themeColor="text1"/>
-          <w:sz w:val="24"/>
-          <w:szCs w:val="24"/>
-          <w:lang w:val="en-US"/>
-        </w:rPr>
-        <w:t xml:space="preserve"> atau </w:t>
+        <w:t xml:space="preserve"> market basket analysis</w:t>
+      </w:r>
+      <w:r>
+        <w:rPr>
+          <w:rFonts w:ascii="Times New Roman" w:hAnsi="Times New Roman" w:cs="Times New Roman"/>
+          <w:i/>
+          <w:color w:val="000000" w:themeColor="text1"/>
+          <w:sz w:val="24"/>
+          <w:szCs w:val="24"/>
+          <w:lang w:val="en-US"/>
+        </w:rPr>
+        <w:t xml:space="preserve"> </w:t>
+      </w:r>
+      <w:r>
+        <w:rPr>
+          <w:rFonts w:ascii="Times New Roman" w:hAnsi="Times New Roman" w:cs="Times New Roman"/>
+          <w:color w:val="000000" w:themeColor="text1"/>
+          <w:sz w:val="24"/>
+          <w:szCs w:val="24"/>
+          <w:lang w:val="en-US"/>
+        </w:rPr>
+        <w:t>(analisa keranjang belanja)</w:t>
+      </w:r>
+      <w:r>
+        <w:rPr>
+          <w:rFonts w:ascii="Times New Roman" w:hAnsi="Times New Roman" w:cs="Times New Roman"/>
+          <w:color w:val="000000" w:themeColor="text1"/>
+          <w:sz w:val="24"/>
+          <w:szCs w:val="24"/>
+          <w:lang w:val="en-US"/>
+        </w:rPr>
+        <w:t>, m</w:t>
+      </w:r>
+      <w:r>
+        <w:rPr>
+          <w:rFonts w:ascii="Times New Roman" w:hAnsi="Times New Roman" w:cs="Times New Roman"/>
+          <w:color w:val="000000" w:themeColor="text1"/>
+          <w:sz w:val="24"/>
+          <w:szCs w:val="24"/>
+          <w:lang w:val="en-US"/>
+        </w:rPr>
+        <w:t>isal</w:t>
+      </w:r>
+      <w:r>
+        <w:rPr>
+          <w:rFonts w:ascii="Times New Roman" w:hAnsi="Times New Roman" w:cs="Times New Roman"/>
+          <w:color w:val="000000" w:themeColor="text1"/>
+          <w:sz w:val="24"/>
+          <w:szCs w:val="24"/>
+          <w:lang w:val="en-US"/>
+        </w:rPr>
+        <w:t>nya</w:t>
+      </w:r>
+      <w:r>
+        <w:rPr>
+          <w:rFonts w:ascii="Times New Roman" w:hAnsi="Times New Roman" w:cs="Times New Roman"/>
+          <w:color w:val="000000" w:themeColor="text1"/>
+          <w:sz w:val="24"/>
+          <w:szCs w:val="24"/>
+          <w:lang w:val="en-US"/>
+        </w:rPr>
+        <w:t xml:space="preserve"> </w:t>
+      </w:r>
+      <w:r>
+        <w:rPr>
+          <w:rFonts w:ascii="Times New Roman" w:hAnsi="Times New Roman" w:cs="Times New Roman"/>
+          <w:color w:val="000000" w:themeColor="text1"/>
+          <w:sz w:val="24"/>
+          <w:szCs w:val="24"/>
+          <w:lang w:val="en-US"/>
+        </w:rPr>
+        <w:t xml:space="preserve">untuk </w:t>
+      </w:r>
+      <w:r>
+        <w:rPr>
+          <w:rFonts w:ascii="Times New Roman" w:hAnsi="Times New Roman" w:cs="Times New Roman"/>
+          <w:color w:val="000000" w:themeColor="text1"/>
+          <w:sz w:val="24"/>
+          <w:szCs w:val="24"/>
+          <w:lang w:val="en-US"/>
+        </w:rPr>
+        <w:t>melihat</w:t>
+      </w:r>
+      <w:r>
+        <w:rPr>
+          <w:rFonts w:ascii="Times New Roman" w:hAnsi="Times New Roman" w:cs="Times New Roman"/>
+          <w:color w:val="000000" w:themeColor="text1"/>
+          <w:sz w:val="24"/>
+          <w:szCs w:val="24"/>
+          <w:lang w:val="en-US"/>
+        </w:rPr>
+        <w:t xml:space="preserve"> </w:t>
+      </w:r>
+      <w:r>
+        <w:rPr>
+          <w:rFonts w:ascii="Times New Roman" w:hAnsi="Times New Roman" w:cs="Times New Roman"/>
+          <w:color w:val="000000" w:themeColor="text1"/>
+          <w:sz w:val="24"/>
+          <w:szCs w:val="24"/>
+          <w:lang w:val="en-US"/>
+        </w:rPr>
+        <w:t xml:space="preserve">kombinasi </w:t>
+      </w:r>
+      <w:r>
+        <w:rPr>
+          <w:rFonts w:ascii="Times New Roman" w:hAnsi="Times New Roman" w:cs="Times New Roman"/>
+          <w:i/>
+          <w:color w:val="000000" w:themeColor="text1"/>
+          <w:sz w:val="24"/>
+          <w:szCs w:val="24"/>
+          <w:lang w:val="en-US"/>
+        </w:rPr>
+        <w:t>item</w:t>
+      </w:r>
+      <w:r>
+        <w:rPr>
+          <w:rFonts w:ascii="Times New Roman" w:hAnsi="Times New Roman" w:cs="Times New Roman"/>
+          <w:color w:val="000000" w:themeColor="text1"/>
+          <w:sz w:val="24"/>
+          <w:szCs w:val="24"/>
+          <w:lang w:val="en-US"/>
+        </w:rPr>
+        <w:t xml:space="preserve"> atau</w:t>
+      </w:r>
+      <w:r>
+        <w:rPr>
+          <w:rFonts w:ascii="Times New Roman" w:hAnsi="Times New Roman" w:cs="Times New Roman"/>
+          <w:color w:val="000000" w:themeColor="text1"/>
+          <w:sz w:val="24"/>
+          <w:szCs w:val="24"/>
+          <w:lang w:val="en-US"/>
+        </w:rPr>
+        <w:t xml:space="preserve"> produk yang banyak dibeli </w:t>
+      </w:r>
+      <w:r>
+        <w:rPr>
+          <w:rFonts w:ascii="Times New Roman" w:hAnsi="Times New Roman" w:cs="Times New Roman"/>
+          <w:color w:val="000000" w:themeColor="text1"/>
+          <w:sz w:val="24"/>
+          <w:szCs w:val="24"/>
+          <w:lang w:val="en-US"/>
+        </w:rPr>
+        <w:t>oleh pembeli</w:t>
+      </w:r>
+      <w:r>
+        <w:rPr>
+          <w:rFonts w:ascii="Times New Roman" w:hAnsi="Times New Roman" w:cs="Times New Roman"/>
+          <w:color w:val="000000" w:themeColor="text1"/>
+          <w:sz w:val="24"/>
+          <w:szCs w:val="24"/>
+          <w:lang w:val="en-US"/>
+        </w:rPr>
+        <w:t xml:space="preserve">. </w:t>
+      </w:r>
+      <w:r>
+        <w:rPr>
+          <w:rFonts w:ascii="Times New Roman" w:hAnsi="Times New Roman" w:cs="Times New Roman"/>
+          <w:color w:val="000000" w:themeColor="text1"/>
+          <w:sz w:val="24"/>
+          <w:szCs w:val="24"/>
+          <w:lang w:val="en-US"/>
+        </w:rPr>
+        <w:t xml:space="preserve">Selain itu </w:t>
+      </w:r>
+      <w:r>
+        <w:rPr>
+          <w:rFonts w:ascii="Times New Roman" w:hAnsi="Times New Roman" w:cs="Times New Roman"/>
+          <w:color w:val="000000" w:themeColor="text1"/>
+          <w:sz w:val="24"/>
+          <w:szCs w:val="24"/>
+          <w:lang w:val="en-US"/>
+        </w:rPr>
+        <w:t>dengan metode tersebut dapat</w:t>
+      </w:r>
+      <w:r>
+        <w:rPr>
+          <w:rFonts w:ascii="Times New Roman" w:hAnsi="Times New Roman" w:cs="Times New Roman"/>
+          <w:color w:val="000000" w:themeColor="text1"/>
+          <w:sz w:val="24"/>
+          <w:szCs w:val="24"/>
+          <w:lang w:val="en-US"/>
+        </w:rPr>
+        <w:t xml:space="preserve"> digunakan untuk menentukan pola pembelian suatu produk dalam upaya </w:t>
+      </w:r>
+      <w:r>
+        <w:rPr>
+          <w:rFonts w:ascii="Times New Roman" w:hAnsi="Times New Roman" w:cs="Times New Roman"/>
+          <w:color w:val="000000" w:themeColor="text1"/>
+          <w:sz w:val="24"/>
+          <w:szCs w:val="24"/>
+          <w:lang w:val="en-US"/>
+        </w:rPr>
+        <w:t xml:space="preserve">membaca kebiasan pembeli dalam berbelanja, dengan </w:t>
       </w:r>
       <w:r>
         <w:rPr>
@@ -644,37 +812,107 @@
           <w:lang w:val="en-US"/>
         </w:rPr>
         <w:lastRenderedPageBreak/>
-        <w:t>laporan</w:t>
-      </w:r>
-      <w:r>
-        <w:rPr>
-          <w:rFonts w:ascii="Times New Roman" w:hAnsi="Times New Roman" w:cs="Times New Roman"/>
-          <w:color w:val="000000" w:themeColor="text1"/>
-          <w:sz w:val="24"/>
-          <w:szCs w:val="24"/>
-          <w:lang w:val="en-US"/>
-        </w:rPr>
-        <w:t xml:space="preserve"> penjualannya dan hanya bisa mengetahui jumlah pipa yang paling banyak dibeli tanpa</w:t>
-      </w:r>
-      <w:r>
-        <w:rPr>
-          <w:rFonts w:ascii="Times New Roman" w:hAnsi="Times New Roman" w:cs="Times New Roman"/>
-          <w:color w:val="000000" w:themeColor="text1"/>
-          <w:sz w:val="24"/>
-          <w:szCs w:val="24"/>
-          <w:lang w:val="en-US"/>
-        </w:rPr>
-        <w:t xml:space="preserve"> bisa mengetahui pola pembeliannya</w:t>
-      </w:r>
-      <w:r>
-        <w:rPr>
-          <w:rFonts w:ascii="Times New Roman" w:hAnsi="Times New Roman" w:cs="Times New Roman"/>
-          <w:color w:val="000000" w:themeColor="text1"/>
-          <w:sz w:val="24"/>
-          <w:szCs w:val="24"/>
-          <w:lang w:val="en-US"/>
-        </w:rPr>
-        <w:t xml:space="preserve"> sehingga strategi penjualan dan ketersediaan pipa kurang optimal.</w:t>
+        <w:t>kemampuan tersebut</w:t>
+      </w:r>
+      <w:r>
+        <w:rPr>
+          <w:rFonts w:ascii="Times New Roman" w:hAnsi="Times New Roman" w:cs="Times New Roman"/>
+          <w:color w:val="000000" w:themeColor="text1"/>
+          <w:sz w:val="24"/>
+          <w:szCs w:val="24"/>
+          <w:lang w:val="en-US"/>
+        </w:rPr>
+        <w:t xml:space="preserve"> pelaku usaha atau</w:t>
+      </w:r>
+      <w:r>
+        <w:rPr>
+          <w:rFonts w:ascii="Times New Roman" w:hAnsi="Times New Roman" w:cs="Times New Roman"/>
+          <w:color w:val="000000" w:themeColor="text1"/>
+          <w:sz w:val="24"/>
+          <w:szCs w:val="24"/>
+          <w:lang w:val="en-US"/>
+        </w:rPr>
+        <w:t xml:space="preserve"> perusahaan dapat menerapkan strategi penjualaan yang tepat</w:t>
+      </w:r>
+      <w:r>
+        <w:rPr>
+          <w:rFonts w:ascii="Times New Roman" w:hAnsi="Times New Roman" w:cs="Times New Roman"/>
+          <w:color w:val="000000" w:themeColor="text1"/>
+          <w:sz w:val="24"/>
+          <w:szCs w:val="24"/>
+          <w:lang w:val="en-US"/>
+        </w:rPr>
+        <w:t xml:space="preserve">, </w:t>
+      </w:r>
+      <w:r>
+        <w:rPr>
+          <w:rFonts w:ascii="Times New Roman" w:hAnsi="Times New Roman" w:cs="Times New Roman"/>
+          <w:color w:val="000000" w:themeColor="text1"/>
+          <w:sz w:val="24"/>
+          <w:szCs w:val="24"/>
+          <w:lang w:val="en-US"/>
+        </w:rPr>
+        <w:t>sehingga dapat mengoptimalkan</w:t>
+      </w:r>
+      <w:r>
+        <w:rPr>
+          <w:rFonts w:ascii="Times New Roman" w:hAnsi="Times New Roman" w:cs="Times New Roman"/>
+          <w:color w:val="000000" w:themeColor="text1"/>
+          <w:sz w:val="24"/>
+          <w:szCs w:val="24"/>
+          <w:lang w:val="en-US"/>
+        </w:rPr>
+        <w:t xml:space="preserve"> penjualan </w:t>
+      </w:r>
+      <w:r>
+        <w:rPr>
+          <w:rFonts w:ascii="Times New Roman" w:hAnsi="Times New Roman" w:cs="Times New Roman"/>
+          <w:color w:val="000000" w:themeColor="text1"/>
+          <w:sz w:val="24"/>
+          <w:szCs w:val="24"/>
+          <w:lang w:val="en-US"/>
+        </w:rPr>
+        <w:t xml:space="preserve">dan </w:t>
+      </w:r>
+      <w:r>
+        <w:rPr>
+          <w:rFonts w:ascii="Times New Roman" w:hAnsi="Times New Roman" w:cs="Times New Roman"/>
+          <w:color w:val="000000" w:themeColor="text1"/>
+          <w:sz w:val="24"/>
+          <w:szCs w:val="24"/>
+          <w:lang w:val="en-US"/>
+        </w:rPr>
+        <w:t xml:space="preserve">membantu </w:t>
+      </w:r>
+      <w:r>
+        <w:rPr>
+          <w:rFonts w:ascii="Times New Roman" w:hAnsi="Times New Roman" w:cs="Times New Roman"/>
+          <w:color w:val="000000" w:themeColor="text1"/>
+          <w:sz w:val="24"/>
+          <w:szCs w:val="24"/>
+          <w:lang w:val="en-US"/>
+        </w:rPr>
+        <w:t xml:space="preserve">ketersediaan produk </w:t>
+      </w:r>
+      <w:r>
+        <w:rPr>
+          <w:rFonts w:ascii="Times New Roman" w:hAnsi="Times New Roman" w:cs="Times New Roman"/>
+          <w:color w:val="000000" w:themeColor="text1"/>
+          <w:sz w:val="24"/>
+          <w:szCs w:val="24"/>
+          <w:lang w:val="en-US"/>
+        </w:rPr>
+        <w:t>tersebut</w:t>
+      </w:r>
+      <w:r>
+        <w:rPr>
+          <w:rFonts w:ascii="Times New Roman" w:hAnsi="Times New Roman" w:cs="Times New Roman"/>
+          <w:color w:val="000000" w:themeColor="text1"/>
+          <w:sz w:val="24"/>
+          <w:szCs w:val="24"/>
+          <w:lang w:val="en-US"/>
+        </w:rPr>
+        <w:t>.</w:t>
       </w:r>
     </w:p>
     <w:p>
@@ -684,101 +922,61 @@
         <w:jc w:val="both"/>
         <w:rPr>
           <w:rFonts w:ascii="Times New Roman" w:hAnsi="Times New Roman" w:cs="Times New Roman"/>
-          <w:color w:val="000000" w:themeColor="text1"/>
-          <w:sz w:val="24"/>
-          <w:szCs w:val="24"/>
-          <w:lang w:val="en-US"/>
-        </w:rPr>
-      </w:pPr>
-      <w:r>
-        <w:rPr>
-          <w:rFonts w:ascii="Times New Roman" w:hAnsi="Times New Roman" w:cs="Times New Roman"/>
-          <w:color w:val="000000" w:themeColor="text1"/>
-          <w:sz w:val="24"/>
-          <w:szCs w:val="24"/>
-          <w:lang w:val="en-US"/>
-        </w:rPr>
-        <w:t xml:space="preserve">Untuk mengetahui jumlah produk yang paling banyak terjual dan untuk mengetahui pola pembelian </w:t>
-      </w:r>
-      <w:r>
-        <w:rPr>
-          <w:rFonts w:ascii="Times New Roman" w:hAnsi="Times New Roman" w:cs="Times New Roman"/>
-          <w:color w:val="000000" w:themeColor="text1"/>
-          <w:sz w:val="24"/>
-          <w:szCs w:val="24"/>
-          <w:lang w:val="en-US"/>
-        </w:rPr>
-        <w:t xml:space="preserve">dengan cepat dan </w:t>
-      </w:r>
-      <w:r>
-        <w:rPr>
-          <w:rFonts w:ascii="Times New Roman" w:hAnsi="Times New Roman" w:cs="Times New Roman"/>
-          <w:color w:val="000000" w:themeColor="text1"/>
-          <w:sz w:val="24"/>
-          <w:szCs w:val="24"/>
-          <w:lang w:val="en-US"/>
-        </w:rPr>
-        <w:t>tepat</w:t>
-      </w:r>
-      <w:r>
-        <w:rPr>
-          <w:rFonts w:ascii="Times New Roman" w:hAnsi="Times New Roman" w:cs="Times New Roman"/>
-          <w:color w:val="000000" w:themeColor="text1"/>
-          <w:sz w:val="24"/>
-          <w:szCs w:val="24"/>
-          <w:lang w:val="en-US"/>
-        </w:rPr>
-        <w:t xml:space="preserve">, </w:t>
-      </w:r>
-      <w:r>
-        <w:rPr>
-          <w:rFonts w:ascii="Times New Roman" w:hAnsi="Times New Roman" w:cs="Times New Roman"/>
-          <w:color w:val="000000" w:themeColor="text1"/>
-          <w:sz w:val="24"/>
-          <w:szCs w:val="24"/>
-          <w:lang w:val="en-US"/>
-        </w:rPr>
-        <w:t xml:space="preserve">maka perlu pengolahan </w:t>
-      </w:r>
-      <w:r>
-        <w:rPr>
-          <w:rFonts w:ascii="Times New Roman" w:hAnsi="Times New Roman" w:cs="Times New Roman"/>
-          <w:color w:val="000000" w:themeColor="text1"/>
-          <w:sz w:val="24"/>
-          <w:szCs w:val="24"/>
-          <w:lang w:val="en-US"/>
-        </w:rPr>
-        <w:t xml:space="preserve">terhadap </w:t>
-      </w:r>
-      <w:r>
-        <w:rPr>
-          <w:rFonts w:ascii="Times New Roman" w:hAnsi="Times New Roman" w:cs="Times New Roman"/>
-          <w:color w:val="000000" w:themeColor="text1"/>
-          <w:sz w:val="24"/>
-          <w:szCs w:val="24"/>
-          <w:lang w:val="en-US"/>
-        </w:rPr>
-        <w:t xml:space="preserve">data </w:t>
-      </w:r>
-      <w:r>
-        <w:rPr>
-          <w:rFonts w:ascii="Times New Roman" w:hAnsi="Times New Roman" w:cs="Times New Roman"/>
-          <w:color w:val="000000" w:themeColor="text1"/>
-          <w:sz w:val="24"/>
-          <w:szCs w:val="24"/>
-          <w:lang w:val="en-US"/>
-        </w:rPr>
-        <w:t xml:space="preserve">transaksi </w:t>
-      </w:r>
-      <w:r>
-        <w:rPr>
-          <w:rFonts w:ascii="Times New Roman" w:hAnsi="Times New Roman" w:cs="Times New Roman"/>
-          <w:color w:val="000000" w:themeColor="text1"/>
-          <w:sz w:val="24"/>
-          <w:szCs w:val="24"/>
-          <w:lang w:val="en-US"/>
-        </w:rPr>
-        <w:t xml:space="preserve">penjualan dengan menggunakan sebuah teknik </w:t>
+          <w:b/>
+          <w:color w:val="000000" w:themeColor="text1"/>
+          <w:sz w:val="24"/>
+          <w:szCs w:val="24"/>
+        </w:rPr>
+      </w:pPr>
+      <w:r>
+        <w:rPr>
+          <w:rFonts w:ascii="Times New Roman" w:hAnsi="Times New Roman" w:cs="Times New Roman"/>
+          <w:color w:val="000000" w:themeColor="text1"/>
+          <w:sz w:val="24"/>
+          <w:szCs w:val="24"/>
+          <w:lang w:val="en-US"/>
+        </w:rPr>
+        <w:t xml:space="preserve">CV </w:t>
+      </w:r>
+      <w:r>
+        <w:rPr>
+          <w:rFonts w:ascii="Times New Roman" w:hAnsi="Times New Roman" w:cs="Times New Roman"/>
+          <w:color w:val="000000" w:themeColor="text1"/>
+          <w:sz w:val="24"/>
+          <w:szCs w:val="24"/>
+          <w:lang w:val="en-US"/>
+        </w:rPr>
+        <w:t xml:space="preserve">XYZ store </w:t>
+      </w:r>
+      <w:r>
+        <w:rPr>
+          <w:rFonts w:ascii="Times New Roman" w:hAnsi="Times New Roman" w:cs="Times New Roman"/>
+          <w:color w:val="000000" w:themeColor="text1"/>
+          <w:sz w:val="24"/>
+          <w:szCs w:val="24"/>
+          <w:lang w:val="en-US"/>
+        </w:rPr>
+        <w:t xml:space="preserve">merupakan perusahaan yang bergerak dibidang </w:t>
+      </w:r>
+      <w:r>
+        <w:rPr>
+          <w:rFonts w:ascii="Times New Roman" w:hAnsi="Times New Roman" w:cs="Times New Roman"/>
+          <w:color w:val="000000" w:themeColor="text1"/>
+          <w:sz w:val="24"/>
+          <w:szCs w:val="24"/>
+          <w:lang w:val="en-US"/>
+        </w:rPr>
+        <w:t xml:space="preserve">retail </w:t>
+      </w:r>
+      <w:r>
+        <w:rPr>
+          <w:rFonts w:ascii="Times New Roman" w:hAnsi="Times New Roman" w:cs="Times New Roman"/>
+          <w:color w:val="000000" w:themeColor="text1"/>
+          <w:sz w:val="24"/>
+          <w:szCs w:val="24"/>
+          <w:lang w:val="en-US"/>
+        </w:rPr>
+        <w:t xml:space="preserve">yang menjual berbagai </w:t>
       </w:r>
       <w:r>
         <w:rPr>
@@ -789,7 +987,68 @@
           <w:szCs w:val="24"/>
           <w:lang w:val="en-US"/>
         </w:rPr>
-        <w:t>data mining</w:t>
+        <w:t>accessories apple</w:t>
+      </w:r>
+      <w:r>
+        <w:rPr>
+          <w:rFonts w:ascii="Times New Roman" w:hAnsi="Times New Roman" w:cs="Times New Roman"/>
+          <w:color w:val="000000" w:themeColor="text1"/>
+          <w:sz w:val="24"/>
+          <w:szCs w:val="24"/>
+          <w:lang w:val="en-US"/>
+        </w:rPr>
+        <w:t xml:space="preserve">, dengan tipe pembelian konsumen yang </w:t>
+      </w:r>
+      <w:r>
+        <w:rPr>
+          <w:rFonts w:ascii="Times New Roman" w:hAnsi="Times New Roman" w:cs="Times New Roman"/>
+          <w:color w:val="000000" w:themeColor="text1"/>
+          <w:sz w:val="24"/>
+          <w:szCs w:val="24"/>
+          <w:lang w:val="en-US"/>
+        </w:rPr>
+        <w:t>beraneka macam</w:t>
+      </w:r>
+      <w:r>
+        <w:rPr>
+          <w:rFonts w:ascii="Times New Roman" w:hAnsi="Times New Roman" w:cs="Times New Roman"/>
+          <w:color w:val="000000" w:themeColor="text1"/>
+          <w:sz w:val="24"/>
+          <w:szCs w:val="24"/>
+          <w:lang w:val="en-US"/>
+        </w:rPr>
+        <w:t>. Membeli barang dengan jumlah satuan, ataupun membeli jenis barang secara berpasangan sesuai kebutuhan, misal</w:t>
+      </w:r>
+      <w:r>
+        <w:rPr>
+          <w:rFonts w:ascii="Times New Roman" w:hAnsi="Times New Roman" w:cs="Times New Roman"/>
+          <w:color w:val="000000" w:themeColor="text1"/>
+          <w:sz w:val="24"/>
+          <w:szCs w:val="24"/>
+          <w:lang w:val="en-US"/>
+        </w:rPr>
+        <w:t>nya</w:t>
+      </w:r>
+      <w:r>
+        <w:rPr>
+          <w:rFonts w:ascii="Times New Roman" w:hAnsi="Times New Roman" w:cs="Times New Roman"/>
+          <w:color w:val="000000" w:themeColor="text1"/>
+          <w:sz w:val="24"/>
+          <w:szCs w:val="24"/>
+          <w:lang w:val="en-US"/>
+        </w:rPr>
+        <w:t xml:space="preserve"> membeli </w:t>
+      </w:r>
+      <w:r>
+        <w:rPr>
+          <w:rFonts w:ascii="Times New Roman" w:hAnsi="Times New Roman" w:cs="Times New Roman"/>
+          <w:i/>
+          <w:color w:val="000000" w:themeColor="text1"/>
+          <w:sz w:val="24"/>
+          <w:szCs w:val="24"/>
+          <w:lang w:val="en-US"/>
+        </w:rPr>
+        <w:t>casing</w:t>
       </w:r>
       <w:r>
         <w:rPr>
@@ -804,33 +1063,23 @@
       <w:r>
         <w:rPr>
           <w:rFonts w:ascii="Times New Roman" w:hAnsi="Times New Roman" w:cs="Times New Roman"/>
-          <w:color w:val="000000" w:themeColor="text1"/>
-          <w:sz w:val="24"/>
-          <w:szCs w:val="24"/>
-          <w:lang w:val="en-US"/>
-        </w:rPr>
-        <w:t>yaitu</w:t>
-      </w:r>
-      <w:r>
-        <w:rPr>
-          <w:rFonts w:ascii="Times New Roman" w:hAnsi="Times New Roman" w:cs="Times New Roman"/>
-          <w:color w:val="000000" w:themeColor="text1"/>
-          <w:sz w:val="24"/>
-          <w:szCs w:val="24"/>
-          <w:lang w:val="en-US"/>
-        </w:rPr>
-        <w:t xml:space="preserve"> metode </w:t>
-      </w:r>
-      <w:r>
-        <w:rPr>
-          <w:rFonts w:ascii="Times New Roman" w:hAnsi="Times New Roman" w:cs="Times New Roman"/>
           <w:i/>
           <w:color w:val="000000" w:themeColor="text1"/>
           <w:sz w:val="24"/>
           <w:szCs w:val="24"/>
           <w:lang w:val="en-US"/>
         </w:rPr>
-        <w:t>association rule</w:t>
+        <w:t>macbook</w:t>
+      </w:r>
+      <w:r>
+        <w:rPr>
+          <w:rFonts w:ascii="Times New Roman" w:hAnsi="Times New Roman" w:cs="Times New Roman"/>
+          <w:color w:val="000000" w:themeColor="text1"/>
+          <w:sz w:val="24"/>
+          <w:szCs w:val="24"/>
+          <w:lang w:val="en-US"/>
+        </w:rPr>
+        <w:t xml:space="preserve"> dan </w:t>
       </w:r>
       <w:r>
         <w:rPr>
@@ -841,47 +1090,137 @@
           <w:szCs w:val="24"/>
           <w:lang w:val="en-US"/>
         </w:rPr>
-        <w:t xml:space="preserve">, </w:t>
-      </w:r>
-      <w:r>
-        <w:rPr>
-          <w:rFonts w:ascii="Times New Roman" w:hAnsi="Times New Roman" w:cs="Times New Roman"/>
-          <w:color w:val="000000" w:themeColor="text1"/>
-          <w:sz w:val="24"/>
-          <w:szCs w:val="24"/>
-          <w:lang w:val="en-US"/>
-        </w:rPr>
-        <w:t xml:space="preserve">saat ini </w:t>
-      </w:r>
-      <w:r>
-        <w:rPr>
-          <w:rFonts w:ascii="Times New Roman" w:hAnsi="Times New Roman" w:cs="Times New Roman"/>
-          <w:color w:val="000000" w:themeColor="text1"/>
-          <w:sz w:val="24"/>
-          <w:szCs w:val="24"/>
-          <w:lang w:val="en-US"/>
-        </w:rPr>
-        <w:t xml:space="preserve">ada </w:t>
-      </w:r>
-      <w:r>
-        <w:rPr>
-          <w:rFonts w:ascii="Times New Roman" w:hAnsi="Times New Roman" w:cs="Times New Roman"/>
-          <w:color w:val="000000" w:themeColor="text1"/>
-          <w:sz w:val="24"/>
-          <w:szCs w:val="24"/>
-          <w:lang w:val="en-US"/>
-        </w:rPr>
-        <w:t>banyak</w:t>
-      </w:r>
-      <w:r>
-        <w:rPr>
-          <w:rFonts w:ascii="Times New Roman" w:hAnsi="Times New Roman" w:cs="Times New Roman"/>
-          <w:color w:val="000000" w:themeColor="text1"/>
-          <w:sz w:val="24"/>
-          <w:szCs w:val="24"/>
-          <w:lang w:val="en-US"/>
-        </w:rPr>
-        <w:t xml:space="preserve"> teknik </w:t>
+        <w:t>power bank</w:t>
+      </w:r>
+      <w:r>
+        <w:rPr>
+          <w:rFonts w:ascii="Times New Roman" w:hAnsi="Times New Roman" w:cs="Times New Roman"/>
+          <w:color w:val="000000" w:themeColor="text1"/>
+          <w:sz w:val="24"/>
+          <w:szCs w:val="24"/>
+          <w:lang w:val="en-US"/>
+        </w:rPr>
+        <w:t xml:space="preserve"> sekaligus atau membeli adaptor dengan kabel nya.</w:t>
+      </w:r>
+      <w:r>
+        <w:rPr>
+          <w:rFonts w:ascii="Times New Roman" w:hAnsi="Times New Roman" w:cs="Times New Roman"/>
+          <w:color w:val="000000" w:themeColor="text1"/>
+          <w:sz w:val="24"/>
+          <w:szCs w:val="24"/>
+          <w:lang w:val="en-US"/>
+        </w:rPr>
+        <w:t xml:space="preserve"> </w:t>
+      </w:r>
+      <w:r>
+        <w:rPr>
+          <w:rFonts w:ascii="Times New Roman" w:hAnsi="Times New Roman" w:cs="Times New Roman"/>
+          <w:color w:val="000000" w:themeColor="text1"/>
+          <w:sz w:val="24"/>
+          <w:szCs w:val="24"/>
+          <w:lang w:val="en-US"/>
+        </w:rPr>
+        <w:t>M</w:t>
+      </w:r>
+      <w:r>
+        <w:rPr>
+          <w:rFonts w:ascii="Times New Roman" w:hAnsi="Times New Roman" w:cs="Times New Roman"/>
+          <w:color w:val="000000" w:themeColor="text1"/>
+          <w:sz w:val="24"/>
+          <w:szCs w:val="24"/>
+          <w:lang w:val="en-US"/>
+        </w:rPr>
+        <w:t xml:space="preserve">anajemen </w:t>
+      </w:r>
+      <w:r>
+        <w:rPr>
+          <w:rFonts w:ascii="Times New Roman" w:hAnsi="Times New Roman" w:cs="Times New Roman"/>
+          <w:color w:val="000000" w:themeColor="text1"/>
+          <w:sz w:val="24"/>
+          <w:szCs w:val="24"/>
+          <w:lang w:val="en-US"/>
+        </w:rPr>
+        <w:t>CV XYZ store</w:t>
+      </w:r>
+      <w:r>
+        <w:rPr>
+          <w:rFonts w:ascii="Times New Roman" w:hAnsi="Times New Roman" w:cs="Times New Roman"/>
+          <w:color w:val="000000" w:themeColor="text1"/>
+          <w:sz w:val="24"/>
+          <w:szCs w:val="24"/>
+          <w:lang w:val="en-US"/>
+        </w:rPr>
+        <w:t xml:space="preserve"> </w:t>
+      </w:r>
+      <w:r>
+        <w:rPr>
+          <w:rFonts w:ascii="Times New Roman" w:hAnsi="Times New Roman" w:cs="Times New Roman"/>
+          <w:color w:val="000000" w:themeColor="text1"/>
+          <w:sz w:val="24"/>
+          <w:szCs w:val="24"/>
+          <w:lang w:val="en-US"/>
+        </w:rPr>
+        <w:t xml:space="preserve">dalam mengolah data </w:t>
+      </w:r>
+      <w:r>
+        <w:rPr>
+          <w:rFonts w:ascii="Times New Roman" w:hAnsi="Times New Roman" w:cs="Times New Roman"/>
+          <w:color w:val="000000" w:themeColor="text1"/>
+          <w:sz w:val="24"/>
+          <w:szCs w:val="24"/>
+          <w:lang w:val="en-US"/>
+        </w:rPr>
+        <w:t>tersebut</w:t>
+      </w:r>
+      <w:r>
+        <w:rPr>
+          <w:rFonts w:ascii="Times New Roman" w:hAnsi="Times New Roman" w:cs="Times New Roman"/>
+          <w:color w:val="000000" w:themeColor="text1"/>
+          <w:sz w:val="24"/>
+          <w:szCs w:val="24"/>
+          <w:lang w:val="en-US"/>
+        </w:rPr>
+        <w:t xml:space="preserve"> masih</w:t>
+      </w:r>
+      <w:r>
+        <w:rPr>
+          <w:rFonts w:ascii="Times New Roman" w:hAnsi="Times New Roman" w:cs="Times New Roman"/>
+          <w:color w:val="000000" w:themeColor="text1"/>
+          <w:sz w:val="24"/>
+          <w:szCs w:val="24"/>
+          <w:lang w:val="en-US"/>
+        </w:rPr>
+        <w:t xml:space="preserve"> melakukannya secara manual berdasarkan catatan</w:t>
+      </w:r>
+      <w:r>
+        <w:rPr>
+          <w:rFonts w:ascii="Times New Roman" w:hAnsi="Times New Roman" w:cs="Times New Roman"/>
+          <w:color w:val="000000" w:themeColor="text1"/>
+          <w:sz w:val="24"/>
+          <w:szCs w:val="24"/>
+          <w:lang w:val="en-US"/>
+        </w:rPr>
+        <w:t xml:space="preserve"> atau laporan</w:t>
+      </w:r>
+      <w:r>
+        <w:rPr>
+          <w:rFonts w:ascii="Times New Roman" w:hAnsi="Times New Roman" w:cs="Times New Roman"/>
+          <w:color w:val="000000" w:themeColor="text1"/>
+          <w:sz w:val="24"/>
+          <w:szCs w:val="24"/>
+          <w:lang w:val="en-US"/>
+        </w:rPr>
+        <w:t xml:space="preserve"> penjualannya dan hanya bisa mengetahui jumlah </w:t>
+      </w:r>
+      <w:r>
+        <w:rPr>
+          <w:rFonts w:ascii="Times New Roman" w:hAnsi="Times New Roman" w:cs="Times New Roman"/>
+          <w:color w:val="000000" w:themeColor="text1"/>
+          <w:sz w:val="24"/>
+          <w:szCs w:val="24"/>
+          <w:lang w:val="en-US"/>
+        </w:rPr>
+        <w:t xml:space="preserve">produk atau item dari </w:t>
       </w:r>
       <w:r>
         <w:rPr>
@@ -892,33 +1231,11 @@
           <w:szCs w:val="24"/>
           <w:lang w:val="en-US"/>
         </w:rPr>
-        <w:t>data mining</w:t>
-      </w:r>
-      <w:r>
-        <w:rPr>
-          <w:rFonts w:ascii="Times New Roman" w:hAnsi="Times New Roman" w:cs="Times New Roman"/>
-          <w:color w:val="000000" w:themeColor="text1"/>
-          <w:sz w:val="24"/>
-          <w:szCs w:val="24"/>
-          <w:lang w:val="en-US"/>
-        </w:rPr>
-        <w:t xml:space="preserve"> dengan metode </w:t>
-      </w:r>
-      <w:r>
-        <w:rPr>
-          <w:rFonts w:ascii="Times New Roman" w:hAnsi="Times New Roman" w:cs="Times New Roman"/>
-          <w:i/>
-          <w:color w:val="000000" w:themeColor="text1"/>
-          <w:sz w:val="24"/>
-          <w:szCs w:val="24"/>
-          <w:lang w:val="en-US"/>
-        </w:rPr>
-        <w:t>association rule</w:t>
-      </w:r>
-      <w:r>
-        <w:rPr>
-          <w:rFonts w:ascii="Times New Roman" w:hAnsi="Times New Roman" w:cs="Times New Roman"/>
-          <w:i/>
+        <w:t>accessories apple</w:t>
+      </w:r>
+      <w:r>
+        <w:rPr>
+          <w:rFonts w:ascii="Times New Roman" w:hAnsi="Times New Roman" w:cs="Times New Roman"/>
           <w:color w:val="000000" w:themeColor="text1"/>
           <w:sz w:val="24"/>
           <w:szCs w:val="24"/>
@@ -934,468 +1251,47 @@
           <w:szCs w:val="24"/>
           <w:lang w:val="en-US"/>
         </w:rPr>
-        <w:t xml:space="preserve">yang </w:t>
-      </w:r>
-      <w:r>
-        <w:rPr>
-          <w:rFonts w:ascii="Times New Roman" w:hAnsi="Times New Roman" w:cs="Times New Roman"/>
-          <w:color w:val="000000" w:themeColor="text1"/>
-          <w:sz w:val="24"/>
-          <w:szCs w:val="24"/>
-          <w:lang w:val="en-US"/>
-        </w:rPr>
-        <w:t xml:space="preserve">telah </w:t>
-      </w:r>
-      <w:r>
-        <w:rPr>
-          <w:rFonts w:ascii="Times New Roman" w:hAnsi="Times New Roman" w:cs="Times New Roman"/>
-          <w:color w:val="000000" w:themeColor="text1"/>
-          <w:sz w:val="24"/>
-          <w:szCs w:val="24"/>
-          <w:lang w:val="en-US"/>
-        </w:rPr>
-        <w:t xml:space="preserve">diimplementasikan </w:t>
-      </w:r>
-      <w:r>
-        <w:rPr>
-          <w:rFonts w:ascii="Times New Roman" w:hAnsi="Times New Roman" w:cs="Times New Roman"/>
-          <w:color w:val="000000" w:themeColor="text1"/>
-          <w:sz w:val="24"/>
-          <w:szCs w:val="24"/>
-          <w:lang w:val="en-US"/>
-        </w:rPr>
-        <w:t>untuk mengetahui</w:t>
-      </w:r>
-      <w:r>
-        <w:rPr>
-          <w:rFonts w:ascii="Times New Roman" w:hAnsi="Times New Roman" w:cs="Times New Roman"/>
-          <w:color w:val="000000" w:themeColor="text1"/>
-          <w:sz w:val="24"/>
-          <w:szCs w:val="24"/>
-          <w:lang w:val="en-US"/>
-        </w:rPr>
-        <w:t xml:space="preserve"> pola pembelian</w:t>
-      </w:r>
-      <w:r>
-        <w:rPr>
-          <w:rFonts w:ascii="Times New Roman" w:hAnsi="Times New Roman" w:cs="Times New Roman"/>
-          <w:color w:val="000000" w:themeColor="text1"/>
-          <w:sz w:val="24"/>
-          <w:szCs w:val="24"/>
-          <w:lang w:val="en-US"/>
-        </w:rPr>
-        <w:t>. Dari sekian banyak jurnal dan studi pustaka yang diteliti untuk mengetahui</w:t>
-      </w:r>
-      <w:r>
-        <w:rPr>
-          <w:rFonts w:ascii="Times New Roman" w:hAnsi="Times New Roman" w:cs="Times New Roman"/>
-          <w:color w:val="000000" w:themeColor="text1"/>
-          <w:sz w:val="24"/>
-          <w:szCs w:val="24"/>
-          <w:lang w:val="en-US"/>
-        </w:rPr>
-        <w:t xml:space="preserve"> jumlah produk yang paling banyak dibeli dan</w:t>
-      </w:r>
-      <w:r>
-        <w:rPr>
-          <w:rFonts w:ascii="Times New Roman" w:hAnsi="Times New Roman" w:cs="Times New Roman"/>
-          <w:color w:val="000000" w:themeColor="text1"/>
-          <w:sz w:val="24"/>
-          <w:szCs w:val="24"/>
-          <w:lang w:val="en-US"/>
-        </w:rPr>
-        <w:t xml:space="preserve"> pola pembelian</w:t>
-      </w:r>
-      <w:r>
-        <w:rPr>
-          <w:rFonts w:ascii="Times New Roman" w:hAnsi="Times New Roman" w:cs="Times New Roman"/>
-          <w:color w:val="000000" w:themeColor="text1"/>
-          <w:sz w:val="24"/>
-          <w:szCs w:val="24"/>
-          <w:lang w:val="en-US"/>
-        </w:rPr>
-        <w:t>nya</w:t>
-      </w:r>
-      <w:r>
-        <w:rPr>
-          <w:rFonts w:ascii="Times New Roman" w:hAnsi="Times New Roman" w:cs="Times New Roman"/>
-          <w:color w:val="000000" w:themeColor="text1"/>
-          <w:sz w:val="24"/>
-          <w:szCs w:val="24"/>
-          <w:lang w:val="en-US"/>
-        </w:rPr>
-        <w:t xml:space="preserve">, metode </w:t>
-      </w:r>
-      <w:r>
-        <w:rPr>
-          <w:rFonts w:ascii="Times New Roman" w:hAnsi="Times New Roman" w:cs="Times New Roman"/>
-          <w:i/>
-          <w:color w:val="000000" w:themeColor="text1"/>
-          <w:sz w:val="24"/>
-          <w:szCs w:val="24"/>
-          <w:lang w:val="en-US"/>
-        </w:rPr>
-        <w:t>association rule</w:t>
-      </w:r>
-      <w:r>
-        <w:rPr>
-          <w:rFonts w:ascii="Times New Roman" w:hAnsi="Times New Roman" w:cs="Times New Roman"/>
-          <w:i/>
-          <w:color w:val="000000" w:themeColor="text1"/>
-          <w:sz w:val="24"/>
-          <w:szCs w:val="24"/>
-          <w:lang w:val="en-US"/>
-        </w:rPr>
-        <w:t xml:space="preserve"> </w:t>
-      </w:r>
-      <w:r>
-        <w:rPr>
-          <w:rFonts w:ascii="Times New Roman" w:hAnsi="Times New Roman" w:cs="Times New Roman"/>
-          <w:color w:val="000000" w:themeColor="text1"/>
-          <w:sz w:val="24"/>
-          <w:szCs w:val="24"/>
-          <w:lang w:val="en-US"/>
-        </w:rPr>
-        <w:t xml:space="preserve">atau </w:t>
-      </w:r>
-      <w:r>
-        <w:rPr>
-          <w:rFonts w:ascii="Times New Roman" w:hAnsi="Times New Roman" w:cs="Times New Roman"/>
-          <w:i/>
-          <w:color w:val="000000" w:themeColor="text1"/>
-          <w:sz w:val="24"/>
-          <w:szCs w:val="24"/>
-          <w:lang w:val="en-US"/>
-        </w:rPr>
-        <w:t>market basket analysis</w:t>
-      </w:r>
-      <w:r>
-        <w:rPr>
-          <w:rFonts w:ascii="Times New Roman" w:hAnsi="Times New Roman" w:cs="Times New Roman"/>
-          <w:i/>
-          <w:color w:val="000000" w:themeColor="text1"/>
-          <w:sz w:val="24"/>
-          <w:szCs w:val="24"/>
-          <w:lang w:val="en-US"/>
-        </w:rPr>
-        <w:t>-</w:t>
-      </w:r>
-      <w:r>
-        <w:rPr>
-          <w:rFonts w:ascii="Times New Roman" w:hAnsi="Times New Roman" w:cs="Times New Roman"/>
-          <w:color w:val="000000" w:themeColor="text1"/>
-          <w:sz w:val="24"/>
-          <w:szCs w:val="24"/>
-          <w:lang w:val="en-US"/>
-        </w:rPr>
-        <w:t>lah yang paling banyak digunakan</w:t>
-      </w:r>
-      <w:r>
-        <w:rPr>
-          <w:rFonts w:ascii="Times New Roman" w:hAnsi="Times New Roman" w:cs="Times New Roman"/>
-          <w:color w:val="000000" w:themeColor="text1"/>
-          <w:sz w:val="24"/>
-          <w:szCs w:val="24"/>
-          <w:lang w:val="en-US"/>
-        </w:rPr>
-        <w:t>, hal ini didasari karena pada awal ditemukannya, metode ini berkaitan dengan barang-barang yang berada didalam keranjang belanjaan yang secara langsung menunjukan tingkah laku pembeli saat berbelanja</w:t>
-      </w:r>
-      <w:r>
-        <w:rPr>
-          <w:rFonts w:ascii="Times New Roman" w:hAnsi="Times New Roman" w:cs="Times New Roman"/>
-          <w:color w:val="000000" w:themeColor="text1"/>
-          <w:sz w:val="24"/>
-          <w:szCs w:val="24"/>
-          <w:lang w:val="en-US"/>
-        </w:rPr>
-        <w:t>, dengan demikian metode inilah yang tepat digunakan untuk mengolah data transaksi penjualan</w:t>
-      </w:r>
-      <w:r>
-        <w:rPr>
-          <w:rFonts w:ascii="Times New Roman" w:hAnsi="Times New Roman" w:cs="Times New Roman"/>
-          <w:color w:val="000000" w:themeColor="text1"/>
-          <w:sz w:val="24"/>
-          <w:szCs w:val="24"/>
-          <w:lang w:val="en-US"/>
-        </w:rPr>
-        <w:t xml:space="preserve">. Metode </w:t>
-      </w:r>
-      <w:r>
-        <w:rPr>
-          <w:rFonts w:ascii="Times New Roman" w:hAnsi="Times New Roman" w:cs="Times New Roman"/>
-          <w:i/>
-          <w:color w:val="000000" w:themeColor="text1"/>
-          <w:sz w:val="24"/>
-          <w:szCs w:val="24"/>
-          <w:lang w:val="en-US"/>
-        </w:rPr>
-        <w:t>association rule</w:t>
-      </w:r>
-      <w:r>
-        <w:rPr>
-          <w:rFonts w:ascii="Times New Roman" w:hAnsi="Times New Roman" w:cs="Times New Roman"/>
-          <w:i/>
-          <w:color w:val="000000" w:themeColor="text1"/>
-          <w:sz w:val="24"/>
-          <w:szCs w:val="24"/>
-          <w:lang w:val="en-US"/>
-        </w:rPr>
-        <w:t xml:space="preserve"> </w:t>
-      </w:r>
-      <w:r>
-        <w:rPr>
-          <w:rFonts w:ascii="Times New Roman" w:hAnsi="Times New Roman" w:cs="Times New Roman"/>
-          <w:color w:val="000000" w:themeColor="text1"/>
-          <w:sz w:val="24"/>
-          <w:szCs w:val="24"/>
-          <w:lang w:val="en-US"/>
-        </w:rPr>
-        <w:t>sendiri mempunyai beberapa</w:t>
-      </w:r>
-      <w:r>
-        <w:rPr>
-          <w:rFonts w:ascii="Times New Roman" w:hAnsi="Times New Roman" w:cs="Times New Roman"/>
-          <w:color w:val="000000" w:themeColor="text1"/>
-          <w:sz w:val="24"/>
-          <w:szCs w:val="24"/>
-          <w:lang w:val="en-US"/>
-        </w:rPr>
-        <w:t xml:space="preserve"> algoritma untuk memecahkan perhitungannya, diantarannya </w:t>
-      </w:r>
-      <w:r>
-        <w:rPr>
-          <w:rFonts w:ascii="Times New Roman" w:hAnsi="Times New Roman" w:cs="Times New Roman"/>
-          <w:color w:val="000000" w:themeColor="text1"/>
-          <w:sz w:val="24"/>
-          <w:szCs w:val="24"/>
-          <w:lang w:val="en-US"/>
-        </w:rPr>
-        <w:t xml:space="preserve">yaitu algoritma </w:t>
-      </w:r>
-      <w:r>
-        <w:rPr>
-          <w:rFonts w:ascii="Times New Roman" w:hAnsi="Times New Roman" w:cs="Times New Roman"/>
-          <w:i/>
-          <w:color w:val="000000" w:themeColor="text1"/>
-          <w:sz w:val="24"/>
-          <w:szCs w:val="24"/>
-          <w:lang w:val="en-US"/>
-        </w:rPr>
-        <w:t>apriori</w:t>
-      </w:r>
-      <w:r>
-        <w:rPr>
-          <w:rFonts w:ascii="Times New Roman" w:hAnsi="Times New Roman" w:cs="Times New Roman"/>
-          <w:color w:val="000000" w:themeColor="text1"/>
-          <w:sz w:val="24"/>
-          <w:szCs w:val="24"/>
-          <w:lang w:val="en-US"/>
-        </w:rPr>
-        <w:t xml:space="preserve"> dan algoritma </w:t>
-      </w:r>
-      <w:r>
-        <w:rPr>
-          <w:rFonts w:ascii="Times New Roman" w:hAnsi="Times New Roman" w:cs="Times New Roman"/>
-          <w:i/>
-          <w:color w:val="000000" w:themeColor="text1"/>
-          <w:sz w:val="24"/>
-          <w:szCs w:val="24"/>
-          <w:lang w:val="en-US"/>
-        </w:rPr>
-        <w:t>fp-growth</w:t>
-      </w:r>
-      <w:r>
-        <w:rPr>
-          <w:rFonts w:ascii="Times New Roman" w:hAnsi="Times New Roman" w:cs="Times New Roman"/>
-          <w:color w:val="000000" w:themeColor="text1"/>
-          <w:sz w:val="24"/>
-          <w:szCs w:val="24"/>
-          <w:lang w:val="en-US"/>
-        </w:rPr>
-        <w:t>.</w:t>
-      </w:r>
-      <w:r>
-        <w:rPr>
-          <w:rFonts w:ascii="Times New Roman" w:hAnsi="Times New Roman" w:cs="Times New Roman"/>
-          <w:color w:val="000000" w:themeColor="text1"/>
-          <w:sz w:val="24"/>
-          <w:szCs w:val="24"/>
-          <w:lang w:val="en-US"/>
-        </w:rPr>
-        <w:t xml:space="preserve"> Dari dua algoritma </w:t>
-      </w:r>
-      <w:r>
-        <w:rPr>
-          <w:rFonts w:ascii="Times New Roman" w:hAnsi="Times New Roman" w:cs="Times New Roman"/>
-          <w:color w:val="000000" w:themeColor="text1"/>
-          <w:sz w:val="24"/>
-          <w:szCs w:val="24"/>
-          <w:lang w:val="en-US"/>
-        </w:rPr>
-        <w:t xml:space="preserve">tersebut </w:t>
-      </w:r>
-      <w:r>
-        <w:rPr>
-          <w:rFonts w:ascii="Times New Roman" w:hAnsi="Times New Roman" w:cs="Times New Roman"/>
-          <w:color w:val="000000" w:themeColor="text1"/>
-          <w:sz w:val="24"/>
-          <w:szCs w:val="24"/>
-          <w:lang w:val="en-US"/>
-        </w:rPr>
-        <w:t xml:space="preserve">peniliti memilih algoritma </w:t>
-      </w:r>
-      <w:r>
-        <w:rPr>
-          <w:rFonts w:ascii="Times New Roman" w:hAnsi="Times New Roman" w:cs="Times New Roman"/>
-          <w:i/>
-          <w:color w:val="000000" w:themeColor="text1"/>
-          <w:sz w:val="24"/>
-          <w:szCs w:val="24"/>
-          <w:lang w:val="en-US"/>
-        </w:rPr>
-        <w:t>fp-growth</w:t>
-      </w:r>
-      <w:r>
-        <w:rPr>
-          <w:rFonts w:ascii="Times New Roman" w:hAnsi="Times New Roman" w:cs="Times New Roman"/>
-          <w:color w:val="000000" w:themeColor="text1"/>
-          <w:sz w:val="24"/>
-          <w:szCs w:val="24"/>
-          <w:lang w:val="en-US"/>
-        </w:rPr>
-        <w:t xml:space="preserve">, dengan dasar algoritma </w:t>
-      </w:r>
-      <w:r>
-        <w:rPr>
-          <w:rFonts w:ascii="Times New Roman" w:hAnsi="Times New Roman" w:cs="Times New Roman"/>
-          <w:i/>
-          <w:color w:val="000000" w:themeColor="text1"/>
-          <w:sz w:val="24"/>
-          <w:szCs w:val="24"/>
-          <w:lang w:val="en-US"/>
-        </w:rPr>
-        <w:t>fp-growth</w:t>
-      </w:r>
-      <w:r>
-        <w:rPr>
-          <w:rFonts w:ascii="Times New Roman" w:hAnsi="Times New Roman" w:cs="Times New Roman"/>
-          <w:color w:val="000000" w:themeColor="text1"/>
-          <w:sz w:val="24"/>
-          <w:szCs w:val="24"/>
-          <w:lang w:val="en-US"/>
-        </w:rPr>
-        <w:t xml:space="preserve"> adalah algoritma pembaharuan dari algoritma apriori</w:t>
-      </w:r>
-      <w:r>
-        <w:rPr>
-          <w:rFonts w:ascii="Times New Roman" w:hAnsi="Times New Roman" w:cs="Times New Roman"/>
-          <w:color w:val="000000" w:themeColor="text1"/>
-          <w:sz w:val="24"/>
-          <w:szCs w:val="24"/>
-          <w:lang w:val="en-US"/>
-        </w:rPr>
-        <w:t>,</w:t>
-      </w:r>
-      <w:r>
-        <w:rPr>
-          <w:rFonts w:ascii="Times New Roman" w:hAnsi="Times New Roman" w:cs="Times New Roman"/>
-          <w:color w:val="000000" w:themeColor="text1"/>
-          <w:sz w:val="24"/>
-          <w:szCs w:val="24"/>
-          <w:lang w:val="en-US"/>
-        </w:rPr>
-        <w:t xml:space="preserve"> </w:t>
-      </w:r>
-      <w:r>
-        <w:rPr>
-          <w:rFonts w:ascii="Times New Roman" w:hAnsi="Times New Roman" w:cs="Times New Roman"/>
-          <w:color w:val="000000" w:themeColor="text1"/>
-          <w:sz w:val="24"/>
-          <w:szCs w:val="24"/>
-          <w:lang w:val="en-US"/>
-        </w:rPr>
-        <w:t xml:space="preserve">yang dimana algoritma </w:t>
-      </w:r>
-      <w:r>
-        <w:rPr>
-          <w:rFonts w:ascii="Times New Roman" w:hAnsi="Times New Roman" w:cs="Times New Roman"/>
-          <w:i/>
-          <w:color w:val="000000" w:themeColor="text1"/>
-          <w:sz w:val="24"/>
-          <w:szCs w:val="24"/>
-          <w:lang w:val="en-US"/>
-        </w:rPr>
-        <w:t>fp-growth</w:t>
-      </w:r>
-      <w:r>
-        <w:rPr>
-          <w:rFonts w:ascii="Times New Roman" w:hAnsi="Times New Roman" w:cs="Times New Roman"/>
-          <w:color w:val="000000" w:themeColor="text1"/>
-          <w:sz w:val="24"/>
-          <w:szCs w:val="24"/>
-          <w:lang w:val="en-US"/>
-        </w:rPr>
-        <w:t xml:space="preserve"> </w:t>
-      </w:r>
-      <w:r>
-        <w:rPr>
-          <w:rFonts w:ascii="Times New Roman" w:hAnsi="Times New Roman" w:cs="Times New Roman"/>
-          <w:color w:val="000000" w:themeColor="text1"/>
-          <w:sz w:val="24"/>
-          <w:szCs w:val="24"/>
-          <w:lang w:val="en-US"/>
-        </w:rPr>
-        <w:t xml:space="preserve">dalam memproses data memiliki </w:t>
-      </w:r>
-      <w:r>
-        <w:rPr>
-          <w:rFonts w:ascii="Times New Roman" w:hAnsi="Times New Roman" w:cs="Times New Roman"/>
-          <w:color w:val="000000" w:themeColor="text1"/>
-          <w:sz w:val="24"/>
-          <w:szCs w:val="24"/>
-          <w:lang w:val="en-US"/>
-        </w:rPr>
-        <w:t>kecepatan</w:t>
-      </w:r>
-      <w:r>
-        <w:rPr>
-          <w:rFonts w:ascii="Times New Roman" w:hAnsi="Times New Roman" w:cs="Times New Roman"/>
-          <w:color w:val="000000" w:themeColor="text1"/>
-          <w:sz w:val="24"/>
-          <w:szCs w:val="24"/>
-          <w:lang w:val="en-US"/>
-        </w:rPr>
-        <w:t xml:space="preserve"> proses</w:t>
-      </w:r>
-      <w:r>
-        <w:rPr>
-          <w:rFonts w:ascii="Times New Roman" w:hAnsi="Times New Roman" w:cs="Times New Roman"/>
-          <w:color w:val="000000" w:themeColor="text1"/>
-          <w:sz w:val="24"/>
-          <w:szCs w:val="24"/>
-          <w:lang w:val="en-US"/>
-        </w:rPr>
-        <w:t xml:space="preserve"> yang lebih baik</w:t>
-      </w:r>
-      <w:r>
-        <w:rPr>
-          <w:rFonts w:ascii="Times New Roman" w:hAnsi="Times New Roman" w:cs="Times New Roman"/>
-          <w:color w:val="000000" w:themeColor="text1"/>
-          <w:sz w:val="24"/>
-          <w:szCs w:val="24"/>
-          <w:lang w:val="en-US"/>
-        </w:rPr>
-        <w:t xml:space="preserve"> dari algoritma pendahulunya algoritma apriori</w:t>
-      </w:r>
-      <w:r>
-        <w:rPr>
-          <w:rFonts w:ascii="Times New Roman" w:hAnsi="Times New Roman" w:cs="Times New Roman"/>
-          <w:color w:val="000000" w:themeColor="text1"/>
-          <w:sz w:val="24"/>
-          <w:szCs w:val="24"/>
-          <w:lang w:val="en-US"/>
-        </w:rPr>
-        <w:t>.</w:t>
+        <w:t>yang paling banyak dibeli tanpa</w:t>
+      </w:r>
+      <w:r>
+        <w:rPr>
+          <w:rFonts w:ascii="Times New Roman" w:hAnsi="Times New Roman" w:cs="Times New Roman"/>
+          <w:color w:val="000000" w:themeColor="text1"/>
+          <w:sz w:val="24"/>
+          <w:szCs w:val="24"/>
+          <w:lang w:val="en-US"/>
+        </w:rPr>
+        <w:t xml:space="preserve"> bisa mengetahui pola pembeliannya</w:t>
+      </w:r>
+      <w:r>
+        <w:rPr>
+          <w:rFonts w:ascii="Times New Roman" w:hAnsi="Times New Roman" w:cs="Times New Roman"/>
+          <w:color w:val="000000" w:themeColor="text1"/>
+          <w:sz w:val="24"/>
+          <w:szCs w:val="24"/>
+          <w:lang w:val="en-US"/>
+        </w:rPr>
+        <w:t xml:space="preserve"> sehingga strategi penjualan dan ketersediaan </w:t>
+      </w:r>
+      <w:r>
+        <w:rPr>
+          <w:rFonts w:ascii="Times New Roman" w:hAnsi="Times New Roman" w:cs="Times New Roman"/>
+          <w:color w:val="000000" w:themeColor="text1"/>
+          <w:sz w:val="24"/>
+          <w:szCs w:val="24"/>
+          <w:lang w:val="en-US"/>
+        </w:rPr>
+        <w:t>produknya</w:t>
+      </w:r>
+      <w:r>
+        <w:rPr>
+          <w:rFonts w:ascii="Times New Roman" w:hAnsi="Times New Roman" w:cs="Times New Roman"/>
+          <w:color w:val="000000" w:themeColor="text1"/>
+          <w:sz w:val="24"/>
+          <w:szCs w:val="24"/>
+          <w:lang w:val="en-US"/>
+        </w:rPr>
+        <w:t xml:space="preserve"> kurang optimal.</w:t>
       </w:r>
     </w:p>
     <w:p>
@@ -1405,48 +1301,191 @@
         <w:jc w:val="both"/>
         <w:rPr>
           <w:rFonts w:ascii="Times New Roman" w:hAnsi="Times New Roman" w:cs="Times New Roman"/>
-          <w:b/>
-          <w:color w:val="000000" w:themeColor="text1"/>
-          <w:sz w:val="24"/>
-          <w:szCs w:val="24"/>
-        </w:rPr>
-      </w:pPr>
-      <w:r>
-        <w:rPr>
-          <w:rFonts w:ascii="Times New Roman" w:hAnsi="Times New Roman" w:cs="Times New Roman"/>
-          <w:color w:val="FF0000"/>
-          <w:sz w:val="24"/>
-          <w:szCs w:val="24"/>
-          <w:lang w:val="en-US"/>
-        </w:rPr>
-        <w:t xml:space="preserve">Uraikan tool aplikasi yang </w:t>
-      </w:r>
-      <w:proofErr w:type="gramStart"/>
-      <w:r>
-        <w:rPr>
-          <w:rFonts w:ascii="Times New Roman" w:hAnsi="Times New Roman" w:cs="Times New Roman"/>
-          <w:color w:val="FF0000"/>
-          <w:sz w:val="24"/>
-          <w:szCs w:val="24"/>
-          <w:lang w:val="en-US"/>
-        </w:rPr>
-        <w:t>akan</w:t>
-      </w:r>
-      <w:proofErr w:type="gramEnd"/>
-      <w:r>
-        <w:rPr>
-          <w:rFonts w:ascii="Times New Roman" w:hAnsi="Times New Roman" w:cs="Times New Roman"/>
-          <w:color w:val="FF0000"/>
-          <w:sz w:val="24"/>
-          <w:szCs w:val="24"/>
-          <w:lang w:val="en-US"/>
-        </w:rPr>
-        <w:t xml:space="preserve"> digunakan dalam proses pengambilan dari sumbr data</w:t>
-      </w:r>
-      <w:r>
-        <w:rPr>
-          <w:rFonts w:ascii="Times New Roman" w:hAnsi="Times New Roman" w:cs="Times New Roman"/>
-          <w:color w:val="FF0000"/>
+          <w:color w:val="000000" w:themeColor="text1"/>
+          <w:sz w:val="24"/>
+          <w:szCs w:val="24"/>
+          <w:lang w:val="en-US"/>
+        </w:rPr>
+      </w:pPr>
+      <w:r>
+        <w:rPr>
+          <w:rFonts w:ascii="Times New Roman" w:hAnsi="Times New Roman" w:cs="Times New Roman"/>
+          <w:color w:val="000000" w:themeColor="text1"/>
+          <w:sz w:val="24"/>
+          <w:szCs w:val="24"/>
+          <w:lang w:val="en-US"/>
+        </w:rPr>
+        <w:t>Dari beberapa algoritma yang digunakan u</w:t>
+      </w:r>
+      <w:r>
+        <w:rPr>
+          <w:rFonts w:ascii="Times New Roman" w:hAnsi="Times New Roman" w:cs="Times New Roman"/>
+          <w:color w:val="000000" w:themeColor="text1"/>
+          <w:sz w:val="24"/>
+          <w:szCs w:val="24"/>
+          <w:lang w:val="en-US"/>
+        </w:rPr>
+        <w:t xml:space="preserve">ntuk </w:t>
+      </w:r>
+      <w:r>
+        <w:rPr>
+          <w:rFonts w:ascii="Times New Roman" w:hAnsi="Times New Roman" w:cs="Times New Roman"/>
+          <w:color w:val="000000" w:themeColor="text1"/>
+          <w:sz w:val="24"/>
+          <w:szCs w:val="24"/>
+          <w:lang w:val="en-US"/>
+        </w:rPr>
+        <w:t xml:space="preserve">menyusun </w:t>
+      </w:r>
+      <w:r>
+        <w:rPr>
+          <w:rFonts w:ascii="Times New Roman" w:hAnsi="Times New Roman" w:cs="Times New Roman"/>
+          <w:i/>
+          <w:color w:val="000000" w:themeColor="text1"/>
+          <w:sz w:val="24"/>
+          <w:szCs w:val="24"/>
+          <w:lang w:val="en-US"/>
+        </w:rPr>
+        <w:t xml:space="preserve">Association rule </w:t>
+      </w:r>
+      <w:r>
+        <w:rPr>
+          <w:rFonts w:ascii="Times New Roman" w:hAnsi="Times New Roman" w:cs="Times New Roman"/>
+          <w:color w:val="000000" w:themeColor="text1"/>
+          <w:sz w:val="24"/>
+          <w:szCs w:val="24"/>
+          <w:lang w:val="en-US"/>
+        </w:rPr>
+        <w:t>pada penelitian ini</w:t>
+      </w:r>
+      <w:r>
+        <w:rPr>
+          <w:rFonts w:ascii="Times New Roman" w:hAnsi="Times New Roman" w:cs="Times New Roman"/>
+          <w:color w:val="000000" w:themeColor="text1"/>
+          <w:sz w:val="24"/>
+          <w:szCs w:val="24"/>
+          <w:lang w:val="en-US"/>
+        </w:rPr>
+        <w:t xml:space="preserve"> terhadap data transaksi penjualan </w:t>
+      </w:r>
+      <w:r>
+        <w:rPr>
+          <w:rFonts w:ascii="Times New Roman" w:hAnsi="Times New Roman" w:cs="Times New Roman"/>
+          <w:color w:val="000000" w:themeColor="text1"/>
+          <w:sz w:val="24"/>
+          <w:szCs w:val="24"/>
+          <w:lang w:val="en-US"/>
+        </w:rPr>
+        <w:t>CV XYZ store</w:t>
+      </w:r>
+      <w:r>
+        <w:rPr>
+          <w:rFonts w:ascii="Times New Roman" w:hAnsi="Times New Roman" w:cs="Times New Roman"/>
+          <w:color w:val="000000" w:themeColor="text1"/>
+          <w:sz w:val="24"/>
+          <w:szCs w:val="24"/>
+          <w:lang w:val="en-US"/>
+        </w:rPr>
+        <w:t xml:space="preserve">, penulis menerapkan algoritma </w:t>
+      </w:r>
+      <w:r>
+        <w:rPr>
+          <w:rFonts w:ascii="Times New Roman" w:hAnsi="Times New Roman" w:cs="Times New Roman"/>
+          <w:i/>
+          <w:color w:val="000000" w:themeColor="text1"/>
+          <w:sz w:val="24"/>
+          <w:szCs w:val="24"/>
+          <w:lang w:val="en-US"/>
+        </w:rPr>
+        <w:t>FP-growth</w:t>
+      </w:r>
+      <w:r>
+        <w:rPr>
+          <w:rFonts w:ascii="Times New Roman" w:hAnsi="Times New Roman" w:cs="Times New Roman"/>
+          <w:color w:val="000000" w:themeColor="text1"/>
+          <w:sz w:val="24"/>
+          <w:szCs w:val="24"/>
+          <w:lang w:val="en-US"/>
+        </w:rPr>
+        <w:t xml:space="preserve">, yaitu sebuah metode dalam </w:t>
+      </w:r>
+      <w:r>
+        <w:rPr>
+          <w:rFonts w:ascii="Times New Roman" w:hAnsi="Times New Roman" w:cs="Times New Roman"/>
+          <w:i/>
+          <w:color w:val="000000" w:themeColor="text1"/>
+          <w:sz w:val="24"/>
+          <w:szCs w:val="24"/>
+          <w:lang w:val="en-US"/>
+        </w:rPr>
+        <w:t>data mining</w:t>
+      </w:r>
+      <w:r>
+        <w:rPr>
+          <w:rFonts w:ascii="Times New Roman" w:hAnsi="Times New Roman" w:cs="Times New Roman"/>
+          <w:color w:val="000000" w:themeColor="text1"/>
+          <w:sz w:val="24"/>
+          <w:szCs w:val="24"/>
+          <w:lang w:val="en-US"/>
+        </w:rPr>
+        <w:t xml:space="preserve"> untuk mencari </w:t>
+      </w:r>
+      <w:r>
+        <w:rPr>
+          <w:rFonts w:ascii="Times New Roman" w:hAnsi="Times New Roman" w:cs="Times New Roman"/>
+          <w:i/>
+          <w:color w:val="000000" w:themeColor="text1"/>
+          <w:sz w:val="24"/>
+          <w:szCs w:val="24"/>
+          <w:lang w:val="en-US"/>
+        </w:rPr>
+        <w:t xml:space="preserve">frequent itemset </w:t>
+      </w:r>
+      <w:r>
+        <w:rPr>
+          <w:rFonts w:ascii="Times New Roman" w:hAnsi="Times New Roman" w:cs="Times New Roman"/>
+          <w:color w:val="000000" w:themeColor="text1"/>
+          <w:sz w:val="24"/>
+          <w:szCs w:val="24"/>
+          <w:lang w:val="en-US"/>
+        </w:rPr>
+        <w:t xml:space="preserve">tanpa menggunakan </w:t>
+      </w:r>
+      <w:r>
+        <w:rPr>
+          <w:rFonts w:ascii="Times New Roman" w:hAnsi="Times New Roman" w:cs="Times New Roman"/>
+          <w:i/>
+          <w:color w:val="000000" w:themeColor="text1"/>
+          <w:sz w:val="24"/>
+          <w:szCs w:val="24"/>
+          <w:lang w:val="en-US"/>
+        </w:rPr>
+        <w:t>candidate generation</w:t>
+      </w:r>
+      <w:r>
+        <w:rPr>
+          <w:rFonts w:ascii="Times New Roman" w:hAnsi="Times New Roman" w:cs="Times New Roman"/>
+          <w:color w:val="000000" w:themeColor="text1"/>
+          <w:sz w:val="24"/>
+          <w:szCs w:val="24"/>
+          <w:lang w:val="en-US"/>
+        </w:rPr>
+        <w:t xml:space="preserve">. </w:t>
+      </w:r>
+      <w:r>
+        <w:rPr>
+          <w:rFonts w:ascii="Times New Roman" w:hAnsi="Times New Roman" w:cs="Times New Roman"/>
+          <w:color w:val="000000" w:themeColor="text1"/>
+          <w:sz w:val="24"/>
+          <w:szCs w:val="24"/>
+          <w:lang w:val="en-US"/>
+        </w:rPr>
+        <w:t>Dari sekian jurnal dan studi pustaka yang diteliti untuk mengetahui</w:t>
+      </w:r>
+      <w:r>
+        <w:rPr>
+          <w:rFonts w:ascii="Times New Roman" w:hAnsi="Times New Roman" w:cs="Times New Roman"/>
+          <w:color w:val="000000" w:themeColor="text1"/>
           <w:sz w:val="24"/>
           <w:szCs w:val="24"/>
           <w:lang w:val="en-US"/>
@@ -1461,7 +1500,158 @@
           <w:szCs w:val="24"/>
           <w:lang w:val="en-US"/>
         </w:rPr>
+        <w:t>pola pembelian</w:t>
+      </w:r>
+      <w:r>
+        <w:rPr>
+          <w:rFonts w:ascii="Times New Roman" w:hAnsi="Times New Roman" w:cs="Times New Roman"/>
+          <w:color w:val="000000" w:themeColor="text1"/>
+          <w:sz w:val="24"/>
+          <w:szCs w:val="24"/>
+          <w:lang w:val="en-US"/>
+        </w:rPr>
+        <w:t xml:space="preserve">, algoritma </w:t>
+      </w:r>
+      <w:r>
+        <w:rPr>
+          <w:rFonts w:ascii="Times New Roman" w:hAnsi="Times New Roman" w:cs="Times New Roman"/>
+          <w:i/>
+          <w:color w:val="000000" w:themeColor="text1"/>
+          <w:sz w:val="24"/>
+          <w:szCs w:val="24"/>
+          <w:lang w:val="en-US"/>
+        </w:rPr>
+        <w:t>FP-growth</w:t>
+      </w:r>
+      <w:r>
+        <w:rPr>
+          <w:rFonts w:ascii="Times New Roman" w:hAnsi="Times New Roman" w:cs="Times New Roman"/>
+          <w:color w:val="000000" w:themeColor="text1"/>
+          <w:sz w:val="24"/>
+          <w:szCs w:val="24"/>
+          <w:lang w:val="en-US"/>
+        </w:rPr>
         <w:t xml:space="preserve"> </w:t>
+      </w:r>
+      <w:r>
+        <w:rPr>
+          <w:rFonts w:ascii="Times New Roman" w:hAnsi="Times New Roman" w:cs="Times New Roman"/>
+          <w:color w:val="000000" w:themeColor="text1"/>
+          <w:sz w:val="24"/>
+          <w:szCs w:val="24"/>
+          <w:lang w:val="en-US"/>
+        </w:rPr>
+        <w:t xml:space="preserve">yang paling </w:t>
+      </w:r>
+      <w:r>
+        <w:rPr>
+          <w:rFonts w:ascii="Times New Roman" w:hAnsi="Times New Roman" w:cs="Times New Roman"/>
+          <w:color w:val="000000" w:themeColor="text1"/>
+          <w:sz w:val="24"/>
+          <w:szCs w:val="24"/>
+          <w:lang w:val="en-US"/>
+        </w:rPr>
+        <w:t>efektif</w:t>
+      </w:r>
+      <w:r>
+        <w:rPr>
+          <w:rFonts w:ascii="Times New Roman" w:hAnsi="Times New Roman" w:cs="Times New Roman"/>
+          <w:color w:val="000000" w:themeColor="text1"/>
+          <w:sz w:val="24"/>
+          <w:szCs w:val="24"/>
+          <w:lang w:val="en-US"/>
+        </w:rPr>
+        <w:t xml:space="preserve"> </w:t>
+      </w:r>
+      <w:r>
+        <w:rPr>
+          <w:rFonts w:ascii="Times New Roman" w:hAnsi="Times New Roman" w:cs="Times New Roman"/>
+          <w:color w:val="000000" w:themeColor="text1"/>
+          <w:sz w:val="24"/>
+          <w:szCs w:val="24"/>
+          <w:lang w:val="en-US"/>
+        </w:rPr>
+        <w:t>untuk diterapkan</w:t>
+      </w:r>
+      <w:r>
+        <w:rPr>
+          <w:rFonts w:ascii="Times New Roman" w:hAnsi="Times New Roman" w:cs="Times New Roman"/>
+          <w:color w:val="000000" w:themeColor="text1"/>
+          <w:sz w:val="24"/>
+          <w:szCs w:val="24"/>
+          <w:lang w:val="en-US"/>
+        </w:rPr>
+        <w:t>, hal ini didasari karena pada awal ditemukannya, metode ini berkaitan dengan barang-barang yang berada didalam keranjang belanjaan yang secara langsung menunjukan tingkah laku pembeli saat berbelanja</w:t>
+      </w:r>
+      <w:r>
+        <w:rPr>
+          <w:rFonts w:ascii="Times New Roman" w:hAnsi="Times New Roman" w:cs="Times New Roman"/>
+          <w:color w:val="000000" w:themeColor="text1"/>
+          <w:sz w:val="24"/>
+          <w:szCs w:val="24"/>
+          <w:lang w:val="en-US"/>
+        </w:rPr>
+        <w:t>, dengan demikian metode inilah yang</w:t>
+      </w:r>
+      <w:r>
+        <w:rPr>
+          <w:rFonts w:ascii="Times New Roman" w:hAnsi="Times New Roman" w:cs="Times New Roman"/>
+          <w:color w:val="000000" w:themeColor="text1"/>
+          <w:sz w:val="24"/>
+          <w:szCs w:val="24"/>
+          <w:lang w:val="en-US"/>
+        </w:rPr>
+        <w:t xml:space="preserve"> menurut penulis</w:t>
+      </w:r>
+      <w:r>
+        <w:rPr>
+          <w:rFonts w:ascii="Times New Roman" w:hAnsi="Times New Roman" w:cs="Times New Roman"/>
+          <w:color w:val="000000" w:themeColor="text1"/>
+          <w:sz w:val="24"/>
+          <w:szCs w:val="24"/>
+          <w:lang w:val="en-US"/>
+        </w:rPr>
+        <w:t xml:space="preserve"> tepat </w:t>
+      </w:r>
+      <w:r>
+        <w:rPr>
+          <w:rFonts w:ascii="Times New Roman" w:hAnsi="Times New Roman" w:cs="Times New Roman"/>
+          <w:color w:val="000000" w:themeColor="text1"/>
+          <w:sz w:val="24"/>
+          <w:szCs w:val="24"/>
+          <w:lang w:val="en-US"/>
+        </w:rPr>
+        <w:t>diterapkan</w:t>
+      </w:r>
+      <w:r>
+        <w:rPr>
+          <w:rFonts w:ascii="Times New Roman" w:hAnsi="Times New Roman" w:cs="Times New Roman"/>
+          <w:color w:val="000000" w:themeColor="text1"/>
+          <w:sz w:val="24"/>
+          <w:szCs w:val="24"/>
+          <w:lang w:val="en-US"/>
+        </w:rPr>
+        <w:t xml:space="preserve"> untuk mengolah data transaksi penjualan</w:t>
+      </w:r>
+      <w:r>
+        <w:rPr>
+          <w:rFonts w:ascii="Times New Roman" w:hAnsi="Times New Roman" w:cs="Times New Roman"/>
+          <w:color w:val="000000" w:themeColor="text1"/>
+          <w:sz w:val="24"/>
+          <w:szCs w:val="24"/>
+          <w:lang w:val="en-US"/>
+        </w:rPr>
+        <w:t xml:space="preserve"> CV XYZ store</w:t>
+      </w:r>
+      <w:r>
+        <w:rPr>
+          <w:rFonts w:ascii="Times New Roman" w:hAnsi="Times New Roman" w:cs="Times New Roman"/>
+          <w:color w:val="000000" w:themeColor="text1"/>
+          <w:sz w:val="24"/>
+          <w:szCs w:val="24"/>
+          <w:lang w:val="en-US"/>
+        </w:rPr>
+        <w:t>.</w:t>
       </w:r>
     </w:p>
     <w:p>
@@ -1480,12 +1670,497 @@
       <w:r>
         <w:rPr>
           <w:rFonts w:ascii="Times New Roman" w:hAnsi="Times New Roman" w:cs="Times New Roman"/>
-          <w:color w:val="000000" w:themeColor="text1"/>
           <w:sz w:val="24"/>
           <w:szCs w:val="24"/>
           <w:lang w:val="en-US"/>
         </w:rPr>
         <w:lastRenderedPageBreak/>
+        <w:t xml:space="preserve">Dalam </w:t>
+      </w:r>
+      <w:r>
+        <w:rPr>
+          <w:rFonts w:ascii="Times New Roman" w:hAnsi="Times New Roman" w:cs="Times New Roman"/>
+          <w:sz w:val="24"/>
+          <w:szCs w:val="24"/>
+          <w:lang w:val="en-US"/>
+        </w:rPr>
+        <w:t xml:space="preserve">proses </w:t>
+      </w:r>
+      <w:r>
+        <w:rPr>
+          <w:rFonts w:ascii="Times New Roman" w:hAnsi="Times New Roman" w:cs="Times New Roman"/>
+          <w:sz w:val="24"/>
+          <w:szCs w:val="24"/>
+          <w:lang w:val="en-US"/>
+        </w:rPr>
+        <w:t xml:space="preserve">pengambilan data transaksi penjualan CV XYZ store ini </w:t>
+      </w:r>
+      <w:r>
+        <w:rPr>
+          <w:rFonts w:ascii="Times New Roman" w:hAnsi="Times New Roman" w:cs="Times New Roman"/>
+          <w:sz w:val="24"/>
+          <w:szCs w:val="24"/>
+          <w:lang w:val="en-US"/>
+        </w:rPr>
+        <w:t xml:space="preserve">sampai data tersebut siap untuk diolah, </w:t>
+      </w:r>
+      <w:r>
+        <w:rPr>
+          <w:rFonts w:ascii="Times New Roman" w:hAnsi="Times New Roman" w:cs="Times New Roman"/>
+          <w:sz w:val="24"/>
+          <w:szCs w:val="24"/>
+          <w:lang w:val="en-US"/>
+        </w:rPr>
+        <w:t>dilakukan secara manual</w:t>
+      </w:r>
+      <w:r>
+        <w:rPr>
+          <w:rFonts w:ascii="Times New Roman" w:hAnsi="Times New Roman" w:cs="Times New Roman"/>
+          <w:sz w:val="24"/>
+          <w:szCs w:val="24"/>
+          <w:lang w:val="en-US"/>
+        </w:rPr>
+        <w:t xml:space="preserve"> mengingat keterbatasan akses peneliti untuk mengakses sistem yang ada pada CV XYZ store tersebut</w:t>
+      </w:r>
+      <w:r>
+        <w:rPr>
+          <w:rFonts w:ascii="Times New Roman" w:hAnsi="Times New Roman" w:cs="Times New Roman"/>
+          <w:sz w:val="24"/>
+          <w:szCs w:val="24"/>
+          <w:lang w:val="en-US"/>
+        </w:rPr>
+        <w:t xml:space="preserve">. Contohnya dalam pengambilan data transaksi penjualan, peneliti </w:t>
+      </w:r>
+      <w:r>
+        <w:rPr>
+          <w:rFonts w:ascii="Times New Roman" w:hAnsi="Times New Roman" w:cs="Times New Roman"/>
+          <w:sz w:val="24"/>
+          <w:szCs w:val="24"/>
+          <w:lang w:val="en-US"/>
+        </w:rPr>
+        <w:t xml:space="preserve">hanya </w:t>
+      </w:r>
+      <w:r>
+        <w:rPr>
+          <w:rFonts w:ascii="Times New Roman" w:hAnsi="Times New Roman" w:cs="Times New Roman"/>
+          <w:sz w:val="24"/>
+          <w:szCs w:val="24"/>
+          <w:lang w:val="en-US"/>
+        </w:rPr>
+        <w:t xml:space="preserve">menerima data tersebut </w:t>
+      </w:r>
+      <w:r>
+        <w:rPr>
+          <w:rFonts w:ascii="Times New Roman" w:hAnsi="Times New Roman" w:cs="Times New Roman"/>
+          <w:sz w:val="24"/>
+          <w:szCs w:val="24"/>
+          <w:lang w:val="en-US"/>
+        </w:rPr>
+        <w:t xml:space="preserve">dari kasir CV XYZ store </w:t>
+      </w:r>
+      <w:r>
+        <w:rPr>
+          <w:rFonts w:ascii="Times New Roman" w:hAnsi="Times New Roman" w:cs="Times New Roman"/>
+          <w:sz w:val="24"/>
+          <w:szCs w:val="24"/>
+          <w:lang w:val="en-US"/>
+        </w:rPr>
+        <w:t>dalam rupa laporan data transaksi penjualan setahun dengan format PDF</w:t>
+      </w:r>
+      <w:r>
+        <w:rPr>
+          <w:rFonts w:ascii="Times New Roman" w:hAnsi="Times New Roman" w:cs="Times New Roman"/>
+          <w:sz w:val="24"/>
+          <w:szCs w:val="24"/>
+          <w:lang w:val="en-US"/>
+        </w:rPr>
+        <w:t>. Dengan data berformat pdf tersebut peneliti tidak bisa langsung meng</w:t>
+      </w:r>
+      <w:r>
+        <w:rPr>
+          <w:rFonts w:ascii="Times New Roman" w:hAnsi="Times New Roman" w:cs="Times New Roman"/>
+          <w:sz w:val="24"/>
+          <w:szCs w:val="24"/>
+          <w:lang w:val="en-US"/>
+        </w:rPr>
+        <w:t xml:space="preserve">olah </w:t>
+      </w:r>
+      <w:r>
+        <w:rPr>
+          <w:rFonts w:ascii="Times New Roman" w:hAnsi="Times New Roman" w:cs="Times New Roman"/>
+          <w:sz w:val="24"/>
+          <w:szCs w:val="24"/>
+          <w:lang w:val="en-US"/>
+        </w:rPr>
+        <w:t>data tersebut</w:t>
+      </w:r>
+      <w:r>
+        <w:rPr>
+          <w:rFonts w:ascii="Times New Roman" w:hAnsi="Times New Roman" w:cs="Times New Roman"/>
+          <w:sz w:val="24"/>
+          <w:szCs w:val="24"/>
+          <w:lang w:val="en-US"/>
+        </w:rPr>
+        <w:t xml:space="preserve"> ke dal</w:t>
+      </w:r>
+      <w:r>
+        <w:rPr>
+          <w:rFonts w:ascii="Times New Roman" w:hAnsi="Times New Roman" w:cs="Times New Roman"/>
+          <w:sz w:val="24"/>
+          <w:szCs w:val="24"/>
+          <w:lang w:val="en-US"/>
+        </w:rPr>
+        <w:t xml:space="preserve">am </w:t>
+      </w:r>
+      <w:r>
+        <w:rPr>
+          <w:rFonts w:ascii="Times New Roman" w:hAnsi="Times New Roman" w:cs="Times New Roman"/>
+          <w:i/>
+          <w:sz w:val="24"/>
+          <w:szCs w:val="24"/>
+          <w:lang w:val="en-US"/>
+        </w:rPr>
+        <w:t>data mining</w:t>
+      </w:r>
+      <w:r>
+        <w:rPr>
+          <w:rFonts w:ascii="Times New Roman" w:hAnsi="Times New Roman" w:cs="Times New Roman"/>
+          <w:sz w:val="24"/>
+          <w:szCs w:val="24"/>
+          <w:lang w:val="en-US"/>
+        </w:rPr>
+        <w:t xml:space="preserve"> sehingga perlu pembersihan data</w:t>
+      </w:r>
+      <w:r>
+        <w:rPr>
+          <w:rFonts w:ascii="Times New Roman" w:hAnsi="Times New Roman" w:cs="Times New Roman"/>
+          <w:sz w:val="24"/>
+          <w:szCs w:val="24"/>
+          <w:lang w:val="en-US"/>
+        </w:rPr>
+        <w:t xml:space="preserve"> atau proses data </w:t>
+      </w:r>
+      <w:r>
+        <w:rPr>
+          <w:rFonts w:ascii="Times New Roman" w:hAnsi="Times New Roman" w:cs="Times New Roman"/>
+          <w:i/>
+          <w:sz w:val="24"/>
+          <w:szCs w:val="24"/>
+          <w:lang w:val="en-US"/>
+        </w:rPr>
+        <w:t>warehouse</w:t>
+      </w:r>
+      <w:r>
+        <w:rPr>
+          <w:rFonts w:ascii="Times New Roman" w:hAnsi="Times New Roman" w:cs="Times New Roman"/>
+          <w:i/>
+          <w:sz w:val="24"/>
+          <w:szCs w:val="24"/>
+          <w:lang w:val="en-US"/>
+        </w:rPr>
+        <w:t xml:space="preserve"> </w:t>
+      </w:r>
+      <w:r>
+        <w:rPr>
+          <w:rFonts w:ascii="Times New Roman" w:hAnsi="Times New Roman" w:cs="Times New Roman"/>
+          <w:sz w:val="24"/>
+          <w:szCs w:val="24"/>
+          <w:lang w:val="en-US"/>
+        </w:rPr>
+        <w:t xml:space="preserve">secara manual </w:t>
+      </w:r>
+      <w:r>
+        <w:rPr>
+          <w:rFonts w:ascii="Times New Roman" w:hAnsi="Times New Roman" w:cs="Times New Roman"/>
+          <w:sz w:val="24"/>
+          <w:szCs w:val="24"/>
+          <w:lang w:val="en-US"/>
+        </w:rPr>
+        <w:t xml:space="preserve">terlebih dahulu </w:t>
+      </w:r>
+      <w:r>
+        <w:rPr>
+          <w:rFonts w:ascii="Times New Roman" w:hAnsi="Times New Roman" w:cs="Times New Roman"/>
+          <w:sz w:val="24"/>
+          <w:szCs w:val="24"/>
+          <w:lang w:val="en-US"/>
+        </w:rPr>
+        <w:t xml:space="preserve">agar data tersebut </w:t>
+      </w:r>
+      <w:r>
+        <w:rPr>
+          <w:rFonts w:ascii="Times New Roman" w:hAnsi="Times New Roman" w:cs="Times New Roman"/>
+          <w:sz w:val="24"/>
+          <w:szCs w:val="24"/>
+          <w:lang w:val="en-US"/>
+        </w:rPr>
+        <w:t>siap</w:t>
+      </w:r>
+      <w:r>
+        <w:rPr>
+          <w:rFonts w:ascii="Times New Roman" w:hAnsi="Times New Roman" w:cs="Times New Roman"/>
+          <w:sz w:val="24"/>
+          <w:szCs w:val="24"/>
+          <w:lang w:val="en-US"/>
+        </w:rPr>
+        <w:t xml:space="preserve"> </w:t>
+      </w:r>
+      <w:r>
+        <w:rPr>
+          <w:rFonts w:ascii="Times New Roman" w:hAnsi="Times New Roman" w:cs="Times New Roman"/>
+          <w:sz w:val="24"/>
+          <w:szCs w:val="24"/>
+          <w:lang w:val="en-US"/>
+        </w:rPr>
+        <w:t xml:space="preserve">diolah. Setelah data tersebut dilakukan pembersihan </w:t>
+      </w:r>
+      <w:r>
+        <w:rPr>
+          <w:rFonts w:ascii="Times New Roman" w:hAnsi="Times New Roman" w:cs="Times New Roman"/>
+          <w:sz w:val="24"/>
+          <w:szCs w:val="24"/>
+          <w:lang w:val="en-US"/>
+        </w:rPr>
+        <w:t>dan proses</w:t>
+      </w:r>
+      <w:r>
+        <w:rPr>
+          <w:rFonts w:ascii="Times New Roman" w:hAnsi="Times New Roman" w:cs="Times New Roman"/>
+          <w:sz w:val="24"/>
+          <w:szCs w:val="24"/>
+          <w:lang w:val="en-US"/>
+        </w:rPr>
+        <w:t xml:space="preserve"> </w:t>
+      </w:r>
+      <w:r>
+        <w:rPr>
+          <w:rFonts w:ascii="Times New Roman" w:hAnsi="Times New Roman" w:cs="Times New Roman"/>
+          <w:i/>
+          <w:sz w:val="24"/>
+          <w:szCs w:val="24"/>
+          <w:lang w:val="en-US"/>
+        </w:rPr>
+        <w:t xml:space="preserve">data </w:t>
+      </w:r>
+      <w:r>
+        <w:rPr>
+          <w:rFonts w:ascii="Times New Roman" w:hAnsi="Times New Roman" w:cs="Times New Roman"/>
+          <w:i/>
+          <w:sz w:val="24"/>
+          <w:szCs w:val="24"/>
+          <w:lang w:val="en-US"/>
+        </w:rPr>
+        <w:t>warehouse</w:t>
+      </w:r>
+      <w:r>
+        <w:rPr>
+          <w:rFonts w:ascii="Times New Roman" w:hAnsi="Times New Roman" w:cs="Times New Roman"/>
+          <w:i/>
+          <w:sz w:val="24"/>
+          <w:szCs w:val="24"/>
+          <w:lang w:val="en-US"/>
+        </w:rPr>
+        <w:t xml:space="preserve"> </w:t>
+      </w:r>
+      <w:r>
+        <w:rPr>
+          <w:rFonts w:ascii="Times New Roman" w:hAnsi="Times New Roman" w:cs="Times New Roman"/>
+          <w:sz w:val="24"/>
+          <w:szCs w:val="24"/>
+          <w:lang w:val="en-US"/>
+        </w:rPr>
+        <w:t>secara manual</w:t>
+      </w:r>
+      <w:r>
+        <w:rPr>
+          <w:rFonts w:ascii="Times New Roman" w:hAnsi="Times New Roman" w:cs="Times New Roman"/>
+          <w:sz w:val="24"/>
+          <w:szCs w:val="24"/>
+          <w:lang w:val="en-US"/>
+        </w:rPr>
+        <w:t>,</w:t>
+      </w:r>
+      <w:r>
+        <w:rPr>
+          <w:rFonts w:ascii="Times New Roman" w:hAnsi="Times New Roman" w:cs="Times New Roman"/>
+          <w:sz w:val="24"/>
+          <w:szCs w:val="24"/>
+          <w:lang w:val="en-US"/>
+        </w:rPr>
+        <w:t xml:space="preserve"> </w:t>
+      </w:r>
+      <w:r>
+        <w:rPr>
+          <w:rFonts w:ascii="Times New Roman" w:hAnsi="Times New Roman" w:cs="Times New Roman"/>
+          <w:sz w:val="24"/>
+          <w:szCs w:val="24"/>
+          <w:lang w:val="en-US"/>
+        </w:rPr>
+        <w:t xml:space="preserve">maka data </w:t>
+      </w:r>
+      <w:proofErr w:type="gramStart"/>
+      <w:r>
+        <w:rPr>
+          <w:rFonts w:ascii="Times New Roman" w:hAnsi="Times New Roman" w:cs="Times New Roman"/>
+          <w:sz w:val="24"/>
+          <w:szCs w:val="24"/>
+          <w:lang w:val="en-US"/>
+        </w:rPr>
+        <w:t>akan</w:t>
+      </w:r>
+      <w:proofErr w:type="gramEnd"/>
+      <w:r>
+        <w:rPr>
+          <w:rFonts w:ascii="Times New Roman" w:hAnsi="Times New Roman" w:cs="Times New Roman"/>
+          <w:sz w:val="24"/>
+          <w:szCs w:val="24"/>
+          <w:lang w:val="en-US"/>
+        </w:rPr>
+        <w:t xml:space="preserve"> siap </w:t>
+      </w:r>
+      <w:r>
+        <w:rPr>
+          <w:rFonts w:ascii="Times New Roman" w:hAnsi="Times New Roman" w:cs="Times New Roman"/>
+          <w:sz w:val="24"/>
+          <w:szCs w:val="24"/>
+          <w:lang w:val="en-US"/>
+        </w:rPr>
+        <w:t>diolah</w:t>
+      </w:r>
+      <w:r>
+        <w:rPr>
+          <w:rFonts w:ascii="Times New Roman" w:hAnsi="Times New Roman" w:cs="Times New Roman"/>
+          <w:sz w:val="24"/>
+          <w:szCs w:val="24"/>
+          <w:lang w:val="en-US"/>
+        </w:rPr>
+        <w:t xml:space="preserve"> ke dalam </w:t>
+      </w:r>
+      <w:r>
+        <w:rPr>
+          <w:rFonts w:ascii="Times New Roman" w:hAnsi="Times New Roman" w:cs="Times New Roman"/>
+          <w:i/>
+          <w:sz w:val="24"/>
+          <w:szCs w:val="24"/>
+          <w:lang w:val="en-US"/>
+        </w:rPr>
+        <w:t>data mining</w:t>
+      </w:r>
+      <w:r>
+        <w:rPr>
+          <w:rFonts w:ascii="Times New Roman" w:hAnsi="Times New Roman" w:cs="Times New Roman"/>
+          <w:sz w:val="24"/>
+          <w:szCs w:val="24"/>
+          <w:lang w:val="en-US"/>
+        </w:rPr>
+        <w:t xml:space="preserve">. Untuk menguji dan mengolah data yang sudah siap tersebut peneliti menggunakan dua aplikasi yaitu </w:t>
+      </w:r>
+      <w:r>
+        <w:rPr>
+          <w:rFonts w:ascii="Times New Roman" w:hAnsi="Times New Roman" w:cs="Times New Roman"/>
+          <w:i/>
+          <w:sz w:val="24"/>
+          <w:szCs w:val="24"/>
+          <w:lang w:val="en-US"/>
+        </w:rPr>
+        <w:t>rapid miner</w:t>
+      </w:r>
+      <w:r>
+        <w:rPr>
+          <w:rFonts w:ascii="Times New Roman" w:hAnsi="Times New Roman" w:cs="Times New Roman"/>
+          <w:sz w:val="24"/>
+          <w:szCs w:val="24"/>
+          <w:lang w:val="en-US"/>
+        </w:rPr>
+        <w:t xml:space="preserve"> dan sistem berbasis </w:t>
+      </w:r>
+      <w:r>
+        <w:rPr>
+          <w:rFonts w:ascii="Times New Roman" w:hAnsi="Times New Roman" w:cs="Times New Roman"/>
+          <w:i/>
+          <w:sz w:val="24"/>
+          <w:szCs w:val="24"/>
+          <w:lang w:val="en-US"/>
+        </w:rPr>
+        <w:t>web</w:t>
+      </w:r>
+      <w:r>
+        <w:rPr>
+          <w:rFonts w:ascii="Times New Roman" w:hAnsi="Times New Roman" w:cs="Times New Roman"/>
+          <w:sz w:val="24"/>
+          <w:szCs w:val="24"/>
+          <w:lang w:val="en-US"/>
+        </w:rPr>
+        <w:t xml:space="preserve"> yang </w:t>
+      </w:r>
+      <w:r>
+        <w:rPr>
+          <w:rFonts w:ascii="Times New Roman" w:hAnsi="Times New Roman" w:cs="Times New Roman"/>
+          <w:sz w:val="24"/>
+          <w:szCs w:val="24"/>
+          <w:lang w:val="en-US"/>
+        </w:rPr>
+        <w:t xml:space="preserve">telah </w:t>
+      </w:r>
+      <w:r>
+        <w:rPr>
+          <w:rFonts w:ascii="Times New Roman" w:hAnsi="Times New Roman" w:cs="Times New Roman"/>
+          <w:sz w:val="24"/>
+          <w:szCs w:val="24"/>
+          <w:lang w:val="en-US"/>
+        </w:rPr>
+        <w:t xml:space="preserve">penulis </w:t>
+      </w:r>
+      <w:r>
+        <w:rPr>
+          <w:rFonts w:ascii="Times New Roman" w:hAnsi="Times New Roman" w:cs="Times New Roman"/>
+          <w:sz w:val="24"/>
+          <w:szCs w:val="24"/>
+          <w:lang w:val="en-US"/>
+        </w:rPr>
+        <w:t>buat</w:t>
+      </w:r>
+      <w:r>
+        <w:rPr>
+          <w:rFonts w:ascii="Times New Roman" w:hAnsi="Times New Roman" w:cs="Times New Roman"/>
+          <w:sz w:val="24"/>
+          <w:szCs w:val="24"/>
+          <w:lang w:val="en-US"/>
+        </w:rPr>
+        <w:t>.</w:t>
+      </w:r>
+      <w:r>
+        <w:rPr>
+          <w:rFonts w:ascii="Times New Roman" w:hAnsi="Times New Roman" w:cs="Times New Roman"/>
+          <w:color w:val="000000" w:themeColor="text1"/>
+          <w:sz w:val="24"/>
+          <w:szCs w:val="24"/>
+          <w:lang w:val="en-US"/>
+        </w:rPr>
+        <w:t xml:space="preserve"> </w:t>
+      </w:r>
+    </w:p>
+    <w:p>
+      <w:pPr>
+        <w:spacing w:line="480" w:lineRule="auto"/>
+        <w:ind w:firstLine="567"/>
+        <w:jc w:val="both"/>
+        <w:rPr>
+          <w:rFonts w:ascii="Times New Roman" w:hAnsi="Times New Roman" w:cs="Times New Roman"/>
+          <w:b/>
+          <w:color w:val="000000" w:themeColor="text1"/>
+          <w:sz w:val="24"/>
+          <w:szCs w:val="24"/>
+        </w:rPr>
+      </w:pPr>
+      <w:r>
+        <w:rPr>
+          <w:rFonts w:ascii="Times New Roman" w:hAnsi="Times New Roman" w:cs="Times New Roman"/>
+          <w:color w:val="000000" w:themeColor="text1"/>
+          <w:sz w:val="24"/>
+          <w:szCs w:val="24"/>
+          <w:lang w:val="en-US"/>
+        </w:rPr>
         <w:t xml:space="preserve">Berdasarkan uraian di atas, maka dengan ini akan dilakukan penelitian mengenai </w:t>
       </w:r>
       <w:r>
@@ -1552,7 +2227,7 @@
           <w:szCs w:val="24"/>
           <w:lang w:val="en-US"/>
         </w:rPr>
-        <w:t xml:space="preserve">Metode </w:t>
+        <w:t xml:space="preserve">Menggunakan Algoritma </w:t>
       </w:r>
       <w:r>
         <w:rPr>
@@ -1564,7 +2239,7 @@
           <w:szCs w:val="24"/>
           <w:lang w:val="en-US"/>
         </w:rPr>
-        <w:t xml:space="preserve">Association Rule </w:t>
+        <w:t>Fp-Growth</w:t>
       </w:r>
       <w:r>
         <w:rPr>
@@ -1575,7 +2250,29 @@
           <w:szCs w:val="24"/>
           <w:lang w:val="en-US"/>
         </w:rPr>
-        <w:t xml:space="preserve">Menggunakan Algoritma </w:t>
+        <w:t xml:space="preserve"> </w:t>
+      </w:r>
+      <w:r>
+        <w:rPr>
+          <w:rFonts w:ascii="Times New Roman" w:hAnsi="Times New Roman" w:cs="Times New Roman"/>
+          <w:b/>
+          <w:color w:val="000000" w:themeColor="text1"/>
+          <w:sz w:val="24"/>
+          <w:szCs w:val="24"/>
+          <w:lang w:val="en-US"/>
+        </w:rPr>
+        <w:t>untuk</w:t>
+      </w:r>
+      <w:r>
+        <w:rPr>
+          <w:rFonts w:ascii="Times New Roman" w:hAnsi="Times New Roman" w:cs="Times New Roman"/>
+          <w:b/>
+          <w:color w:val="000000" w:themeColor="text1"/>
+          <w:sz w:val="24"/>
+          <w:szCs w:val="24"/>
+          <w:lang w:val="en-US"/>
+        </w:rPr>
+        <w:t xml:space="preserve"> Menentukan Pola Pembelian </w:t>
       </w:r>
       <w:r>
         <w:rPr>
@@ -1587,7 +2284,7 @@
           <w:szCs w:val="24"/>
           <w:lang w:val="en-US"/>
         </w:rPr>
-        <w:t>Fp-Growth</w:t>
+        <w:t>Accessoris Apple</w:t>
       </w:r>
       <w:r>
         <w:rPr>
@@ -1598,7 +2295,18 @@
           <w:szCs w:val="24"/>
           <w:lang w:val="en-US"/>
         </w:rPr>
-        <w:t xml:space="preserve"> dalam Menentukan Pola Pembelian Pipa”</w:t>
+        <w:t xml:space="preserve"> studi kasus CV XYZ store</w:t>
+      </w:r>
+      <w:r>
+        <w:rPr>
+          <w:rFonts w:ascii="Times New Roman" w:hAnsi="Times New Roman" w:cs="Times New Roman"/>
+          <w:b/>
+          <w:color w:val="000000" w:themeColor="text1"/>
+          <w:sz w:val="24"/>
+          <w:szCs w:val="24"/>
+          <w:lang w:val="en-US"/>
+        </w:rPr>
+        <w:t>”</w:t>
       </w:r>
       <w:r>
         <w:rPr>
@@ -1623,12 +2331,13 @@
       <w:r>
         <w:rPr>
           <w:rFonts w:ascii="Times New Roman" w:hAnsi="Times New Roman" w:cs="Times New Roman"/>
-          <w:color w:val="000000" w:themeColor="text1"/>
-          <w:sz w:val="24"/>
-          <w:szCs w:val="24"/>
-          <w:lang w:val="en-US"/>
-        </w:rPr>
-        <w:t>pipa</w:t>
+          <w:i/>
+          <w:color w:val="000000" w:themeColor="text1"/>
+          <w:sz w:val="24"/>
+          <w:szCs w:val="24"/>
+          <w:lang w:val="en-US"/>
+        </w:rPr>
+        <w:t>accessoris apple</w:t>
       </w:r>
       <w:r>
         <w:rPr>
@@ -1668,7 +2377,27 @@
           <w:szCs w:val="24"/>
           <w:lang w:val="en-US"/>
         </w:rPr>
-        <w:t xml:space="preserve"> kebijakan yang</w:t>
+        <w:t xml:space="preserve"> </w:t>
+      </w:r>
+      <w:r>
+        <w:rPr>
+          <w:rFonts w:ascii="Times New Roman" w:hAnsi="Times New Roman" w:cs="Times New Roman"/>
+          <w:color w:val="000000" w:themeColor="text1"/>
+          <w:sz w:val="24"/>
+          <w:szCs w:val="24"/>
+          <w:lang w:val="en-US"/>
+        </w:rPr>
+        <w:t>keputusan bisnis</w:t>
+      </w:r>
+      <w:r>
+        <w:rPr>
+          <w:rFonts w:ascii="Times New Roman" w:hAnsi="Times New Roman" w:cs="Times New Roman"/>
+          <w:color w:val="000000" w:themeColor="text1"/>
+          <w:sz w:val="24"/>
+          <w:szCs w:val="24"/>
+          <w:lang w:val="en-US"/>
+        </w:rPr>
+        <w:t xml:space="preserve"> yang</w:t>
       </w:r>
       <w:r>
         <w:rPr>
@@ -1708,27 +2437,7 @@
           <w:szCs w:val="24"/>
           <w:lang w:val="en-US"/>
         </w:rPr>
-        <w:t xml:space="preserve"> produk</w:t>
-      </w:r>
-      <w:r>
-        <w:rPr>
-          <w:rFonts w:ascii="Times New Roman" w:hAnsi="Times New Roman" w:cs="Times New Roman"/>
-          <w:color w:val="000000" w:themeColor="text1"/>
-          <w:sz w:val="24"/>
-          <w:szCs w:val="24"/>
-          <w:lang w:val="en-US"/>
-        </w:rPr>
-        <w:t xml:space="preserve"> pipa</w:t>
-      </w:r>
-      <w:r>
-        <w:rPr>
-          <w:rFonts w:ascii="Times New Roman" w:hAnsi="Times New Roman" w:cs="Times New Roman"/>
-          <w:color w:val="000000" w:themeColor="text1"/>
-          <w:sz w:val="24"/>
-          <w:szCs w:val="24"/>
-          <w:lang w:val="en-US"/>
-        </w:rPr>
-        <w:t>nya</w:t>
+        <w:t xml:space="preserve"> produknya</w:t>
       </w:r>
       <w:r>
         <w:rPr>
@@ -1805,6 +2514,19 @@
     </w:p>
     <w:p>
       <w:pPr>
+        <w:spacing w:line="480" w:lineRule="auto"/>
+        <w:ind w:firstLine="567"/>
+        <w:jc w:val="both"/>
+        <w:rPr>
+          <w:rFonts w:ascii="Times New Roman" w:hAnsi="Times New Roman" w:cs="Times New Roman"/>
+          <w:color w:val="000000" w:themeColor="text1"/>
+          <w:sz w:val="24"/>
+          <w:szCs w:val="24"/>
+        </w:rPr>
+      </w:pPr>
+    </w:p>
+    <w:p>
+      <w:pPr>
         <w:pStyle w:val="ListParagraph"/>
         <w:numPr>
           <w:ilvl w:val="2"/>
@@ -1830,6 +2552,7 @@
           <w:szCs w:val="24"/>
           <w:lang w:val="en-US"/>
         </w:rPr>
+        <w:lastRenderedPageBreak/>
         <w:t>Maksud Penelitian</w:t>
       </w:r>
     </w:p>
@@ -1904,7 +2627,18 @@
           <w:szCs w:val="24"/>
           <w:lang w:val="en-US"/>
         </w:rPr>
-        <w:t xml:space="preserve"> transaksi penjualan pipa</w:t>
+        <w:t xml:space="preserve"> transaksi penjualan </w:t>
+      </w:r>
+      <w:r>
+        <w:rPr>
+          <w:rFonts w:ascii="Times New Roman" w:hAnsi="Times New Roman" w:cs="Times New Roman"/>
+          <w:i/>
+          <w:color w:val="000000" w:themeColor="text1"/>
+          <w:sz w:val="24"/>
+          <w:szCs w:val="24"/>
+          <w:lang w:val="en-US"/>
+        </w:rPr>
+        <w:t>accessoris apple</w:t>
       </w:r>
       <w:r>
         <w:rPr>
@@ -1975,7 +2709,28 @@
           <w:szCs w:val="24"/>
           <w:lang w:val="en-US"/>
         </w:rPr>
-        <w:t>dalam menentukan pola pembelian pipa, sebagai bahan penyusunan skripsi dalam rangka memenuhi persyaratan menempuh ujian sarjana teknik informatika di Institut Sains dan Teknologi Al Kamal.</w:t>
+        <w:t xml:space="preserve">dalam menentukan pola pembelian </w:t>
+      </w:r>
+      <w:r>
+        <w:rPr>
+          <w:rFonts w:ascii="Times New Roman" w:hAnsi="Times New Roman" w:cs="Times New Roman"/>
+          <w:i/>
+          <w:color w:val="000000" w:themeColor="text1"/>
+          <w:sz w:val="24"/>
+          <w:szCs w:val="24"/>
+          <w:lang w:val="en-US"/>
+        </w:rPr>
+        <w:t>accessoris apple</w:t>
+      </w:r>
+      <w:r>
+        <w:rPr>
+          <w:rFonts w:ascii="Times New Roman" w:hAnsi="Times New Roman" w:cs="Times New Roman"/>
+          <w:color w:val="000000" w:themeColor="text1"/>
+          <w:sz w:val="24"/>
+          <w:szCs w:val="24"/>
+          <w:lang w:val="en-US"/>
+        </w:rPr>
+        <w:t>, sebagai bahan penyusunan skripsi dalam rangka memenuhi persyaratan menempuh ujian sarjana teknik informatika di Institut Sains dan Teknologi Al Kamal.</w:t>
       </w:r>
     </w:p>
     <w:p>
@@ -2085,6 +2840,17 @@
       <w:r>
         <w:rPr>
           <w:rFonts w:ascii="Times New Roman" w:hAnsi="Times New Roman" w:cs="Times New Roman"/>
+          <w:color w:val="000000" w:themeColor="text1"/>
+          <w:sz w:val="24"/>
+          <w:szCs w:val="24"/>
+          <w:shd w:val="clear" w:color="auto" w:fill="FFFFFF"/>
+          <w:lang w:val="en-US"/>
+        </w:rPr>
+        <w:t xml:space="preserve">teknologi </w:t>
+      </w:r>
+      <w:r>
+        <w:rPr>
+          <w:rFonts w:ascii="Times New Roman" w:hAnsi="Times New Roman" w:cs="Times New Roman"/>
           <w:i/>
           <w:color w:val="000000" w:themeColor="text1"/>
           <w:sz w:val="24"/>
@@ -2103,7 +2869,7 @@
           <w:shd w:val="clear" w:color="auto" w:fill="FFFFFF"/>
           <w:lang w:val="en-US"/>
         </w:rPr>
-        <w:t xml:space="preserve"> dengan metode </w:t>
+        <w:t xml:space="preserve"> metode </w:t>
       </w:r>
       <w:r>
         <w:rPr>
@@ -2172,7 +2938,51 @@
           <w:shd w:val="clear" w:color="auto" w:fill="FFFFFF"/>
           <w:lang w:val="en-US"/>
         </w:rPr>
-        <w:t>ke dalam aplikasi analisis pola pembelian pipa, dan menguji pola yang telah diterapkan berhasil atau tidak</w:t>
+        <w:t xml:space="preserve">ke dalam </w:t>
+      </w:r>
+      <w:r>
+        <w:rPr>
+          <w:rFonts w:ascii="Times New Roman" w:hAnsi="Times New Roman" w:cs="Times New Roman"/>
+          <w:color w:val="000000" w:themeColor="text1"/>
+          <w:sz w:val="24"/>
+          <w:szCs w:val="24"/>
+          <w:shd w:val="clear" w:color="auto" w:fill="FFFFFF"/>
+          <w:lang w:val="en-US"/>
+        </w:rPr>
+        <w:t>sistem</w:t>
+      </w:r>
+      <w:r>
+        <w:rPr>
+          <w:rFonts w:ascii="Times New Roman" w:hAnsi="Times New Roman" w:cs="Times New Roman"/>
+          <w:color w:val="000000" w:themeColor="text1"/>
+          <w:sz w:val="24"/>
+          <w:szCs w:val="24"/>
+          <w:shd w:val="clear" w:color="auto" w:fill="FFFFFF"/>
+          <w:lang w:val="en-US"/>
+        </w:rPr>
+        <w:t xml:space="preserve"> analisis pola pembelian </w:t>
+      </w:r>
+      <w:r>
+        <w:rPr>
+          <w:rFonts w:ascii="Times New Roman" w:hAnsi="Times New Roman" w:cs="Times New Roman"/>
+          <w:i/>
+          <w:color w:val="000000" w:themeColor="text1"/>
+          <w:sz w:val="24"/>
+          <w:szCs w:val="24"/>
+          <w:lang w:val="en-US"/>
+        </w:rPr>
+        <w:t>accessoris apple</w:t>
+      </w:r>
+      <w:r>
+        <w:rPr>
+          <w:rFonts w:ascii="Times New Roman" w:hAnsi="Times New Roman" w:cs="Times New Roman"/>
+          <w:color w:val="000000" w:themeColor="text1"/>
+          <w:sz w:val="24"/>
+          <w:szCs w:val="24"/>
+          <w:shd w:val="clear" w:color="auto" w:fill="FFFFFF"/>
+          <w:lang w:val="en-US"/>
+        </w:rPr>
+        <w:t>, dan menguji pola yang telah diterapkan berhasil atau tidak</w:t>
       </w:r>
       <w:r>
         <w:rPr>
@@ -2211,7 +3021,6 @@
           <w:szCs w:val="24"/>
           <w:lang w:val="en-US"/>
         </w:rPr>
-        <w:lastRenderedPageBreak/>
         <w:t xml:space="preserve">Menemukan </w:t>
       </w:r>
       <w:r>
@@ -2243,17 +3052,38 @@
           <w:szCs w:val="24"/>
           <w:lang w:val="en-US"/>
         </w:rPr>
-        <w:t>berdasarkan pada data transaksi penjualan pipa</w:t>
-      </w:r>
-      <w:r>
-        <w:rPr>
-          <w:rFonts w:ascii="Times New Roman" w:hAnsi="Times New Roman" w:cs="Times New Roman"/>
-          <w:color w:val="000000" w:themeColor="text1"/>
-          <w:sz w:val="24"/>
-          <w:szCs w:val="24"/>
-          <w:lang w:val="en-US"/>
-        </w:rPr>
-        <w:t xml:space="preserve"> yang telah diolah</w:t>
+        <w:t xml:space="preserve">berdasarkan pada data transaksi penjualan </w:t>
+      </w:r>
+      <w:r>
+        <w:rPr>
+          <w:rFonts w:ascii="Times New Roman" w:hAnsi="Times New Roman" w:cs="Times New Roman"/>
+          <w:i/>
+          <w:color w:val="000000" w:themeColor="text1"/>
+          <w:sz w:val="24"/>
+          <w:szCs w:val="24"/>
+          <w:lang w:val="en-US"/>
+        </w:rPr>
+        <w:t>accessoris apple</w:t>
+      </w:r>
+      <w:r>
+        <w:rPr>
+          <w:rFonts w:ascii="Times New Roman" w:hAnsi="Times New Roman" w:cs="Times New Roman"/>
+          <w:color w:val="000000" w:themeColor="text1"/>
+          <w:sz w:val="24"/>
+          <w:szCs w:val="24"/>
+          <w:lang w:val="en-US"/>
+        </w:rPr>
+        <w:t xml:space="preserve"> </w:t>
+      </w:r>
+      <w:r>
+        <w:rPr>
+          <w:rFonts w:ascii="Times New Roman" w:hAnsi="Times New Roman" w:cs="Times New Roman"/>
+          <w:color w:val="000000" w:themeColor="text1"/>
+          <w:sz w:val="24"/>
+          <w:szCs w:val="24"/>
+          <w:lang w:val="en-US"/>
+        </w:rPr>
+        <w:t>yang telah diolah</w:t>
       </w:r>
       <w:r>
         <w:rPr>
@@ -2360,7 +3190,17 @@
           <w:szCs w:val="24"/>
           <w:lang w:val="en-US"/>
         </w:rPr>
-        <w:t>perusahaan dalam pengambilan kebijakan</w:t>
+        <w:t xml:space="preserve">perusahaan dalam pengambilan </w:t>
+      </w:r>
+      <w:r>
+        <w:rPr>
+          <w:rFonts w:ascii="Times New Roman" w:hAnsi="Times New Roman" w:cs="Times New Roman"/>
+          <w:color w:val="000000" w:themeColor="text1"/>
+          <w:sz w:val="24"/>
+          <w:szCs w:val="24"/>
+          <w:lang w:val="en-US"/>
+        </w:rPr>
+        <w:t>keputusan bisnis</w:t>
       </w:r>
       <w:r>
         <w:rPr>
@@ -2507,6 +3347,7 @@
           <w:szCs w:val="24"/>
           <w:lang w:val="en-US"/>
         </w:rPr>
+        <w:lastRenderedPageBreak/>
         <w:t>Identifikasi Masalah</w:t>
       </w:r>
     </w:p>
@@ -2617,6 +3458,16 @@
       <w:r>
         <w:rPr>
           <w:rFonts w:ascii="Times New Roman" w:hAnsi="Times New Roman" w:cs="Times New Roman"/>
+          <w:color w:val="000000" w:themeColor="text1"/>
+          <w:sz w:val="24"/>
+          <w:szCs w:val="24"/>
+          <w:lang w:val="en-US"/>
+        </w:rPr>
+        <w:t xml:space="preserve">teknologi </w:t>
+      </w:r>
+      <w:r>
+        <w:rPr>
+          <w:rFonts w:ascii="Times New Roman" w:hAnsi="Times New Roman" w:cs="Times New Roman"/>
           <w:i/>
           <w:color w:val="000000" w:themeColor="text1"/>
           <w:sz w:val="24"/>
@@ -2711,17 +3562,48 @@
           <w:szCs w:val="24"/>
           <w:lang w:val="en-US"/>
         </w:rPr>
-        <w:t xml:space="preserve"> ke dalam aplikasi </w:t>
-      </w:r>
-      <w:r>
-        <w:rPr>
-          <w:rFonts w:ascii="Times New Roman" w:hAnsi="Times New Roman" w:cs="Times New Roman"/>
-          <w:color w:val="000000" w:themeColor="text1"/>
-          <w:sz w:val="24"/>
-          <w:szCs w:val="24"/>
-          <w:lang w:val="en-US"/>
-        </w:rPr>
-        <w:t>analisis pola pembelian pipa</w:t>
+        <w:t xml:space="preserve"> ke dalam </w:t>
+      </w:r>
+      <w:r>
+        <w:rPr>
+          <w:rFonts w:ascii="Times New Roman" w:hAnsi="Times New Roman" w:cs="Times New Roman"/>
+          <w:color w:val="000000" w:themeColor="text1"/>
+          <w:sz w:val="24"/>
+          <w:szCs w:val="24"/>
+          <w:lang w:val="en-US"/>
+        </w:rPr>
+        <w:t>sistem</w:t>
+      </w:r>
+      <w:r>
+        <w:rPr>
+          <w:rFonts w:ascii="Times New Roman" w:hAnsi="Times New Roman" w:cs="Times New Roman"/>
+          <w:color w:val="000000" w:themeColor="text1"/>
+          <w:sz w:val="24"/>
+          <w:szCs w:val="24"/>
+          <w:lang w:val="en-US"/>
+        </w:rPr>
+        <w:t xml:space="preserve"> </w:t>
+      </w:r>
+      <w:r>
+        <w:rPr>
+          <w:rFonts w:ascii="Times New Roman" w:hAnsi="Times New Roman" w:cs="Times New Roman"/>
+          <w:color w:val="000000" w:themeColor="text1"/>
+          <w:sz w:val="24"/>
+          <w:szCs w:val="24"/>
+          <w:lang w:val="en-US"/>
+        </w:rPr>
+        <w:t xml:space="preserve">analisis pola pembelian </w:t>
+      </w:r>
+      <w:r>
+        <w:rPr>
+          <w:rFonts w:ascii="Times New Roman" w:hAnsi="Times New Roman" w:cs="Times New Roman"/>
+          <w:i/>
+          <w:color w:val="000000" w:themeColor="text1"/>
+          <w:sz w:val="24"/>
+          <w:szCs w:val="24"/>
+          <w:lang w:val="en-US"/>
+        </w:rPr>
+        <w:t>accessoris apple</w:t>
       </w:r>
       <w:r>
         <w:rPr>
@@ -2759,7 +3641,38 @@
           <w:szCs w:val="24"/>
           <w:lang w:val="en-US"/>
         </w:rPr>
-        <w:t xml:space="preserve">Bagaimana mengolah data transaksi penjualan pipa dalam hal menghasilkan </w:t>
+        <w:t xml:space="preserve">Bagaimana mengolah data transaksi penjualan </w:t>
+      </w:r>
+      <w:r>
+        <w:rPr>
+          <w:rFonts w:ascii="Times New Roman" w:hAnsi="Times New Roman" w:cs="Times New Roman"/>
+          <w:i/>
+          <w:color w:val="000000" w:themeColor="text1"/>
+          <w:sz w:val="24"/>
+          <w:szCs w:val="24"/>
+          <w:lang w:val="en-US"/>
+        </w:rPr>
+        <w:t>accessoris apple</w:t>
+      </w:r>
+      <w:r>
+        <w:rPr>
+          <w:rFonts w:ascii="Times New Roman" w:hAnsi="Times New Roman" w:cs="Times New Roman"/>
+          <w:color w:val="000000" w:themeColor="text1"/>
+          <w:sz w:val="24"/>
+          <w:szCs w:val="24"/>
+          <w:lang w:val="en-US"/>
+        </w:rPr>
+        <w:t xml:space="preserve"> </w:t>
+      </w:r>
+      <w:r>
+        <w:rPr>
+          <w:rFonts w:ascii="Times New Roman" w:hAnsi="Times New Roman" w:cs="Times New Roman"/>
+          <w:color w:val="000000" w:themeColor="text1"/>
+          <w:sz w:val="24"/>
+          <w:szCs w:val="24"/>
+          <w:lang w:val="en-US"/>
+        </w:rPr>
+        <w:t xml:space="preserve">dalam hal menghasilkan </w:t>
       </w:r>
       <w:r>
         <w:rPr>
@@ -2893,7 +3806,6 @@
           <w:szCs w:val="24"/>
           <w:lang w:val="en-US"/>
         </w:rPr>
-        <w:lastRenderedPageBreak/>
         <w:t>Untuk fokus pada pokok</w:t>
       </w:r>
       <w:r>
@@ -2985,7 +3897,28 @@
           <w:szCs w:val="24"/>
           <w:lang w:val="en-US"/>
         </w:rPr>
-        <w:t>Penentuan pola pembelian konsumen ditentukan dari hasil analisis dan perhitungan yang dilakukan terhadap data-data transaksi penjualan pipa.</w:t>
+        <w:t xml:space="preserve">Penentuan pola pembelian konsumen ditentukan dari hasil analisis dan perhitungan yang dilakukan terhadap data-data transaksi penjualan </w:t>
+      </w:r>
+      <w:r>
+        <w:rPr>
+          <w:rFonts w:ascii="Times New Roman" w:hAnsi="Times New Roman" w:cs="Times New Roman"/>
+          <w:i/>
+          <w:color w:val="000000" w:themeColor="text1"/>
+          <w:sz w:val="24"/>
+          <w:szCs w:val="24"/>
+          <w:lang w:val="en-US"/>
+        </w:rPr>
+        <w:t>accessoris apple</w:t>
+      </w:r>
+      <w:r>
+        <w:rPr>
+          <w:rFonts w:ascii="Times New Roman" w:hAnsi="Times New Roman" w:cs="Times New Roman"/>
+          <w:color w:val="000000" w:themeColor="text1"/>
+          <w:sz w:val="24"/>
+          <w:szCs w:val="24"/>
+          <w:lang w:val="en-US"/>
+        </w:rPr>
+        <w:t>.</w:t>
       </w:r>
     </w:p>
     <w:p>
@@ -3013,7 +3946,69 @@
           <w:szCs w:val="24"/>
           <w:lang w:val="en-US"/>
         </w:rPr>
-        <w:t>Sampel data yang digunakan pada penelitian ini sebanyak 20 sampel data transaksi penjualan pipa.</w:t>
+        <w:t xml:space="preserve">Pengujian dilakukan menggunakan </w:t>
+      </w:r>
+      <w:r>
+        <w:rPr>
+          <w:rFonts w:ascii="Times New Roman" w:hAnsi="Times New Roman" w:cs="Times New Roman"/>
+          <w:i/>
+          <w:color w:val="000000" w:themeColor="text1"/>
+          <w:sz w:val="24"/>
+          <w:szCs w:val="24"/>
+          <w:lang w:val="en-US"/>
+        </w:rPr>
+        <w:t>rapid miner</w:t>
+      </w:r>
+      <w:r>
+        <w:rPr>
+          <w:rFonts w:ascii="Times New Roman" w:hAnsi="Times New Roman" w:cs="Times New Roman"/>
+          <w:color w:val="000000" w:themeColor="text1"/>
+          <w:sz w:val="24"/>
+          <w:szCs w:val="24"/>
+          <w:lang w:val="en-US"/>
+        </w:rPr>
+        <w:t xml:space="preserve"> dan </w:t>
+      </w:r>
+      <w:r>
+        <w:rPr>
+          <w:rFonts w:ascii="Times New Roman" w:hAnsi="Times New Roman" w:cs="Times New Roman"/>
+          <w:color w:val="000000" w:themeColor="text1"/>
+          <w:sz w:val="24"/>
+          <w:szCs w:val="24"/>
+          <w:lang w:val="en-US"/>
+        </w:rPr>
+        <w:t>sistem</w:t>
+      </w:r>
+      <w:r>
+        <w:rPr>
+          <w:rFonts w:ascii="Times New Roman" w:hAnsi="Times New Roman" w:cs="Times New Roman"/>
+          <w:color w:val="000000" w:themeColor="text1"/>
+          <w:sz w:val="24"/>
+          <w:szCs w:val="24"/>
+          <w:lang w:val="en-US"/>
+        </w:rPr>
+        <w:t xml:space="preserve"> berbasis </w:t>
+      </w:r>
+      <w:r>
+        <w:rPr>
+          <w:rFonts w:ascii="Times New Roman" w:hAnsi="Times New Roman" w:cs="Times New Roman"/>
+          <w:i/>
+          <w:color w:val="000000" w:themeColor="text1"/>
+          <w:sz w:val="24"/>
+          <w:szCs w:val="24"/>
+          <w:lang w:val="en-US"/>
+        </w:rPr>
+        <w:t>web</w:t>
+      </w:r>
+      <w:r>
+        <w:rPr>
+          <w:rFonts w:ascii="Times New Roman" w:hAnsi="Times New Roman" w:cs="Times New Roman"/>
+          <w:color w:val="000000" w:themeColor="text1"/>
+          <w:sz w:val="24"/>
+          <w:szCs w:val="24"/>
+          <w:lang w:val="en-US"/>
+        </w:rPr>
+        <w:t xml:space="preserve"> yang peneliti buat.</w:t>
       </w:r>
     </w:p>
     <w:p>
@@ -3081,50 +4076,18 @@
           <w:szCs w:val="24"/>
           <w:lang w:val="en-US"/>
         </w:rPr>
-        <w:t xml:space="preserve">secara manual satu persatu </w:t>
-      </w:r>
-      <w:r>
-        <w:rPr>
-          <w:rFonts w:ascii="Times New Roman" w:hAnsi="Times New Roman" w:cs="Times New Roman"/>
-          <w:color w:val="000000" w:themeColor="text1"/>
-          <w:sz w:val="24"/>
-          <w:szCs w:val="24"/>
-          <w:lang w:val="en-US"/>
-        </w:rPr>
-        <w:t>maupun secara</w:t>
-      </w:r>
-      <w:r>
-        <w:rPr>
-          <w:rFonts w:ascii="Times New Roman" w:hAnsi="Times New Roman" w:cs="Times New Roman"/>
-          <w:color w:val="000000" w:themeColor="text1"/>
-          <w:sz w:val="24"/>
-          <w:szCs w:val="24"/>
-          <w:lang w:val="en-US"/>
-        </w:rPr>
-        <w:t xml:space="preserve"> sekaligus </w:t>
-      </w:r>
-      <w:r>
-        <w:rPr>
-          <w:rFonts w:ascii="Times New Roman" w:hAnsi="Times New Roman" w:cs="Times New Roman"/>
-          <w:color w:val="000000" w:themeColor="text1"/>
-          <w:sz w:val="24"/>
-          <w:szCs w:val="24"/>
-          <w:lang w:val="en-US"/>
-        </w:rPr>
-        <w:t xml:space="preserve">dengan </w:t>
-      </w:r>
-      <w:proofErr w:type="gramStart"/>
-      <w:r>
-        <w:rPr>
-          <w:rFonts w:ascii="Times New Roman" w:hAnsi="Times New Roman" w:cs="Times New Roman"/>
-          <w:color w:val="000000" w:themeColor="text1"/>
-          <w:sz w:val="24"/>
-          <w:szCs w:val="24"/>
-          <w:lang w:val="en-US"/>
-        </w:rPr>
-        <w:t>cara</w:t>
-      </w:r>
-      <w:proofErr w:type="gramEnd"/>
+        <w:t>secara manual satu persatu</w:t>
+      </w:r>
+      <w:r>
+        <w:rPr>
+          <w:rFonts w:ascii="Times New Roman" w:hAnsi="Times New Roman" w:cs="Times New Roman"/>
+          <w:color w:val="000000" w:themeColor="text1"/>
+          <w:sz w:val="24"/>
+          <w:szCs w:val="24"/>
+          <w:lang w:val="en-US"/>
+        </w:rPr>
+        <w:t xml:space="preserve"> atau pertransaksi</w:t>
+      </w:r>
       <w:r>
         <w:rPr>
           <w:rFonts w:ascii="Times New Roman" w:hAnsi="Times New Roman" w:cs="Times New Roman"/>
@@ -3138,66 +4101,32 @@
       <w:r>
         <w:rPr>
           <w:rFonts w:ascii="Times New Roman" w:hAnsi="Times New Roman" w:cs="Times New Roman"/>
-          <w:i/>
-          <w:color w:val="000000" w:themeColor="text1"/>
-          <w:sz w:val="24"/>
-          <w:szCs w:val="24"/>
-          <w:lang w:val="en-US"/>
-        </w:rPr>
-        <w:t>import</w:t>
-      </w:r>
-      <w:r>
-        <w:rPr>
-          <w:rFonts w:ascii="Times New Roman" w:hAnsi="Times New Roman" w:cs="Times New Roman"/>
-          <w:color w:val="000000" w:themeColor="text1"/>
-          <w:sz w:val="24"/>
-          <w:szCs w:val="24"/>
-          <w:lang w:val="en-US"/>
-        </w:rPr>
-        <w:t xml:space="preserve"> file </w:t>
-      </w:r>
-      <w:r>
-        <w:rPr>
-          <w:rFonts w:ascii="Times New Roman" w:hAnsi="Times New Roman" w:cs="Times New Roman"/>
-          <w:i/>
-          <w:color w:val="000000" w:themeColor="text1"/>
-          <w:sz w:val="24"/>
-          <w:szCs w:val="24"/>
-          <w:lang w:val="en-US"/>
-        </w:rPr>
-        <w:t xml:space="preserve">microsoft </w:t>
-      </w:r>
-      <w:r>
-        <w:rPr>
-          <w:rFonts w:ascii="Times New Roman" w:hAnsi="Times New Roman" w:cs="Times New Roman"/>
-          <w:i/>
-          <w:color w:val="000000" w:themeColor="text1"/>
-          <w:sz w:val="24"/>
-          <w:szCs w:val="24"/>
-          <w:lang w:val="en-US"/>
-        </w:rPr>
-        <w:t>excel</w:t>
-      </w:r>
-      <w:r>
-        <w:rPr>
-          <w:rFonts w:ascii="Times New Roman" w:hAnsi="Times New Roman" w:cs="Times New Roman"/>
-          <w:i/>
-          <w:color w:val="000000" w:themeColor="text1"/>
-          <w:sz w:val="24"/>
-          <w:szCs w:val="24"/>
-          <w:lang w:val="en-US"/>
-        </w:rPr>
-        <w:t xml:space="preserve"> </w:t>
-      </w:r>
-      <w:r>
-        <w:rPr>
-          <w:rFonts w:ascii="Times New Roman" w:hAnsi="Times New Roman" w:cs="Times New Roman"/>
-          <w:color w:val="000000" w:themeColor="text1"/>
-          <w:sz w:val="24"/>
-          <w:szCs w:val="24"/>
-          <w:lang w:val="en-US"/>
-        </w:rPr>
-        <w:t>ke dalam aplikasi</w:t>
+          <w:color w:val="000000" w:themeColor="text1"/>
+          <w:sz w:val="24"/>
+          <w:szCs w:val="24"/>
+          <w:lang w:val="en-US"/>
+        </w:rPr>
+        <w:t xml:space="preserve">ke dalam </w:t>
+      </w:r>
+      <w:r>
+        <w:rPr>
+          <w:rFonts w:ascii="Times New Roman" w:hAnsi="Times New Roman" w:cs="Times New Roman"/>
+          <w:color w:val="000000" w:themeColor="text1"/>
+          <w:sz w:val="24"/>
+          <w:szCs w:val="24"/>
+          <w:lang w:val="en-US"/>
+        </w:rPr>
+        <w:t xml:space="preserve">sistem yang sudah </w:t>
+      </w:r>
+      <w:r>
+        <w:rPr>
+          <w:rFonts w:ascii="Times New Roman" w:hAnsi="Times New Roman" w:cs="Times New Roman"/>
+          <w:color w:val="000000" w:themeColor="text1"/>
+          <w:sz w:val="24"/>
+          <w:szCs w:val="24"/>
+          <w:lang w:val="en-US"/>
+        </w:rPr>
+        <w:t>dibuat</w:t>
       </w:r>
       <w:r>
         <w:rPr>
@@ -3235,7 +4164,28 @@
           <w:szCs w:val="24"/>
           <w:lang w:val="en-US"/>
         </w:rPr>
-        <w:t xml:space="preserve">Pembuatan aplikasi </w:t>
+        <w:lastRenderedPageBreak/>
+        <w:t xml:space="preserve">Pembuatan </w:t>
+      </w:r>
+      <w:r>
+        <w:rPr>
+          <w:rFonts w:ascii="Times New Roman" w:hAnsi="Times New Roman" w:cs="Times New Roman"/>
+          <w:color w:val="000000" w:themeColor="text1"/>
+          <w:sz w:val="24"/>
+          <w:szCs w:val="24"/>
+          <w:lang w:val="en-US"/>
+        </w:rPr>
+        <w:t>sistem</w:t>
+      </w:r>
+      <w:r>
+        <w:rPr>
+          <w:rFonts w:ascii="Times New Roman" w:hAnsi="Times New Roman" w:cs="Times New Roman"/>
+          <w:color w:val="000000" w:themeColor="text1"/>
+          <w:sz w:val="24"/>
+          <w:szCs w:val="24"/>
+          <w:lang w:val="en-US"/>
+        </w:rPr>
+        <w:t xml:space="preserve"> </w:t>
       </w:r>
       <w:r>
         <w:rPr>
@@ -3297,7 +4247,17 @@
           <w:szCs w:val="24"/>
           <w:lang w:val="en-US"/>
         </w:rPr>
-        <w:t xml:space="preserve">menggunakan algoritma </w:t>
+        <w:t>dengan</w:t>
+      </w:r>
+      <w:r>
+        <w:rPr>
+          <w:rFonts w:ascii="Times New Roman" w:hAnsi="Times New Roman" w:cs="Times New Roman"/>
+          <w:color w:val="000000" w:themeColor="text1"/>
+          <w:sz w:val="24"/>
+          <w:szCs w:val="24"/>
+          <w:lang w:val="en-US"/>
+        </w:rPr>
+        <w:t xml:space="preserve"> algoritma </w:t>
       </w:r>
       <w:r>
         <w:rPr>
@@ -3741,7 +4701,6 @@
           <w:szCs w:val="24"/>
           <w:lang w:val="en-US"/>
         </w:rPr>
-        <w:lastRenderedPageBreak/>
         <w:t>Manfaat Secara Praktis</w:t>
       </w:r>
     </w:p>
@@ -3856,6 +4815,7 @@
           <w:szCs w:val="24"/>
           <w:lang w:val="en-US"/>
         </w:rPr>
+        <w:lastRenderedPageBreak/>
         <w:t>Bagi mahasiswa, laporan tugas akhir ini dapat dijadikan sebagai sumber referensi maupun pedoman bagi mahasiswa lain yang mengambil penelitian sejenis.</w:t>
       </w:r>
     </w:p>
@@ -4056,7 +5016,6 @@
           <w:sz w:val="24"/>
           <w:szCs w:val="24"/>
         </w:rPr>
-        <w:lastRenderedPageBreak/>
         <w:t xml:space="preserve">Dalam </w:t>
       </w:r>
       <w:r>
@@ -4140,6 +5099,19 @@
         </w:rPr>
         <w:t>, Pengumpulan data yang dilakukan adalah :</w:t>
       </w:r>
+    </w:p>
+    <w:p>
+      <w:pPr>
+        <w:spacing w:line="480" w:lineRule="auto"/>
+        <w:ind w:firstLine="567"/>
+        <w:jc w:val="both"/>
+        <w:rPr>
+          <w:rFonts w:ascii="Times New Roman" w:hAnsi="Times New Roman" w:cs="Times New Roman"/>
+          <w:color w:val="000000" w:themeColor="text1"/>
+          <w:sz w:val="24"/>
+          <w:szCs w:val="24"/>
+        </w:rPr>
+      </w:pPr>
     </w:p>
     <w:p>
       <w:pPr>
@@ -4166,6 +5138,7 @@
           <w:szCs w:val="24"/>
           <w:lang w:val="en-US"/>
         </w:rPr>
+        <w:lastRenderedPageBreak/>
         <w:t>Wawancara</w:t>
       </w:r>
       <w:r>
@@ -4263,7 +5236,27 @@
           <w:szCs w:val="24"/>
           <w:lang w:val="en-US"/>
         </w:rPr>
-        <w:t xml:space="preserve"> penjualan </w:t>
+        <w:t xml:space="preserve"> </w:t>
+      </w:r>
+      <w:r>
+        <w:rPr>
+          <w:rFonts w:ascii="Times New Roman" w:hAnsi="Times New Roman" w:cs="Times New Roman"/>
+          <w:color w:val="000000" w:themeColor="text1"/>
+          <w:sz w:val="24"/>
+          <w:szCs w:val="24"/>
+          <w:lang w:val="en-US"/>
+        </w:rPr>
+        <w:t xml:space="preserve">atau kasir </w:t>
+      </w:r>
+      <w:r>
+        <w:rPr>
+          <w:rFonts w:ascii="Times New Roman" w:hAnsi="Times New Roman" w:cs="Times New Roman"/>
+          <w:color w:val="000000" w:themeColor="text1"/>
+          <w:sz w:val="24"/>
+          <w:szCs w:val="24"/>
+          <w:lang w:val="en-US"/>
+        </w:rPr>
+        <w:t xml:space="preserve">penjualan </w:t>
       </w:r>
       <w:r>
         <w:rPr>
@@ -4414,7 +5407,27 @@
           <w:szCs w:val="24"/>
           <w:lang w:val="en-US"/>
         </w:rPr>
-        <w:t xml:space="preserve">dan keterangan yang akurat, objektif dan dapat dipercaya dan bertujuan untuk mendapat gambaran mengenasi objek penelitian atau pengamatan dan pencatatan sistematis </w:t>
+        <w:t xml:space="preserve">dan keterangan yang akurat, objektif dan dapat dipercaya dan bertujuan </w:t>
+      </w:r>
+      <w:r>
+        <w:rPr>
+          <w:rFonts w:ascii="Times New Roman" w:hAnsi="Times New Roman" w:cs="Times New Roman"/>
+          <w:color w:val="000000" w:themeColor="text1"/>
+          <w:sz w:val="24"/>
+          <w:szCs w:val="24"/>
+          <w:lang w:val="en-US"/>
+        </w:rPr>
+        <w:t>untuk mendapat gambaran mengena</w:t>
+      </w:r>
+      <w:r>
+        <w:rPr>
+          <w:rFonts w:ascii="Times New Roman" w:hAnsi="Times New Roman" w:cs="Times New Roman"/>
+          <w:color w:val="000000" w:themeColor="text1"/>
+          <w:sz w:val="24"/>
+          <w:szCs w:val="24"/>
+          <w:lang w:val="en-US"/>
+        </w:rPr>
+        <w:t xml:space="preserve">i objek penelitian atau pengamatan dan pencatatan sistematis </w:t>
       </w:r>
       <w:r>
         <w:rPr>
@@ -4651,7 +5664,6 @@
           <w:szCs w:val="24"/>
           <w:lang w:val="en-US"/>
         </w:rPr>
-        <w:lastRenderedPageBreak/>
         <w:t>Dalam perancangan dan pembuatan</w:t>
       </w:r>
       <w:r>
@@ -4683,7 +5695,27 @@
           <w:szCs w:val="24"/>
           <w:lang w:val="en-US"/>
         </w:rPr>
-        <w:t xml:space="preserve"> ini digunakan model pengembangan perangkat lunak SDLC (</w:t>
+        <w:t xml:space="preserve"> ini digunakan </w:t>
+      </w:r>
+      <w:r>
+        <w:rPr>
+          <w:rFonts w:ascii="Times New Roman" w:hAnsi="Times New Roman" w:cs="Times New Roman"/>
+          <w:color w:val="000000" w:themeColor="text1"/>
+          <w:sz w:val="24"/>
+          <w:szCs w:val="24"/>
+          <w:lang w:val="en-US"/>
+        </w:rPr>
+        <w:t>metode</w:t>
+      </w:r>
+      <w:r>
+        <w:rPr>
+          <w:rFonts w:ascii="Times New Roman" w:hAnsi="Times New Roman" w:cs="Times New Roman"/>
+          <w:color w:val="000000" w:themeColor="text1"/>
+          <w:sz w:val="24"/>
+          <w:szCs w:val="24"/>
+          <w:lang w:val="en-US"/>
+        </w:rPr>
+        <w:t xml:space="preserve"> pengembangan perangkat lunak SDLC (</w:t>
       </w:r>
       <w:r>
         <w:rPr>
@@ -4852,6 +5884,34 @@
         </w:rPr>
         <w:t>).</w:t>
       </w:r>
+    </w:p>
+    <w:p>
+      <w:pPr>
+        <w:spacing w:line="480" w:lineRule="auto"/>
+        <w:ind w:firstLine="567"/>
+        <w:jc w:val="both"/>
+        <w:rPr>
+          <w:rFonts w:ascii="Times New Roman" w:hAnsi="Times New Roman" w:cs="Times New Roman"/>
+          <w:color w:val="000000" w:themeColor="text1"/>
+          <w:sz w:val="24"/>
+          <w:szCs w:val="24"/>
+          <w:lang w:val="en-US"/>
+        </w:rPr>
+      </w:pPr>
+    </w:p>
+    <w:p>
+      <w:pPr>
+        <w:spacing w:line="480" w:lineRule="auto"/>
+        <w:ind w:firstLine="567"/>
+        <w:jc w:val="both"/>
+        <w:rPr>
+          <w:rFonts w:ascii="Times New Roman" w:hAnsi="Times New Roman" w:cs="Times New Roman"/>
+          <w:color w:val="000000" w:themeColor="text1"/>
+          <w:sz w:val="24"/>
+          <w:szCs w:val="24"/>
+          <w:lang w:val="en-US"/>
+        </w:rPr>
+      </w:pPr>
     </w:p>
     <w:p>
       <w:pPr>
@@ -4879,6 +5939,7 @@
           <w:szCs w:val="24"/>
           <w:lang w:val="en-US"/>
         </w:rPr>
+        <w:lastRenderedPageBreak/>
         <w:t>Metode Analisis</w:t>
       </w:r>
       <w:r>
@@ -5097,7 +6158,38 @@
           <w:szCs w:val="24"/>
           <w:lang w:val="en-US"/>
         </w:rPr>
-        <w:t xml:space="preserve"> atau pola pembelian pipa yang didapat dari hasil pengolahan terhadap data transaksi penjualan </w:t>
+        <w:t xml:space="preserve"> atau pola pembelian </w:t>
+      </w:r>
+      <w:r>
+        <w:rPr>
+          <w:rFonts w:ascii="Times New Roman" w:hAnsi="Times New Roman" w:cs="Times New Roman"/>
+          <w:i/>
+          <w:color w:val="000000" w:themeColor="text1"/>
+          <w:sz w:val="24"/>
+          <w:szCs w:val="24"/>
+          <w:lang w:val="en-US"/>
+        </w:rPr>
+        <w:t>accessoris apple</w:t>
+      </w:r>
+      <w:r>
+        <w:rPr>
+          <w:rFonts w:ascii="Times New Roman" w:hAnsi="Times New Roman" w:cs="Times New Roman"/>
+          <w:color w:val="000000" w:themeColor="text1"/>
+          <w:sz w:val="24"/>
+          <w:szCs w:val="24"/>
+          <w:lang w:val="en-US"/>
+        </w:rPr>
+        <w:t xml:space="preserve"> </w:t>
+      </w:r>
+      <w:r>
+        <w:rPr>
+          <w:rFonts w:ascii="Times New Roman" w:hAnsi="Times New Roman" w:cs="Times New Roman"/>
+          <w:color w:val="000000" w:themeColor="text1"/>
+          <w:sz w:val="24"/>
+          <w:szCs w:val="24"/>
+          <w:lang w:val="en-US"/>
+        </w:rPr>
+        <w:t xml:space="preserve">yang didapat dari hasil pengolahan terhadap data transaksi penjualan </w:t>
       </w:r>
       <w:r>
         <w:rPr>
@@ -5177,7 +6269,17 @@
           <w:szCs w:val="24"/>
           <w:lang w:val="en-US"/>
         </w:rPr>
-        <w:t xml:space="preserve">teknik </w:t>
+        <w:t>teknologi</w:t>
+      </w:r>
+      <w:r>
+        <w:rPr>
+          <w:rFonts w:ascii="Times New Roman" w:hAnsi="Times New Roman" w:cs="Times New Roman"/>
+          <w:color w:val="000000" w:themeColor="text1"/>
+          <w:sz w:val="24"/>
+          <w:szCs w:val="24"/>
+          <w:lang w:val="en-US"/>
+        </w:rPr>
+        <w:t xml:space="preserve"> </w:t>
       </w:r>
       <w:r>
         <w:rPr>
@@ -5461,7 +6563,27 @@
           <w:szCs w:val="24"/>
           <w:lang w:val="en-US"/>
         </w:rPr>
-        <w:t>Adapun dalam penulisan Laporan Tugas Akhir ini, sistematika pembahasanya adalah sebagai berikut:</w:t>
+        <w:t>Adapun dalam penulisan Laporan Tugas Akhir ini, sistematika pembahasa</w:t>
+      </w:r>
+      <w:r>
+        <w:rPr>
+          <w:rFonts w:ascii="Times New Roman" w:hAnsi="Times New Roman" w:cs="Times New Roman"/>
+          <w:color w:val="000000" w:themeColor="text1"/>
+          <w:sz w:val="24"/>
+          <w:szCs w:val="24"/>
+          <w:lang w:val="en-US"/>
+        </w:rPr>
+        <w:t>n</w:t>
+      </w:r>
+      <w:r>
+        <w:rPr>
+          <w:rFonts w:ascii="Times New Roman" w:hAnsi="Times New Roman" w:cs="Times New Roman"/>
+          <w:color w:val="000000" w:themeColor="text1"/>
+          <w:sz w:val="24"/>
+          <w:szCs w:val="24"/>
+          <w:lang w:val="en-US"/>
+        </w:rPr>
+        <w:t>nya adalah sebagai berikut:</w:t>
       </w:r>
     </w:p>
     <w:p>
@@ -5484,7 +6606,6 @@
           <w:sz w:val="24"/>
           <w:szCs w:val="24"/>
         </w:rPr>
-        <w:lastRenderedPageBreak/>
         <w:t xml:space="preserve">BAB I. PENDAHULUAN </w:t>
       </w:r>
       <w:r>
@@ -5639,9 +6760,25 @@
     <w:p>
       <w:pPr>
         <w:spacing w:line="480" w:lineRule="auto"/>
+        <w:ind w:left="709"/>
         <w:jc w:val="both"/>
         <w:rPr>
           <w:rFonts w:ascii="Times New Roman" w:hAnsi="Times New Roman" w:cs="Times New Roman"/>
+          <w:color w:val="000000" w:themeColor="text1"/>
+          <w:sz w:val="24"/>
+          <w:szCs w:val="24"/>
+          <w:lang w:val="en-US"/>
+        </w:rPr>
+      </w:pPr>
+      <w:bookmarkStart w:id="0" w:name="_GoBack"/>
+      <w:bookmarkEnd w:id="0"/>
+    </w:p>
+    <w:p>
+      <w:pPr>
+        <w:spacing w:line="480" w:lineRule="auto"/>
+        <w:jc w:val="both"/>
+        <w:rPr>
+          <w:rFonts w:ascii="Times New Roman" w:hAnsi="Times New Roman" w:cs="Times New Roman"/>
           <w:b/>
           <w:color w:val="000000" w:themeColor="text1"/>
           <w:sz w:val="24"/>
@@ -5657,6 +6794,7 @@
           <w:sz w:val="24"/>
           <w:szCs w:val="24"/>
         </w:rPr>
+        <w:lastRenderedPageBreak/>
         <w:t>BAB II. LANDASAN TEORI</w:t>
       </w:r>
       <w:r>
@@ -6301,7 +7439,17 @@
           <w:szCs w:val="24"/>
           <w:lang w:val="en-US"/>
         </w:rPr>
-        <w:t>hasil pembuatan aplikasi</w:t>
+        <w:t xml:space="preserve">hasil pembuatan </w:t>
+      </w:r>
+      <w:r>
+        <w:rPr>
+          <w:rFonts w:ascii="Times New Roman" w:hAnsi="Times New Roman" w:cs="Times New Roman"/>
+          <w:color w:val="000000" w:themeColor="text1"/>
+          <w:sz w:val="24"/>
+          <w:szCs w:val="24"/>
+          <w:lang w:val="en-US"/>
+        </w:rPr>
+        <w:t>sistem</w:t>
       </w:r>
       <w:r>
         <w:rPr>
@@ -6320,18 +7468,7 @@
           <w:sz w:val="24"/>
           <w:szCs w:val="24"/>
         </w:rPr>
-        <w:t xml:space="preserve"> usulan-usulan terhadap </w:t>
-      </w:r>
-      <w:bookmarkStart w:id="0" w:name="_GoBack"/>
-      <w:bookmarkEnd w:id="0"/>
-      <w:r>
-        <w:rPr>
-          <w:rFonts w:ascii="Times New Roman" w:hAnsi="Times New Roman" w:cs="Times New Roman"/>
-          <w:color w:val="000000" w:themeColor="text1"/>
-          <w:sz w:val="24"/>
-          <w:szCs w:val="24"/>
-        </w:rPr>
-        <w:t>penyelesaian lebih lanj</w:t>
+        <w:t xml:space="preserve"> usulan-usulan terhadap penyelesaian lebih lanj</w:t>
       </w:r>
       <w:r>
         <w:rPr>
@@ -6451,7 +7588,7 @@
         <w:caps/>
         <w:noProof/>
       </w:rPr>
-      <w:t>9</w:t>
+      <w:t>10</w:t>
     </w:r>
     <w:r>
       <w:rPr>
@@ -10469,7 +11606,7 @@
 </file>
 
 <file path=customXml/itemProps1.xml><?xml version="1.0" encoding="utf-8"?>
-<ds:datastoreItem xmlns:ds="http://schemas.openxmlformats.org/officeDocument/2006/customXml" ds:itemID="{615E74B5-3035-42C2-ACE0-50763D8B9670}">
+<ds:datastoreItem xmlns:ds="http://schemas.openxmlformats.org/officeDocument/2006/customXml" ds:itemID="{9F0D9E26-86F1-425B-95B3-D42F02EE877F}">
   <ds:schemaRefs>
     <ds:schemaRef ds:uri="http://schemas.openxmlformats.org/officeDocument/2006/bibliography"/>
   </ds:schemaRefs>

</xml_diff>